<commit_message>
fix: math and warns
</commit_message>
<xml_diff>
--- a/article/article.docx
+++ b/article/article.docx
@@ -4030,6 +4030,12 @@
                     <m:sty m:val="p"/>
                   </m:rPr>
                   <m:t>Δ</m:t>
+                </m:r>
+                <m:r>
+                  <m:rPr>
+                    <m:sty m:val="p"/>
+                  </m:rPr>
+                  <m:t>T</m:t>
                 </m:r>
                 <m:r>
                   <m:t>T</m:t>

</xml_diff>

<commit_message>
style: fix line breaks
</commit_message>
<xml_diff>
--- a/article/article.docx
+++ b/article/article.docx
@@ -244,25 +244,7 @@
         <w:pStyle w:val="BodyText"/>
       </w:pPr>
       <w:r>
-        <w:t xml:space="preserve">Resumo: Este trabalho apresenta o desenvolvimento de um agente conversacional baseado em inteligência artificial para aprimorar a interação entre usuários e sistemas.</w:t>
-      </w:r>
-      <w:r>
-        <w:t xml:space="preserve"> </w:t>
-      </w:r>
-      <w:r>
-        <w:t xml:space="preserve">Utilizando técnicas avançadas de processamento de linguagem natural, o agente proposto visa simplificar a comunicação em interfaces complexas, proporcionando uma experiência digital unificada e adaptável às necessidades dos usuários.</w:t>
-      </w:r>
-      <w:r>
-        <w:t xml:space="preserve"> </w:t>
-      </w:r>
-      <w:r>
-        <w:t xml:space="preserve">A metodologia inclui o desenvolvimento, implementação e avaliação do agente em ambientes reais de uso.</w:t>
-      </w:r>
-      <w:r>
-        <w:t xml:space="preserve"> </w:t>
-      </w:r>
-      <w:r>
-        <w:t xml:space="preserve">Os resultados demonstram que a solução proposta contribui significativamente para a melhoria da acessibilidade e usabilidade dos sistemas, reduzindo barreiras de interação e promovendo uma comunicação mais fluida e intuitiva.</w:t>
+        <w:t xml:space="preserve">Resumo: Este trabalho apresenta o desenvolvimento de um agente conversacional baseado em inteligência artificial para aprimorar a interação entre usuários e sistemas. Utilizando técnicas avançadas de processamento de linguagem natural, o agente proposto visa simplificar a comunicação em interfaces complexas, proporcionando uma experiência digital unificada e adaptável às necessidades dos usuários. A metodologia inclui o desenvolvimento, implementação e avaliação do agente em ambientes reais de uso. Os resultados demonstram que a solução proposta contribui significativamente para a melhoria da acessibilidade e usabilidade dos sistemas, reduzindo barreiras de interação e promovendo uma comunicação mais fluida e intuitiva.</w:t>
       </w:r>
     </w:p>
     <w:p>
@@ -298,37 +280,7 @@
         <w:pStyle w:val="FirstParagraph"/>
       </w:pPr>
       <w:r>
-        <w:t xml:space="preserve">A evolução das interfaces de usuário tem gerado uma diversidade de padrões de design e</w:t>
-      </w:r>
-      <w:r>
-        <w:t xml:space="preserve"> </w:t>
-      </w:r>
-      <w:r>
-        <w:t xml:space="preserve">usabilidade, resultando frequentemente em barreiras para a plena acessibilidade e interação</w:t>
-      </w:r>
-      <w:r>
-        <w:t xml:space="preserve"> </w:t>
-      </w:r>
-      <w:r>
-        <w:t xml:space="preserve">dos usuários com os sistemas digitais. Com o aumento da complexidade do frontend e a</w:t>
-      </w:r>
-      <w:r>
-        <w:t xml:space="preserve"> </w:t>
-      </w:r>
-      <w:r>
-        <w:t xml:space="preserve">multiplicidade de paradigmas de interação, muitos usuários enfrentam dificuldades</w:t>
-      </w:r>
-      <w:r>
-        <w:t xml:space="preserve"> </w:t>
-      </w:r>
-      <w:r>
-        <w:t xml:space="preserve">significativas para utilizar efetivamente as funcionalidades oferecidas pelos sistemas</w:t>
-      </w:r>
-      <w:r>
-        <w:t xml:space="preserve"> </w:t>
-      </w:r>
-      <w:r>
-        <w:t xml:space="preserve">computacionais modernos</w:t>
+        <w:t xml:space="preserve">A evolução das interfaces de usuário tem gerado uma diversidade de padrões de design e usabilidade, resultando frequentemente em barreiras para a plena acessibilidade e interação dos usuários com os sistemas digitais. Com o aumento da complexidade do frontend e a multiplicidade de paradigmas de interação, muitos usuários enfrentam dificuldades significativas para utilizar efetivamente as funcionalidades oferecidas pelos sistemas computacionais modernos</w:t>
       </w:r>
       <w:r>
         <w:t xml:space="preserve"> </w:t>
@@ -351,25 +303,7 @@
         <w:pStyle w:val="BodyText"/>
       </w:pPr>
       <w:r>
-        <w:t xml:space="preserve">Nesse cenário, os agentes conversacionais baseados em inteligência artificial emergem</w:t>
-      </w:r>
-      <w:r>
-        <w:t xml:space="preserve"> </w:t>
-      </w:r>
-      <w:r>
-        <w:t xml:space="preserve">como uma alternativa promissora para simplificar a comunicação entre humanos e máquinas,</w:t>
-      </w:r>
-      <w:r>
-        <w:t xml:space="preserve"> </w:t>
-      </w:r>
-      <w:r>
-        <w:t xml:space="preserve">oferecendo uma camada intermediária de interação que pode traduzir comandos em linguagem</w:t>
-      </w:r>
-      <w:r>
-        <w:t xml:space="preserve"> </w:t>
-      </w:r>
-      <w:r>
-        <w:t xml:space="preserve">natural para ações específicas no sistema.</w:t>
+        <w:t xml:space="preserve">Nesse cenário, os agentes conversacionais baseados em inteligência artificial emergem como uma alternativa promissora para simplificar a comunicação entre humanos e máquinas, oferecendo uma camada intermediária de interação que pode traduzir comandos em linguagem natural para ações específicas no sistema.</w:t>
       </w:r>
     </w:p>
     <w:p>
@@ -377,19 +311,7 @@
         <w:pStyle w:val="BodyText"/>
       </w:pPr>
       <w:r>
-        <w:t xml:space="preserve">Estudos recentes têm demonstrado que agentes conversacionais podem aprimorar</w:t>
-      </w:r>
-      <w:r>
-        <w:t xml:space="preserve"> </w:t>
-      </w:r>
-      <w:r>
-        <w:t xml:space="preserve">significativamente a experiência do usuário ao simplificar interações com sistemas</w:t>
-      </w:r>
-      <w:r>
-        <w:t xml:space="preserve"> </w:t>
-      </w:r>
-      <w:r>
-        <w:t xml:space="preserve">complexos</w:t>
+        <w:t xml:space="preserve">Estudos recentes têm demonstrado que agentes conversacionais podem aprimorar significativamente a experiência do usuário ao simplificar interações com sistemas complexos</w:t>
       </w:r>
       <w:r>
         <w:t xml:space="preserve"> </w:t>
@@ -398,25 +320,7 @@
         <w:t xml:space="preserve">[@fast2017irisconversationalagentcomplex]</w:t>
       </w:r>
       <w:r>
-        <w:t xml:space="preserve">. Além disso, a implementação de</w:t>
-      </w:r>
-      <w:r>
-        <w:t xml:space="preserve"> </w:t>
-      </w:r>
-      <w:r>
-        <w:t xml:space="preserve">interfaces baseadas em linguagem natural tem mostrado potencial para melhorar a usabilidade</w:t>
-      </w:r>
-      <w:r>
-        <w:t xml:space="preserve"> </w:t>
-      </w:r>
-      <w:r>
-        <w:t xml:space="preserve">em contextos domésticos e inteligentes, reduzindo o tempo e o esforço necessários para</w:t>
-      </w:r>
-      <w:r>
-        <w:t xml:space="preserve"> </w:t>
-      </w:r>
-      <w:r>
-        <w:t xml:space="preserve">completar tarefas complexas</w:t>
+        <w:t xml:space="preserve">. Além disso, a implementação de interfaces baseadas em linguagem natural tem mostrado potencial para melhorar a usabilidade em contextos domésticos e inteligentes, reduzindo o tempo e o esforço necessários para completar tarefas complexas</w:t>
       </w:r>
       <w:r>
         <w:t xml:space="preserve"> </w:t>
@@ -425,19 +329,7 @@
         <w:t xml:space="preserve">[@Guo2024Doppelganger]</w:t>
       </w:r>
       <w:r>
-        <w:t xml:space="preserve">. Ademais, tais interfaces oferecem</w:t>
-      </w:r>
-      <w:r>
-        <w:t xml:space="preserve"> </w:t>
-      </w:r>
-      <w:r>
-        <w:t xml:space="preserve">vantagens consideráveis em termos de acessibilidade, permitindo uma comunicação mais</w:t>
-      </w:r>
-      <w:r>
-        <w:t xml:space="preserve"> </w:t>
-      </w:r>
-      <w:r>
-        <w:t xml:space="preserve">inclusiva e adaptável a usuários com diferentes necessidades especiais</w:t>
+        <w:t xml:space="preserve">. Ademais, tais interfaces oferecem vantagens consideráveis em termos de acessibilidade, permitindo uma comunicação mais inclusiva e adaptável a usuários com diferentes necessidades especiais</w:t>
       </w:r>
       <w:r>
         <w:t xml:space="preserve"> </w:t>
@@ -460,37 +352,7 @@
         <w:pStyle w:val="BodyText"/>
       </w:pPr>
       <w:r>
-        <w:t xml:space="preserve">A problemática central desta pesquisa reside na questão: de que forma um agente</w:t>
-      </w:r>
-      <w:r>
-        <w:t xml:space="preserve"> </w:t>
-      </w:r>
-      <w:r>
-        <w:t xml:space="preserve">conversacional baseado em IA pode potencializar a interação entre usuários e sistemas,</w:t>
-      </w:r>
-      <w:r>
-        <w:t xml:space="preserve"> </w:t>
-      </w:r>
-      <w:r>
-        <w:t xml:space="preserve">promovendo uma comunicação fluida mesmo em ambientes com interfaces complexas? Essa</w:t>
-      </w:r>
-      <w:r>
-        <w:t xml:space="preserve"> </w:t>
-      </w:r>
-      <w:r>
-        <w:t xml:space="preserve">pergunta reflete a necessidade crescente de soluções que democratizem o acesso à</w:t>
-      </w:r>
-      <w:r>
-        <w:t xml:space="preserve"> </w:t>
-      </w:r>
-      <w:r>
-        <w:t xml:space="preserve">tecnologia, reduzindo a curva de aprendizado necessária para a utilização de sistemas</w:t>
-      </w:r>
-      <w:r>
-        <w:t xml:space="preserve"> </w:t>
-      </w:r>
-      <w:r>
-        <w:t xml:space="preserve">especializados e tornando-os mais acessíveis para diferentes perfis de usuários.</w:t>
+        <w:t xml:space="preserve">A problemática central desta pesquisa reside na questão: de que forma um agente conversacional baseado em IA pode potencializar a interação entre usuários e sistemas, promovendo uma comunicação fluida mesmo em ambientes com interfaces complexas? Essa pergunta reflete a necessidade crescente de soluções que democratizem o acesso à tecnologia, reduzindo a curva de aprendizado necessária para a utilização de sistemas especializados e tornando-os mais acessíveis para diferentes perfis de usuários.</w:t>
       </w:r>
     </w:p>
     <w:p>
@@ -498,19 +360,7 @@
         <w:pStyle w:val="BodyText"/>
       </w:pPr>
       <w:r>
-        <w:t xml:space="preserve">Adicionalmente, trabalhos recentes indicam que avanços na arquitetura de modelos de</w:t>
-      </w:r>
-      <w:r>
-        <w:t xml:space="preserve"> </w:t>
-      </w:r>
-      <w:r>
-        <w:t xml:space="preserve">IA, como o uso de transformers sem camadas de normalização, podem influenciar positivamente</w:t>
-      </w:r>
-      <w:r>
-        <w:t xml:space="preserve"> </w:t>
-      </w:r>
-      <w:r>
-        <w:t xml:space="preserve">o desempenho e a eficiência desses agentes</w:t>
+        <w:t xml:space="preserve">Adicionalmente, trabalhos recentes indicam que avanços na arquitetura de modelos de IA, como o uso de transformers sem camadas de normalização, podem influenciar positivamente o desempenho e a eficiência desses agentes</w:t>
       </w:r>
       <w:r>
         <w:t xml:space="preserve"> </w:t>
@@ -527,49 +377,7 @@
         <w:pStyle w:val="BodyText"/>
       </w:pPr>
       <w:r>
-        <w:t xml:space="preserve">A relevância deste estudo evidencia-se pelo potencial transformador que os agentes</w:t>
-      </w:r>
-      <w:r>
-        <w:t xml:space="preserve"> </w:t>
-      </w:r>
-      <w:r>
-        <w:t xml:space="preserve">conversacionais representam para a área de interação humano-computador. Ao implementar um</w:t>
-      </w:r>
-      <w:r>
-        <w:t xml:space="preserve"> </w:t>
-      </w:r>
-      <w:r>
-        <w:t xml:space="preserve">sistema intermediário capaz de interpretar linguagem natural e traduzi-la em ações</w:t>
-      </w:r>
-      <w:r>
-        <w:t xml:space="preserve"> </w:t>
-      </w:r>
-      <w:r>
-        <w:t xml:space="preserve">específicas dentro de um sistema, cria-se uma ponte que permite aos usuários interagir de</w:t>
-      </w:r>
-      <w:r>
-        <w:t xml:space="preserve"> </w:t>
-      </w:r>
-      <w:r>
-        <w:t xml:space="preserve">forma mais intuitiva e natural com as tecnologias digitais. Esta abordagem tem o potencial</w:t>
-      </w:r>
-      <w:r>
-        <w:t xml:space="preserve"> </w:t>
-      </w:r>
-      <w:r>
-        <w:t xml:space="preserve">de mitigar as barreiras impostas por interfaces complexas, contribuindo para uma maior</w:t>
-      </w:r>
-      <w:r>
-        <w:t xml:space="preserve"> </w:t>
-      </w:r>
-      <w:r>
-        <w:t xml:space="preserve">inclusão digital e para a melhoria da experiência do usuário em diversos contextos de</w:t>
-      </w:r>
-      <w:r>
-        <w:t xml:space="preserve"> </w:t>
-      </w:r>
-      <w:r>
-        <w:t xml:space="preserve">aplicação.</w:t>
+        <w:t xml:space="preserve">A relevância deste estudo evidencia-se pelo potencial transformador que os agentes conversacionais representam para a área de interação humano-computador. Ao implementar um sistema intermediário capaz de interpretar linguagem natural e traduzi-la em ações específicas dentro de um sistema, cria-se uma ponte que permite aos usuários interagir de forma mais intuitiva e natural com as tecnologias digitais. Esta abordagem tem o potencial de mitigar as barreiras impostas por interfaces complexas, contribuindo para uma maior inclusão digital e para a melhoria da experiência do usuário em diversos contextos de aplicação.</w:t>
       </w:r>
     </w:p>
     <w:bookmarkEnd w:id="23"/>
@@ -587,31 +395,7 @@
         <w:pStyle w:val="FirstParagraph"/>
       </w:pPr>
       <w:r>
-        <w:t xml:space="preserve">Este trabalho adota uma abordagem metodológica estruturada em múltiplas etapas para</w:t>
-      </w:r>
-      <w:r>
-        <w:t xml:space="preserve"> </w:t>
-      </w:r>
-      <w:r>
-        <w:t xml:space="preserve">investigar e avaliar diferentes métodos de integração entre agentes conversacionais</w:t>
-      </w:r>
-      <w:r>
-        <w:t xml:space="preserve"> </w:t>
-      </w:r>
-      <w:r>
-        <w:t xml:space="preserve">baseados em LLMs (Large Language Models) e sistemas computacionais. A pesquisa se</w:t>
-      </w:r>
-      <w:r>
-        <w:t xml:space="preserve"> </w:t>
-      </w:r>
-      <w:r>
-        <w:t xml:space="preserve">desenvolve através de uma análise comparativa de quatro abordagens distintas de</w:t>
-      </w:r>
-      <w:r>
-        <w:t xml:space="preserve"> </w:t>
-      </w:r>
-      <w:r>
-        <w:t xml:space="preserve">integração, cada uma com suas características, vantagens e limitações específicas.</w:t>
+        <w:t xml:space="preserve">Este trabalho adota uma abordagem metodológica estruturada em múltiplas etapas para investigar e avaliar diferentes métodos de integração entre agentes conversacionais baseados em LLMs (Large Language Models) e sistemas computacionais. A pesquisa se desenvolve através de uma análise comparativa de quatro abordagens distintas de integração, cada uma com suas características, vantagens e limitações específicas.</w:t>
       </w:r>
     </w:p>
     <w:p>
@@ -619,49 +403,7 @@
         <w:pStyle w:val="BodyText"/>
       </w:pPr>
       <w:r>
-        <w:t xml:space="preserve">O processo investigativo inicia-se com uma revisão sistemática da literatura sobre</w:t>
-      </w:r>
-      <w:r>
-        <w:t xml:space="preserve"> </w:t>
-      </w:r>
-      <w:r>
-        <w:t xml:space="preserve">integrações entre LLMs e sistemas, estabelecendo uma base teórica sólida para a</w:t>
-      </w:r>
-      <w:r>
-        <w:t xml:space="preserve"> </w:t>
-      </w:r>
-      <w:r>
-        <w:t xml:space="preserve">análise subsequente. Em seguida, são exploradas quatro abordagens principais de</w:t>
-      </w:r>
-      <w:r>
-        <w:t xml:space="preserve"> </w:t>
-      </w:r>
-      <w:r>
-        <w:t xml:space="preserve">integração: (1) conexão direta com banco de dados, permitindo consultas e manipulações</w:t>
-      </w:r>
-      <w:r>
-        <w:t xml:space="preserve"> </w:t>
-      </w:r>
-      <w:r>
-        <w:t xml:space="preserve">diretas; (2) integração via plugins ORM, facilitando o acesso através de camadas de</w:t>
-      </w:r>
-      <w:r>
-        <w:t xml:space="preserve"> </w:t>
-      </w:r>
-      <w:r>
-        <w:t xml:space="preserve">abstração existentes; (3) integração via API/Swagger, utilizando interfaces padronizadas</w:t>
-      </w:r>
-      <w:r>
-        <w:t xml:space="preserve"> </w:t>
-      </w:r>
-      <w:r>
-        <w:t xml:space="preserve">de comunicação; e (4) integração via Model Context Protocol (MCP), explorando um</w:t>
-      </w:r>
-      <w:r>
-        <w:t xml:space="preserve"> </w:t>
-      </w:r>
-      <w:r>
-        <w:t xml:space="preserve">paradigma emergente de comunicação entre LLMs e sistemas.</w:t>
+        <w:t xml:space="preserve">O processo investigativo inicia-se com uma revisão sistemática da literatura sobre integrações entre LLMs e sistemas, estabelecendo uma base teórica sólida para a análise subsequente. Em seguida, são exploradas quatro abordagens principais de integração: (1) conexão direta com banco de dados, permitindo consultas e manipulações diretas; (2) integração via plugins ORM, facilitando o acesso através de camadas de abstração existentes; (3) integração via API/Swagger, utilizando interfaces padronizadas de comunicação; e (4) integração via Model Context Protocol (MCP), explorando um paradigma emergente de comunicação entre LLMs e sistemas.</w:t>
       </w:r>
     </w:p>
     <w:p>
@@ -669,37 +411,7 @@
         <w:pStyle w:val="BodyText"/>
       </w:pPr>
       <w:r>
-        <w:t xml:space="preserve">Para cada abordagem, será desenvolvida uma prova de conceito que demonstre sua</w:t>
-      </w:r>
-      <w:r>
-        <w:t xml:space="preserve"> </w:t>
-      </w:r>
-      <w:r>
-        <w:t xml:space="preserve">viabilidade técnica e permita uma avaliação objetiva de seus aspectos funcionais e</w:t>
-      </w:r>
-      <w:r>
-        <w:t xml:space="preserve"> </w:t>
-      </w:r>
-      <w:r>
-        <w:t xml:space="preserve">não-funcionais. A avaliação seguirá critérios predefinidos, incluindo desempenho,</w:t>
-      </w:r>
-      <w:r>
-        <w:t xml:space="preserve"> </w:t>
-      </w:r>
-      <w:r>
-        <w:t xml:space="preserve">segurança, facilidade de implementação, manutenibilidade e experiência do usuário.</w:t>
-      </w:r>
-      <w:r>
-        <w:t xml:space="preserve"> </w:t>
-      </w:r>
-      <w:r>
-        <w:t xml:space="preserve">Os resultados serão documentados e analisados de forma sistemática, permitindo uma</w:t>
-      </w:r>
-      <w:r>
-        <w:t xml:space="preserve"> </w:t>
-      </w:r>
-      <w:r>
-        <w:t xml:space="preserve">comparação objetiva entre as diferentes abordagens.</w:t>
+        <w:t xml:space="preserve">Para cada abordagem, será desenvolvida uma prova de conceito que demonstre sua viabilidade técnica e permita uma avaliação objetiva de seus aspectos funcionais e não-funcionais. A avaliação seguirá critérios predefinidos, incluindo desempenho, segurança, facilidade de implementação, manutenibilidade e experiência do usuário. Os resultados serão documentados e analisados de forma sistemática, permitindo uma comparação objetiva entre as diferentes abordagens.</w:t>
       </w:r>
     </w:p>
     <w:bookmarkStart w:id="24" w:name="materiais"/>

</xml_diff>

<commit_message>
feat: metodos orm structure
</commit_message>
<xml_diff>
--- a/article/article.docx
+++ b/article/article.docx
@@ -405,7 +405,7 @@
       </w:r>
     </w:p>
     <w:bookmarkEnd w:id="23"/>
-    <w:bookmarkStart w:id="34" w:name="procedimento-experimental"/>
+    <w:bookmarkStart w:id="58" w:name="procedimento-experimental"/>
     <w:p>
       <w:pPr>
         <w:pStyle w:val="Ttulo1"/>
@@ -1110,7 +1110,7 @@
     </w:p>
     <w:bookmarkEnd w:id="31"/>
     <w:bookmarkEnd w:id="32"/>
-    <w:bookmarkStart w:id="33" w:name="métodos"/>
+    <w:bookmarkStart w:id="57" w:name="métodos"/>
     <w:p>
       <w:pPr>
         <w:pStyle w:val="Ttulo2"/>
@@ -1124,25 +1124,361 @@
         <w:pStyle w:val="FirstParagraph"/>
       </w:pPr>
       <w:r>
-        <w:t xml:space="preserve">Em métodos deve ter uma explicação minuciosa, detalhada, rigorosa e</w:t>
-      </w:r>
-      <w:r>
-        <w:t xml:space="preserve"> </w:t>
-      </w:r>
-      <w:r>
-        <w:t xml:space="preserve">exata de toda ação desenvolvida no método (caminho) do trabalho de</w:t>
-      </w:r>
-      <w:r>
-        <w:t xml:space="preserve"> </w:t>
-      </w:r>
-      <w:r>
-        <w:t xml:space="preserve">pesquisa. É necessário descrever quais equipamentos serão utilizados e</w:t>
-      </w:r>
-      <w:r>
-        <w:t xml:space="preserve"> </w:t>
-      </w:r>
-      <w:r>
-        <w:t xml:space="preserve">todo o procedimento experimental.</w:t>
+        <w:t xml:space="preserve">Para garantir a rigorosidade científica e a reprodutibilidade dos experimentos conduzidos neste estudo, foi desenvolvida uma interface comum de usuário que será utilizada para avaliar todas as abordagens de integração. Esta padronização permite uma comparação justa e objetiva entre as diferentes implementações, eliminando variáveis relacionadas à interface do usuário que poderiam influenciar os resultados.</w:t>
+      </w:r>
+    </w:p>
+    <w:bookmarkStart w:id="36" w:name="interface-comum-de-usuário"/>
+    <w:p>
+      <w:pPr>
+        <w:pStyle w:val="Ttulo3"/>
+      </w:pPr>
+      <w:r>
+        <w:t xml:space="preserve">2.2.1 Interface Comum de Usuário</w:t>
+      </w:r>
+    </w:p>
+    <w:p>
+      <w:pPr>
+        <w:pStyle w:val="FirstParagraph"/>
+      </w:pPr>
+      <w:r>
+        <w:t xml:space="preserve">A interface do usuário consiste em uma aplicação web de chat minimalista, desenvolvida utilizando React.js e TypeScript. Esta interface serve como ponto de entrada único para todas as abordagens de integração implementadas, garantindo consistência na experiência do usuário e na coleta de métricas.</w:t>
+      </w:r>
+    </w:p>
+    <w:bookmarkStart w:id="33" w:name="arquitetura-da-interface"/>
+    <w:p>
+      <w:pPr>
+        <w:pStyle w:val="Ttulo4"/>
+      </w:pPr>
+      <w:r>
+        <w:t xml:space="preserve">2.2.1.1 Arquitetura da Interface</w:t>
+      </w:r>
+    </w:p>
+    <w:p>
+      <w:pPr>
+        <w:pStyle w:val="FirstParagraph"/>
+      </w:pPr>
+      <w:r>
+        <w:t xml:space="preserve">A aplicação frontend foi desenvolvida seguindo princípios de arquitetura limpa e componentização, consistindo em:</w:t>
+      </w:r>
+    </w:p>
+    <w:p>
+      <w:pPr>
+        <w:pStyle w:val="Compact"/>
+        <w:numPr>
+          <w:ilvl w:val="0"/>
+          <w:numId w:val="1020"/>
+        </w:numPr>
+      </w:pPr>
+      <w:r>
+        <w:t xml:space="preserve">Interface de chat com histórico de mensagens</w:t>
+      </w:r>
+    </w:p>
+    <w:p>
+      <w:pPr>
+        <w:pStyle w:val="Compact"/>
+        <w:numPr>
+          <w:ilvl w:val="0"/>
+          <w:numId w:val="1020"/>
+        </w:numPr>
+      </w:pPr>
+      <w:r>
+        <w:t xml:space="preserve">Campo de entrada de texto para prompts do usuário</w:t>
+      </w:r>
+    </w:p>
+    <w:p>
+      <w:pPr>
+        <w:pStyle w:val="Compact"/>
+        <w:numPr>
+          <w:ilvl w:val="0"/>
+          <w:numId w:val="1020"/>
+        </w:numPr>
+      </w:pPr>
+      <w:r>
+        <w:t xml:space="preserve">Área de exibição formatada para respostas estruturadas</w:t>
+      </w:r>
+    </w:p>
+    <w:bookmarkEnd w:id="33"/>
+    <w:bookmarkStart w:id="34" w:name="comunicação-com-backend"/>
+    <w:p>
+      <w:pPr>
+        <w:pStyle w:val="Ttulo4"/>
+      </w:pPr>
+      <w:r>
+        <w:t xml:space="preserve">2.2.1.2 Comunicação com Backend</w:t>
+      </w:r>
+    </w:p>
+    <w:p>
+      <w:pPr>
+        <w:pStyle w:val="FirstParagraph"/>
+      </w:pPr>
+      <w:r>
+        <w:t xml:space="preserve">A comunicação entre a interface e as diferentes implementações de backend é padronizada através de uma API REST, que segue as seguintes especificações:</w:t>
+      </w:r>
+    </w:p>
+    <w:p>
+      <w:pPr>
+        <w:pStyle w:val="Compact"/>
+        <w:numPr>
+          <w:ilvl w:val="0"/>
+          <w:numId w:val="1021"/>
+        </w:numPr>
+      </w:pPr>
+      <w:r>
+        <w:t xml:space="preserve">Endpoint único para processamento de mensagens</w:t>
+      </w:r>
+    </w:p>
+    <w:p>
+      <w:pPr>
+        <w:pStyle w:val="Compact"/>
+        <w:numPr>
+          <w:ilvl w:val="0"/>
+          <w:numId w:val="1021"/>
+        </w:numPr>
+      </w:pPr>
+      <w:r>
+        <w:t xml:space="preserve">Formato JSON padronizado para requisições e respostas</w:t>
+      </w:r>
+    </w:p>
+    <w:p>
+      <w:pPr>
+        <w:pStyle w:val="Compact"/>
+        <w:numPr>
+          <w:ilvl w:val="0"/>
+          <w:numId w:val="1021"/>
+        </w:numPr>
+      </w:pPr>
+      <w:r>
+        <w:t xml:space="preserve">Suporte a streaming de respostas via Server-Sent Events</w:t>
+      </w:r>
+    </w:p>
+    <w:p>
+      <w:pPr>
+        <w:pStyle w:val="Compact"/>
+        <w:numPr>
+          <w:ilvl w:val="0"/>
+          <w:numId w:val="1021"/>
+        </w:numPr>
+      </w:pPr>
+      <w:r>
+        <w:t xml:space="preserve">Tratamento uniforme de erros e timeouts</w:t>
+      </w:r>
+    </w:p>
+    <w:bookmarkEnd w:id="34"/>
+    <w:bookmarkStart w:id="35" w:name="coleta-de-métricas-via-testes-e2e"/>
+    <w:p>
+      <w:pPr>
+        <w:pStyle w:val="Ttulo4"/>
+      </w:pPr>
+      <w:r>
+        <w:t xml:space="preserve">2.2.1.3 Coleta de Métricas via Testes E2E</w:t>
+      </w:r>
+    </w:p>
+    <w:p>
+      <w:pPr>
+        <w:pStyle w:val="FirstParagraph"/>
+      </w:pPr>
+      <w:r>
+        <w:t xml:space="preserve">Conforme discutido na seção de materiais, os testes end-to-end (E2E) são fundamentais para avaliar o desempenho e a segurança de sistemas baseados em LLMs. A interface implementa um framework de testes E2E automatizados que coleta métricas consistentes para todas as abordagens, incluindo:</w:t>
+      </w:r>
+    </w:p>
+    <w:p>
+      <w:pPr>
+        <w:pStyle w:val="Compact"/>
+        <w:numPr>
+          <w:ilvl w:val="0"/>
+          <w:numId w:val="1022"/>
+        </w:numPr>
+      </w:pPr>
+      <w:r>
+        <w:t xml:space="preserve">Métricas de Performance</w:t>
+      </w:r>
+    </w:p>
+    <w:p>
+      <w:pPr>
+        <w:pStyle w:val="Compact"/>
+        <w:numPr>
+          <w:ilvl w:val="1"/>
+          <w:numId w:val="1023"/>
+        </w:numPr>
+      </w:pPr>
+      <w:r>
+        <w:t xml:space="preserve">Tempo de resposta do servidor</w:t>
+      </w:r>
+    </w:p>
+    <w:p>
+      <w:pPr>
+        <w:pStyle w:val="Compact"/>
+        <w:numPr>
+          <w:ilvl w:val="1"/>
+          <w:numId w:val="1023"/>
+        </w:numPr>
+      </w:pPr>
+      <w:r>
+        <w:t xml:space="preserve">Tempo de processamento do LLM</w:t>
+      </w:r>
+    </w:p>
+    <w:p>
+      <w:pPr>
+        <w:pStyle w:val="Compact"/>
+        <w:numPr>
+          <w:ilvl w:val="1"/>
+          <w:numId w:val="1023"/>
+        </w:numPr>
+      </w:pPr>
+      <w:r>
+        <w:t xml:space="preserve">Latência de rede</w:t>
+      </w:r>
+    </w:p>
+    <w:p>
+      <w:pPr>
+        <w:pStyle w:val="Compact"/>
+        <w:numPr>
+          <w:ilvl w:val="0"/>
+          <w:numId w:val="1022"/>
+        </w:numPr>
+      </w:pPr>
+      <w:r>
+        <w:t xml:space="preserve">Métricas de Confiabilidade</w:t>
+      </w:r>
+    </w:p>
+    <w:p>
+      <w:pPr>
+        <w:pStyle w:val="Compact"/>
+        <w:numPr>
+          <w:ilvl w:val="1"/>
+          <w:numId w:val="1024"/>
+        </w:numPr>
+      </w:pPr>
+      <w:r>
+        <w:t xml:space="preserve">Taxa de sucesso das interações</w:t>
+      </w:r>
+    </w:p>
+    <w:p>
+      <w:pPr>
+        <w:pStyle w:val="Compact"/>
+        <w:numPr>
+          <w:ilvl w:val="1"/>
+          <w:numId w:val="1024"/>
+        </w:numPr>
+      </w:pPr>
+      <w:r>
+        <w:t xml:space="preserve">Frequência de erros</w:t>
+      </w:r>
+    </w:p>
+    <w:p>
+      <w:pPr>
+        <w:pStyle w:val="Compact"/>
+        <w:numPr>
+          <w:ilvl w:val="1"/>
+          <w:numId w:val="1024"/>
+        </w:numPr>
+      </w:pPr>
+      <w:r>
+        <w:t xml:space="preserve">Consistência das respostas</w:t>
+      </w:r>
+    </w:p>
+    <w:p>
+      <w:pPr>
+        <w:pStyle w:val="Compact"/>
+        <w:numPr>
+          <w:ilvl w:val="0"/>
+          <w:numId w:val="1022"/>
+        </w:numPr>
+      </w:pPr>
+      <w:r>
+        <w:t xml:space="preserve">Métricas de Segurança</w:t>
+      </w:r>
+    </w:p>
+    <w:p>
+      <w:pPr>
+        <w:pStyle w:val="Compact"/>
+        <w:numPr>
+          <w:ilvl w:val="1"/>
+          <w:numId w:val="1025"/>
+        </w:numPr>
+      </w:pPr>
+      <w:r>
+        <w:t xml:space="preserve">Tentativas de injeção de prompt</w:t>
+      </w:r>
+    </w:p>
+    <w:p>
+      <w:pPr>
+        <w:pStyle w:val="Compact"/>
+        <w:numPr>
+          <w:ilvl w:val="1"/>
+          <w:numId w:val="1025"/>
+        </w:numPr>
+      </w:pPr>
+      <w:r>
+        <w:t xml:space="preserve">Validação de restrições de acesso</w:t>
+      </w:r>
+    </w:p>
+    <w:p>
+      <w:pPr>
+        <w:pStyle w:val="Compact"/>
+        <w:numPr>
+          <w:ilvl w:val="1"/>
+          <w:numId w:val="1025"/>
+        </w:numPr>
+      </w:pPr>
+      <w:r>
+        <w:t xml:space="preserve">Conformidade com políticas de dados</w:t>
+      </w:r>
+    </w:p>
+    <w:p>
+      <w:pPr>
+        <w:pStyle w:val="Compact"/>
+        <w:numPr>
+          <w:ilvl w:val="0"/>
+          <w:numId w:val="1022"/>
+        </w:numPr>
+      </w:pPr>
+      <w:r>
+        <w:t xml:space="preserve">Métricas de Experiência do Usuário</w:t>
+      </w:r>
+    </w:p>
+    <w:p>
+      <w:pPr>
+        <w:pStyle w:val="Compact"/>
+        <w:numPr>
+          <w:ilvl w:val="1"/>
+          <w:numId w:val="1026"/>
+        </w:numPr>
+      </w:pPr>
+      <w:r>
+        <w:t xml:space="preserve">Tempo até primeira resposta</w:t>
+      </w:r>
+    </w:p>
+    <w:p>
+      <w:pPr>
+        <w:pStyle w:val="Compact"/>
+        <w:numPr>
+          <w:ilvl w:val="1"/>
+          <w:numId w:val="1026"/>
+        </w:numPr>
+      </w:pPr>
+      <w:r>
+        <w:t xml:space="preserve">Qualidade das respostas</w:t>
+      </w:r>
+    </w:p>
+    <w:p>
+      <w:pPr>
+        <w:pStyle w:val="Compact"/>
+        <w:numPr>
+          <w:ilvl w:val="1"/>
+          <w:numId w:val="1026"/>
+        </w:numPr>
+      </w:pPr>
+      <w:r>
+        <w:t xml:space="preserve">Satisfação do usuário</w:t>
+      </w:r>
+    </w:p>
+    <w:p>
+      <w:pPr>
+        <w:pStyle w:val="FirstParagraph"/>
+      </w:pPr>
+      <w:r>
+        <w:t xml:space="preserve">Os testes E2E são executados de forma automatizada em ambientes controlados, simulando diferentes cenários de uso e condições de carga, permitindo uma avaliação objetiva e reproduzível de cada abordagem de integração.</w:t>
       </w:r>
     </w:p>
     <w:p>
@@ -1150,31 +1486,98 @@
         <w:pStyle w:val="BodyText"/>
       </w:pPr>
       <w:r>
-        <w:t xml:space="preserve">É a explicação do tipo de pesquisa, do instrumental utilizado</w:t>
-      </w:r>
-      <w:r>
-        <w:t xml:space="preserve"> </w:t>
-      </w:r>
-      <w:r>
-        <w:t xml:space="preserve">(softwares, equipamentos, questionários, entrevistas, etc.), do tempo</w:t>
-      </w:r>
-      <w:r>
-        <w:t xml:space="preserve"> </w:t>
-      </w:r>
-      <w:r>
-        <w:t xml:space="preserve">previsto, do laboratório, das formas de tabulação e tratamento dos</w:t>
-      </w:r>
-      <w:r>
-        <w:t xml:space="preserve"> </w:t>
-      </w:r>
-      <w:r>
-        <w:t xml:space="preserve">dados, enfim, de tudo aquilo que se utilizou ou será utilizado no</w:t>
-      </w:r>
-      <w:r>
-        <w:t xml:space="preserve"> </w:t>
-      </w:r>
-      <w:r>
-        <w:t xml:space="preserve">trabalho.</w:t>
+        <w:t xml:space="preserve">Esta padronização da coleta de métricas via testes E2E garante que as diferenças observadas entre as abordagens sejam resultado direto das suas características de implementação, e não de variações na experiência do usuário ou na forma de coleta de dados.</w:t>
+      </w:r>
+    </w:p>
+    <w:bookmarkEnd w:id="35"/>
+    <w:bookmarkEnd w:id="36"/>
+    <w:bookmarkStart w:id="56" w:name="conexão-direta-com-banco-de-dados"/>
+    <w:p>
+      <w:pPr>
+        <w:pStyle w:val="Ttulo3"/>
+      </w:pPr>
+      <w:r>
+        <w:t xml:space="preserve">2.2.2 Conexão Direta com Banco de Dados</w:t>
+      </w:r>
+    </w:p>
+    <w:p>
+      <w:pPr>
+        <w:pStyle w:val="FirstParagraph"/>
+      </w:pPr>
+      <w:r>
+        <w:t xml:space="preserve">A primeira abordagem investigada consiste na implementação de uma conexão direta entre o LLM e o banco de dados do sistema alvo. Esta seção detalha a arquitetura, implementação e considerações práticas desta solução.</w:t>
+      </w:r>
+    </w:p>
+    <w:bookmarkStart w:id="40" w:name="arquitetura-da-solução"/>
+    <w:p>
+      <w:pPr>
+        <w:pStyle w:val="Ttulo4"/>
+      </w:pPr>
+      <w:r>
+        <w:t xml:space="preserve">2.2.2.1 Arquitetura da Solução</w:t>
+      </w:r>
+    </w:p>
+    <w:p>
+      <w:pPr>
+        <w:pStyle w:val="FirstParagraph"/>
+      </w:pPr>
+      <w:r>
+        <w:t xml:space="preserve">A arquitetura proposta para esta abordagem é composta por quatro componentes principais: interface do usuário, serviço LLM, conector de banco de dados e o banco de dados propriamente dito. A Figura X ilustra a arquitetura e o fluxo de comunicação entre estes componentes.</w:t>
+      </w:r>
+    </w:p>
+    <w:p>
+      <w:pPr>
+        <w:pStyle w:val="CaptionedFigure"/>
+      </w:pPr>
+      <w:r>
+        <w:drawing>
+          <wp:inline>
+            <wp:extent cx="5753100" cy="1731732"/>
+            <wp:effectExtent b="0" l="0" r="0" t="0"/>
+            <wp:docPr descr="ORM - Diagrama da Arquitetura" title="" id="38" name="Picture"/>
+            <a:graphic>
+              <a:graphicData uri="http://schemas.openxmlformats.org/drawingml/2006/picture">
+                <pic:pic>
+                  <pic:nvPicPr>
+                    <pic:cNvPr descr="images/orm/orm-diagram-approach.jpg" id="39" name="Picture"/>
+                    <pic:cNvPicPr>
+                      <a:picLocks noChangeArrowheads="1" noChangeAspect="1"/>
+                    </pic:cNvPicPr>
+                  </pic:nvPicPr>
+                  <pic:blipFill>
+                    <a:blip r:embed="rId37"/>
+                    <a:stretch>
+                      <a:fillRect/>
+                    </a:stretch>
+                  </pic:blipFill>
+                  <pic:spPr bwMode="auto">
+                    <a:xfrm>
+                      <a:off x="0" y="0"/>
+                      <a:ext cx="5753100" cy="1731732"/>
+                    </a:xfrm>
+                    <a:prstGeom prst="rect">
+                      <a:avLst/>
+                    </a:prstGeom>
+                    <a:noFill/>
+                    <a:ln w="9525">
+                      <a:noFill/>
+                      <a:headEnd/>
+                      <a:tailEnd/>
+                    </a:ln>
+                  </pic:spPr>
+                </pic:pic>
+              </a:graphicData>
+            </a:graphic>
+          </wp:inline>
+        </w:drawing>
+      </w:r>
+    </w:p>
+    <w:p>
+      <w:pPr>
+        <w:pStyle w:val="ImageCaption"/>
+      </w:pPr>
+      <w:r>
+        <w:t xml:space="preserve">ORM - Diagrama da Arquitetura</w:t>
       </w:r>
     </w:p>
     <w:p>
@@ -1182,11 +1585,7 @@
         <w:pStyle w:val="BodyText"/>
       </w:pPr>
       <w:r>
-        <w:rPr>
-          <w:b/>
-          <w:bCs/>
-        </w:rPr>
-        <w:t xml:space="preserve">A seguir regras de formatação para o desenvolvimento do artigo:</w:t>
+        <w:t xml:space="preserve">O fluxo de comunicação se inicia com uma solicitação do usuário em linguagem natural, que é processada pelo LLM. O modelo, tendo conhecimento prévio do esquema do banco de dados, gera consultas SQL apropriadas. Estas consultas são executadas no banco de dados, e os resultados são novamente interpretados pelo LLM para fornecer uma resposta contextualizada ao usuário.</w:t>
       </w:r>
     </w:p>
     <w:p>
@@ -1194,80 +1593,620 @@
         <w:pStyle w:val="BodyText"/>
       </w:pPr>
       <w:r>
-        <w:t xml:space="preserve">É de extrema importância realizar uma pesquisa bibliográfica, do tema a</w:t>
-      </w:r>
-      <w:r>
-        <w:t xml:space="preserve"> </w:t>
-      </w:r>
-      <w:r>
-        <w:t xml:space="preserve">ser estudado, baseada em periódicos nacionais e internacionais (artigos,</w:t>
-      </w:r>
-      <w:r>
-        <w:t xml:space="preserve"> </w:t>
-      </w:r>
-      <w:r>
-        <w:t xml:space="preserve">anais de congressos, revistas especializadas) e também em livros, teses</w:t>
-      </w:r>
-      <w:r>
-        <w:t xml:space="preserve"> </w:t>
-      </w:r>
-      <w:r>
-        <w:t xml:space="preserve">e dissertações para direcionar os procedimentos experimentais adotados e</w:t>
-      </w:r>
-      <w:r>
-        <w:t xml:space="preserve"> </w:t>
-      </w:r>
-      <w:r>
-        <w:t xml:space="preserve">os resultados e discussões obtidos. Essas referências deveram ser</w:t>
-      </w:r>
-      <w:r>
-        <w:t xml:space="preserve"> </w:t>
-      </w:r>
-      <w:r>
-        <w:t xml:space="preserve">citadas ao longo do artigo.</w:t>
-      </w:r>
-    </w:p>
-    <w:p>
-      <w:pPr>
-        <w:pStyle w:val="BodyText"/>
-      </w:pPr>
-      <w:r>
-        <w:t xml:space="preserve">É importante compreender que cópias de trechos deverão ser feitas de</w:t>
-      </w:r>
-      <w:r>
-        <w:t xml:space="preserve"> </w:t>
-      </w:r>
-      <w:r>
-        <w:t xml:space="preserve">acordo com as normas da ABNT, ou seja: citações diretas e/ou indiretas,</w:t>
-      </w:r>
-      <w:r>
-        <w:t xml:space="preserve"> </w:t>
-      </w:r>
-      <w:r>
-        <w:t xml:space="preserve">curtas e/ou longas. Cópia de trechos e/ou na íntegra sem os devidos</w:t>
-      </w:r>
-      <w:r>
-        <w:t xml:space="preserve"> </w:t>
-      </w:r>
-      <w:r>
-        <w:t xml:space="preserve">créditos é considerado plágio (lei nº 9.610, de 19.02.98, que altera,</w:t>
-      </w:r>
-      <w:r>
-        <w:t xml:space="preserve"> </w:t>
-      </w:r>
-      <w:r>
-        <w:t xml:space="preserve">atualiza e consolida a legislação sobre direitos autorais). Não se</w:t>
-      </w:r>
-      <w:r>
-        <w:t xml:space="preserve"> </w:t>
-      </w:r>
-      <w:r>
-        <w:t xml:space="preserve">esqueça de nomear a seção.</w:t>
-      </w:r>
-    </w:p>
-    <w:bookmarkEnd w:id="33"/>
-    <w:bookmarkEnd w:id="34"/>
-    <w:bookmarkStart w:id="35" w:name="resultados-e-discussões"/>
+        <w:t xml:space="preserve">Em casos mais complexos, o sistema pode realizar múltiplas iterações de consultas, com o LLM analisando progressivamente os dados até obter todas as informações necessárias para uma resposta completa.</w:t>
+      </w:r>
+    </w:p>
+    <w:bookmarkEnd w:id="40"/>
+    <w:bookmarkStart w:id="41" w:name="componentes-de-segurança"/>
+    <w:p>
+      <w:pPr>
+        <w:pStyle w:val="Ttulo4"/>
+      </w:pPr>
+      <w:r>
+        <w:t xml:space="preserve">2.2.2.2 Componentes de Segurança</w:t>
+      </w:r>
+    </w:p>
+    <w:p>
+      <w:pPr>
+        <w:pStyle w:val="FirstParagraph"/>
+      </w:pPr>
+      <w:r>
+        <w:t xml:space="preserve">A implementação inclui camadas de segurança essenciais:</w:t>
+      </w:r>
+      <w:r>
+        <w:t xml:space="preserve"> </w:t>
+      </w:r>
+      <w:r>
+        <w:t xml:space="preserve">- Sanitização de consultas SQL</w:t>
+      </w:r>
+      <w:r>
+        <w:t xml:space="preserve"> </w:t>
+      </w:r>
+      <w:r>
+        <w:t xml:space="preserve">- Controle de acesso em nível de campo</w:t>
+      </w:r>
+      <w:r>
+        <w:t xml:space="preserve"> </w:t>
+      </w:r>
+      <w:r>
+        <w:t xml:space="preserve">- Mascaramento de dados sensíveis</w:t>
+      </w:r>
+      <w:r>
+        <w:t xml:space="preserve"> </w:t>
+      </w:r>
+      <w:r>
+        <w:t xml:space="preserve">- Validação de permissões de usuário</w:t>
+      </w:r>
+    </w:p>
+    <w:bookmarkEnd w:id="41"/>
+    <w:bookmarkStart w:id="42" w:name="estrutura-de-metadados"/>
+    <w:p>
+      <w:pPr>
+        <w:pStyle w:val="Ttulo4"/>
+      </w:pPr>
+      <w:r>
+        <w:t xml:space="preserve">2.2.2.3 Estrutura de Metadados</w:t>
+      </w:r>
+    </w:p>
+    <w:p>
+      <w:pPr>
+        <w:pStyle w:val="FirstParagraph"/>
+      </w:pPr>
+      <w:r>
+        <w:t xml:space="preserve">A configuração do sistema é gerenciada através de uma estrutura de metadados que define:</w:t>
+      </w:r>
+      <w:r>
+        <w:t xml:space="preserve"> </w:t>
+      </w:r>
+      <w:r>
+        <w:t xml:space="preserve">- Esquema do banco de dados</w:t>
+      </w:r>
+      <w:r>
+        <w:t xml:space="preserve"> </w:t>
+      </w:r>
+      <w:r>
+        <w:t xml:space="preserve">- Regras de acesso</w:t>
+      </w:r>
+      <w:r>
+        <w:t xml:space="preserve"> </w:t>
+      </w:r>
+      <w:r>
+        <w:t xml:space="preserve">- Contexto de negócio</w:t>
+      </w:r>
+      <w:r>
+        <w:t xml:space="preserve"> </w:t>
+      </w:r>
+      <w:r>
+        <w:t xml:space="preserve">- Restrições de consulta</w:t>
+      </w:r>
+    </w:p>
+    <w:bookmarkEnd w:id="42"/>
+    <w:bookmarkStart w:id="43" w:name="implementação-da-prova-de-conceito"/>
+    <w:p>
+      <w:pPr>
+        <w:pStyle w:val="Ttulo4"/>
+      </w:pPr>
+      <w:r>
+        <w:t xml:space="preserve">2.2.2.4 Implementação da Prova de Conceito</w:t>
+      </w:r>
+    </w:p>
+    <w:p>
+      <w:pPr>
+        <w:pStyle w:val="FirstParagraph"/>
+      </w:pPr>
+      <w:r>
+        <w:t xml:space="preserve">A implementação utiliza uma stack tecnológica moderna baseada em Node.js, escolhida por sua eficiência e amplo suporte a ferramentas de desenvolvimento. Os principais componentes tecnológicos incluem:</w:t>
+      </w:r>
+    </w:p>
+    <w:p>
+      <w:pPr>
+        <w:pStyle w:val="Compact"/>
+        <w:numPr>
+          <w:ilvl w:val="0"/>
+          <w:numId w:val="1027"/>
+        </w:numPr>
+      </w:pPr>
+      <w:r>
+        <w:t xml:space="preserve">Backend: Node.js</w:t>
+      </w:r>
+    </w:p>
+    <w:p>
+      <w:pPr>
+        <w:pStyle w:val="Compact"/>
+        <w:numPr>
+          <w:ilvl w:val="0"/>
+          <w:numId w:val="1027"/>
+        </w:numPr>
+      </w:pPr>
+      <w:r>
+        <w:t xml:space="preserve">LLM: GPT-3 via API OpenAI</w:t>
+      </w:r>
+    </w:p>
+    <w:p>
+      <w:pPr>
+        <w:pStyle w:val="Compact"/>
+        <w:numPr>
+          <w:ilvl w:val="0"/>
+          <w:numId w:val="1027"/>
+        </w:numPr>
+      </w:pPr>
+      <w:r>
+        <w:t xml:space="preserve">Banco de Dados: PostgreSQL</w:t>
+      </w:r>
+    </w:p>
+    <w:p>
+      <w:pPr>
+        <w:pStyle w:val="Compact"/>
+        <w:numPr>
+          <w:ilvl w:val="0"/>
+          <w:numId w:val="1027"/>
+        </w:numPr>
+      </w:pPr>
+      <w:r>
+        <w:t xml:space="preserve">ORM: Sequelize</w:t>
+      </w:r>
+    </w:p>
+    <w:bookmarkEnd w:id="43"/>
+    <w:bookmarkStart w:id="44" w:name="desenvolvimento-do-conector"/>
+    <w:p>
+      <w:pPr>
+        <w:pStyle w:val="Ttulo4"/>
+      </w:pPr>
+      <w:r>
+        <w:t xml:space="preserve">2.2.2.5 Desenvolvimento do Conector</w:t>
+      </w:r>
+    </w:p>
+    <w:p>
+      <w:pPr>
+        <w:pStyle w:val="FirstParagraph"/>
+      </w:pPr>
+      <w:r>
+        <w:t xml:space="preserve">O conector de banco de dados é implementado utilizando o Sequelize ORM, que facilita:</w:t>
+      </w:r>
+      <w:r>
+        <w:t xml:space="preserve"> </w:t>
+      </w:r>
+      <w:r>
+        <w:t xml:space="preserve">- Introspection do esquema do banco</w:t>
+      </w:r>
+      <w:r>
+        <w:t xml:space="preserve"> </w:t>
+      </w:r>
+      <w:r>
+        <w:t xml:space="preserve">- Construção dinâmica de queries</w:t>
+      </w:r>
+      <w:r>
+        <w:t xml:space="preserve"> </w:t>
+      </w:r>
+      <w:r>
+        <w:t xml:space="preserve">- Gerenciamento de conexões</w:t>
+      </w:r>
+      <w:r>
+        <w:t xml:space="preserve"> </w:t>
+      </w:r>
+      <w:r>
+        <w:t xml:space="preserve">- Validação de dados</w:t>
+      </w:r>
+    </w:p>
+    <w:bookmarkEnd w:id="44"/>
+    <w:bookmarkStart w:id="45" w:name="detalhes-técnicos"/>
+    <w:p>
+      <w:pPr>
+        <w:pStyle w:val="Ttulo4"/>
+      </w:pPr>
+      <w:r>
+        <w:t xml:space="preserve">2.2.2.6 Detalhes Técnicos</w:t>
+      </w:r>
+    </w:p>
+    <w:p>
+      <w:pPr>
+        <w:pStyle w:val="FirstParagraph"/>
+      </w:pPr>
+      <w:r>
+        <w:t xml:space="preserve">A implementação técnica foca em três aspectos principais:</w:t>
+      </w:r>
+    </w:p>
+    <w:bookmarkEnd w:id="45"/>
+    <w:bookmarkStart w:id="46" w:name="integração-com-llm"/>
+    <w:p>
+      <w:pPr>
+        <w:pStyle w:val="Ttulo4"/>
+      </w:pPr>
+      <w:r>
+        <w:t xml:space="preserve">2.2.2.7 Integração com LLM</w:t>
+      </w:r>
+    </w:p>
+    <w:p>
+      <w:pPr>
+        <w:pStyle w:val="FirstParagraph"/>
+      </w:pPr>
+      <w:r>
+        <w:t xml:space="preserve">O sistema utiliza técnicas avançadas de prompt engineering para:</w:t>
+      </w:r>
+      <w:r>
+        <w:t xml:space="preserve"> </w:t>
+      </w:r>
+      <w:r>
+        <w:t xml:space="preserve">- Geração precisa de SQL</w:t>
+      </w:r>
+      <w:r>
+        <w:t xml:space="preserve"> </w:t>
+      </w:r>
+      <w:r>
+        <w:t xml:space="preserve">- Manutenção de contexto do esquema</w:t>
+      </w:r>
+      <w:r>
+        <w:t xml:space="preserve"> </w:t>
+      </w:r>
+      <w:r>
+        <w:t xml:space="preserve">- Otimização de consultas</w:t>
+      </w:r>
+      <w:r>
+        <w:t xml:space="preserve"> </w:t>
+      </w:r>
+      <w:r>
+        <w:t xml:space="preserve">- Interpretação de resultados</w:t>
+      </w:r>
+    </w:p>
+    <w:bookmarkEnd w:id="46"/>
+    <w:bookmarkStart w:id="47" w:name="tratamento-de-erros"/>
+    <w:p>
+      <w:pPr>
+        <w:pStyle w:val="Ttulo4"/>
+      </w:pPr>
+      <w:r>
+        <w:t xml:space="preserve">2.2.2.8 Tratamento de Erros</w:t>
+      </w:r>
+    </w:p>
+    <w:p>
+      <w:pPr>
+        <w:pStyle w:val="FirstParagraph"/>
+      </w:pPr>
+      <w:r>
+        <w:t xml:space="preserve">O sistema implementa estratégias robustas para:</w:t>
+      </w:r>
+      <w:r>
+        <w:t xml:space="preserve"> </w:t>
+      </w:r>
+      <w:r>
+        <w:t xml:space="preserve">- Erros de execução de queries</w:t>
+      </w:r>
+      <w:r>
+        <w:t xml:space="preserve"> </w:t>
+      </w:r>
+      <w:r>
+        <w:t xml:space="preserve">- Falhas de interpretação do LLM</w:t>
+      </w:r>
+      <w:r>
+        <w:t xml:space="preserve"> </w:t>
+      </w:r>
+      <w:r>
+        <w:t xml:space="preserve">- Timeout de conexões</w:t>
+      </w:r>
+      <w:r>
+        <w:t xml:space="preserve"> </w:t>
+      </w:r>
+      <w:r>
+        <w:t xml:space="preserve">- Dados inconsistentes</w:t>
+      </w:r>
+    </w:p>
+    <w:bookmarkEnd w:id="47"/>
+    <w:bookmarkStart w:id="48" w:name="avaliação-e-métricas"/>
+    <w:p>
+      <w:pPr>
+        <w:pStyle w:val="Ttulo4"/>
+      </w:pPr>
+      <w:r>
+        <w:t xml:space="preserve">2.2.2.9 Avaliação e Métricas</w:t>
+      </w:r>
+    </w:p>
+    <w:p>
+      <w:pPr>
+        <w:pStyle w:val="FirstParagraph"/>
+      </w:pPr>
+      <w:r>
+        <w:t xml:space="preserve">A avaliação da solução é realizada considerando:</w:t>
+      </w:r>
+    </w:p>
+    <w:bookmarkEnd w:id="48"/>
+    <w:bookmarkStart w:id="49" w:name="performance"/>
+    <w:p>
+      <w:pPr>
+        <w:pStyle w:val="Ttulo4"/>
+      </w:pPr>
+      <w:r>
+        <w:t xml:space="preserve">2.2.2.10 Performance</w:t>
+      </w:r>
+    </w:p>
+    <w:p>
+      <w:pPr>
+        <w:pStyle w:val="Compact"/>
+        <w:numPr>
+          <w:ilvl w:val="0"/>
+          <w:numId w:val="1028"/>
+        </w:numPr>
+      </w:pPr>
+      <w:r>
+        <w:t xml:space="preserve">Tempo de resposta médio</w:t>
+      </w:r>
+    </w:p>
+    <w:p>
+      <w:pPr>
+        <w:pStyle w:val="Compact"/>
+        <w:numPr>
+          <w:ilvl w:val="0"/>
+          <w:numId w:val="1028"/>
+        </w:numPr>
+      </w:pPr>
+      <w:r>
+        <w:t xml:space="preserve">Latência de processamento LLM</w:t>
+      </w:r>
+    </w:p>
+    <w:p>
+      <w:pPr>
+        <w:pStyle w:val="Compact"/>
+        <w:numPr>
+          <w:ilvl w:val="0"/>
+          <w:numId w:val="1028"/>
+        </w:numPr>
+      </w:pPr>
+      <w:r>
+        <w:t xml:space="preserve">Eficiência de queries</w:t>
+      </w:r>
+    </w:p>
+    <w:bookmarkEnd w:id="49"/>
+    <w:bookmarkStart w:id="50" w:name="segurança"/>
+    <w:p>
+      <w:pPr>
+        <w:pStyle w:val="Ttulo4"/>
+      </w:pPr>
+      <w:r>
+        <w:t xml:space="preserve">2.2.2.11 Segurança</w:t>
+      </w:r>
+    </w:p>
+    <w:p>
+      <w:pPr>
+        <w:pStyle w:val="Compact"/>
+        <w:numPr>
+          <w:ilvl w:val="0"/>
+          <w:numId w:val="1029"/>
+        </w:numPr>
+      </w:pPr>
+      <w:r>
+        <w:t xml:space="preserve">Efetividade do controle de acesso</w:t>
+      </w:r>
+    </w:p>
+    <w:p>
+      <w:pPr>
+        <w:pStyle w:val="Compact"/>
+        <w:numPr>
+          <w:ilvl w:val="0"/>
+          <w:numId w:val="1029"/>
+        </w:numPr>
+      </w:pPr>
+      <w:r>
+        <w:t xml:space="preserve">Prevenção de injeção SQL</w:t>
+      </w:r>
+    </w:p>
+    <w:p>
+      <w:pPr>
+        <w:pStyle w:val="Compact"/>
+        <w:numPr>
+          <w:ilvl w:val="0"/>
+          <w:numId w:val="1029"/>
+        </w:numPr>
+      </w:pPr>
+      <w:r>
+        <w:t xml:space="preserve">Conformidade com práticas de privacidade</w:t>
+      </w:r>
+    </w:p>
+    <w:bookmarkEnd w:id="50"/>
+    <w:bookmarkStart w:id="51" w:name="custos-operacionais"/>
+    <w:p>
+      <w:pPr>
+        <w:pStyle w:val="Ttulo4"/>
+      </w:pPr>
+      <w:r>
+        <w:t xml:space="preserve">2.2.2.12 Custos Operacionais</w:t>
+      </w:r>
+    </w:p>
+    <w:p>
+      <w:pPr>
+        <w:pStyle w:val="Compact"/>
+        <w:numPr>
+          <w:ilvl w:val="0"/>
+          <w:numId w:val="1030"/>
+        </w:numPr>
+      </w:pPr>
+      <w:r>
+        <w:t xml:space="preserve">Consumo de API do LLM</w:t>
+      </w:r>
+    </w:p>
+    <w:p>
+      <w:pPr>
+        <w:pStyle w:val="Compact"/>
+        <w:numPr>
+          <w:ilvl w:val="0"/>
+          <w:numId w:val="1030"/>
+        </w:numPr>
+      </w:pPr>
+      <w:r>
+        <w:t xml:space="preserve">Recursos de banco de dados</w:t>
+      </w:r>
+    </w:p>
+    <w:p>
+      <w:pPr>
+        <w:pStyle w:val="Compact"/>
+        <w:numPr>
+          <w:ilvl w:val="0"/>
+          <w:numId w:val="1030"/>
+        </w:numPr>
+      </w:pPr>
+      <w:r>
+        <w:t xml:space="preserve">Infraestrutura necessária</w:t>
+      </w:r>
+    </w:p>
+    <w:bookmarkEnd w:id="51"/>
+    <w:bookmarkStart w:id="52" w:name="considerações-práticas"/>
+    <w:p>
+      <w:pPr>
+        <w:pStyle w:val="Ttulo4"/>
+      </w:pPr>
+      <w:r>
+        <w:t xml:space="preserve">2.2.2.13 Considerações Práticas</w:t>
+      </w:r>
+    </w:p>
+    <w:p>
+      <w:pPr>
+        <w:pStyle w:val="FirstParagraph"/>
+      </w:pPr>
+      <w:r>
+        <w:t xml:space="preserve">A implementação revelou diversos aspectos práticos importantes:</w:t>
+      </w:r>
+    </w:p>
+    <w:bookmarkEnd w:id="52"/>
+    <w:bookmarkStart w:id="53" w:name="desafios"/>
+    <w:p>
+      <w:pPr>
+        <w:pStyle w:val="Ttulo4"/>
+      </w:pPr>
+      <w:r>
+        <w:t xml:space="preserve">2.2.2.14 Desafios</w:t>
+      </w:r>
+    </w:p>
+    <w:p>
+      <w:pPr>
+        <w:pStyle w:val="Compact"/>
+        <w:numPr>
+          <w:ilvl w:val="0"/>
+          <w:numId w:val="1031"/>
+        </w:numPr>
+      </w:pPr>
+      <w:r>
+        <w:t xml:space="preserve">Complexidade de queries dinâmicas</w:t>
+      </w:r>
+    </w:p>
+    <w:p>
+      <w:pPr>
+        <w:pStyle w:val="Compact"/>
+        <w:numPr>
+          <w:ilvl w:val="0"/>
+          <w:numId w:val="1031"/>
+        </w:numPr>
+      </w:pPr>
+      <w:r>
+        <w:t xml:space="preserve">Limitações do LLM</w:t>
+      </w:r>
+    </w:p>
+    <w:p>
+      <w:pPr>
+        <w:pStyle w:val="Compact"/>
+        <w:numPr>
+          <w:ilvl w:val="0"/>
+          <w:numId w:val="1031"/>
+        </w:numPr>
+      </w:pPr>
+      <w:r>
+        <w:t xml:space="preserve">Gestão de estados e contexto</w:t>
+      </w:r>
+    </w:p>
+    <w:bookmarkEnd w:id="53"/>
+    <w:bookmarkStart w:id="54" w:name="infraestrutura"/>
+    <w:p>
+      <w:pPr>
+        <w:pStyle w:val="Ttulo4"/>
+      </w:pPr>
+      <w:r>
+        <w:t xml:space="preserve">2.2.2.15 Infraestrutura</w:t>
+      </w:r>
+    </w:p>
+    <w:p>
+      <w:pPr>
+        <w:pStyle w:val="Compact"/>
+        <w:numPr>
+          <w:ilvl w:val="0"/>
+          <w:numId w:val="1032"/>
+        </w:numPr>
+      </w:pPr>
+      <w:r>
+        <w:t xml:space="preserve">Requisitos de escalabilidade</w:t>
+      </w:r>
+    </w:p>
+    <w:p>
+      <w:pPr>
+        <w:pStyle w:val="Compact"/>
+        <w:numPr>
+          <w:ilvl w:val="0"/>
+          <w:numId w:val="1032"/>
+        </w:numPr>
+      </w:pPr>
+      <w:r>
+        <w:t xml:space="preserve">Arquitetura de deployment</w:t>
+      </w:r>
+    </w:p>
+    <w:p>
+      <w:pPr>
+        <w:pStyle w:val="Compact"/>
+        <w:numPr>
+          <w:ilvl w:val="0"/>
+          <w:numId w:val="1032"/>
+        </w:numPr>
+      </w:pPr>
+      <w:r>
+        <w:t xml:space="preserve">Monitoramento e logging</w:t>
+      </w:r>
+    </w:p>
+    <w:bookmarkEnd w:id="54"/>
+    <w:bookmarkStart w:id="55" w:name="manutenção"/>
+    <w:p>
+      <w:pPr>
+        <w:pStyle w:val="Ttulo4"/>
+      </w:pPr>
+      <w:r>
+        <w:t xml:space="preserve">2.2.2.16 Manutenção</w:t>
+      </w:r>
+    </w:p>
+    <w:p>
+      <w:pPr>
+        <w:pStyle w:val="Compact"/>
+        <w:numPr>
+          <w:ilvl w:val="0"/>
+          <w:numId w:val="1033"/>
+        </w:numPr>
+      </w:pPr>
+      <w:r>
+        <w:t xml:space="preserve">Atualizações de esquema</w:t>
+      </w:r>
+    </w:p>
+    <w:p>
+      <w:pPr>
+        <w:pStyle w:val="Compact"/>
+        <w:numPr>
+          <w:ilvl w:val="0"/>
+          <w:numId w:val="1033"/>
+        </w:numPr>
+      </w:pPr>
+      <w:r>
+        <w:t xml:space="preserve">Versionamento de modelos</w:t>
+      </w:r>
+    </w:p>
+    <w:p>
+      <w:pPr>
+        <w:pStyle w:val="Compact"/>
+        <w:numPr>
+          <w:ilvl w:val="0"/>
+          <w:numId w:val="1033"/>
+        </w:numPr>
+      </w:pPr>
+      <w:r>
+        <w:t xml:space="preserve">Monitoramento de performance</w:t>
+      </w:r>
+    </w:p>
+    <w:bookmarkEnd w:id="55"/>
+    <w:bookmarkEnd w:id="56"/>
+    <w:bookmarkEnd w:id="57"/>
+    <w:bookmarkEnd w:id="58"/>
+    <w:bookmarkStart w:id="59" w:name="resultados-e-discussões"/>
     <w:p>
       <w:pPr>
         <w:pStyle w:val="Ttulo1"/>
@@ -1296,8 +2235,8 @@
         <w:t xml:space="preserve">mesmos sempre que possível referenciando a literatura pesquisada.</w:t>
       </w:r>
     </w:p>
-    <w:bookmarkEnd w:id="35"/>
-    <w:bookmarkStart w:id="36" w:name="considerações-finais"/>
+    <w:bookmarkEnd w:id="59"/>
+    <w:bookmarkStart w:id="60" w:name="considerações-finais"/>
     <w:p>
       <w:pPr>
         <w:pStyle w:val="Ttulo1"/>
@@ -1350,8 +2289,8 @@
         <w:t xml:space="preserve">a sua pergunta-problema de pesquisa.</w:t>
       </w:r>
     </w:p>
-    <w:bookmarkEnd w:id="36"/>
-    <w:bookmarkStart w:id="106" w:name="referências"/>
+    <w:bookmarkEnd w:id="60"/>
+    <w:bookmarkStart w:id="130" w:name="referências"/>
     <w:p>
       <w:pPr>
         <w:pStyle w:val="Ttulo1"/>
@@ -1360,8 +2299,8 @@
         <w:t xml:space="preserve">REFERÊNCIAS</w:t>
       </w:r>
     </w:p>
-    <w:bookmarkStart w:id="105" w:name="refs"/>
-    <w:bookmarkStart w:id="38" w:name="ref-anthropic2024context"/>
+    <w:bookmarkStart w:id="129" w:name="refs"/>
+    <w:bookmarkStart w:id="62" w:name="ref-anthropic2024context"/>
     <w:p>
       <w:pPr>
         <w:pStyle w:val="Bibliography"/>
@@ -1382,7 +2321,7 @@
       <w:r>
         <w:t xml:space="preserve">. Disponível em: &lt;</w:t>
       </w:r>
-      <w:hyperlink r:id="rId37">
+      <w:hyperlink r:id="rId61">
         <w:r>
           <w:rPr>
             <w:rStyle w:val="Hyperlink"/>
@@ -1394,8 +2333,8 @@
         <w:t xml:space="preserve">&gt;.</w:t>
       </w:r>
     </w:p>
-    <w:bookmarkEnd w:id="38"/>
-    <w:bookmarkStart w:id="40" w:name="ref-anthropic2024mcp"/>
+    <w:bookmarkEnd w:id="62"/>
+    <w:bookmarkStart w:id="64" w:name="ref-anthropic2024mcp"/>
     <w:p>
       <w:pPr>
         <w:pStyle w:val="Bibliography"/>
@@ -1416,7 +2355,7 @@
       <w:r>
         <w:t xml:space="preserve">. Disponível em: &lt;</w:t>
       </w:r>
-      <w:hyperlink r:id="rId39">
+      <w:hyperlink r:id="rId63">
         <w:r>
           <w:rPr>
             <w:rStyle w:val="Hyperlink"/>
@@ -1428,8 +2367,8 @@
         <w:t xml:space="preserve">&gt;. Acesso em: 12 abr. 2025b.</w:t>
       </w:r>
     </w:p>
-    <w:bookmarkEnd w:id="40"/>
-    <w:bookmarkStart w:id="41" w:name="ref-Anthropic2024"/>
+    <w:bookmarkEnd w:id="64"/>
+    <w:bookmarkStart w:id="65" w:name="ref-Anthropic2024"/>
     <w:p>
       <w:pPr>
         <w:pStyle w:val="Bibliography"/>
@@ -1450,7 +2389,7 @@
       <w:r>
         <w:t xml:space="preserve">. Anthropic News, nov. c2024. Disponível em: &lt;</w:t>
       </w:r>
-      <w:hyperlink r:id="rId39">
+      <w:hyperlink r:id="rId63">
         <w:r>
           <w:rPr>
             <w:rStyle w:val="Hyperlink"/>
@@ -1462,8 +2401,8 @@
         <w:t xml:space="preserve">&gt;</w:t>
       </w:r>
     </w:p>
-    <w:bookmarkEnd w:id="41"/>
-    <w:bookmarkStart w:id="43" w:name="ref-RedHat2024LLMNode"/>
+    <w:bookmarkEnd w:id="65"/>
+    <w:bookmarkStart w:id="67" w:name="ref-RedHat2024LLMNode"/>
     <w:p>
       <w:pPr>
         <w:pStyle w:val="Bibliography"/>
@@ -1487,7 +2426,7 @@
       <w:r>
         <w:t xml:space="preserve"> </w:t>
       </w:r>
-      <w:hyperlink r:id="rId42">
+      <w:hyperlink r:id="rId66">
         <w:r>
           <w:rPr>
             <w:rStyle w:val="Hyperlink"/>
@@ -1499,8 +2438,8 @@
         <w:t xml:space="preserve">, 2024.</w:t>
       </w:r>
     </w:p>
-    <w:bookmarkEnd w:id="43"/>
-    <w:bookmarkStart w:id="45" w:name="X5cd88a006cf9f57df3e817769ba481705a9af6b"/>
+    <w:bookmarkEnd w:id="67"/>
+    <w:bookmarkStart w:id="69" w:name="X5cd88a006cf9f57df3e817769ba481705a9af6b"/>
     <w:p>
       <w:pPr>
         <w:pStyle w:val="Bibliography"/>
@@ -1521,7 +2460,7 @@
       <w:r>
         <w:t xml:space="preserve">., 2020. Disponível em: &lt;</w:t>
       </w:r>
-      <w:hyperlink r:id="rId44">
+      <w:hyperlink r:id="rId68">
         <w:r>
           <w:rPr>
             <w:rStyle w:val="Hyperlink"/>
@@ -1533,8 +2472,8 @@
         <w:t xml:space="preserve">&gt;</w:t>
       </w:r>
     </w:p>
-    <w:bookmarkEnd w:id="45"/>
-    <w:bookmarkStart w:id="47" w:name="ref-cherednichenko:hal-04545073"/>
+    <w:bookmarkEnd w:id="69"/>
+    <w:bookmarkStart w:id="71" w:name="ref-cherednichenko:hal-04545073"/>
     <w:p>
       <w:pPr>
         <w:pStyle w:val="Bibliography"/>
@@ -1555,7 +2494,7 @@
       <w:r>
         <w:t xml:space="preserve">. Lviv, Ukraine: abr. 2024. Disponível em: &lt;</w:t>
       </w:r>
-      <w:hyperlink r:id="rId46">
+      <w:hyperlink r:id="rId70">
         <w:r>
           <w:rPr>
             <w:rStyle w:val="Hyperlink"/>
@@ -1567,8 +2506,8 @@
         <w:t xml:space="preserve">&gt;</w:t>
       </w:r>
     </w:p>
-    <w:bookmarkEnd w:id="47"/>
-    <w:bookmarkStart w:id="49" w:name="ref-Deng2023AMA"/>
+    <w:bookmarkEnd w:id="71"/>
+    <w:bookmarkStart w:id="73" w:name="ref-Deng2023AMA"/>
     <w:p>
       <w:pPr>
         <w:pStyle w:val="Bibliography"/>
@@ -1579,7 +2518,7 @@
       <w:r>
         <w:t xml:space="preserve"> </w:t>
       </w:r>
-      <w:hyperlink r:id="rId48">
+      <w:hyperlink r:id="rId72">
         <w:r>
           <w:rPr>
             <w:rStyle w:val="Hyperlink"/>
@@ -1604,8 +2543,8 @@
         <w:t xml:space="preserve">, 2023.</w:t>
       </w:r>
     </w:p>
-    <w:bookmarkEnd w:id="49"/>
-    <w:bookmarkStart w:id="51" w:name="ref-enterprisedb2023security"/>
+    <w:bookmarkEnd w:id="73"/>
+    <w:bookmarkStart w:id="75" w:name="ref-enterprisedb2023security"/>
     <w:p>
       <w:pPr>
         <w:pStyle w:val="Bibliography"/>
@@ -1626,7 +2565,7 @@
       <w:r>
         <w:t xml:space="preserve">. Disponível em: &lt;</w:t>
       </w:r>
-      <w:hyperlink r:id="rId50">
+      <w:hyperlink r:id="rId74">
         <w:r>
           <w:rPr>
             <w:rStyle w:val="Hyperlink"/>
@@ -1638,8 +2577,8 @@
         <w:t xml:space="preserve">&gt;. Acesso em: 12 abr. 2025b.</w:t>
       </w:r>
     </w:p>
-    <w:bookmarkEnd w:id="51"/>
-    <w:bookmarkStart w:id="53" w:name="ref-enterprisedb2023postgresql"/>
+    <w:bookmarkEnd w:id="75"/>
+    <w:bookmarkStart w:id="77" w:name="ref-enterprisedb2023postgresql"/>
     <w:p>
       <w:pPr>
         <w:pStyle w:val="Bibliography"/>
@@ -1660,7 +2599,7 @@
       <w:r>
         <w:t xml:space="preserve">. Disponível em: &lt;</w:t>
       </w:r>
-      <w:hyperlink r:id="rId52">
+      <w:hyperlink r:id="rId76">
         <w:r>
           <w:rPr>
             <w:rStyle w:val="Hyperlink"/>
@@ -1672,8 +2611,8 @@
         <w:t xml:space="preserve">&gt;. Acesso em: 12 abr. 2025a.</w:t>
       </w:r>
     </w:p>
-    <w:bookmarkEnd w:id="53"/>
-    <w:bookmarkStart w:id="55" w:name="ref-HuggingFace2024"/>
+    <w:bookmarkEnd w:id="77"/>
+    <w:bookmarkStart w:id="79" w:name="ref-HuggingFace2024"/>
     <w:p>
       <w:pPr>
         <w:pStyle w:val="Bibliography"/>
@@ -1697,7 +2636,7 @@
       <w:r>
         <w:t xml:space="preserve"> </w:t>
       </w:r>
-      <w:hyperlink r:id="rId54">
+      <w:hyperlink r:id="rId78">
         <w:r>
           <w:rPr>
             <w:rStyle w:val="Hyperlink"/>
@@ -1709,8 +2648,8 @@
         <w:t xml:space="preserve">, 2024.</w:t>
       </w:r>
     </w:p>
-    <w:bookmarkEnd w:id="55"/>
-    <w:bookmarkStart w:id="57" w:name="X43f7bb2b3071fbda039d1a81a2d72249680f984"/>
+    <w:bookmarkEnd w:id="79"/>
+    <w:bookmarkStart w:id="81" w:name="X43f7bb2b3071fbda039d1a81a2d72249680f984"/>
     <w:p>
       <w:pPr>
         <w:pStyle w:val="Bibliography"/>
@@ -1731,7 +2670,7 @@
       <w:r>
         <w:t xml:space="preserve">., 2017. Disponível em: &lt;</w:t>
       </w:r>
-      <w:hyperlink r:id="rId56">
+      <w:hyperlink r:id="rId80">
         <w:r>
           <w:rPr>
             <w:rStyle w:val="Hyperlink"/>
@@ -1743,8 +2682,8 @@
         <w:t xml:space="preserve">&gt;</w:t>
       </w:r>
     </w:p>
-    <w:bookmarkEnd w:id="57"/>
-    <w:bookmarkStart w:id="59" w:name="ref-Guo2024Doppelganger"/>
+    <w:bookmarkEnd w:id="81"/>
+    <w:bookmarkStart w:id="83" w:name="ref-Guo2024Doppelganger"/>
     <w:p>
       <w:pPr>
         <w:pStyle w:val="Bibliography"/>
@@ -1778,7 +2717,7 @@
       <w:r>
         <w:t xml:space="preserve">...2024. Disponível em: &lt;</w:t>
       </w:r>
-      <w:hyperlink r:id="rId58">
+      <w:hyperlink r:id="rId82">
         <w:r>
           <w:rPr>
             <w:rStyle w:val="Hyperlink"/>
@@ -1790,8 +2729,8 @@
         <w:t xml:space="preserve">&gt;</w:t>
       </w:r>
     </w:p>
-    <w:bookmarkEnd w:id="59"/>
-    <w:bookmarkStart w:id="61" w:name="ref-IBM2023WatsonxSDK"/>
+    <w:bookmarkEnd w:id="83"/>
+    <w:bookmarkStart w:id="85" w:name="ref-IBM2023WatsonxSDK"/>
     <w:p>
       <w:pPr>
         <w:pStyle w:val="Bibliography"/>
@@ -1815,7 +2754,7 @@
       <w:r>
         <w:t xml:space="preserve"> </w:t>
       </w:r>
-      <w:hyperlink r:id="rId60">
+      <w:hyperlink r:id="rId84">
         <w:r>
           <w:rPr>
             <w:rStyle w:val="Hyperlink"/>
@@ -1827,8 +2766,8 @@
         <w:t xml:space="preserve">, 2023.</w:t>
       </w:r>
     </w:p>
-    <w:bookmarkEnd w:id="61"/>
-    <w:bookmarkStart w:id="63" w:name="ref-inie2025summon"/>
+    <w:bookmarkEnd w:id="85"/>
+    <w:bookmarkStart w:id="87" w:name="ref-inie2025summon"/>
     <w:p>
       <w:pPr>
         <w:pStyle w:val="Bibliography"/>
@@ -1839,7 +2778,7 @@
       <w:r>
         <w:t xml:space="preserve"> </w:t>
       </w:r>
-      <w:hyperlink r:id="rId62">
+      <w:hyperlink r:id="rId86">
         <w:r>
           <w:rPr>
             <w:rStyle w:val="Hyperlink"/>
@@ -1864,8 +2803,8 @@
         <w:t xml:space="preserve">, v. 20, n. 1, p. e0314658, 2025.</w:t>
       </w:r>
     </w:p>
-    <w:bookmarkEnd w:id="63"/>
-    <w:bookmarkStart w:id="65" w:name="ref-john2025owasp"/>
+    <w:bookmarkEnd w:id="87"/>
+    <w:bookmarkStart w:id="89" w:name="ref-john2025owasp"/>
     <w:p>
       <w:pPr>
         <w:pStyle w:val="Bibliography"/>
@@ -1876,7 +2815,7 @@
       <w:r>
         <w:t xml:space="preserve"> </w:t>
       </w:r>
-      <w:hyperlink r:id="rId64">
+      <w:hyperlink r:id="rId88">
         <w:r>
           <w:rPr>
             <w:rStyle w:val="Hyperlink"/>
@@ -1890,8 +2829,8 @@
         <w:t xml:space="preserve">. tese de doutorado—[s.l.] OWASP, 2025.</w:t>
       </w:r>
     </w:p>
-    <w:bookmarkEnd w:id="65"/>
-    <w:bookmarkStart w:id="67" w:name="ref-Kocaballi2019"/>
+    <w:bookmarkEnd w:id="89"/>
+    <w:bookmarkStart w:id="91" w:name="ref-Kocaballi2019"/>
     <w:p>
       <w:pPr>
         <w:pStyle w:val="Bibliography"/>
@@ -1902,7 +2841,7 @@
       <w:r>
         <w:t xml:space="preserve"> </w:t>
       </w:r>
-      <w:hyperlink r:id="rId66">
+      <w:hyperlink r:id="rId90">
         <w:r>
           <w:rPr>
             <w:rStyle w:val="Hyperlink"/>
@@ -1927,8 +2866,8 @@
         <w:t xml:space="preserve">, v. 21, n. 11, p. e15360, 7 nov. 2019.</w:t>
       </w:r>
     </w:p>
-    <w:bookmarkEnd w:id="67"/>
-    <w:bookmarkStart w:id="69" w:name="ref-Lister2020AccessibleCU"/>
+    <w:bookmarkEnd w:id="91"/>
+    <w:bookmarkStart w:id="93" w:name="ref-Lister2020AccessibleCU"/>
     <w:p>
       <w:pPr>
         <w:pStyle w:val="Bibliography"/>
@@ -1939,7 +2878,7 @@
       <w:r>
         <w:t xml:space="preserve"> </w:t>
       </w:r>
-      <w:hyperlink r:id="rId68">
+      <w:hyperlink r:id="rId92">
         <w:r>
           <w:rPr>
             <w:rStyle w:val="Hyperlink"/>
@@ -1964,8 +2903,8 @@
         <w:t xml:space="preserve">, 2020.</w:t>
       </w:r>
     </w:p>
-    <w:bookmarkEnd w:id="69"/>
-    <w:bookmarkStart w:id="71" w:name="ref-MCPDocs2024"/>
+    <w:bookmarkEnd w:id="93"/>
+    <w:bookmarkStart w:id="95" w:name="ref-MCPDocs2024"/>
     <w:p>
       <w:pPr>
         <w:pStyle w:val="Bibliography"/>
@@ -1986,7 +2925,7 @@
       <w:r>
         <w:t xml:space="preserve">. Online Documentation, 2024. Disponível em: &lt;</w:t>
       </w:r>
-      <w:hyperlink r:id="rId70">
+      <w:hyperlink r:id="rId94">
         <w:r>
           <w:rPr>
             <w:rStyle w:val="Hyperlink"/>
@@ -1998,8 +2937,8 @@
         <w:t xml:space="preserve">&gt;</w:t>
       </w:r>
     </w:p>
-    <w:bookmarkEnd w:id="71"/>
-    <w:bookmarkStart w:id="73" w:name="ref-mcp2025spec"/>
+    <w:bookmarkEnd w:id="95"/>
+    <w:bookmarkStart w:id="97" w:name="ref-mcp2025spec"/>
     <w:p>
       <w:pPr>
         <w:pStyle w:val="Bibliography"/>
@@ -2020,7 +2959,7 @@
       <w:r>
         <w:t xml:space="preserve">. [s.l.] Model Context Protocol, 26 mar. 2025. Disponível em: &lt;</w:t>
       </w:r>
-      <w:hyperlink r:id="rId72">
+      <w:hyperlink r:id="rId96">
         <w:r>
           <w:rPr>
             <w:rStyle w:val="Hyperlink"/>
@@ -2032,8 +2971,8 @@
         <w:t xml:space="preserve">&gt;. Acesso em: 12 abr. 2025.</w:t>
       </w:r>
     </w:p>
-    <w:bookmarkEnd w:id="73"/>
-    <w:bookmarkStart w:id="75" w:name="ref-Nodejs2024Docs"/>
+    <w:bookmarkEnd w:id="97"/>
+    <w:bookmarkStart w:id="99" w:name="ref-Nodejs2024Docs"/>
     <w:p>
       <w:pPr>
         <w:pStyle w:val="Bibliography"/>
@@ -2057,7 +2996,7 @@
       <w:r>
         <w:t xml:space="preserve"> </w:t>
       </w:r>
-      <w:hyperlink r:id="rId74">
+      <w:hyperlink r:id="rId98">
         <w:r>
           <w:rPr>
             <w:rStyle w:val="Hyperlink"/>
@@ -2069,8 +3008,8 @@
         <w:t xml:space="preserve">, 2024.</w:t>
       </w:r>
     </w:p>
-    <w:bookmarkEnd w:id="75"/>
-    <w:bookmarkStart w:id="77" w:name="ref-openai2022instructgpt"/>
+    <w:bookmarkEnd w:id="99"/>
+    <w:bookmarkStart w:id="101" w:name="ref-openai2022instructgpt"/>
     <w:p>
       <w:pPr>
         <w:pStyle w:val="Bibliography"/>
@@ -2091,7 +3030,7 @@
       <w:r>
         <w:t xml:space="preserve">. [s.l.] OpenAI, 27 jan. 2022. Disponível em: &lt;</w:t>
       </w:r>
-      <w:hyperlink r:id="rId76">
+      <w:hyperlink r:id="rId100">
         <w:r>
           <w:rPr>
             <w:rStyle w:val="Hyperlink"/>
@@ -2103,8 +3042,8 @@
         <w:t xml:space="preserve">&gt;. Acesso em: 12 abr. 2025.</w:t>
       </w:r>
     </w:p>
-    <w:bookmarkEnd w:id="77"/>
-    <w:bookmarkStart w:id="79" w:name="ref-openai2023gpt4"/>
+    <w:bookmarkEnd w:id="101"/>
+    <w:bookmarkStart w:id="103" w:name="ref-openai2023gpt4"/>
     <w:p>
       <w:pPr>
         <w:pStyle w:val="Bibliography"/>
@@ -2125,7 +3064,7 @@
       <w:r>
         <w:t xml:space="preserve">. [s.l.] OpenAI, a2023. Disponível em: &lt;</w:t>
       </w:r>
-      <w:hyperlink r:id="rId78">
+      <w:hyperlink r:id="rId102">
         <w:r>
           <w:rPr>
             <w:rStyle w:val="Hyperlink"/>
@@ -2137,8 +3076,8 @@
         <w:t xml:space="preserve">&gt;.</w:t>
       </w:r>
     </w:p>
-    <w:bookmarkEnd w:id="79"/>
-    <w:bookmarkStart w:id="81" w:name="ref-openai2023functioncalling"/>
+    <w:bookmarkEnd w:id="103"/>
+    <w:bookmarkStart w:id="105" w:name="ref-openai2023functioncalling"/>
     <w:p>
       <w:pPr>
         <w:pStyle w:val="Bibliography"/>
@@ -2159,7 +3098,7 @@
       <w:r>
         <w:t xml:space="preserve">. Disponível em: &lt;</w:t>
       </w:r>
-      <w:hyperlink r:id="rId80">
+      <w:hyperlink r:id="rId104">
         <w:r>
           <w:rPr>
             <w:rStyle w:val="Hyperlink"/>
@@ -2171,8 +3110,8 @@
         <w:t xml:space="preserve">&gt;. Acesso em: 12 abr. 2025b.</w:t>
       </w:r>
     </w:p>
-    <w:bookmarkEnd w:id="81"/>
-    <w:bookmarkStart w:id="83" w:name="ref-OpenAI2023"/>
+    <w:bookmarkEnd w:id="105"/>
+    <w:bookmarkStart w:id="107" w:name="ref-OpenAI2023"/>
     <w:p>
       <w:pPr>
         <w:pStyle w:val="Bibliography"/>
@@ -2193,7 +3132,7 @@
       <w:r>
         <w:t xml:space="preserve">. OpenAI Product Blog, mar. c2023. Disponível em: &lt;</w:t>
       </w:r>
-      <w:hyperlink r:id="rId82">
+      <w:hyperlink r:id="rId106">
         <w:r>
           <w:rPr>
             <w:rStyle w:val="Hyperlink"/>
@@ -2205,8 +3144,8 @@
         <w:t xml:space="preserve">&gt;</w:t>
       </w:r>
     </w:p>
-    <w:bookmarkEnd w:id="83"/>
-    <w:bookmarkStart w:id="85" w:name="ref-OpenAPIInitiative2023"/>
+    <w:bookmarkEnd w:id="107"/>
+    <w:bookmarkStart w:id="109" w:name="ref-OpenAPIInitiative2023"/>
     <w:p>
       <w:pPr>
         <w:pStyle w:val="Bibliography"/>
@@ -2227,7 +3166,7 @@
       <w:r>
         <w:t xml:space="preserve">. OpenAPI Documentation (openapis.org), 2023. Disponível em: &lt;</w:t>
       </w:r>
-      <w:hyperlink r:id="rId84">
+      <w:hyperlink r:id="rId108">
         <w:r>
           <w:rPr>
             <w:rStyle w:val="Hyperlink"/>
@@ -2239,8 +3178,8 @@
         <w:t xml:space="preserve">&gt;</w:t>
       </w:r>
     </w:p>
-    <w:bookmarkEnd w:id="85"/>
-    <w:bookmarkStart w:id="87" w:name="ref-oprea2023adversarial"/>
+    <w:bookmarkEnd w:id="109"/>
+    <w:bookmarkStart w:id="111" w:name="ref-oprea2023adversarial"/>
     <w:p>
       <w:pPr>
         <w:pStyle w:val="Bibliography"/>
@@ -2261,7 +3200,7 @@
       <w:r>
         <w:t xml:space="preserve">. [s.l.] National Institute of Standards; Technology, 2023. Disponível em: &lt;</w:t>
       </w:r>
-      <w:hyperlink r:id="rId86">
+      <w:hyperlink r:id="rId110">
         <w:r>
           <w:rPr>
             <w:rStyle w:val="Hyperlink"/>
@@ -2273,8 +3212,8 @@
         <w:t xml:space="preserve">&gt;.</w:t>
       </w:r>
     </w:p>
-    <w:bookmarkEnd w:id="87"/>
-    <w:bookmarkStart w:id="89" w:name="ref-RAPP201849"/>
+    <w:bookmarkEnd w:id="111"/>
+    <w:bookmarkStart w:id="113" w:name="ref-RAPP201849"/>
     <w:p>
       <w:pPr>
         <w:pStyle w:val="Bibliography"/>
@@ -2285,7 +3224,7 @@
       <w:r>
         <w:t xml:space="preserve"> </w:t>
       </w:r>
-      <w:hyperlink r:id="rId88">
+      <w:hyperlink r:id="rId112">
         <w:r>
           <w:rPr>
             <w:rStyle w:val="Hyperlink"/>
@@ -2310,8 +3249,8 @@
         <w:t xml:space="preserve">, v. 120, p. 49–65, 2018.</w:t>
       </w:r>
     </w:p>
-    <w:bookmarkEnd w:id="89"/>
-    <w:bookmarkStart w:id="91" w:name="ref-ribeiro2020beyond"/>
+    <w:bookmarkEnd w:id="113"/>
+    <w:bookmarkStart w:id="115" w:name="ref-ribeiro2020beyond"/>
     <w:p>
       <w:pPr>
         <w:pStyle w:val="Bibliography"/>
@@ -2322,7 +3261,7 @@
       <w:r>
         <w:t xml:space="preserve"> </w:t>
       </w:r>
-      <w:hyperlink r:id="rId90">
+      <w:hyperlink r:id="rId114">
         <w:r>
           <w:rPr>
             <w:rStyle w:val="Hyperlink"/>
@@ -2347,8 +3286,8 @@
         <w:t xml:space="preserve">, 2020.</w:t>
       </w:r>
     </w:p>
-    <w:bookmarkEnd w:id="91"/>
-    <w:bookmarkStart w:id="93" w:name="ref-eversql2023orms"/>
+    <w:bookmarkEnd w:id="115"/>
+    <w:bookmarkStart w:id="117" w:name="ref-eversql2023orms"/>
     <w:p>
       <w:pPr>
         <w:pStyle w:val="Bibliography"/>
@@ -2369,7 +3308,7 @@
       <w:r>
         <w:t xml:space="preserve">. Disponível em: &lt;</w:t>
       </w:r>
-      <w:hyperlink r:id="rId92">
+      <w:hyperlink r:id="rId116">
         <w:r>
           <w:rPr>
             <w:rStyle w:val="Hyperlink"/>
@@ -2381,8 +3320,8 @@
         <w:t xml:space="preserve">&gt;. Acesso em: 12 abr. 2025.</w:t>
       </w:r>
     </w:p>
-    <w:bookmarkEnd w:id="93"/>
-    <w:bookmarkStart w:id="95" w:name="ref-sequelize2024"/>
+    <w:bookmarkEnd w:id="117"/>
+    <w:bookmarkStart w:id="119" w:name="ref-sequelize2024"/>
     <w:p>
       <w:pPr>
         <w:pStyle w:val="Bibliography"/>
@@ -2403,7 +3342,7 @@
       <w:r>
         <w:t xml:space="preserve">., 2024. Disponível em: &lt;</w:t>
       </w:r>
-      <w:hyperlink r:id="rId94">
+      <w:hyperlink r:id="rId118">
         <w:r>
           <w:rPr>
             <w:rStyle w:val="Hyperlink"/>
@@ -2415,8 +3354,8 @@
         <w:t xml:space="preserve">&gt;. Acesso em: 12 abr. 2025</w:t>
       </w:r>
     </w:p>
-    <w:bookmarkEnd w:id="95"/>
-    <w:bookmarkStart w:id="97" w:name="ref-Postman2023"/>
+    <w:bookmarkEnd w:id="119"/>
+    <w:bookmarkStart w:id="121" w:name="ref-Postman2023"/>
     <w:p>
       <w:pPr>
         <w:pStyle w:val="Bibliography"/>
@@ -2437,7 +3376,7 @@
       <w:r>
         <w:t xml:space="preserve"> Postman Blog, ago. 2023. Disponível em: &lt;</w:t>
       </w:r>
-      <w:hyperlink r:id="rId96">
+      <w:hyperlink r:id="rId120">
         <w:r>
           <w:rPr>
             <w:rStyle w:val="Hyperlink"/>
@@ -2449,8 +3388,8 @@
         <w:t xml:space="preserve">&gt;</w:t>
       </w:r>
     </w:p>
-    <w:bookmarkEnd w:id="97"/>
-    <w:bookmarkStart w:id="99" w:name="Xdb972de03a39c6d63569ca249ff4d688a5d0d8c"/>
+    <w:bookmarkEnd w:id="121"/>
+    <w:bookmarkStart w:id="123" w:name="Xdb972de03a39c6d63569ca249ff4d688a5d0d8c"/>
     <w:p>
       <w:pPr>
         <w:pStyle w:val="Bibliography"/>
@@ -2471,7 +3410,7 @@
       <w:r>
         <w:t xml:space="preserve">., 2023. Disponível em: &lt;</w:t>
       </w:r>
-      <w:hyperlink r:id="rId98">
+      <w:hyperlink r:id="rId122">
         <w:r>
           <w:rPr>
             <w:rStyle w:val="Hyperlink"/>
@@ -2483,8 +3422,8 @@
         <w:t xml:space="preserve">&gt;</w:t>
       </w:r>
     </w:p>
-    <w:bookmarkEnd w:id="99"/>
-    <w:bookmarkStart w:id="101" w:name="ref-wu2023defending"/>
+    <w:bookmarkEnd w:id="123"/>
+    <w:bookmarkStart w:id="125" w:name="ref-wu2023defending"/>
     <w:p>
       <w:pPr>
         <w:pStyle w:val="Bibliography"/>
@@ -2495,7 +3434,7 @@
       <w:r>
         <w:t xml:space="preserve"> </w:t>
       </w:r>
-      <w:hyperlink r:id="rId100">
+      <w:hyperlink r:id="rId124">
         <w:r>
           <w:rPr>
             <w:rStyle w:val="Hyperlink"/>
@@ -2507,8 +3446,8 @@
         <w:t xml:space="preserve">. 2023.</w:t>
       </w:r>
     </w:p>
-    <w:bookmarkEnd w:id="101"/>
-    <w:bookmarkStart w:id="103" w:name="ref-yao2023treethoughtsdeliberateproblem"/>
+    <w:bookmarkEnd w:id="125"/>
+    <w:bookmarkStart w:id="127" w:name="ref-yao2023treethoughtsdeliberateproblem"/>
     <w:p>
       <w:pPr>
         <w:pStyle w:val="Bibliography"/>
@@ -2529,7 +3468,7 @@
       <w:r>
         <w:t xml:space="preserve">., 2023. Disponível em: &lt;</w:t>
       </w:r>
-      <w:hyperlink r:id="rId102">
+      <w:hyperlink r:id="rId126">
         <w:r>
           <w:rPr>
             <w:rStyle w:val="Hyperlink"/>
@@ -2541,8 +3480,8 @@
         <w:t xml:space="preserve">&gt;</w:t>
       </w:r>
     </w:p>
-    <w:bookmarkEnd w:id="103"/>
-    <w:bookmarkStart w:id="104" w:name="ref-Zhu2025DyT"/>
+    <w:bookmarkEnd w:id="127"/>
+    <w:bookmarkStart w:id="128" w:name="ref-Zhu2025DyT"/>
     <w:p>
       <w:pPr>
         <w:pStyle w:val="Bibliography"/>
@@ -2577,9 +3516,9 @@
         <w:t xml:space="preserve">...2025.</w:t>
       </w:r>
     </w:p>
-    <w:bookmarkEnd w:id="104"/>
-    <w:bookmarkEnd w:id="105"/>
-    <w:bookmarkEnd w:id="106"/>
+    <w:bookmarkEnd w:id="128"/>
+    <w:bookmarkEnd w:id="129"/>
+    <w:bookmarkEnd w:id="130"/>
     <w:sectPr>
       <w:headerReference r:id="rId9" w:type="default"/>
       <w:pgSz w:h="16838" w:orient="portrait" w:w="11906"/>
@@ -3313,6 +4252,48 @@
     <w:abstractNumId w:val="991"/>
   </w:num>
   <w:num w:numId="1019">
+    <w:abstractNumId w:val="991"/>
+  </w:num>
+  <w:num w:numId="1020">
+    <w:abstractNumId w:val="991"/>
+  </w:num>
+  <w:num w:numId="1021">
+    <w:abstractNumId w:val="991"/>
+  </w:num>
+  <w:num w:numId="1022">
+    <w:abstractNumId w:val="991"/>
+  </w:num>
+  <w:num w:numId="1023">
+    <w:abstractNumId w:val="991"/>
+  </w:num>
+  <w:num w:numId="1024">
+    <w:abstractNumId w:val="991"/>
+  </w:num>
+  <w:num w:numId="1025">
+    <w:abstractNumId w:val="991"/>
+  </w:num>
+  <w:num w:numId="1026">
+    <w:abstractNumId w:val="991"/>
+  </w:num>
+  <w:num w:numId="1027">
+    <w:abstractNumId w:val="991"/>
+  </w:num>
+  <w:num w:numId="1028">
+    <w:abstractNumId w:val="991"/>
+  </w:num>
+  <w:num w:numId="1029">
+    <w:abstractNumId w:val="991"/>
+  </w:num>
+  <w:num w:numId="1030">
+    <w:abstractNumId w:val="991"/>
+  </w:num>
+  <w:num w:numId="1031">
+    <w:abstractNumId w:val="991"/>
+  </w:num>
+  <w:num w:numId="1032">
+    <w:abstractNumId w:val="991"/>
+  </w:num>
+  <w:num w:numId="1033">
     <w:abstractNumId w:val="991"/>
   </w:num>
 </w:numbering>

</xml_diff>

<commit_message>
article: feat: results and discution
a
</commit_message>
<xml_diff>
--- a/article/article.docx
+++ b/article/article.docx
@@ -14,13 +14,937 @@
         <w:t xml:space="preserve">TRANSFORMANDO APIS EM INTERFACES CONVERSACIONAIS: VALIDAÇÃO DA ABORDAGEM OPENAPI-MCP PARA AGENTES BASEADOS EM IA</w:t>
       </w:r>
     </w:p>
-    <w:bookmarkStart w:id="22" w:name="X8e8220cab18ad8eb4e0e76b842421531bf7e362"/>
+    <w:p>
+      <w:pPr>
+        <w:pStyle w:val="FirstParagraph"/>
+      </w:pPr>
+      <w:r>
+        <w:rPr>
+          <w:b/>
+          <w:bCs/>
+        </w:rPr>
+        <w:t xml:space="preserve">Lucas de Castro Zanoni</w:t>
+      </w:r>
+      <w:r>
+        <w:rPr>
+          <w:rStyle w:val="Refdenotaderodap"/>
+        </w:rPr>
+        <w:footnoteReference w:id="20"/>
+      </w:r>
+    </w:p>
+    <w:p>
+      <w:pPr>
+        <w:pStyle w:val="BodyText"/>
+      </w:pPr>
+      <w:r>
+        <w:rPr>
+          <w:b/>
+          <w:bCs/>
+        </w:rPr>
+        <w:t xml:space="preserve">Thyerri Fernandes Mezzari</w:t>
+      </w:r>
+      <w:r>
+        <w:rPr>
+          <w:rStyle w:val="Refdenotaderodap"/>
+        </w:rPr>
+        <w:footnoteReference w:id="21"/>
+      </w:r>
+    </w:p>
+    <w:p>
+      <w:pPr>
+        <w:pStyle w:val="BodyText"/>
+      </w:pPr>
+      <w:r>
+        <w:t xml:space="preserve">Resumo: Este trabalho apresenta um estudo experimental de integração de agentes conversacionais baseados em inteligência artificial a soluções web através da especificação OpenAPI combinada com o protocolo Model Context Protocol (MCP). A pesquisa investiga como especificações OpenAPI podem ser automaticamente convertidas em servidores MCP, permitindo que modelos de linguagem de grande escala (LLMs) interajam de forma padronizada e segura com sistemas externos. Para garantir uma análise rigorosa e reprodutível, foi desenvolvida uma interface padronizada e definidos critérios objetivos, fundamentando-se em referências acadêmicas, guias de segurança, relatórios de mercado e documentações oficiais de provedores de modelos de linguagem. O estudo envolveu a implementação de uma prova de conceito que inclui um gerador automático de servidores MCP a partir de especificações OpenAPI, um cliente de chat capaz de gerenciar múltiplos servidores MCP simultaneamente, e aplicações de teste para validação da abordagem. Foram aplicados testes automatizados end-to-end, com ênfase em métricas de robustez, segurança (incluindo red teaming e injeção de prompts) e usabilidade. Os resultados demonstram a viabilidade e eficácia da integração OpenAPI-MCP, fornecendo uma análise fundamentada sobre os benefícios, desafios e limitações desta abordagem para a integração de agentes conversacionais em sistemas complexos, promovendo acessibilidade, usabilidade e confiabilidade.</w:t>
+      </w:r>
+    </w:p>
+    <w:p>
+      <w:pPr>
+        <w:pStyle w:val="BodyText"/>
+      </w:pPr>
+      <w:r>
+        <w:rPr>
+          <w:b/>
+          <w:bCs/>
+        </w:rPr>
+        <w:t xml:space="preserve">Palavras-chave:</w:t>
+      </w:r>
+      <w:r>
+        <w:t xml:space="preserve"> </w:t>
+      </w:r>
+      <w:r>
+        <w:t xml:space="preserve">agente conversacional, integração de sistemas, inteligência artificial, OpenAPI, Model Context Protocol, segurança, usabilidade.</w:t>
+      </w:r>
+    </w:p>
+    <w:bookmarkStart w:id="22" w:name="introdução"/>
+    <w:p>
+      <w:pPr>
+        <w:pStyle w:val="Ttulo1"/>
+      </w:pPr>
+      <w:r>
+        <w:t xml:space="preserve">1 INTRODUÇÃO</w:t>
+      </w:r>
+    </w:p>
+    <w:p>
+      <w:pPr>
+        <w:pStyle w:val="FirstParagraph"/>
+      </w:pPr>
+      <w:r>
+        <w:t xml:space="preserve">A evolução das interfaces de usuário tem gerado uma diversidade de padrões de design e usabilidade, resultando frequentemente em barreiras para a plena acessibilidade e interação dos usuários com os sistemas digitais. Com o aumento da complexidade do frontend e a multiplicidade de paradigmas de interação, muitos usuários enfrentam dificuldades significativas para utilizar efetivamente as funcionalidades oferecidas pelas soluções web modernas</w:t>
+      </w:r>
+      <w:r>
+        <w:t xml:space="preserve"> </w:t>
+      </w:r>
+      <w:r>
+        <w:t xml:space="preserve">(RAPP et al., 2018)</w:t>
+      </w:r>
+      <w:r>
+        <w:t xml:space="preserve"> </w:t>
+      </w:r>
+      <w:r>
+        <w:t xml:space="preserve">(KOCABALLI et al., 2019)</w:t>
+      </w:r>
+      <w:r>
+        <w:t xml:space="preserve">. Nesse contexto, a ascensão dos Modelos de Linguagem de Grande Escala (LLMs), como os desenvolvidos por OpenAI, Anthropic e Google, tem impulsionado o desenvolvimento de agentes conversacionais mais avançados e adaptáveis</w:t>
+      </w:r>
+      <w:r>
+        <w:t xml:space="preserve"> </w:t>
+      </w:r>
+      <w:r>
+        <w:t xml:space="preserve">(ANTHROPIC, 2024a; OPENAI, 2022)</w:t>
+      </w:r>
+      <w:r>
+        <w:t xml:space="preserve">. Nos últimos anos, avanços em modelos baseados em Transformer, como o BERT (2018), que aprimorou a compreensão textual, e o GPT-3 (2020), que ampliou as capacidades generativas e o aprendizado com poucos exemplos (</w:t>
+      </w:r>
+      <w:r>
+        <w:rPr>
+          <w:i/>
+          <w:iCs/>
+        </w:rPr>
+        <w:t xml:space="preserve">few-shot</w:t>
+      </w:r>
+      <w:r>
+        <w:t xml:space="preserve">), permitiram que os LLMs realizassem tarefas cada vez mais complexas a partir de simples instruções em linguagem natural. Esses avanços consolidaram os LLMs como interfaces conversacionais robustas e eficazes para integração com sistemas.</w:t>
+      </w:r>
+    </w:p>
+    <w:p>
+      <w:pPr>
+        <w:pStyle w:val="BodyText"/>
+      </w:pPr>
+      <w:r>
+        <w:t xml:space="preserve">Diante desse cenário, estudos recentes têm demonstrado que agentes conversacionais podem aprimorar significativamente a experiência do usuário ao simplificar interações com sistemas complexos</w:t>
+      </w:r>
+      <w:r>
+        <w:t xml:space="preserve"> </w:t>
+      </w:r>
+      <w:r>
+        <w:t xml:space="preserve">(FAST et al., 2017)</w:t>
+      </w:r>
+      <w:r>
+        <w:t xml:space="preserve">. Além disso, a implementação de interfaces baseadas em linguagem natural tem mostrado potencial para melhorar a usabilidade em contextos domésticos e inteligentes, reduzindo o tempo e o esforço necessários para completar tarefas complexas</w:t>
+      </w:r>
+      <w:r>
+        <w:t xml:space="preserve"> </w:t>
+      </w:r>
+      <w:r>
+        <w:t xml:space="preserve">(GUO et al., 2024)</w:t>
+      </w:r>
+      <w:r>
+        <w:t xml:space="preserve">. Ademais, tais interfaces oferecem vantagens consideráveis em termos de acessibilidade, permitindo uma comunicação mais inclusiva e adaptável a usuários com diferentes necessidades especiais</w:t>
+      </w:r>
+      <w:r>
+        <w:t xml:space="preserve"> </w:t>
+      </w:r>
+      <w:r>
+        <w:t xml:space="preserve">(LISTER et al., 2020)</w:t>
+      </w:r>
+      <w:r>
+        <w:t xml:space="preserve"> </w:t>
+      </w:r>
+      <w:r>
+        <w:t xml:space="preserve">(DENG, 2023)</w:t>
+      </w:r>
+      <w:r>
+        <w:t xml:space="preserve">. Para que esses benefícios sejam efetivamente alcançados em soluções web, é fundamental avaliar as diferentes estratégias de integração desses agentes aos sistemas existentes.</w:t>
+      </w:r>
+    </w:p>
+    <w:p>
+      <w:pPr>
+        <w:pStyle w:val="BodyText"/>
+      </w:pPr>
+      <w:r>
+        <w:t xml:space="preserve">Nesse sentido, este estudo aborda experimentalmente a integração de agentes conversacionais baseados em IA a sistemas web através da especificação OpenAPI combinada com o protocolo emergente MCP (Model Context Protocol). Esta abordagem permite que especificações OpenAPI sejam automaticamente convertidas em servidores MCP, criando uma ponte padronizada entre modelos de linguagem e sistemas externos. A solução será avaliada quanto a desempenho, segurança, facilidade de implementação e experiência do usuário, com foco específico na capacidade de gerenciar múltiplos servidores MCP simultaneamente e na eficácia da geração automática de código.</w:t>
+      </w:r>
+    </w:p>
+    <w:p>
+      <w:pPr>
+        <w:pStyle w:val="BodyText"/>
+      </w:pPr>
+      <w:r>
+        <w:t xml:space="preserve">Dessa forma, a problemática central desta pesquisa reside na questão: como a combinação da especificação OpenAPI com o protocolo MCP pode facilitar a integração eficiente e segura de agentes conversacionais baseados em IA com sistemas web existentes? Essa pergunta reflete a necessidade crescente de soluções padronizadas que democratizem o acesso à tecnologia, reduzindo a complexidade de integração e tornando sistemas especializados mais acessíveis através de interfaces conversacionais naturais.</w:t>
+      </w:r>
+    </w:p>
+    <w:p>
+      <w:pPr>
+        <w:pStyle w:val="BodyText"/>
+      </w:pPr>
+      <w:r>
+        <w:t xml:space="preserve">A relevância deste estudo evidencia-se pelo potencial transformador que os agentes conversacionais representam para a área de interação humano-computador. Ao implementar um sistema intermediário capaz de interpretar linguagem natural e traduzi-la em ações específicas dentro de um sistema, cria-se uma ponte que permite aos usuários interagir de forma mais intuitiva e natural com as tecnologias digitais. Esta abordagem tem o potencial de mitigar as barreiras impostas por interfaces complexas, contribuindo para uma maior inclusão digital e para a melhoria da experiência do usuário em diversos contextos de aplicação.</w:t>
+      </w:r>
+    </w:p>
+    <w:bookmarkEnd w:id="22"/>
+    <w:bookmarkStart w:id="58" w:name="procedimento-experimental"/>
+    <w:p>
+      <w:pPr>
+        <w:pStyle w:val="Ttulo1"/>
+      </w:pPr>
+      <w:r>
+        <w:t xml:space="preserve">2 PROCEDIMENTO EXPERIMENTAL</w:t>
+      </w:r>
+    </w:p>
+    <w:p>
+      <w:pPr>
+        <w:pStyle w:val="FirstParagraph"/>
+      </w:pPr>
+      <w:r>
+        <w:t xml:space="preserve">Este estudo adota uma abordagem experimental estruturada em etapas sequenciais para investigar a viabilidade e eficácia da integração de agentes conversacionais baseados em IA a sistemas web através da especificação OpenAPI combinada com o protocolo Model Context Protocol (MCP). A pesquisa será examinada com base em uma prova de conceito prática, desenvolvida para validar sua viabilidade técnica e avaliar objetivamente aspectos funcionais e não-funcionais da solução proposta.</w:t>
+      </w:r>
+    </w:p>
+    <w:p>
+      <w:pPr>
+        <w:pStyle w:val="BodyText"/>
+      </w:pPr>
+      <w:r>
+        <w:t xml:space="preserve">Inicialmente, será conduzida uma revisão sistemática da literatura, consolidando conhecimentos científicos sobre integração OpenAPI-MCP e embasando teoricamente a fase experimental. Na sequência, a estratégia será implementada e testada por meio de uma prova de conceito abrangente, incluindo o desenvolvimento de um gerador automático de servidores MCP, um cliente de chat para gerenciamento de múltiplos servidores, e aplicações de teste para validação da abordagem.</w:t>
+      </w:r>
+    </w:p>
+    <w:p>
+      <w:pPr>
+        <w:pStyle w:val="BodyText"/>
+      </w:pPr>
+      <w:r>
+        <w:t xml:space="preserve">Os critérios de avaliação definidos incluem desempenho, segurança, facilidade de implementação, manutenibilidade e experiência do usuário. Para assegurar resultados objetivos e reproduzíveis, os testes incluirão análises automatizadas end-to-end, medidas de robustez e segurança (como testes de red teaming e proteção contra injeção de prompts) e avaliações qualitativas de usabilidade. Os resultados serão sistematicamente documentados e analisados, permitindo identificar desafios, vantagens e limitações intrínsecas à integração OpenAPI-MCP e demonstrando sua aplicabilidade prática para diferentes contextos de uso.</w:t>
+      </w:r>
+    </w:p>
+    <w:bookmarkStart w:id="31" w:name="materiais"/>
+    <w:p>
+      <w:pPr>
+        <w:pStyle w:val="Ttulo2"/>
+      </w:pPr>
+      <w:r>
+        <w:t xml:space="preserve">2.1 MATERIAIS</w:t>
+      </w:r>
+    </w:p>
+    <w:p>
+      <w:pPr>
+        <w:pStyle w:val="FirstParagraph"/>
+      </w:pPr>
+      <w:r>
+        <w:t xml:space="preserve">Para garantir a rigorosidade científica e a reprodutibilidade dos experimentos conduzidos neste estudo, é essencial uma seleção criteriosa dos materiais e ferramentas utilizados. Esta seção detalha os recursos específicos empregados na condução desta pesquisa, justificando sua escolha baseada na eficiência, popularidade, robustez e aplicabilidade prática dentro do contexto dos agentes conversacionais e integração de sistemas.</w:t>
+      </w:r>
+    </w:p>
+    <w:bookmarkStart w:id="23" w:name="X1155c7d9e8fcb7fc4f8470f8237ad2c90301ca3"/>
     <w:p>
       <w:pPr>
         <w:pStyle w:val="Ttulo3"/>
       </w:pPr>
       <w:r>
-        <w:t xml:space="preserve">Artigo em produção - Checklist de produção</w:t>
+        <w:t xml:space="preserve">2.1.1 NODE.JS PARA DESENVOLVIMENTO DAS PROVAS DE CONCEITO</w:t>
+      </w:r>
+    </w:p>
+    <w:p>
+      <w:pPr>
+        <w:pStyle w:val="FirstParagraph"/>
+      </w:pPr>
+      <w:r>
+        <w:t xml:space="preserve">Node.js foi escolhido como plataforma principal para o desenvolvimento das provas de conceito devido à sua comprovada eficácia na integração de sistemas baseados em inteligência artificial (IA), especialmente com agentes conversacionais e LLMs. A plataforma é amplamente adotada devido à sua arquitetura orientada a eventos e capacidade de gerenciar eficientemente múltiplas conexões simultâneas, essencial para aplicações que exigem respostas rápidas em tempo real</w:t>
+      </w:r>
+      <w:r>
+        <w:t xml:space="preserve"> </w:t>
+      </w:r>
+      <w:r>
+        <w:t xml:space="preserve">(CHEREDNICHENKO et al., 2024)</w:t>
+      </w:r>
+      <w:r>
+        <w:t xml:space="preserve">.</w:t>
+      </w:r>
+    </w:p>
+    <w:p>
+      <w:pPr>
+        <w:pStyle w:val="BodyText"/>
+      </w:pPr>
+      <w:r>
+        <w:t xml:space="preserve">Relatórios da</w:t>
+      </w:r>
+      <w:r>
+        <w:t xml:space="preserve"> </w:t>
+      </w:r>
+      <w:r>
+        <w:rPr>
+          <w:i/>
+          <w:iCs/>
+        </w:rPr>
+        <w:t xml:space="preserve">Red Hat</w:t>
+      </w:r>
+      <w:r>
+        <w:t xml:space="preserve"> </w:t>
+      </w:r>
+      <w:r>
+        <w:t xml:space="preserve">destacam que o uso eficiente da arquitetura assíncrona do Node.js possibilita a criação de agentes baseados em LLMs com alta performance e escalabilidade. Isso garante um gerenciamento eficiente de múltiplas operações paralelas, essencial para aplicações intensivas em IA e integração com APIs externas</w:t>
+      </w:r>
+      <w:r>
+        <w:t xml:space="preserve"> </w:t>
+      </w:r>
+      <w:r>
+        <w:t xml:space="preserve">(BLOG, 2024)</w:t>
+      </w:r>
+      <w:r>
+        <w:t xml:space="preserve">.</w:t>
+      </w:r>
+    </w:p>
+    <w:bookmarkEnd w:id="23"/>
+    <w:bookmarkStart w:id="24" w:name="testes-end-to-end-e2e"/>
+    <w:p>
+      <w:pPr>
+        <w:pStyle w:val="Ttulo3"/>
+      </w:pPr>
+      <w:r>
+        <w:t xml:space="preserve">2.1.2 TESTES</w:t>
+      </w:r>
+      <w:r>
+        <w:t xml:space="preserve"> </w:t>
+      </w:r>
+      <w:r>
+        <w:rPr>
+          <w:i/>
+          <w:iCs/>
+        </w:rPr>
+        <w:t xml:space="preserve">END-TO-END</w:t>
+      </w:r>
+      <w:r>
+        <w:t xml:space="preserve"> </w:t>
+      </w:r>
+      <w:r>
+        <w:t xml:space="preserve">(E2E)</w:t>
+      </w:r>
+    </w:p>
+    <w:p>
+      <w:pPr>
+        <w:pStyle w:val="FirstParagraph"/>
+      </w:pPr>
+      <w:r>
+        <w:t xml:space="preserve">O</w:t>
+      </w:r>
+      <w:r>
+        <w:t xml:space="preserve"> </w:t>
+      </w:r>
+      <w:r>
+        <w:rPr>
+          <w:i/>
+          <w:iCs/>
+        </w:rPr>
+        <w:t xml:space="preserve">Framework</w:t>
+      </w:r>
+      <w:r>
+        <w:t xml:space="preserve"> </w:t>
+      </w:r>
+      <w:r>
+        <w:t xml:space="preserve">de Gerenciamento de Riscos de IA do NIST</w:t>
+      </w:r>
+      <w:r>
+        <w:t xml:space="preserve"> </w:t>
+      </w:r>
+      <w:r>
+        <w:t xml:space="preserve">(OPREA; VASSILEV, 2023)</w:t>
+      </w:r>
+      <w:r>
+        <w:t xml:space="preserve"> </w:t>
+      </w:r>
+      <w:r>
+        <w:t xml:space="preserve">destaca a importância de avaliar o desempenho de sistemas de IA de forma abrangente, defendendo que testes de integração devem avaliar os sistemas de ponta a ponta para identificar erros de integração e garantir a precisão das respostas em cenários realistas. Testes rigorosos como esses não apenas identificam problemas de integração, mas também asseguram às partes interessadas que o sistema se comporta conforme o esperado em condições do mundo real.</w:t>
+      </w:r>
+    </w:p>
+    <w:p>
+      <w:pPr>
+        <w:pStyle w:val="BodyText"/>
+      </w:pPr>
+      <w:r>
+        <w:t xml:space="preserve">A injeção de</w:t>
+      </w:r>
+      <w:r>
+        <w:t xml:space="preserve"> </w:t>
+      </w:r>
+      <w:r>
+        <w:rPr>
+          <w:i/>
+          <w:iCs/>
+        </w:rPr>
+        <w:t xml:space="preserve">prompt</w:t>
+      </w:r>
+      <w:r>
+        <w:t xml:space="preserve"> </w:t>
+      </w:r>
+      <w:r>
+        <w:t xml:space="preserve">representa um risco significativo em implantações de LLMs em nosso cenário, no qual o modelo possui acesso a dados e sistemas potencialmente críticos, incluindo, ocasionalmente, conexões diretas com dados brutos de banco de dados. O guia de riscos da OWASP</w:t>
+      </w:r>
+      <w:r>
+        <w:t xml:space="preserve"> </w:t>
+      </w:r>
+      <w:r>
+        <w:t xml:space="preserve">(JOHN et al., 2025)</w:t>
+      </w:r>
+      <w:r>
+        <w:t xml:space="preserve"> </w:t>
+      </w:r>
+      <w:r>
+        <w:t xml:space="preserve">classifica a injeção de</w:t>
+      </w:r>
+      <w:r>
+        <w:t xml:space="preserve"> </w:t>
+      </w:r>
+      <w:r>
+        <w:rPr>
+          <w:i/>
+          <w:iCs/>
+        </w:rPr>
+        <w:t xml:space="preserve">prompt</w:t>
+      </w:r>
+      <w:r>
+        <w:t xml:space="preserve"> </w:t>
+      </w:r>
+      <w:r>
+        <w:t xml:space="preserve">como uma ameaça crítica à segurança, destacando a necessidade de procedimentos de teste rigorosos para garantir que agentes conversacionais baseados em LLMs não revelem inadvertidamente dados sensíveis ou contornem restrições do sistema quando expostos a entradas maliciosas. Recentemente, Wu et al. (2023)</w:t>
+      </w:r>
+      <w:r>
+        <w:t xml:space="preserve"> </w:t>
+      </w:r>
+      <w:r>
+        <w:t xml:space="preserve">(WU et al., 2023)</w:t>
+      </w:r>
+      <w:r>
+        <w:t xml:space="preserve"> </w:t>
+      </w:r>
+      <w:r>
+        <w:t xml:space="preserve">demonstraram que ataques de</w:t>
+      </w:r>
+      <w:r>
+        <w:t xml:space="preserve"> </w:t>
+      </w:r>
+      <w:r>
+        <w:rPr>
+          <w:i/>
+          <w:iCs/>
+        </w:rPr>
+        <w:t xml:space="preserve">jailbreak</w:t>
+      </w:r>
+      <w:r>
+        <w:t xml:space="preserve"> </w:t>
+      </w:r>
+      <w:r>
+        <w:t xml:space="preserve">— um tipo avançado de injeção de</w:t>
+      </w:r>
+      <w:r>
+        <w:t xml:space="preserve"> </w:t>
+      </w:r>
+      <w:r>
+        <w:rPr>
+          <w:i/>
+          <w:iCs/>
+        </w:rPr>
+        <w:t xml:space="preserve">prompt</w:t>
+      </w:r>
+      <w:r>
+        <w:t xml:space="preserve"> </w:t>
+      </w:r>
+      <w:r>
+        <w:t xml:space="preserve">— podem burlar as salvaguardas éticas de modelos como o ChatGPT em até 67% dos casos, gerando conteúdos prejudiciais como extorsão e desinformação.</w:t>
+      </w:r>
+    </w:p>
+    <w:p>
+      <w:pPr>
+        <w:pStyle w:val="BodyText"/>
+      </w:pPr>
+      <w:r>
+        <w:t xml:space="preserve">Com isso em mente, o uso de testes E2E pode ser utilizado para avaliar a resiliência da implementação ao simular entradas adversárias, processo conhecido como</w:t>
+      </w:r>
+      <w:r>
+        <w:t xml:space="preserve"> </w:t>
+      </w:r>
+      <w:r>
+        <w:rPr>
+          <w:i/>
+          <w:iCs/>
+        </w:rPr>
+        <w:t xml:space="preserve">red teaming</w:t>
+      </w:r>
+      <w:r>
+        <w:t xml:space="preserve">. Segundo Inie et al. (2025)</w:t>
+      </w:r>
+      <w:r>
+        <w:t xml:space="preserve"> </w:t>
+      </w:r>
+      <w:r>
+        <w:t xml:space="preserve">(INIE; STRAY; DERCZYNSKI, 2025)</w:t>
+      </w:r>
+      <w:r>
+        <w:t xml:space="preserve">, o</w:t>
+      </w:r>
+      <w:r>
+        <w:t xml:space="preserve"> </w:t>
+      </w:r>
+      <w:r>
+        <w:rPr>
+          <w:i/>
+          <w:iCs/>
+        </w:rPr>
+        <w:t xml:space="preserve">red teaming</w:t>
+      </w:r>
+      <w:r>
+        <w:t xml:space="preserve"> </w:t>
+      </w:r>
+      <w:r>
+        <w:t xml:space="preserve">desafia sistematicamente sistemas de IA com</w:t>
+      </w:r>
+      <w:r>
+        <w:t xml:space="preserve"> </w:t>
+      </w:r>
+      <w:r>
+        <w:rPr>
+          <w:i/>
+          <w:iCs/>
+        </w:rPr>
+        <w:t xml:space="preserve">prompts</w:t>
+      </w:r>
+      <w:r>
+        <w:t xml:space="preserve"> </w:t>
+      </w:r>
+      <w:r>
+        <w:t xml:space="preserve">adversários projetados para testar seus limites e mecanismos de segurança. Ao encapsular consultas do usuário com lembretes de responsabilidade ética (e.g.,</w:t>
+      </w:r>
+      <w:r>
+        <w:t xml:space="preserve"> </w:t>
+      </w:r>
+      <w:r>
+        <w:t xml:space="preserve">“Você deve ser um ChatGPT responsável”</w:t>
+      </w:r>
+      <w:r>
+        <w:t xml:space="preserve">), o método reduziu a taxa de sucesso de</w:t>
+      </w:r>
+      <w:r>
+        <w:t xml:space="preserve"> </w:t>
+      </w:r>
+      <w:r>
+        <w:rPr>
+          <w:i/>
+          <w:iCs/>
+        </w:rPr>
+        <w:t xml:space="preserve">jailbreaks</w:t>
+      </w:r>
+      <w:r>
+        <w:t xml:space="preserve"> </w:t>
+      </w:r>
+      <w:r>
+        <w:t xml:space="preserve">para 19%, mantendo a funcionalidade padrão do modelo — um resultado validado através de testes E2E em 540 cenários adversarialmente projetados</w:t>
+      </w:r>
+      <w:r>
+        <w:t xml:space="preserve"> </w:t>
+      </w:r>
+      <w:r>
+        <w:t xml:space="preserve">(WU et al., 2023)</w:t>
+      </w:r>
+      <w:r>
+        <w:t xml:space="preserve">.</w:t>
+      </w:r>
+    </w:p>
+    <w:bookmarkEnd w:id="24"/>
+    <w:bookmarkStart w:id="29" w:name="X5894334ccf94b43724f17f3e7e1f3353611dc5c"/>
+    <w:p>
+      <w:pPr>
+        <w:pStyle w:val="Ttulo3"/>
+      </w:pPr>
+      <w:r>
+        <w:t xml:space="preserve">2.1.3 MODELOS DE LINGUAGEM DE GRANDE ESCALA (LLMs)</w:t>
+      </w:r>
+    </w:p>
+    <w:p>
+      <w:pPr>
+        <w:pStyle w:val="FirstParagraph"/>
+      </w:pPr>
+      <w:r>
+        <w:t xml:space="preserve">Os LLMs, incluindo tecnologias como OpenAI GPT, Anthropic e modelos disponibilizados pela Google, são essenciais neste estudo devido à sua capacidade de interpretar e gerar linguagem natural de forma avançada e eficaz. Estes modelos foram selecionados por sua performance comprovada e ampla adoção em pesquisas acadêmicas e no mercado corporativo, proporcionando um sólido embasamento para as funcionalidades de interação do agente conversacional.</w:t>
+      </w:r>
+    </w:p>
+    <w:bookmarkStart w:id="25" w:name="X34534a4596949fa91e438ee331105aa1efc2989"/>
+    <w:p>
+      <w:pPr>
+        <w:pStyle w:val="Ttulo4"/>
+      </w:pPr>
+      <w:r>
+        <w:t xml:space="preserve">2.1.3.1 HISTÓRICO DO DESENVOLVIMENTO DE LLMS (2018–2023)</w:t>
+      </w:r>
+    </w:p>
+    <w:p>
+      <w:pPr>
+        <w:pStyle w:val="FirstParagraph"/>
+      </w:pPr>
+      <w:r>
+        <w:t xml:space="preserve">Nos últimos cinco anos, os LLMs evoluíram rapidamente, a partir da arquitetura Transformer. O lançamento do BERT (2018) mostrou avanços em compreensão textual, enquanto a série GPT demonstrou fortes capacidades generativas. O GPT-3 (2020), com 175 bilhões de parâmetros, evidenciou habilidades emergentes de aprendizado com poucos exemplos (</w:t>
+      </w:r>
+      <w:r>
+        <w:rPr>
+          <w:i/>
+          <w:iCs/>
+        </w:rPr>
+        <w:t xml:space="preserve">few-shot</w:t>
+      </w:r>
+      <w:r>
+        <w:t xml:space="preserve">), ampliando o escopo de tarefas possíveis por meio de simples instruções em linguagem natural</w:t>
+      </w:r>
+      <w:r>
+        <w:t xml:space="preserve"> </w:t>
+      </w:r>
+      <w:r>
+        <w:t xml:space="preserve">(BROWN et al., 2020)</w:t>
+      </w:r>
+      <w:r>
+        <w:t xml:space="preserve">.</w:t>
+      </w:r>
+    </w:p>
+    <w:p>
+      <w:pPr>
+        <w:pStyle w:val="BodyText"/>
+      </w:pPr>
+      <w:r>
+        <w:t xml:space="preserve">A partir de 2022, o foco da pesquisa passou a ser o aprimoramento do raciocínio e alinhamento dos LLMs. Técnicas como</w:t>
+      </w:r>
+      <w:r>
+        <w:t xml:space="preserve"> </w:t>
+      </w:r>
+      <w:r>
+        <w:rPr>
+          <w:i/>
+          <w:iCs/>
+        </w:rPr>
+        <w:t xml:space="preserve">Chain-of-Thought prompting</w:t>
+      </w:r>
+      <w:r>
+        <w:t xml:space="preserve"> </w:t>
+      </w:r>
+      <w:r>
+        <w:t xml:space="preserve">permitiram que os modelos resolvessem problemas complexos de forma mais eficaz</w:t>
+      </w:r>
+      <w:r>
+        <w:t xml:space="preserve"> </w:t>
+      </w:r>
+      <w:r>
+        <w:t xml:space="preserve">(WEI et al., 2023)</w:t>
+      </w:r>
+      <w:r>
+        <w:t xml:space="preserve">. O uso de Reinforcement Learning from Human Feedback (RLHF), como nos modelos InstructGPT e posteriormente ChatGPT, melhorou a capacidade dos LLMs de seguir instruções com mais segurança e consistência. Esses avanços estabeleceram as bases para o uso dos LLMs como interfaces conversacionais robustas em cenários de integração com sistemas</w:t>
+      </w:r>
+      <w:r>
+        <w:t xml:space="preserve"> </w:t>
+      </w:r>
+      <w:r>
+        <w:t xml:space="preserve">(OPENAI, 2022)</w:t>
+      </w:r>
+      <w:r>
+        <w:t xml:space="preserve">.</w:t>
+      </w:r>
+    </w:p>
+    <w:bookmarkEnd w:id="25"/>
+    <w:bookmarkStart w:id="26" w:name="extensão-de-janela-de-contexto"/>
+    <w:p>
+      <w:pPr>
+        <w:pStyle w:val="Ttulo4"/>
+      </w:pPr>
+      <w:r>
+        <w:t xml:space="preserve">2.1.3.2 EXTENSÃO DE JANELA DE CONTEXTO</w:t>
+      </w:r>
+    </w:p>
+    <w:p>
+      <w:pPr>
+        <w:pStyle w:val="FirstParagraph"/>
+      </w:pPr>
+      <w:r>
+        <w:t xml:space="preserve">Com o avanço dos modelos, observou-se uma tendência significativa no aumento das janelas de contexto — a quantidade de tokens que um LLM pode processar em uma única interação. Modelos como o Claude 3 já alcançam até 100.000 tokens</w:t>
+      </w:r>
+      <w:r>
+        <w:t xml:space="preserve"> </w:t>
+      </w:r>
+      <w:r>
+        <w:t xml:space="preserve">(ANTHROPIC, 2024b)</w:t>
+      </w:r>
+      <w:r>
+        <w:t xml:space="preserve">, enquanto versões estendidas do GPT-4 suportam até 32.000 tokens</w:t>
+      </w:r>
+      <w:r>
+        <w:t xml:space="preserve"> </w:t>
+      </w:r>
+      <w:r>
+        <w:t xml:space="preserve">(OPENAI, 2023a)</w:t>
+      </w:r>
+      <w:r>
+        <w:t xml:space="preserve">. Esse aumento permite que os modelos processem documentos extensos, múltiplas conversas ou grandes volumes de dados em uma única solicitação, superando, em muitos casos, abordagens tradicionais baseadas em retrieval-augmented generation (RAG), especialmente em tarefas que exigem síntese contextual profunda.</w:t>
+      </w:r>
+    </w:p>
+    <w:p>
+      <w:pPr>
+        <w:pStyle w:val="BodyText"/>
+      </w:pPr>
+      <w:r>
+        <w:t xml:space="preserve">A capacidade de manter longos contextos é altamente benéfica para integração com sistemas – um LLM pode manter diálogos prolongados, lembrar estados extensos ou ingerir bancos de dados e logs inteiros de uma só vez. No entanto, isso traz custos computacionais consideráveis, e há esforços contínuos para utilizar essas janelas maiores de forma eficiente (por exemplo, condensando ou focando a atenção nas partes mais relevantes)</w:t>
+      </w:r>
+      <w:r>
+        <w:t xml:space="preserve"> </w:t>
+      </w:r>
+      <w:r>
+        <w:t xml:space="preserve">(ANTHROPIC, 2024b; OPENAI, 2023a)</w:t>
+      </w:r>
+      <w:r>
+        <w:t xml:space="preserve">.</w:t>
+      </w:r>
+    </w:p>
+    <w:bookmarkEnd w:id="26"/>
+    <w:bookmarkStart w:id="27" w:name="X4b8ba6b8c7c7c760c7145affc949360e91a6b71"/>
+    <w:p>
+      <w:pPr>
+        <w:pStyle w:val="Ttulo4"/>
+      </w:pPr>
+      <w:r>
+        <w:t xml:space="preserve">2.1.3.3 RACIOCÍNIO APRIMORADO E COMPREENSÃO PROFUNDA (DEEP THINKING)</w:t>
+      </w:r>
+    </w:p>
+    <w:p>
+      <w:pPr>
+        <w:pStyle w:val="FirstParagraph"/>
+      </w:pPr>
+      <w:r>
+        <w:t xml:space="preserve">Os LLMs mais recentes apresentam avanços significativos em raciocínio, planejamento e resolução de tarefas complexas. Técnicas como o</w:t>
+      </w:r>
+      <w:r>
+        <w:t xml:space="preserve"> </w:t>
+      </w:r>
+      <w:r>
+        <w:rPr>
+          <w:i/>
+          <w:iCs/>
+        </w:rPr>
+        <w:t xml:space="preserve">Chain-of-Thought prompting</w:t>
+      </w:r>
+      <w:r>
+        <w:t xml:space="preserve">, que induz os modelos a pensar em etapas intermediárias, mostraram ganhos substanciais em tarefas que exigem múltiplos passos lógicos</w:t>
+      </w:r>
+      <w:r>
+        <w:t xml:space="preserve"> </w:t>
+      </w:r>
+      <w:r>
+        <w:t xml:space="preserve">(WEI et al., 2023)</w:t>
+      </w:r>
+      <w:r>
+        <w:t xml:space="preserve">. Além disso, abordagens como</w:t>
+      </w:r>
+      <w:r>
+        <w:t xml:space="preserve"> </w:t>
+      </w:r>
+      <w:r>
+        <w:rPr>
+          <w:i/>
+          <w:iCs/>
+        </w:rPr>
+        <w:t xml:space="preserve">tree-of-thought</w:t>
+      </w:r>
+      <w:r>
+        <w:t xml:space="preserve"> </w:t>
+      </w:r>
+      <w:r>
+        <w:t xml:space="preserve">e</w:t>
+      </w:r>
+      <w:r>
+        <w:t xml:space="preserve"> </w:t>
+      </w:r>
+      <w:r>
+        <w:rPr>
+          <w:i/>
+          <w:iCs/>
+        </w:rPr>
+        <w:t xml:space="preserve">self-reflection</w:t>
+      </w:r>
+      <w:r>
+        <w:t xml:space="preserve"> </w:t>
+      </w:r>
+      <w:r>
+        <w:t xml:space="preserve">permitem que os modelos reavaliem suas respostas e melhorem sua própria performance iterativamente. Esses avanços tornam os LLMs mais confiáveis para tarefas que exigem raciocínio profundo e tomada de decisão estruturada, fundamentais para integração com sistemas complexos</w:t>
+      </w:r>
+      <w:r>
+        <w:t xml:space="preserve"> </w:t>
+      </w:r>
+      <w:r>
+        <w:t xml:space="preserve">(YAO et al., 2023)</w:t>
+      </w:r>
+      <w:r>
+        <w:t xml:space="preserve">.</w:t>
+      </w:r>
+    </w:p>
+    <w:bookmarkEnd w:id="27"/>
+    <w:bookmarkStart w:id="28" w:name="Xf917097deed24cf0ab45199cb93af37875566f7"/>
+    <w:p>
+      <w:pPr>
+        <w:pStyle w:val="Ttulo4"/>
+      </w:pPr>
+      <w:r>
+        <w:t xml:space="preserve">2.1.3.4 USO DE FERRAMENTAS EM TEMPO REAL E INTERAÇÃO COM SISTEMAS</w:t>
+      </w:r>
+    </w:p>
+    <w:p>
+      <w:pPr>
+        <w:pStyle w:val="FirstParagraph"/>
+      </w:pPr>
+      <w:r>
+        <w:t xml:space="preserve">O avanço dos LLMs em ambientes de produção foi impulsionado por recursos como o</w:t>
+      </w:r>
+      <w:r>
+        <w:t xml:space="preserve"> </w:t>
+      </w:r>
+      <w:r>
+        <w:rPr>
+          <w:i/>
+          <w:iCs/>
+        </w:rPr>
+        <w:t xml:space="preserve">function calling</w:t>
+      </w:r>
+      <w:r>
+        <w:t xml:space="preserve"> </w:t>
+      </w:r>
+      <w:r>
+        <w:t xml:space="preserve">da OpenAI. Essa funcionalidade permite que os modelos interpretem solicitações em linguagem natural e as convertam em chamadas de funções estruturadas, conforme definido pelo desenvolvedor. Por exemplo, ao receber uma instrução como</w:t>
+      </w:r>
+      <w:r>
+        <w:t xml:space="preserve"> </w:t>
+      </w:r>
+      <w:r>
+        <w:t xml:space="preserve">“agende uma reunião para amanhã às 14h”</w:t>
+      </w:r>
+      <w:r>
+        <w:t xml:space="preserve">, o modelo pode gerar uma chamada de função com os parâmetros apropriados para interagir com uma API de calendário, sem depender de engenharia de</w:t>
+      </w:r>
+      <w:r>
+        <w:t xml:space="preserve"> </w:t>
+      </w:r>
+      <w:r>
+        <w:rPr>
+          <w:i/>
+          <w:iCs/>
+        </w:rPr>
+        <w:t xml:space="preserve">prompt</w:t>
+      </w:r>
+      <w:r>
+        <w:t xml:space="preserve"> </w:t>
+      </w:r>
+      <w:r>
+        <w:t xml:space="preserve">ou extração de texto</w:t>
+      </w:r>
+      <w:r>
+        <w:t xml:space="preserve"> </w:t>
+      </w:r>
+      <w:r>
+        <w:t xml:space="preserve">(OPENAI, 2023b)</w:t>
+      </w:r>
+      <w:r>
+        <w:t xml:space="preserve">. Essa abordagem, melhora significativamente a confiabilidade em cenários de integração, permitindo que o modelo obtenha dados estruturados de bancos de dados, chame APIs de negócios, envie e-mails, entre outras ações, em vez de apenas tentar adivinhar a resposta</w:t>
+      </w:r>
+      <w:r>
+        <w:t xml:space="preserve"> </w:t>
+      </w:r>
+      <w:r>
+        <w:t xml:space="preserve">(OPENAI, 2023b)</w:t>
+      </w:r>
+      <w:r>
+        <w:t xml:space="preserve">.</w:t>
+      </w:r>
+    </w:p>
+    <w:p>
+      <w:pPr>
+        <w:pStyle w:val="BodyText"/>
+      </w:pPr>
+      <w:r>
+        <w:t xml:space="preserve">Complementando essa capacidade, o</w:t>
+      </w:r>
+      <w:r>
+        <w:t xml:space="preserve"> </w:t>
+      </w:r>
+      <w:r>
+        <w:rPr>
+          <w:i/>
+          <w:iCs/>
+        </w:rPr>
+        <w:t xml:space="preserve">Model Context Protocol</w:t>
+      </w:r>
+      <w:r>
+        <w:t xml:space="preserve"> </w:t>
+      </w:r>
+      <w:r>
+        <w:t xml:space="preserve">(MCP), desenvolvido pela Anthropic</w:t>
+      </w:r>
+      <w:r>
+        <w:t xml:space="preserve"> </w:t>
+      </w:r>
+      <w:r>
+        <w:t xml:space="preserve">(ANTHROPIC, 2024a; MODEL CONTEXT PROTOCOL TEAM, 2025)</w:t>
+      </w:r>
+      <w:r>
+        <w:t xml:space="preserve">, oferece um padrão aberto para conectar LLMs a diversas fontes de dados e ferramentas. O MCP estabelece uma arquitetura cliente-servidor onde os modelos (clientes) podem acessar servidores MCP que expõem recursos,</w:t>
+      </w:r>
+      <w:r>
+        <w:t xml:space="preserve"> </w:t>
+      </w:r>
+      <w:r>
+        <w:rPr>
+          <w:i/>
+          <w:iCs/>
+        </w:rPr>
+        <w:t xml:space="preserve">prompts</w:t>
+      </w:r>
+      <w:r>
+        <w:t xml:space="preserve"> </w:t>
+      </w:r>
+      <w:r>
+        <w:t xml:space="preserve">e ferramentas de forma padronizada. Isso elimina a necessidade de integrações personalizadas para cada fonte de dados, promovendo uma interoperabilidade mais ampla e sustentável.</w:t>
+      </w:r>
+    </w:p>
+    <w:bookmarkEnd w:id="28"/>
+    <w:bookmarkEnd w:id="29"/>
+    <w:bookmarkStart w:id="30" w:name="ferramentas-específicas-de-integração"/>
+    <w:p>
+      <w:pPr>
+        <w:pStyle w:val="Ttulo3"/>
+      </w:pPr>
+      <w:r>
+        <w:t xml:space="preserve">2.1.4 FERRAMENTAS ESPECÍFICAS DE INTEGRAÇÃO</w:t>
+      </w:r>
+    </w:p>
+    <w:p>
+      <w:pPr>
+        <w:pStyle w:val="FirstParagraph"/>
+      </w:pPr>
+      <w:r>
+        <w:t xml:space="preserve">A pesquisa utiliza ferramentas específicas para a integração dos agentes conversacionais com soluções</w:t>
+      </w:r>
+      <w:r>
+        <w:t xml:space="preserve"> </w:t>
+      </w:r>
+      <w:r>
+        <w:rPr>
+          <w:i/>
+          <w:iCs/>
+        </w:rPr>
+        <w:t xml:space="preserve">web</w:t>
+      </w:r>
+      <w:r>
+        <w:t xml:space="preserve"> </w:t>
+      </w:r>
+      <w:r>
+        <w:t xml:space="preserve">através da abordagem OpenAPI-MCP:</w:t>
       </w:r>
     </w:p>
     <w:p>
@@ -32,55 +956,56 @@
         </w:numPr>
       </w:pPr>
       <w:r>
-        <w:t xml:space="preserve">Edição do artigo</w:t>
-      </w:r>
-    </w:p>
-    <w:p>
-      <w:pPr>
-        <w:pStyle w:val="Compact"/>
-        <w:numPr>
-          <w:ilvl w:val="1"/>
-          <w:numId w:val="1002"/>
-        </w:numPr>
-      </w:pPr>
-      <w:r>
-        <w:t xml:space="preserve">Aplicar formatação da SATC</w:t>
-      </w:r>
-    </w:p>
-    <w:p>
-      <w:pPr>
-        <w:pStyle w:val="Compact"/>
-        <w:numPr>
-          <w:ilvl w:val="2"/>
-          <w:numId w:val="1003"/>
-        </w:numPr>
-      </w:pPr>
-      <w:r>
-        <w:t xml:space="preserve">Definir o template do .docx com o Word</w:t>
-      </w:r>
-    </w:p>
-    <w:p>
-      <w:pPr>
-        <w:pStyle w:val="Compact"/>
-        <w:numPr>
-          <w:ilvl w:val="1"/>
-          <w:numId w:val="1004"/>
-        </w:numPr>
-      </w:pPr>
-      <w:r>
-        <w:t xml:space="preserve">Referências</w:t>
-      </w:r>
-    </w:p>
-    <w:p>
-      <w:pPr>
-        <w:pStyle w:val="Compact"/>
-        <w:numPr>
-          <w:ilvl w:val="2"/>
-          <w:numId w:val="1005"/>
-        </w:numPr>
-      </w:pPr>
-      <w:r>
-        <w:t xml:space="preserve">Formatação ABNT</w:t>
+        <w:rPr>
+          <w:b/>
+          <w:bCs/>
+        </w:rPr>
+        <w:t xml:space="preserve">OpenAPI para Definição de Contratos de API:</w:t>
+      </w:r>
+      <w:r>
+        <w:t xml:space="preserve"> </w:t>
+      </w:r>
+      <w:r>
+        <w:t xml:space="preserve">foi selecionado devido à sua ampla adoção como padrão da indústria para definição de interfaces</w:t>
+      </w:r>
+      <w:r>
+        <w:t xml:space="preserve"> </w:t>
+      </w:r>
+      <w:r>
+        <w:rPr>
+          <w:i/>
+          <w:iCs/>
+        </w:rPr>
+        <w:t xml:space="preserve">RESTful</w:t>
+      </w:r>
+      <w:r>
+        <w:t xml:space="preserve">, sendo reconhecido por facilitar a documentação consistente e interoperabilidade entre sistemas. Sua especificação permite descrever de maneira clara e estruturada os contratos das APIs, incluindo esquemas de autenticação como OAuth e chaves de API, essenciais para declarar uniformemente os requisitos de segurança das interfaces dos agentes conversacionais</w:t>
+      </w:r>
+      <w:r>
+        <w:t xml:space="preserve"> </w:t>
+      </w:r>
+      <w:r>
+        <w:t xml:space="preserve">(OPENAPI INITIATIVE, 2023; THE POSTMAN TEAM, 2023)</w:t>
+      </w:r>
+      <w:r>
+        <w:t xml:space="preserve">.</w:t>
+      </w:r>
+    </w:p>
+    <w:p>
+      <w:pPr>
+        <w:pStyle w:val="FirstParagraph"/>
+      </w:pPr>
+      <w:r>
+        <w:t xml:space="preserve">A relevância do OpenAPI para agentes baseados em LLM reside na possibilidade de fornecer uma descrição estruturada das capacidades disponíveis para o agente. Por meio de uma definição formal e padronizada, os modelos de linguagem podem interpretar diretamente as interfaces, compreendendo quais operações podem ser solicitadas e como realizá-las com segurança e eficiência. Essa abordagem já é aplicada por sistemas como os plugins do ChatGPT, demonstrando sua efetividade para integração direta entre LLMs e APIs externas</w:t>
+      </w:r>
+      <w:r>
+        <w:t xml:space="preserve"> </w:t>
+      </w:r>
+      <w:r>
+        <w:t xml:space="preserve">(OPENAI, 2023c)</w:t>
+      </w:r>
+      <w:r>
+        <w:t xml:space="preserve">.</w:t>
       </w:r>
     </w:p>
     <w:p>
@@ -88,179 +1013,30 @@
         <w:pStyle w:val="Compact"/>
         <w:numPr>
           <w:ilvl w:val="0"/>
-          <w:numId w:val="1006"/>
+          <w:numId w:val="1002"/>
         </w:numPr>
-      </w:pPr>
-      <w:r>
-        <w:t xml:space="preserve">Escrita</w:t>
-      </w:r>
-    </w:p>
-    <w:p>
-      <w:pPr>
-        <w:pStyle w:val="Compact"/>
-        <w:numPr>
-          <w:ilvl w:val="1"/>
-          <w:numId w:val="1007"/>
-        </w:numPr>
-      </w:pPr>
-      <w:r>
-        <w:t xml:space="preserve">Resumo</w:t>
-      </w:r>
-    </w:p>
-    <w:p>
-      <w:pPr>
-        <w:pStyle w:val="Compact"/>
-        <w:numPr>
-          <w:ilvl w:val="1"/>
-          <w:numId w:val="1008"/>
-        </w:numPr>
-      </w:pPr>
-      <w:r>
-        <w:t xml:space="preserve">Introdução</w:t>
-      </w:r>
-    </w:p>
-    <w:p>
-      <w:pPr>
-        <w:pStyle w:val="Compact"/>
-        <w:numPr>
-          <w:ilvl w:val="1"/>
-          <w:numId w:val="1009"/>
-        </w:numPr>
-      </w:pPr>
-      <w:r>
-        <w:t xml:space="preserve">Material e métodos</w:t>
-      </w:r>
-    </w:p>
-    <w:p>
-      <w:pPr>
-        <w:pStyle w:val="Compact"/>
-        <w:numPr>
-          <w:ilvl w:val="1"/>
-          <w:numId w:val="1010"/>
-        </w:numPr>
-      </w:pPr>
-      <w:r>
-        <w:t xml:space="preserve">Revisão e entrega parcial (nota 4.5/5)</w:t>
-      </w:r>
-    </w:p>
-    <w:p>
-      <w:pPr>
-        <w:pStyle w:val="Compact"/>
-        <w:numPr>
-          <w:ilvl w:val="1"/>
-          <w:numId w:val="1011"/>
-        </w:numPr>
-      </w:pPr>
-      <w:r>
-        <w:t xml:space="preserve">Desenvolvimento</w:t>
-      </w:r>
-    </w:p>
-    <w:p>
-      <w:pPr>
-        <w:pStyle w:val="Compact"/>
-        <w:numPr>
-          <w:ilvl w:val="1"/>
-          <w:numId w:val="1012"/>
-        </w:numPr>
-      </w:pPr>
-      <w:r>
-        <w:t xml:space="preserve">Resultados e discussão</w:t>
-      </w:r>
-    </w:p>
-    <w:p>
-      <w:pPr>
-        <w:pStyle w:val="Compact"/>
-        <w:numPr>
-          <w:ilvl w:val="1"/>
-          <w:numId w:val="1013"/>
-        </w:numPr>
-      </w:pPr>
-      <w:r>
-        <w:t xml:space="preserve">Considerações finais</w:t>
-      </w:r>
-    </w:p>
-    <w:p>
-      <w:pPr>
-        <w:pStyle w:val="Compact"/>
-        <w:numPr>
-          <w:ilvl w:val="1"/>
-          <w:numId w:val="1014"/>
-        </w:numPr>
-      </w:pPr>
-      <w:r>
-        <w:t xml:space="preserve">Revisão após finalizar o artigo</w:t>
-      </w:r>
-    </w:p>
-    <w:p>
-      <w:pPr>
-        <w:pStyle w:val="FirstParagraph"/>
       </w:pPr>
       <w:r>
         <w:rPr>
           <w:b/>
           <w:bCs/>
         </w:rPr>
-        <w:t xml:space="preserve">Lucas de Castro Zanoni</w:t>
-      </w:r>
-      <w:r>
-        <w:rPr>
-          <w:rStyle w:val="Refdenotaderodap"/>
-        </w:rPr>
-        <w:footnoteReference w:id="20"/>
-      </w:r>
-    </w:p>
-    <w:p>
-      <w:pPr>
-        <w:pStyle w:val="BodyText"/>
-      </w:pPr>
-      <w:r>
-        <w:rPr>
-          <w:b/>
-          <w:bCs/>
-        </w:rPr>
-        <w:t xml:space="preserve">Thyerri Fernandes Mezzari</w:t>
-      </w:r>
-      <w:r>
-        <w:rPr>
-          <w:rStyle w:val="Refdenotaderodap"/>
-        </w:rPr>
-        <w:footnoteReference w:id="21"/>
-      </w:r>
-    </w:p>
-    <w:p>
-      <w:pPr>
-        <w:pStyle w:val="BodyText"/>
-      </w:pPr>
-      <w:r>
-        <w:t xml:space="preserve">Resumo: Este trabalho apresenta um estudo experimental de integração de agentes conversacionais baseados em inteligência artificial a soluções web através da especificação OpenAPI combinada com o protocolo Model Context Protocol (MCP). A pesquisa investiga como especificações OpenAPI podem ser automaticamente convertidas em servidores MCP, permitindo que modelos de linguagem de grande escala (LLMs) interajam de forma padronizada e segura com sistemas externos. Para garantir uma análise rigorosa e reprodutível, foi desenvolvida uma interface padronizada e definidos critérios objetivos, fundamentando-se em referências acadêmicas, guias de segurança, relatórios de mercado e documentações oficiais de provedores de modelos de linguagem. O estudo envolveu a implementação de uma prova de conceito que inclui um gerador automático de servidores MCP a partir de especificações OpenAPI, um cliente de chat capaz de gerenciar múltiplos servidores MCP simultaneamente, e aplicações de teste para validação da abordagem. Foram aplicados testes automatizados end-to-end, com ênfase em métricas de robustez, segurança (incluindo red teaming e injeção de prompts) e usabilidade. Os resultados demonstram a viabilidade e eficácia da integração OpenAPI-MCP, fornecendo uma análise fundamentada sobre os benefícios, desafios e limitações desta abordagem para a integração de agentes conversacionais em sistemas complexos, promovendo acessibilidade, usabilidade e confiabilidade.</w:t>
-      </w:r>
-    </w:p>
-    <w:p>
-      <w:pPr>
-        <w:pStyle w:val="BodyText"/>
-      </w:pPr>
-      <w:r>
-        <w:rPr>
-          <w:b/>
-          <w:bCs/>
-        </w:rPr>
-        <w:t xml:space="preserve">Palavras-chave:</w:t>
-      </w:r>
-      <w:r>
-        <w:t xml:space="preserve"> </w:t>
-      </w:r>
-      <w:r>
-        <w:t xml:space="preserve">agente conversacional, integração de sistemas, inteligência artificial, OpenAPI, Model Context Protocol, segurança, usabilidade.</w:t>
-      </w:r>
-    </w:p>
-    <w:bookmarkEnd w:id="22"/>
-    <w:bookmarkStart w:id="23" w:name="introdução"/>
-    <w:p>
-      <w:pPr>
-        <w:pStyle w:val="Ttulo1"/>
-      </w:pPr>
-      <w:r>
-        <w:t xml:space="preserve">1 INTRODUÇÃO</w:t>
+        <w:t xml:space="preserve">Model Context Protocol (MCP):</w:t>
+      </w:r>
+      <w:r>
+        <w:t xml:space="preserve"> </w:t>
+      </w:r>
+      <w:r>
+        <w:t xml:space="preserve">é um padrão aberto emergente para integração entre agentes de IA e sistemas externos, com o objetivo de padronizar como modelos acessam dados, serviços e ferramentas. Ele fornece uma arquitetura clara baseada em clientes e servidores, permitindo que agentes conversem com fontes externas de forma segura, modular e escalável. Desde seu lançamento aberto, no final de novembro de 2024, o protocolo ganhou tração significativa com a criação de diversos servidores prontos para PostgreSQL, GitHub, Slack, entre outros, além de SDKs em múltiplas linguagens</w:t>
+      </w:r>
+      <w:r>
+        <w:t xml:space="preserve"> </w:t>
+      </w:r>
+      <w:r>
+        <w:t xml:space="preserve">(ANTHROPIC, 2024c; MODEL CONTEXT PROTOCOL CONTRIBUTORS, 2024)</w:t>
+      </w:r>
+      <w:r>
+        <w:t xml:space="preserve">.</w:t>
       </w:r>
     </w:p>
     <w:p>
@@ -268,1037 +1044,83 @@
         <w:pStyle w:val="FirstParagraph"/>
       </w:pPr>
       <w:r>
-        <w:t xml:space="preserve">A evolução das interfaces de usuário tem gerado uma diversidade de padrões de design e usabilidade, resultando frequentemente em barreiras para a plena acessibilidade e interação dos usuários com os sistemas digitais. Com o aumento da complexidade do frontend e a multiplicidade de paradigmas de interação, muitos usuários enfrentam dificuldades significativas para utilizar efetivamente as funcionalidades oferecidas pelas soluções web modernas</w:t>
-      </w:r>
-      <w:r>
-        <w:t xml:space="preserve"> </w:t>
-      </w:r>
-      <w:r>
-        <w:t xml:space="preserve">(RAPP et al., 2018)</w:t>
-      </w:r>
-      <w:r>
-        <w:t xml:space="preserve"> </w:t>
-      </w:r>
-      <w:r>
-        <w:t xml:space="preserve">(KOCABALLI et al., 2019)</w:t>
-      </w:r>
-      <w:r>
-        <w:t xml:space="preserve">. Nesse contexto, a ascensão dos Modelos de Linguagem de Grande Escala (LLMs), como os desenvolvidos por OpenAI, Anthropic e Google, tem impulsionado o desenvolvimento de agentes conversacionais mais avançados e adaptáveis</w:t>
-      </w:r>
-      <w:r>
-        <w:t xml:space="preserve"> </w:t>
-      </w:r>
-      <w:r>
-        <w:t xml:space="preserve">(ANTHROPIC, 2024a; OPENAI, 2022)</w:t>
-      </w:r>
-      <w:r>
-        <w:t xml:space="preserve">. Nos últimos anos, avanços em modelos baseados em Transformer, como o BERT (2018), que aprimorou a compreensão textual, e o GPT-3 (2020), que ampliou as capacidades generativas e o aprendizado com poucos exemplos (</w:t>
+        <w:t xml:space="preserve">A adoção crescente é impulsionada pela comunidade ativa, o que demonstra o potencial do MCP como um padrão de integração para sistemas baseados em LLMs. Sua proposta de</w:t>
+      </w:r>
+      <w:r>
+        <w:t xml:space="preserve"> </w:t>
+      </w:r>
+      <w:r>
+        <w:t xml:space="preserve">‘porta universal’</w:t>
+      </w:r>
+      <w:r>
+        <w:t xml:space="preserve"> </w:t>
+      </w:r>
+      <w:r>
+        <w:t xml:space="preserve">para conectar agentes a ferramentas oferece flexibilidade e segurança: características fundamentais quando agentes com poder de raciocínio, como LLMs, precisam acessar recursos sensíveis de forma controlada e auditável</w:t>
+      </w:r>
+      <w:r>
+        <w:t xml:space="preserve"> </w:t>
+      </w:r>
+      <w:r>
+        <w:t xml:space="preserve">(ANTHROPIC, 2024c)</w:t>
+      </w:r>
+      <w:r>
+        <w:t xml:space="preserve">.</w:t>
+      </w:r>
+    </w:p>
+    <w:bookmarkEnd w:id="30"/>
+    <w:bookmarkEnd w:id="31"/>
+    <w:bookmarkStart w:id="46" w:name="métodos"/>
+    <w:p>
+      <w:pPr>
+        <w:pStyle w:val="Ttulo2"/>
+      </w:pPr>
+      <w:r>
+        <w:t xml:space="preserve">2.2 MÉTODOS</w:t>
+      </w:r>
+    </w:p>
+    <w:p>
+      <w:pPr>
+        <w:pStyle w:val="FirstParagraph"/>
+      </w:pPr>
+      <w:r>
+        <w:t xml:space="preserve">Para assegurar a rigorosidade científica e garantir a reprodutibilidade dos experimentos conduzidos neste estudo, foi desenvolvida uma interface simples e minimalista para avaliar a integração OpenAPI-MCP. Essa padronização viabiliza que os testes executados sob a integração sejam realizados de forma justa e objetiva, minimizando variáveis relacionadas à interface que poderiam interferir nos resultados finais.</w:t>
+      </w:r>
+    </w:p>
+    <w:bookmarkStart w:id="37" w:name="interface-comum-de-usuário"/>
+    <w:p>
+      <w:pPr>
+        <w:pStyle w:val="Ttulo3"/>
+      </w:pPr>
+      <w:r>
+        <w:t xml:space="preserve">2.2.1 Interface Comum de Usuário</w:t>
+      </w:r>
+    </w:p>
+    <w:p>
+      <w:pPr>
+        <w:pStyle w:val="FirstParagraph"/>
+      </w:pPr>
+      <w:r>
+        <w:t xml:space="preserve">A interface comum consiste em uma aplicação</w:t>
+      </w:r>
+      <w:r>
+        <w:t xml:space="preserve"> </w:t>
       </w:r>
       <w:r>
         <w:rPr>
           <w:i/>
           <w:iCs/>
         </w:rPr>
-        <w:t xml:space="preserve">few-shot</w:t>
-      </w:r>
-      <w:r>
-        <w:t xml:space="preserve">), permitiram que os LLMs realizassem tarefas cada vez mais complexas a partir de simples instruções em linguagem natural. Esses avanços consolidaram os LLMs como interfaces conversacionais robustas e eficazes para integração com sistemas.</w:t>
-      </w:r>
-    </w:p>
-    <w:p>
-      <w:pPr>
-        <w:pStyle w:val="BodyText"/>
-      </w:pPr>
-      <w:r>
-        <w:t xml:space="preserve">Diante desse cenário, estudos recentes têm demonstrado que agentes conversacionais podem aprimorar significativamente a experiência do usuário ao simplificar interações com sistemas complexos</w:t>
-      </w:r>
-      <w:r>
-        <w:t xml:space="preserve"> </w:t>
-      </w:r>
-      <w:r>
-        <w:t xml:space="preserve">(FAST et al., 2017)</w:t>
-      </w:r>
-      <w:r>
-        <w:t xml:space="preserve">. Além disso, a implementação de interfaces baseadas em linguagem natural tem mostrado potencial para melhorar a usabilidade em contextos domésticos e inteligentes, reduzindo o tempo e o esforço necessários para completar tarefas complexas</w:t>
-      </w:r>
-      <w:r>
-        <w:t xml:space="preserve"> </w:t>
-      </w:r>
-      <w:r>
-        <w:t xml:space="preserve">(GUO et al., 2024)</w:t>
-      </w:r>
-      <w:r>
-        <w:t xml:space="preserve">. Ademais, tais interfaces oferecem vantagens consideráveis em termos de acessibilidade, permitindo uma comunicação mais inclusiva e adaptável a usuários com diferentes necessidades especiais</w:t>
-      </w:r>
-      <w:r>
-        <w:t xml:space="preserve"> </w:t>
-      </w:r>
-      <w:r>
-        <w:t xml:space="preserve">(LISTER et al., 2020)</w:t>
-      </w:r>
-      <w:r>
-        <w:t xml:space="preserve"> </w:t>
-      </w:r>
-      <w:r>
-        <w:t xml:space="preserve">(DENG, 2023)</w:t>
-      </w:r>
-      <w:r>
-        <w:t xml:space="preserve">. Para que esses benefícios sejam efetivamente alcançados em soluções web, é fundamental avaliar as diferentes estratégias de integração desses agentes aos sistemas existentes.</w:t>
-      </w:r>
-    </w:p>
-    <w:p>
-      <w:pPr>
-        <w:pStyle w:val="BodyText"/>
-      </w:pPr>
-      <w:r>
-        <w:t xml:space="preserve">Nesse sentido, este estudo aborda experimentalmente a integração de agentes conversacionais baseados em IA a sistemas web através da especificação OpenAPI combinada com o protocolo emergente MCP (Model Context Protocol). Esta abordagem permite que especificações OpenAPI sejam automaticamente convertidas em servidores MCP, criando uma ponte padronizada entre modelos de linguagem e sistemas externos. A solução será avaliada quanto a desempenho, segurança, facilidade de implementação e experiência do usuário, com foco específico na capacidade de gerenciar múltiplos servidores MCP simultaneamente e na eficácia da geração automática de código.</w:t>
-      </w:r>
-    </w:p>
-    <w:p>
-      <w:pPr>
-        <w:pStyle w:val="BodyText"/>
-      </w:pPr>
-      <w:r>
-        <w:t xml:space="preserve">Dessa forma, a problemática central desta pesquisa reside na questão: como a combinação da especificação OpenAPI com o protocolo MCP pode facilitar a integração eficiente e segura de agentes conversacionais baseados em IA com sistemas web existentes? Essa pergunta reflete a necessidade crescente de soluções padronizadas que democratizem o acesso à tecnologia, reduzindo a complexidade de integração e tornando sistemas especializados mais acessíveis através de interfaces conversacionais naturais.</w:t>
-      </w:r>
-    </w:p>
-    <w:p>
-      <w:pPr>
-        <w:pStyle w:val="BodyText"/>
-      </w:pPr>
-      <w:r>
-        <w:t xml:space="preserve">A relevância deste estudo evidencia-se pelo potencial transformador que os agentes conversacionais representam para a área de interação humano-computador. Ao implementar um sistema intermediário capaz de interpretar linguagem natural e traduzi-la em ações específicas dentro de um sistema, cria-se uma ponte que permite aos usuários interagir de forma mais intuitiva e natural com as tecnologias digitais. Esta abordagem tem o potencial de mitigar as barreiras impostas por interfaces complexas, contribuindo para uma maior inclusão digital e para a melhoria da experiência do usuário em diversos contextos de aplicação.</w:t>
-      </w:r>
-    </w:p>
-    <w:bookmarkEnd w:id="23"/>
-    <w:bookmarkStart w:id="59" w:name="procedimento-experimental"/>
-    <w:p>
-      <w:pPr>
-        <w:pStyle w:val="Ttulo1"/>
-      </w:pPr>
-      <w:r>
-        <w:t xml:space="preserve">2 PROCEDIMENTO EXPERIMENTAL</w:t>
-      </w:r>
-    </w:p>
-    <w:p>
-      <w:pPr>
-        <w:pStyle w:val="FirstParagraph"/>
-      </w:pPr>
-      <w:r>
-        <w:t xml:space="preserve">Este estudo adota uma abordagem experimental estruturada em etapas sequenciais para investigar a viabilidade e eficácia da integração de agentes conversacionais baseados em IA a sistemas web através da especificação OpenAPI combinada com o protocolo Model Context Protocol (MCP). A pesquisa será examinada com base em uma prova de conceito prática, desenvolvida para validar sua viabilidade técnica e avaliar objetivamente aspectos funcionais e não-funcionais da solução proposta.</w:t>
-      </w:r>
-    </w:p>
-    <w:p>
-      <w:pPr>
-        <w:pStyle w:val="BodyText"/>
-      </w:pPr>
-      <w:r>
-        <w:t xml:space="preserve">Inicialmente, será conduzida uma revisão sistemática da literatura, consolidando conhecimentos científicos sobre integração OpenAPI-MCP e embasando teoricamente a fase experimental. Na sequência, a estratégia será implementada e testada por meio de uma prova de conceito abrangente, incluindo o desenvolvimento de um gerador automático de servidores MCP, um cliente de chat para gerenciamento de múltiplos servidores, e aplicações de teste para validação da abordagem.</w:t>
-      </w:r>
-    </w:p>
-    <w:p>
-      <w:pPr>
-        <w:pStyle w:val="BodyText"/>
-      </w:pPr>
-      <w:r>
-        <w:t xml:space="preserve">Os critérios de avaliação definidos incluem desempenho, segurança, facilidade de implementação, manutenibilidade e experiência do usuário. Para assegurar resultados objetivos e reproduzíveis, os testes incluirão análises automatizadas end-to-end, medidas de robustez e segurança (como testes de red teaming e proteção contra injeção de prompts) e avaliações qualitativas de usabilidade. Os resultados serão sistematicamente documentados e analisados, permitindo identificar desafios, vantagens e limitações intrínsecas à integração OpenAPI-MCP e demonstrando sua aplicabilidade prática para diferentes contextos de uso.</w:t>
-      </w:r>
-    </w:p>
-    <w:bookmarkStart w:id="32" w:name="materiais"/>
-    <w:p>
-      <w:pPr>
-        <w:pStyle w:val="Ttulo2"/>
-      </w:pPr>
-      <w:r>
-        <w:t xml:space="preserve">2.1 MATERIAIS</w:t>
-      </w:r>
-    </w:p>
-    <w:p>
-      <w:pPr>
-        <w:pStyle w:val="FirstParagraph"/>
-      </w:pPr>
-      <w:r>
-        <w:t xml:space="preserve">Para garantir a rigorosidade científica e a reprodutibilidade dos experimentos conduzidos neste estudo, é essencial uma seleção criteriosa dos materiais e ferramentas utilizados. Esta seção detalha os recursos específicos empregados na condução desta pesquisa, justificando sua escolha baseada na eficiência, popularidade, robustez e aplicabilidade prática dentro do contexto dos agentes conversacionais e integração de sistemas.</w:t>
-      </w:r>
-    </w:p>
-    <w:bookmarkStart w:id="24" w:name="X1155c7d9e8fcb7fc4f8470f8237ad2c90301ca3"/>
-    <w:p>
-      <w:pPr>
-        <w:pStyle w:val="Ttulo3"/>
-      </w:pPr>
-      <w:r>
-        <w:t xml:space="preserve">2.1.1 NODE.JS PARA DESENVOLVIMENTO DAS PROVAS DE CONCEITO</w:t>
-      </w:r>
-    </w:p>
-    <w:p>
-      <w:pPr>
-        <w:pStyle w:val="FirstParagraph"/>
-      </w:pPr>
-      <w:r>
-        <w:t xml:space="preserve">Node.js foi escolhido como plataforma principal para o desenvolvimento das provas de conceito devido à sua comprovada eficácia na integração de sistemas baseados em inteligência artificial (IA), especialmente com agentes conversacionais e LLMs. A plataforma é amplamente adotada devido à sua arquitetura orientada a eventos e capacidade de gerenciar eficientemente múltiplas conexões simultâneas, essencial para aplicações que exigem respostas rápidas em tempo real</w:t>
-      </w:r>
-      <w:r>
-        <w:t xml:space="preserve"> </w:t>
-      </w:r>
-      <w:r>
-        <w:t xml:space="preserve">(CHEREDNICHENKO et al., 2024)</w:t>
-      </w:r>
-      <w:r>
-        <w:t xml:space="preserve">.</w:t>
-      </w:r>
-    </w:p>
-    <w:p>
-      <w:pPr>
-        <w:pStyle w:val="BodyText"/>
-      </w:pPr>
-      <w:r>
-        <w:t xml:space="preserve">Relatórios da</w:t>
-      </w:r>
-      <w:r>
-        <w:t xml:space="preserve"> </w:t>
-      </w:r>
-      <w:r>
-        <w:rPr>
-          <w:i/>
-          <w:iCs/>
-        </w:rPr>
-        <w:t xml:space="preserve">Red Hat</w:t>
-      </w:r>
-      <w:r>
-        <w:t xml:space="preserve"> </w:t>
-      </w:r>
-      <w:r>
-        <w:t xml:space="preserve">destacam que o uso eficiente da arquitetura assíncrona do Node.js possibilita a criação de agentes baseados em LLMs com alta performance e escalabilidade. Isso garante um gerenciamento eficiente de múltiplas operações paralelas, essencial para aplicações intensivas em IA e integração com APIs externas</w:t>
-      </w:r>
-      <w:r>
-        <w:t xml:space="preserve"> </w:t>
-      </w:r>
-      <w:r>
-        <w:t xml:space="preserve">(BLOG, 2024)</w:t>
-      </w:r>
-      <w:r>
-        <w:t xml:space="preserve">.</w:t>
-      </w:r>
-    </w:p>
-    <w:bookmarkEnd w:id="24"/>
-    <w:bookmarkStart w:id="25" w:name="testes-end-to-end-e2e"/>
-    <w:p>
-      <w:pPr>
-        <w:pStyle w:val="Ttulo3"/>
-      </w:pPr>
-      <w:r>
-        <w:t xml:space="preserve">2.1.2 TESTES</w:t>
-      </w:r>
-      <w:r>
-        <w:t xml:space="preserve"> </w:t>
-      </w:r>
-      <w:r>
-        <w:rPr>
-          <w:i/>
-          <w:iCs/>
-        </w:rPr>
-        <w:t xml:space="preserve">END-TO-END</w:t>
-      </w:r>
-      <w:r>
-        <w:t xml:space="preserve"> </w:t>
-      </w:r>
-      <w:r>
-        <w:t xml:space="preserve">(E2E)</w:t>
-      </w:r>
-    </w:p>
-    <w:p>
-      <w:pPr>
-        <w:pStyle w:val="FirstParagraph"/>
-      </w:pPr>
-      <w:r>
-        <w:t xml:space="preserve">O</w:t>
-      </w:r>
-      <w:r>
-        <w:t xml:space="preserve"> </w:t>
-      </w:r>
-      <w:r>
-        <w:rPr>
-          <w:i/>
-          <w:iCs/>
-        </w:rPr>
-        <w:t xml:space="preserve">Framework</w:t>
-      </w:r>
-      <w:r>
-        <w:t xml:space="preserve"> </w:t>
-      </w:r>
-      <w:r>
-        <w:t xml:space="preserve">de Gerenciamento de Riscos de IA do NIST</w:t>
-      </w:r>
-      <w:r>
-        <w:t xml:space="preserve"> </w:t>
-      </w:r>
-      <w:r>
-        <w:t xml:space="preserve">(OPREA; VASSILEV, 2023)</w:t>
-      </w:r>
-      <w:r>
-        <w:t xml:space="preserve"> </w:t>
-      </w:r>
-      <w:r>
-        <w:t xml:space="preserve">destaca a importância de avaliar o desempenho de sistemas de IA de forma abrangente, defendendo que testes de integração devem avaliar os sistemas de ponta a ponta para identificar erros de integração e garantir a precisão das respostas em cenários realistas. Testes rigorosos como esses não apenas identificam problemas de integração, mas também asseguram às partes interessadas que o sistema se comporta conforme o esperado em condições do mundo real.</w:t>
-      </w:r>
-    </w:p>
-    <w:p>
-      <w:pPr>
-        <w:pStyle w:val="BodyText"/>
-      </w:pPr>
-      <w:r>
-        <w:t xml:space="preserve">A injeção de</w:t>
-      </w:r>
-      <w:r>
-        <w:t xml:space="preserve"> </w:t>
-      </w:r>
-      <w:r>
-        <w:rPr>
-          <w:i/>
-          <w:iCs/>
-        </w:rPr>
-        <w:t xml:space="preserve">prompt</w:t>
-      </w:r>
-      <w:r>
-        <w:t xml:space="preserve"> </w:t>
-      </w:r>
-      <w:r>
-        <w:t xml:space="preserve">representa um risco significativo em implantações de LLMs em nosso cenário, no qual o modelo possui acesso a dados e sistemas potencialmente críticos, incluindo, ocasionalmente, conexões diretas com dados brutos de banco de dados. O guia de riscos da OWASP</w:t>
-      </w:r>
-      <w:r>
-        <w:t xml:space="preserve"> </w:t>
-      </w:r>
-      <w:r>
-        <w:t xml:space="preserve">(JOHN et al., 2025)</w:t>
-      </w:r>
-      <w:r>
-        <w:t xml:space="preserve"> </w:t>
-      </w:r>
-      <w:r>
-        <w:t xml:space="preserve">classifica a injeção de</w:t>
-      </w:r>
-      <w:r>
-        <w:t xml:space="preserve"> </w:t>
-      </w:r>
-      <w:r>
-        <w:rPr>
-          <w:i/>
-          <w:iCs/>
-        </w:rPr>
-        <w:t xml:space="preserve">prompt</w:t>
-      </w:r>
-      <w:r>
-        <w:t xml:space="preserve"> </w:t>
-      </w:r>
-      <w:r>
-        <w:t xml:space="preserve">como uma ameaça crítica à segurança, destacando a necessidade de procedimentos de teste rigorosos para garantir que agentes conversacionais baseados em LLMs não revelem inadvertidamente dados sensíveis ou contornem restrições do sistema quando expostos a entradas maliciosas. Recentemente, Wu et al. (2023)</w:t>
-      </w:r>
-      <w:r>
-        <w:t xml:space="preserve"> </w:t>
-      </w:r>
-      <w:r>
-        <w:t xml:space="preserve">(WU et al., 2023)</w:t>
-      </w:r>
-      <w:r>
-        <w:t xml:space="preserve"> </w:t>
-      </w:r>
-      <w:r>
-        <w:t xml:space="preserve">demonstraram que ataques de</w:t>
-      </w:r>
-      <w:r>
-        <w:t xml:space="preserve"> </w:t>
-      </w:r>
-      <w:r>
-        <w:rPr>
-          <w:i/>
-          <w:iCs/>
-        </w:rPr>
-        <w:t xml:space="preserve">jailbreak</w:t>
-      </w:r>
-      <w:r>
-        <w:t xml:space="preserve"> </w:t>
-      </w:r>
-      <w:r>
-        <w:t xml:space="preserve">— um tipo avançado de injeção de</w:t>
-      </w:r>
-      <w:r>
-        <w:t xml:space="preserve"> </w:t>
-      </w:r>
-      <w:r>
-        <w:rPr>
-          <w:i/>
-          <w:iCs/>
-        </w:rPr>
-        <w:t xml:space="preserve">prompt</w:t>
-      </w:r>
-      <w:r>
-        <w:t xml:space="preserve"> </w:t>
-      </w:r>
-      <w:r>
-        <w:t xml:space="preserve">— podem burlar as salvaguardas éticas de modelos como o ChatGPT em até 67% dos casos, gerando conteúdos prejudiciais como extorsão e desinformação.</w:t>
-      </w:r>
-    </w:p>
-    <w:p>
-      <w:pPr>
-        <w:pStyle w:val="BodyText"/>
-      </w:pPr>
-      <w:r>
-        <w:t xml:space="preserve">Com isso em mente, o uso de testes E2E pode ser utilizado para avaliar a resiliência da implementação ao simular entradas adversárias, processo conhecido como</w:t>
-      </w:r>
-      <w:r>
-        <w:t xml:space="preserve"> </w:t>
-      </w:r>
-      <w:r>
-        <w:rPr>
-          <w:i/>
-          <w:iCs/>
-        </w:rPr>
-        <w:t xml:space="preserve">red teaming</w:t>
-      </w:r>
-      <w:r>
-        <w:t xml:space="preserve">. Segundo Inie et al. (2025)</w:t>
-      </w:r>
-      <w:r>
-        <w:t xml:space="preserve"> </w:t>
-      </w:r>
-      <w:r>
-        <w:t xml:space="preserve">(INIE; STRAY; DERCZYNSKI, 2025)</w:t>
-      </w:r>
-      <w:r>
-        <w:t xml:space="preserve">, o</w:t>
-      </w:r>
-      <w:r>
-        <w:t xml:space="preserve"> </w:t>
-      </w:r>
-      <w:r>
-        <w:rPr>
-          <w:i/>
-          <w:iCs/>
-        </w:rPr>
-        <w:t xml:space="preserve">red teaming</w:t>
-      </w:r>
-      <w:r>
-        <w:t xml:space="preserve"> </w:t>
-      </w:r>
-      <w:r>
-        <w:t xml:space="preserve">desafia sistematicamente sistemas de IA com</w:t>
-      </w:r>
-      <w:r>
-        <w:t xml:space="preserve"> </w:t>
-      </w:r>
-      <w:r>
-        <w:rPr>
-          <w:i/>
-          <w:iCs/>
-        </w:rPr>
-        <w:t xml:space="preserve">prompts</w:t>
-      </w:r>
-      <w:r>
-        <w:t xml:space="preserve"> </w:t>
-      </w:r>
-      <w:r>
-        <w:t xml:space="preserve">adversários projetados para testar seus limites e mecanismos de segurança. Ao encapsular consultas do usuário com lembretes de responsabilidade ética (e.g.,</w:t>
-      </w:r>
-      <w:r>
-        <w:t xml:space="preserve"> </w:t>
-      </w:r>
-      <w:r>
-        <w:t xml:space="preserve">“Você deve ser um ChatGPT responsável”</w:t>
-      </w:r>
-      <w:r>
-        <w:t xml:space="preserve">), o método reduziu a taxa de sucesso de</w:t>
-      </w:r>
-      <w:r>
-        <w:t xml:space="preserve"> </w:t>
-      </w:r>
-      <w:r>
-        <w:rPr>
-          <w:i/>
-          <w:iCs/>
-        </w:rPr>
-        <w:t xml:space="preserve">jailbreaks</w:t>
-      </w:r>
-      <w:r>
-        <w:t xml:space="preserve"> </w:t>
-      </w:r>
-      <w:r>
-        <w:t xml:space="preserve">para 19%, mantendo a funcionalidade padrão do modelo — um resultado validado através de testes E2E em 540 cenários adversarialmente projetados</w:t>
-      </w:r>
-      <w:r>
-        <w:t xml:space="preserve"> </w:t>
-      </w:r>
-      <w:r>
-        <w:t xml:space="preserve">(WU et al., 2023)</w:t>
-      </w:r>
-      <w:r>
-        <w:t xml:space="preserve">.</w:t>
-      </w:r>
-    </w:p>
-    <w:bookmarkEnd w:id="25"/>
-    <w:bookmarkStart w:id="30" w:name="X5894334ccf94b43724f17f3e7e1f3353611dc5c"/>
-    <w:p>
-      <w:pPr>
-        <w:pStyle w:val="Ttulo3"/>
-      </w:pPr>
-      <w:r>
-        <w:t xml:space="preserve">2.1.3 MODELOS DE LINGUAGEM DE GRANDE ESCALA (LLMs)</w:t>
-      </w:r>
-    </w:p>
-    <w:p>
-      <w:pPr>
-        <w:pStyle w:val="FirstParagraph"/>
-      </w:pPr>
-      <w:r>
-        <w:t xml:space="preserve">Os LLMs, incluindo tecnologias como OpenAI GPT, Anthropic e modelos disponibilizados pela Google, são essenciais neste estudo devido à sua capacidade de interpretar e gerar linguagem natural de forma avançada e eficaz. Estes modelos foram selecionados por sua performance comprovada e ampla adoção em pesquisas acadêmicas e no mercado corporativo, proporcionando um sólido embasamento para as funcionalidades de interação do agente conversacional.</w:t>
-      </w:r>
-    </w:p>
-    <w:bookmarkStart w:id="26" w:name="X34534a4596949fa91e438ee331105aa1efc2989"/>
-    <w:p>
-      <w:pPr>
-        <w:pStyle w:val="Ttulo4"/>
-      </w:pPr>
-      <w:r>
-        <w:t xml:space="preserve">2.1.3.1 HISTÓRICO DO DESENVOLVIMENTO DE LLMS (2018–2023)</w:t>
-      </w:r>
-    </w:p>
-    <w:p>
-      <w:pPr>
-        <w:pStyle w:val="FirstParagraph"/>
-      </w:pPr>
-      <w:r>
-        <w:t xml:space="preserve">Nos últimos cinco anos, os LLMs evoluíram rapidamente, a partir da arquitetura Transformer. O lançamento do BERT (2018) mostrou avanços em compreensão textual, enquanto a série GPT demonstrou fortes capacidades generativas. O GPT-3 (2020), com 175 bilhões de parâmetros, evidenciou habilidades emergentes de aprendizado com poucos exemplos (</w:t>
-      </w:r>
-      <w:r>
-        <w:rPr>
-          <w:i/>
-          <w:iCs/>
-        </w:rPr>
-        <w:t xml:space="preserve">few-shot</w:t>
-      </w:r>
-      <w:r>
-        <w:t xml:space="preserve">), ampliando o escopo de tarefas possíveis por meio de simples instruções em linguagem natural</w:t>
-      </w:r>
-      <w:r>
-        <w:t xml:space="preserve"> </w:t>
-      </w:r>
-      <w:r>
-        <w:t xml:space="preserve">(BROWN et al., 2020)</w:t>
-      </w:r>
-      <w:r>
-        <w:t xml:space="preserve">.</w:t>
-      </w:r>
-    </w:p>
-    <w:p>
-      <w:pPr>
-        <w:pStyle w:val="BodyText"/>
-      </w:pPr>
-      <w:r>
-        <w:t xml:space="preserve">A partir de 2022, o foco da pesquisa passou a ser o aprimoramento do raciocínio e alinhamento dos LLMs. Técnicas como</w:t>
-      </w:r>
-      <w:r>
-        <w:t xml:space="preserve"> </w:t>
-      </w:r>
-      <w:r>
-        <w:rPr>
-          <w:i/>
-          <w:iCs/>
-        </w:rPr>
-        <w:t xml:space="preserve">Chain-of-Thought prompting</w:t>
-      </w:r>
-      <w:r>
-        <w:t xml:space="preserve"> </w:t>
-      </w:r>
-      <w:r>
-        <w:t xml:space="preserve">permitiram que os modelos resolvessem problemas complexos de forma mais eficaz</w:t>
-      </w:r>
-      <w:r>
-        <w:t xml:space="preserve"> </w:t>
-      </w:r>
-      <w:r>
-        <w:t xml:space="preserve">(WEI et al., 2023)</w:t>
-      </w:r>
-      <w:r>
-        <w:t xml:space="preserve">. O uso de Reinforcement Learning from Human Feedback (RLHF), como nos modelos InstructGPT e posteriormente ChatGPT, melhorou a capacidade dos LLMs de seguir instruções com mais segurança e consistência. Esses avanços estabeleceram as bases para o uso dos LLMs como interfaces conversacionais robustas em cenários de integração com sistemas</w:t>
-      </w:r>
-      <w:r>
-        <w:t xml:space="preserve"> </w:t>
-      </w:r>
-      <w:r>
-        <w:t xml:space="preserve">(OPENAI, 2022)</w:t>
-      </w:r>
-      <w:r>
-        <w:t xml:space="preserve">.</w:t>
-      </w:r>
-    </w:p>
-    <w:bookmarkEnd w:id="26"/>
-    <w:bookmarkStart w:id="27" w:name="extensão-de-janela-de-contexto"/>
-    <w:p>
-      <w:pPr>
-        <w:pStyle w:val="Ttulo4"/>
-      </w:pPr>
-      <w:r>
-        <w:t xml:space="preserve">2.1.3.2 EXTENSÃO DE JANELA DE CONTEXTO</w:t>
-      </w:r>
-    </w:p>
-    <w:p>
-      <w:pPr>
-        <w:pStyle w:val="FirstParagraph"/>
-      </w:pPr>
-      <w:r>
-        <w:t xml:space="preserve">Com o avanço dos modelos, observou-se uma tendência significativa no aumento das janelas de contexto — a quantidade de tokens que um LLM pode processar em uma única interação. Modelos como o Claude 3 já alcançam até 100.000 tokens</w:t>
-      </w:r>
-      <w:r>
-        <w:t xml:space="preserve"> </w:t>
-      </w:r>
-      <w:r>
-        <w:t xml:space="preserve">(ANTHROPIC, 2024b)</w:t>
-      </w:r>
-      <w:r>
-        <w:t xml:space="preserve">, enquanto versões estendidas do GPT-4 suportam até 32.000 tokens</w:t>
-      </w:r>
-      <w:r>
-        <w:t xml:space="preserve"> </w:t>
-      </w:r>
-      <w:r>
-        <w:t xml:space="preserve">(OPENAI, 2023a)</w:t>
-      </w:r>
-      <w:r>
-        <w:t xml:space="preserve">. Esse aumento permite que os modelos processem documentos extensos, múltiplas conversas ou grandes volumes de dados em uma única solicitação, superando, em muitos casos, abordagens tradicionais baseadas em retrieval-augmented generation (RAG), especialmente em tarefas que exigem síntese contextual profunda.</w:t>
-      </w:r>
-    </w:p>
-    <w:p>
-      <w:pPr>
-        <w:pStyle w:val="BodyText"/>
-      </w:pPr>
-      <w:r>
-        <w:t xml:space="preserve">A capacidade de manter longos contextos é altamente benéfica para integração com sistemas – um LLM pode manter diálogos prolongados, lembrar estados extensos ou ingerir bancos de dados e logs inteiros de uma só vez. No entanto, isso traz custos computacionais consideráveis, e há esforços contínuos para utilizar essas janelas maiores de forma eficiente (por exemplo, condensando ou focando a atenção nas partes mais relevantes)</w:t>
-      </w:r>
-      <w:r>
-        <w:t xml:space="preserve"> </w:t>
-      </w:r>
-      <w:r>
-        <w:t xml:space="preserve">(ANTHROPIC, 2024b; OPENAI, 2023a)</w:t>
-      </w:r>
-      <w:r>
-        <w:t xml:space="preserve">.</w:t>
-      </w:r>
-    </w:p>
-    <w:bookmarkEnd w:id="27"/>
-    <w:bookmarkStart w:id="28" w:name="X4b8ba6b8c7c7c760c7145affc949360e91a6b71"/>
-    <w:p>
-      <w:pPr>
-        <w:pStyle w:val="Ttulo4"/>
-      </w:pPr>
-      <w:r>
-        <w:t xml:space="preserve">2.1.3.3 RACIOCÍNIO APRIMORADO E COMPREENSÃO PROFUNDA (DEEP THINKING)</w:t>
-      </w:r>
-    </w:p>
-    <w:p>
-      <w:pPr>
-        <w:pStyle w:val="FirstParagraph"/>
-      </w:pPr>
-      <w:r>
-        <w:t xml:space="preserve">Os LLMs mais recentes apresentam avanços significativos em raciocínio, planejamento e resolução de tarefas complexas. Técnicas como o</w:t>
-      </w:r>
-      <w:r>
-        <w:t xml:space="preserve"> </w:t>
-      </w:r>
-      <w:r>
-        <w:rPr>
-          <w:i/>
-          <w:iCs/>
-        </w:rPr>
-        <w:t xml:space="preserve">Chain-of-Thought prompting</w:t>
-      </w:r>
-      <w:r>
-        <w:t xml:space="preserve">, que induz os modelos a pensar em etapas intermediárias, mostraram ganhos substanciais em tarefas que exigem múltiplos passos lógicos</w:t>
-      </w:r>
-      <w:r>
-        <w:t xml:space="preserve"> </w:t>
-      </w:r>
-      <w:r>
-        <w:t xml:space="preserve">(WEI et al., 2023)</w:t>
-      </w:r>
-      <w:r>
-        <w:t xml:space="preserve">. Além disso, abordagens como</w:t>
-      </w:r>
-      <w:r>
-        <w:t xml:space="preserve"> </w:t>
-      </w:r>
-      <w:r>
-        <w:rPr>
-          <w:i/>
-          <w:iCs/>
-        </w:rPr>
-        <w:t xml:space="preserve">tree-of-thought</w:t>
-      </w:r>
-      <w:r>
-        <w:t xml:space="preserve"> </w:t>
-      </w:r>
-      <w:r>
-        <w:t xml:space="preserve">e</w:t>
-      </w:r>
-      <w:r>
-        <w:t xml:space="preserve"> </w:t>
-      </w:r>
-      <w:r>
-        <w:rPr>
-          <w:i/>
-          <w:iCs/>
-        </w:rPr>
-        <w:t xml:space="preserve">self-reflection</w:t>
-      </w:r>
-      <w:r>
-        <w:t xml:space="preserve"> </w:t>
-      </w:r>
-      <w:r>
-        <w:t xml:space="preserve">permitem que os modelos reavaliem suas respostas e melhorem sua própria performance iterativamente. Esses avanços tornam os LLMs mais confiáveis para tarefas que exigem raciocínio profundo e tomada de decisão estruturada, fundamentais para integração com sistemas complexos</w:t>
-      </w:r>
-      <w:r>
-        <w:t xml:space="preserve"> </w:t>
-      </w:r>
-      <w:r>
-        <w:t xml:space="preserve">(YAO et al., 2023)</w:t>
-      </w:r>
-      <w:r>
-        <w:t xml:space="preserve">.</w:t>
-      </w:r>
-    </w:p>
-    <w:bookmarkEnd w:id="28"/>
-    <w:bookmarkStart w:id="29" w:name="Xf917097deed24cf0ab45199cb93af37875566f7"/>
-    <w:p>
-      <w:pPr>
-        <w:pStyle w:val="Ttulo4"/>
-      </w:pPr>
-      <w:r>
-        <w:t xml:space="preserve">2.1.3.4 USO DE FERRAMENTAS EM TEMPO REAL E INTERAÇÃO COM SISTEMAS</w:t>
-      </w:r>
-    </w:p>
-    <w:p>
-      <w:pPr>
-        <w:pStyle w:val="FirstParagraph"/>
-      </w:pPr>
-      <w:r>
-        <w:t xml:space="preserve">O avanço dos LLMs em ambientes de produção foi impulsionado por recursos como o</w:t>
-      </w:r>
-      <w:r>
-        <w:t xml:space="preserve"> </w:t>
-      </w:r>
-      <w:r>
-        <w:rPr>
-          <w:i/>
-          <w:iCs/>
-        </w:rPr>
-        <w:t xml:space="preserve">function calling</w:t>
-      </w:r>
-      <w:r>
-        <w:t xml:space="preserve"> </w:t>
-      </w:r>
-      <w:r>
-        <w:t xml:space="preserve">da OpenAI. Essa funcionalidade permite que os modelos interpretem solicitações em linguagem natural e as convertam em chamadas de funções estruturadas, conforme definido pelo desenvolvedor. Por exemplo, ao receber uma instrução como</w:t>
-      </w:r>
-      <w:r>
-        <w:t xml:space="preserve"> </w:t>
-      </w:r>
-      <w:r>
-        <w:t xml:space="preserve">“agende uma reunião para amanhã às 14h”</w:t>
-      </w:r>
-      <w:r>
-        <w:t xml:space="preserve">, o modelo pode gerar uma chamada de função com os parâmetros apropriados para interagir com uma API de calendário, sem depender de engenharia de</w:t>
-      </w:r>
-      <w:r>
-        <w:t xml:space="preserve"> </w:t>
-      </w:r>
-      <w:r>
-        <w:rPr>
-          <w:i/>
-          <w:iCs/>
-        </w:rPr>
-        <w:t xml:space="preserve">prompt</w:t>
-      </w:r>
-      <w:r>
-        <w:t xml:space="preserve"> </w:t>
-      </w:r>
-      <w:r>
-        <w:t xml:space="preserve">ou extração de texto</w:t>
-      </w:r>
-      <w:r>
-        <w:t xml:space="preserve"> </w:t>
-      </w:r>
-      <w:r>
-        <w:t xml:space="preserve">(OPENAI, 2023b)</w:t>
-      </w:r>
-      <w:r>
-        <w:t xml:space="preserve">. Essa abordagem, melhora significativamente a confiabilidade em cenários de integração, permitindo que o modelo obtenha dados estruturados de bancos de dados, chame APIs de negócios, envie e-mails, entre outras ações, em vez de apenas tentar adivinhar a resposta</w:t>
-      </w:r>
-      <w:r>
-        <w:t xml:space="preserve"> </w:t>
-      </w:r>
-      <w:r>
-        <w:t xml:space="preserve">(OPENAI, 2023b)</w:t>
-      </w:r>
-      <w:r>
-        <w:t xml:space="preserve">.</w:t>
-      </w:r>
-    </w:p>
-    <w:p>
-      <w:pPr>
-        <w:pStyle w:val="BodyText"/>
-      </w:pPr>
-      <w:r>
-        <w:t xml:space="preserve">Complementando essa capacidade, o</w:t>
-      </w:r>
-      <w:r>
-        <w:t xml:space="preserve"> </w:t>
-      </w:r>
-      <w:r>
-        <w:rPr>
-          <w:i/>
-          <w:iCs/>
-        </w:rPr>
-        <w:t xml:space="preserve">Model Context Protocol</w:t>
-      </w:r>
-      <w:r>
-        <w:t xml:space="preserve"> </w:t>
-      </w:r>
-      <w:r>
-        <w:t xml:space="preserve">(MCP), desenvolvido pela Anthropic</w:t>
-      </w:r>
-      <w:r>
-        <w:t xml:space="preserve"> </w:t>
-      </w:r>
-      <w:r>
-        <w:t xml:space="preserve">(ANTHROPIC, 2024a; MODEL CONTEXT PROTOCOL TEAM, 2025)</w:t>
-      </w:r>
-      <w:r>
-        <w:t xml:space="preserve">, oferece um padrão aberto para conectar LLMs a diversas fontes de dados e ferramentas. O MCP estabelece uma arquitetura cliente-servidor onde os modelos (clientes) podem acessar servidores MCP que expõem recursos,</w:t>
-      </w:r>
-      <w:r>
-        <w:t xml:space="preserve"> </w:t>
-      </w:r>
-      <w:r>
-        <w:rPr>
-          <w:i/>
-          <w:iCs/>
-        </w:rPr>
-        <w:t xml:space="preserve">prompts</w:t>
-      </w:r>
-      <w:r>
-        <w:t xml:space="preserve"> </w:t>
-      </w:r>
-      <w:r>
-        <w:t xml:space="preserve">e ferramentas de forma padronizada. Isso elimina a necessidade de integrações personalizadas para cada fonte de dados, promovendo uma interoperabilidade mais ampla e sustentável.</w:t>
-      </w:r>
-    </w:p>
-    <w:bookmarkEnd w:id="29"/>
-    <w:bookmarkEnd w:id="30"/>
-    <w:bookmarkStart w:id="31" w:name="ferramentas-específicas-de-integração"/>
-    <w:p>
-      <w:pPr>
-        <w:pStyle w:val="Ttulo3"/>
-      </w:pPr>
-      <w:r>
-        <w:t xml:space="preserve">2.1.4 FERRAMENTAS ESPECÍFICAS DE INTEGRAÇÃO</w:t>
-      </w:r>
-    </w:p>
-    <w:p>
-      <w:pPr>
-        <w:pStyle w:val="FirstParagraph"/>
-      </w:pPr>
-      <w:r>
-        <w:t xml:space="preserve">A pesquisa utiliza ferramentas específicas para a integração dos agentes conversacionais com soluções</w:t>
-      </w:r>
-      <w:r>
-        <w:t xml:space="preserve"> </w:t>
-      </w:r>
-      <w:r>
-        <w:rPr>
-          <w:i/>
-          <w:iCs/>
-        </w:rPr>
         <w:t xml:space="preserve">web</w:t>
       </w:r>
       <w:r>
         <w:t xml:space="preserve"> </w:t>
       </w:r>
       <w:r>
-        <w:t xml:space="preserve">através da abordagem OpenAPI-MCP:</w:t>
-      </w:r>
-    </w:p>
-    <w:p>
-      <w:pPr>
-        <w:pStyle w:val="Compact"/>
-        <w:numPr>
-          <w:ilvl w:val="0"/>
-          <w:numId w:val="1015"/>
-        </w:numPr>
-      </w:pPr>
-      <w:r>
-        <w:rPr>
-          <w:b/>
-          <w:bCs/>
-        </w:rPr>
-        <w:t xml:space="preserve">OpenAPI para Definição de Contratos de API:</w:t>
-      </w:r>
-      <w:r>
-        <w:t xml:space="preserve"> </w:t>
-      </w:r>
-      <w:r>
-        <w:t xml:space="preserve">foi selecionado devido à sua ampla adoção como padrão da indústria para definição de interfaces</w:t>
-      </w:r>
-      <w:r>
-        <w:t xml:space="preserve"> </w:t>
-      </w:r>
-      <w:r>
-        <w:rPr>
-          <w:i/>
-          <w:iCs/>
-        </w:rPr>
-        <w:t xml:space="preserve">RESTful</w:t>
-      </w:r>
-      <w:r>
-        <w:t xml:space="preserve">, sendo reconhecido por facilitar a documentação consistente e interoperabilidade entre sistemas. Sua especificação permite descrever de maneira clara e estruturada os contratos das APIs, incluindo esquemas de autenticação como OAuth e chaves de API, essenciais para declarar uniformemente os requisitos de segurança das interfaces dos agentes conversacionais</w:t>
-      </w:r>
-      <w:r>
-        <w:t xml:space="preserve"> </w:t>
-      </w:r>
-      <w:r>
-        <w:t xml:space="preserve">(OPENAPI INITIATIVE, 2023; THE POSTMAN TEAM, 2023)</w:t>
-      </w:r>
-      <w:r>
-        <w:t xml:space="preserve">.</w:t>
-      </w:r>
-    </w:p>
-    <w:p>
-      <w:pPr>
-        <w:pStyle w:val="FirstParagraph"/>
-      </w:pPr>
-      <w:r>
-        <w:t xml:space="preserve">A relevância do OpenAPI para agentes baseados em LLM reside na possibilidade de fornecer uma descrição estruturada das capacidades disponíveis para o agente. Por meio de uma definição formal e padronizada, os modelos de linguagem podem interpretar diretamente as interfaces, compreendendo quais operações podem ser solicitadas e como realizá-las com segurança e eficiência. Essa abordagem já é aplicada por sistemas como os plugins do ChatGPT, demonstrando sua efetividade para integração direta entre LLMs e APIs externas</w:t>
-      </w:r>
-      <w:r>
-        <w:t xml:space="preserve"> </w:t>
-      </w:r>
-      <w:r>
-        <w:t xml:space="preserve">(OPENAI, 2023c)</w:t>
-      </w:r>
-      <w:r>
-        <w:t xml:space="preserve">.</w:t>
-      </w:r>
-    </w:p>
-    <w:p>
-      <w:pPr>
-        <w:pStyle w:val="Compact"/>
-        <w:numPr>
-          <w:ilvl w:val="0"/>
-          <w:numId w:val="1016"/>
-        </w:numPr>
-      </w:pPr>
-      <w:r>
-        <w:rPr>
-          <w:b/>
-          <w:bCs/>
-        </w:rPr>
-        <w:t xml:space="preserve">Model Context Protocol (MCP):</w:t>
-      </w:r>
-      <w:r>
-        <w:t xml:space="preserve"> </w:t>
-      </w:r>
-      <w:r>
-        <w:t xml:space="preserve">é um padrão aberto emergente para integração entre agentes de IA e sistemas externos, com o objetivo de padronizar como modelos acessam dados, serviços e ferramentas. Ele fornece uma arquitetura clara baseada em clientes e servidores, permitindo que agentes conversem com fontes externas de forma segura, modular e escalável. Desde seu lançamento aberto, no final de novembro de 2024, o protocolo ganhou tração significativa com a criação de diversos servidores prontos para PostgreSQL, GitHub, Slack, entre outros, além de SDKs em múltiplas linguagens</w:t>
-      </w:r>
-      <w:r>
-        <w:t xml:space="preserve"> </w:t>
-      </w:r>
-      <w:r>
-        <w:t xml:space="preserve">(ANTHROPIC, 2024c; MODEL CONTEXT PROTOCOL CONTRIBUTORS, 2024)</w:t>
-      </w:r>
-      <w:r>
-        <w:t xml:space="preserve">.</w:t>
-      </w:r>
-    </w:p>
-    <w:p>
-      <w:pPr>
-        <w:pStyle w:val="FirstParagraph"/>
-      </w:pPr>
-      <w:r>
-        <w:t xml:space="preserve">A adoção crescente é impulsionada pela comunidade ativa, o que demonstra o potencial do MCP como um padrão de integração para sistemas baseados em LLMs. Sua proposta de</w:t>
-      </w:r>
-      <w:r>
-        <w:t xml:space="preserve"> </w:t>
-      </w:r>
-      <w:r>
-        <w:t xml:space="preserve">‘porta universal’</w:t>
-      </w:r>
-      <w:r>
-        <w:t xml:space="preserve"> </w:t>
-      </w:r>
-      <w:r>
-        <w:t xml:space="preserve">para conectar agentes a ferramentas oferece flexibilidade e segurança: características fundamentais quando agentes com poder de raciocínio, como LLMs, precisam acessar recursos sensíveis de forma controlada e auditável</w:t>
-      </w:r>
-      <w:r>
-        <w:t xml:space="preserve"> </w:t>
-      </w:r>
-      <w:r>
-        <w:t xml:space="preserve">(ANTHROPIC, 2024c)</w:t>
-      </w:r>
-      <w:r>
-        <w:t xml:space="preserve">.</w:t>
-      </w:r>
-    </w:p>
-    <w:bookmarkEnd w:id="31"/>
-    <w:bookmarkEnd w:id="32"/>
-    <w:bookmarkStart w:id="47" w:name="métodos"/>
-    <w:p>
-      <w:pPr>
-        <w:pStyle w:val="Ttulo2"/>
-      </w:pPr>
-      <w:r>
-        <w:t xml:space="preserve">2.2 MÉTODOS</w:t>
-      </w:r>
-    </w:p>
-    <w:p>
-      <w:pPr>
-        <w:pStyle w:val="FirstParagraph"/>
-      </w:pPr>
-      <w:r>
-        <w:t xml:space="preserve">Para assegurar a rigorosidade científica e garantir a reprodutibilidade dos experimentos conduzidos neste estudo, foi desenvolvida uma interface simples e minimalista para avaliar a integração OpenAPI-MCP. Essa padronização viabiliza que os testes executados sob a integração sejam realizados de forma justa e objetiva, minimizando variáveis relacionadas à interface que poderiam interferir nos resultados finais.</w:t>
-      </w:r>
-    </w:p>
-    <w:bookmarkStart w:id="38" w:name="interface-comum-de-usuário"/>
-    <w:p>
-      <w:pPr>
-        <w:pStyle w:val="Ttulo3"/>
-      </w:pPr>
-      <w:r>
-        <w:t xml:space="preserve">2.2.1 Interface Comum de Usuário</w:t>
-      </w:r>
-    </w:p>
-    <w:p>
-      <w:pPr>
-        <w:pStyle w:val="FirstParagraph"/>
-      </w:pPr>
-      <w:r>
-        <w:t xml:space="preserve">A interface comum consiste em uma aplicação</w:t>
-      </w:r>
-      <w:r>
-        <w:t xml:space="preserve"> </w:t>
-      </w:r>
-      <w:r>
-        <w:rPr>
-          <w:i/>
-          <w:iCs/>
-        </w:rPr>
-        <w:t xml:space="preserve">web</w:t>
-      </w:r>
-      <w:r>
-        <w:t xml:space="preserve"> </w:t>
-      </w:r>
-      <w:r>
         <w:t xml:space="preserve">simples de chat, desenvolvida utilizando HTML e JavaScript. A interface foi projetada de forma minimalista, visando uma experiência consistente e objetiva, independentemente de qual abordagem que fosse utilizada para a integração.</w:t>
       </w:r>
     </w:p>
-    <w:bookmarkStart w:id="36" w:name="design-da-interface"/>
+    <w:bookmarkStart w:id="35" w:name="design-da-interface"/>
     <w:p>
       <w:pPr>
         <w:pStyle w:val="Ttulo4"/>
@@ -1340,18 +1162,18 @@
           <wp:inline>
             <wp:extent cx="5753100" cy="4491562"/>
             <wp:effectExtent b="0" l="0" r="0" t="0"/>
-            <wp:docPr descr="Interface do Usuário" title="" id="34" name="Picture"/>
+            <wp:docPr descr="Interface do Usuário" title="" id="33" name="Picture"/>
             <a:graphic>
               <a:graphicData uri="http://schemas.openxmlformats.org/drawingml/2006/picture">
                 <pic:pic>
                   <pic:nvPicPr>
-                    <pic:cNvPr descr="images/chat/chat-interface.jpg" id="35" name="Picture"/>
+                    <pic:cNvPr descr="images/chat/chat-interface.jpg" id="34" name="Picture"/>
                     <pic:cNvPicPr>
                       <a:picLocks noChangeArrowheads="1" noChangeAspect="1"/>
                     </pic:cNvPicPr>
                   </pic:nvPicPr>
                   <pic:blipFill>
-                    <a:blip r:embed="rId33"/>
+                    <a:blip r:embed="rId32"/>
                     <a:stretch>
                       <a:fillRect/>
                     </a:stretch>
@@ -1386,27 +1208,27 @@
         <w:t xml:space="preserve">Interface do Usuário</w:t>
       </w:r>
     </w:p>
+    <w:bookmarkEnd w:id="35"/>
+    <w:bookmarkStart w:id="36" w:name="comunicação-com-backend"/>
+    <w:p>
+      <w:pPr>
+        <w:pStyle w:val="Ttulo4"/>
+      </w:pPr>
+      <w:r>
+        <w:t xml:space="preserve">2.2.1.2 Comunicação com Backend</w:t>
+      </w:r>
+    </w:p>
+    <w:p>
+      <w:pPr>
+        <w:pStyle w:val="FirstParagraph"/>
+      </w:pPr>
+      <w:r>
+        <w:t xml:space="preserve">A comunicação entre frontend e backend será estabelecida por meio de uma API REST síncrona, simplificando o processo de envio e retorno de mensagens. Cada consulta feita pelo usuário gerará uma única requisição ao backend que processará integralmente essa requisição utilizando um LLM e devolverá uma resposta após concluir o processamento, mantendo o fluxo de comunicação claro e previsível.</w:t>
+      </w:r>
+    </w:p>
     <w:bookmarkEnd w:id="36"/>
-    <w:bookmarkStart w:id="37" w:name="comunicação-com-backend"/>
-    <w:p>
-      <w:pPr>
-        <w:pStyle w:val="Ttulo4"/>
-      </w:pPr>
-      <w:r>
-        <w:t xml:space="preserve">2.2.1.2 Comunicação com Backend</w:t>
-      </w:r>
-    </w:p>
-    <w:p>
-      <w:pPr>
-        <w:pStyle w:val="FirstParagraph"/>
-      </w:pPr>
-      <w:r>
-        <w:t xml:space="preserve">A comunicação entre frontend e backend será estabelecida por meio de uma API REST síncrona, simplificando o processo de envio e retorno de mensagens. Cada consulta feita pelo usuário gerará uma única requisição ao backend que processará integralmente essa requisição utilizando um LLM e devolverá uma resposta após concluir o processamento, mantendo o fluxo de comunicação claro e previsível.</w:t>
-      </w:r>
-    </w:p>
     <w:bookmarkEnd w:id="37"/>
-    <w:bookmarkEnd w:id="38"/>
-    <w:bookmarkStart w:id="45" w:name="X8858c5d1dfec540aebbe0116f67eb089703781f"/>
+    <w:bookmarkStart w:id="44" w:name="X8858c5d1dfec540aebbe0116f67eb089703781f"/>
     <w:p>
       <w:pPr>
         <w:pStyle w:val="Ttulo3"/>
@@ -1448,18 +1270,18 @@
           <wp:inline>
             <wp:extent cx="5753100" cy="3975170"/>
             <wp:effectExtent b="0" l="0" r="0" t="0"/>
-            <wp:docPr descr="Arquitetura do Sistema" title="" id="40" name="Picture"/>
+            <wp:docPr descr="Arquitetura do Sistema" title="" id="39" name="Picture"/>
             <a:graphic>
               <a:graphicData uri="http://schemas.openxmlformats.org/drawingml/2006/picture">
                 <pic:pic>
                   <pic:nvPicPr>
-                    <pic:cNvPr descr="images/metodos/system-architecture.jpg" id="41" name="Picture"/>
+                    <pic:cNvPr descr="images/metodos/system-architecture.jpg" id="40" name="Picture"/>
                     <pic:cNvPicPr>
                       <a:picLocks noChangeArrowheads="1" noChangeAspect="1"/>
                     </pic:cNvPicPr>
                   </pic:nvPicPr>
                   <pic:blipFill>
-                    <a:blip r:embed="rId39"/>
+                    <a:blip r:embed="rId38"/>
                     <a:stretch>
                       <a:fillRect/>
                     </a:stretch>
@@ -1511,18 +1333,18 @@
           <wp:inline>
             <wp:extent cx="5753100" cy="2905550"/>
             <wp:effectExtent b="0" l="0" r="0" t="0"/>
-            <wp:docPr descr="Diagrama de Workflow do Agente" title="" id="43" name="Picture"/>
+            <wp:docPr descr="Diagrama de Workflow do Agente" title="" id="42" name="Picture"/>
             <a:graphic>
               <a:graphicData uri="http://schemas.openxmlformats.org/drawingml/2006/picture">
                 <pic:pic>
                   <pic:nvPicPr>
-                    <pic:cNvPr descr="images/metodos/workflow-integration.jpg" id="44" name="Picture"/>
+                    <pic:cNvPr descr="images/metodos/workflow-integration.jpg" id="43" name="Picture"/>
                     <pic:cNvPicPr>
                       <a:picLocks noChangeArrowheads="1" noChangeAspect="1"/>
                     </pic:cNvPicPr>
                   </pic:nvPicPr>
                   <pic:blipFill>
-                    <a:blip r:embed="rId42"/>
+                    <a:blip r:embed="rId41"/>
                     <a:stretch>
                       <a:fillRect/>
                     </a:stretch>
@@ -1557,8 +1379,8 @@
         <w:t xml:space="preserve">Diagrama de Workflow do Agente</w:t>
       </w:r>
     </w:p>
-    <w:bookmarkEnd w:id="45"/>
-    <w:bookmarkStart w:id="46" w:name="coleta-de-métricas-via-testes-e2e"/>
+    <w:bookmarkEnd w:id="44"/>
+    <w:bookmarkStart w:id="45" w:name="coleta-de-métricas-via-testes-e2e"/>
     <w:p>
       <w:pPr>
         <w:pStyle w:val="Ttulo3"/>
@@ -1660,9 +1482,9 @@
         <w:t xml:space="preserve">Em seguida, os testes são executados automaticamente, variando desde consultas simples até cenários complexos e ataques adversários simulados. As métricas obtidas são automaticamente registradas para garantir uma coleta padronizada e confiável dos dados. Finalmente, uma análise automatizada gera relatórios detalhados, permitindo uma comparação objetiva e precisa entre as diferentes abordagens implementadas.</w:t>
       </w:r>
     </w:p>
+    <w:bookmarkEnd w:id="45"/>
     <w:bookmarkEnd w:id="46"/>
-    <w:bookmarkEnd w:id="47"/>
-    <w:bookmarkStart w:id="58" w:name="desenvolvimento"/>
+    <w:bookmarkStart w:id="57" w:name="desenvolvimento"/>
     <w:p>
       <w:pPr>
         <w:pStyle w:val="Ttulo2"/>
@@ -1679,7 +1501,7 @@
         <w:t xml:space="preserve">A implementação da solução OpenAPI-MCP foi estruturada seguindo uma abordagem modular e integrada, compreendendo quatro componentes principais que trabalham em sinergia para demonstrar e validar a viabilidade da integração proposta. A arquitetura resultante engloba um gerador automático de servidores MCP a partir de especificações OpenAPI, um cliente de chat capaz de gerenciar múltiplos servidores MCP simultaneamente, aplicações de teste que simulam cenários reais de negócio, e uma suíte abrangente de testes automatizados para avaliação científica da solução.</w:t>
       </w:r>
     </w:p>
-    <w:bookmarkStart w:id="51" w:name="Xcb3e1bda33270a61e33f8225f703da115ad2a1a"/>
+    <w:bookmarkStart w:id="50" w:name="Xcb3e1bda33270a61e33f8225f703da115ad2a1a"/>
     <w:p>
       <w:pPr>
         <w:pStyle w:val="Ttulo3"/>
@@ -1729,18 +1551,18 @@
           <wp:inline>
             <wp:extent cx="5753100" cy="4610172"/>
             <wp:effectExtent b="0" l="0" r="0" t="0"/>
-            <wp:docPr descr="Arquitetura do Gerador Automático de Servidores MCP" title="" id="49" name="Picture"/>
+            <wp:docPr descr="Arquitetura do Gerador Automático de Servidores MCP" title="" id="48" name="Picture"/>
             <a:graphic>
               <a:graphicData uri="http://schemas.openxmlformats.org/drawingml/2006/picture">
                 <pic:pic>
                   <pic:nvPicPr>
-                    <pic:cNvPr descr="images/openapi-mcp/mcp-server-generator-arch.jpg" id="50" name="Picture"/>
+                    <pic:cNvPr descr="images/openapi-mcp/mcp-server-generator-arch.jpg" id="49" name="Picture"/>
                     <pic:cNvPicPr>
                       <a:picLocks noChangeArrowheads="1" noChangeAspect="1"/>
                     </pic:cNvPicPr>
                   </pic:nvPicPr>
                   <pic:blipFill>
-                    <a:blip r:embed="rId48"/>
+                    <a:blip r:embed="rId47"/>
                     <a:stretch>
                       <a:fillRect/>
                     </a:stretch>
@@ -1783,8 +1605,8 @@
         <w:t xml:space="preserve">As funcionalidades implementadas no gerador refletem a necessidade de atender cenários complexos de integração empresarial. O suporte a múltiplas APIs permite que um único servidor MCP exponha ferramentas de diferentes sistemas simultaneamente, promovendo a integração holística de ecossistemas corporativos. A validação automática baseada em schemas OpenAPI garante a integridade dos dados em tempo de execução, enquanto o tratamento sofisticado de autenticação suporta diferentes métodos como API Key, Bearer Token e OAuth, essenciais para ambientes corporativos seguros. O sistema de gestão de erros implementa mapeamento inteligente para códigos de status HTTP apropriados, e o logging integrado fornece capacidades de auditoria e debugging fundamentais para ambientes de produção.</w:t>
       </w:r>
     </w:p>
-    <w:bookmarkEnd w:id="51"/>
-    <w:bookmarkStart w:id="55" w:name="cliente-de-chat-multi-servidor-mcp"/>
+    <w:bookmarkEnd w:id="50"/>
+    <w:bookmarkStart w:id="54" w:name="cliente-de-chat-multi-servidor-mcp"/>
     <w:p>
       <w:pPr>
         <w:pStyle w:val="Ttulo3"/>
@@ -1818,18 +1640,18 @@
           <wp:inline>
             <wp:extent cx="5753100" cy="4543058"/>
             <wp:effectExtent b="0" l="0" r="0" t="0"/>
-            <wp:docPr descr="Arquitetura do Cliente de Chat Multi-Servidor MCP" title="" id="53" name="Picture"/>
+            <wp:docPr descr="Arquitetura do Cliente de Chat Multi-Servidor MCP" title="" id="52" name="Picture"/>
             <a:graphic>
               <a:graphicData uri="http://schemas.openxmlformats.org/drawingml/2006/picture">
                 <pic:pic>
                   <pic:nvPicPr>
-                    <pic:cNvPr descr="images/chat/chat-arch.jpg" id="54" name="Picture"/>
+                    <pic:cNvPr descr="images/chat/chat-arch.jpg" id="53" name="Picture"/>
                     <pic:cNvPicPr>
                       <a:picLocks noChangeArrowheads="1" noChangeAspect="1"/>
                     </pic:cNvPicPr>
                   </pic:nvPicPr>
                   <pic:blipFill>
-                    <a:blip r:embed="rId52"/>
+                    <a:blip r:embed="rId51"/>
                     <a:stretch>
                       <a:fillRect/>
                     </a:stretch>
@@ -1872,14 +1694,40 @@
         <w:t xml:space="preserve">A integração com modelos de linguagem de grande escala utiliza a funcionalidade de function calling da OpenAI como ponte entre a compreensão de linguagem natural e a execução de ferramentas específicas. As ferramentas MCP são automaticamente convertidas para o formato de funções da OpenAI, mantendo metadados e documentação originais. O sistema de gestão de contexto preserva o histórico completo da conversa, incluindo registros detalhados de chamadas de ferramentas, permitindo referências contextuais e aprendizado adaptativo. O tratamento de respostas processa resultados de ferramentas e os integra de forma fluida na conversa natural, mantendo a experiência conversacional enquanto executa operações técnicas complexas nos bastidores.</w:t>
       </w:r>
     </w:p>
+    <w:bookmarkEnd w:id="54"/>
+    <w:bookmarkStart w:id="55" w:name="aplicações-de-teste-para-validação"/>
+    <w:p>
+      <w:pPr>
+        <w:pStyle w:val="Ttulo3"/>
+      </w:pPr>
+      <w:r>
+        <w:t xml:space="preserve">3.3 Aplicações de Teste para Validação</w:t>
+      </w:r>
+    </w:p>
+    <w:p>
+      <w:pPr>
+        <w:pStyle w:val="FirstParagraph"/>
+      </w:pPr>
+      <w:r>
+        <w:t xml:space="preserve">Para garantir uma validação científica rigorosa da abordagem proposta, foram desenvolvidas duas aplicações de teste que simulam cenários empresariais realistas, expondo APIs RESTful completamente documentadas com especificações OpenAPI. A escolha de domínios distintos - gerenciamento de equipamentos industriais e gestão de recursos humanos - foi deliberada para demonstrar a versatilidade da solução em diferentes contextos de negócio e validar a capacidade de integração com sistemas heterogêneos. Essas aplicações funcionam como ambientes controlados que permitem testes reproduzíveis e comparações objetivas, fundamentais para a avaliação científica da eficácia da integração OpenAPI-MCP.</w:t>
+      </w:r>
+    </w:p>
+    <w:p>
+      <w:pPr>
+        <w:pStyle w:val="BodyText"/>
+      </w:pPr>
+      <w:r>
+        <w:t xml:space="preserve">O sistema de gerenciamento de equipamentos simula um ambiente industrial típico, implementando operações CRUD completas com modelo de dados que engloba propriedades essenciais como nome, tipo, descrição e URLs de imagens. Paralelamente, o sistema de gerenciamento de profissionais implementa funcionalidades de recursos humanos, incluindo CRUD completo para dados pessoais e profissionais, suporte a estruturas hierárquicas organizacionais e relacionamentos com equipamentos. Ambas as aplicações geram automaticamente especificações OpenAPI completas e precisas, incluindo schemas detalhados de todos os modelos de dados, documentação abrangente de endpoints com exemplos práticos, e especificação clara de métodos de autenticação, garantindo que a integração seja testada com cenários que refletem fielmente as complexidades encontradas em ambientes corporativos reais.</w:t>
+      </w:r>
+    </w:p>
     <w:bookmarkEnd w:id="55"/>
-    <w:bookmarkStart w:id="56" w:name="aplicações-de-teste-para-validação"/>
+    <w:bookmarkStart w:id="56" w:name="Xa7a1541cdbff6378a47b3b43ee9c36527e28741"/>
     <w:p>
       <w:pPr>
         <w:pStyle w:val="Ttulo3"/>
       </w:pPr>
       <w:r>
-        <w:t xml:space="preserve">3.3 Aplicações de Teste para Validação</w:t>
+        <w:t xml:space="preserve">3.4 Suíte de Testes Automatizados e Validação</w:t>
       </w:r>
     </w:p>
     <w:p>
@@ -1887,7 +1735,7 @@
         <w:pStyle w:val="FirstParagraph"/>
       </w:pPr>
       <w:r>
-        <w:t xml:space="preserve">Para garantir uma validação científica rigorosa da abordagem proposta, foram desenvolvidas duas aplicações de teste que simulam cenários empresariais realistas, expondo APIs RESTful completamente documentadas com especificações OpenAPI. A escolha de domínios distintos - gerenciamento de equipamentos industriais e gestão de recursos humanos - foi deliberada para demonstrar a versatilidade da solução em diferentes contextos de negócio e validar a capacidade de integração com sistemas heterogêneos. Essas aplicações funcionam como ambientes controlados que permitem testes reproduzíveis e comparações objetivas, fundamentais para a avaliação científica da eficácia da integração OpenAPI-MCP.</w:t>
+        <w:t xml:space="preserve">A validação científica da solução é suportada por uma suíte abrangente de testes automatizados implementados com Playwright, estruturada para abordar múltiplas dimensões críticas: funcionalidade, segurança e performance. Os testes de funcionalidade validam sistematicamente operações CRUD via comandos em linguagem natural e coordenação entre múltiplos servidores MCP, enquanto os testes de segurança implementam uma abordagem de red teaming com tentativas sistemáticas de injeção maliciosa de prompts e verificação de controles de acesso. Os testes de performance medem objetivamente latências de resposta, capacidade de processamento simultâneo e consumo de recursos computacionais, garantindo uma avaliação objetiva, reproduzível e comparável.</w:t>
       </w:r>
     </w:p>
     <w:p>
@@ -1895,45 +1743,257 @@
         <w:pStyle w:val="BodyText"/>
       </w:pPr>
       <w:r>
-        <w:t xml:space="preserve">O sistema de gerenciamento de equipamentos simula um ambiente industrial típico, implementando operações CRUD completas com modelo de dados que engloba propriedades essenciais como nome, tipo, descrição e URLs de imagens. Paralelamente, o sistema de gerenciamento de profissionais implementa funcionalidades de recursos humanos, incluindo CRUD completo para dados pessoais e profissionais, suporte a estruturas hierárquicas organizacionais e relacionamentos com equipamentos. Ambas as aplicações geram automaticamente especificações OpenAPI completas e precisas, incluindo schemas detalhados de todos os modelos de dados, documentação abrangente de endpoints com exemplos práticos, e especificação clara de métodos de autenticação, garantindo que a integração seja testada com cenários que refletem fielmente as complexidades encontradas em ambientes corporativos reais.</w:t>
+        <w:t xml:space="preserve">Esta implementação estabelece uma metodologia de avaliação que pode ser replicada por pesquisadores futuros, com coleta automatizada de métricas que garante consistência e precisão nos dados. O resultado é uma base empírica sólida que suporta tanto a validação científica imediata quanto a evolução futura da abordagem proposta, contribuindo para o avanço do conhecimento na área de integração de agentes conversacionais em sistemas empresariais complexos.</w:t>
       </w:r>
     </w:p>
     <w:bookmarkEnd w:id="56"/>
-    <w:bookmarkStart w:id="57" w:name="Xa7a1541cdbff6378a47b3b43ee9c36527e28741"/>
-    <w:p>
-      <w:pPr>
-        <w:pStyle w:val="Ttulo3"/>
-      </w:pPr>
-      <w:r>
-        <w:t xml:space="preserve">3.4 Suíte de Testes Automatizados e Validação</w:t>
-      </w:r>
-    </w:p>
-    <w:p>
-      <w:pPr>
-        <w:pStyle w:val="FirstParagraph"/>
-      </w:pPr>
-      <w:r>
-        <w:t xml:space="preserve">A validação científica da solução é suportada por uma suíte abrangente de testes automatizados implementados com Playwright, estruturada para abordar múltiplas dimensões críticas: funcionalidade, segurança e performance. Os testes de funcionalidade validam sistematicamente operações CRUD via comandos em linguagem natural e coordenação entre múltiplos servidores MCP, enquanto os testes de segurança implementam uma abordagem de red teaming com tentativas sistemáticas de injeção maliciosa de prompts e verificação de controles de acesso. Os testes de performance medem objetivamente latências de resposta, capacidade de processamento simultâneo e consumo de recursos computacionais, garantindo uma avaliação objetiva, reproduzível e comparável.</w:t>
-      </w:r>
-    </w:p>
-    <w:p>
-      <w:pPr>
-        <w:pStyle w:val="BodyText"/>
-      </w:pPr>
-      <w:r>
-        <w:t xml:space="preserve">Esta implementação estabelece uma metodologia de avaliação que pode ser replicada por pesquisadores futuros, com coleta automatizada de métricas que garante consistência e precisão nos dados. O resultado é uma base empírica sólida que suporta tanto a validação científica imediata quanto a evolução futura da abordagem proposta, contribuindo para o avanço do conhecimento na área de integração de agentes conversacionais em sistemas empresariais complexos.</w:t>
-      </w:r>
-    </w:p>
     <w:bookmarkEnd w:id="57"/>
     <w:bookmarkEnd w:id="58"/>
+    <w:bookmarkStart w:id="65" w:name="resultados-e-discussões"/>
+    <w:p>
+      <w:pPr>
+        <w:pStyle w:val="Ttulo1"/>
+      </w:pPr>
+      <w:r>
+        <w:t xml:space="preserve">4 RESULTADOS E DISCUSSÕES</w:t>
+      </w:r>
+    </w:p>
+    <w:p>
+      <w:pPr>
+        <w:pStyle w:val="FirstParagraph"/>
+      </w:pPr>
+      <w:r>
+        <w:t xml:space="preserve">A implementação da solução OpenAPI-MCP foi submetida a uma avaliação abrangente que demonstrou tanto a viabilidade técnica quanto a eficácia prática da abordagem proposta. Os resultados obtidos através da prova de conceito desenvolvida revelam aspectos importantes sobre a integração de agentes conversacionais em sistemas web, oferecendo insights valiosos para a área de interação humano-computador e integração de sistemas baseados em IA.</w:t>
+      </w:r>
+    </w:p>
+    <w:bookmarkStart w:id="59" w:name="X6094d08f0a88892352f3ec381e26f9cdfd6fe60"/>
+    <w:p>
+      <w:pPr>
+        <w:pStyle w:val="Ttulo2"/>
+      </w:pPr>
+      <w:r>
+        <w:t xml:space="preserve">4.1 Viabilidade da Geração Automática de Servidores MCP</w:t>
+      </w:r>
+    </w:p>
+    <w:p>
+      <w:pPr>
+        <w:pStyle w:val="FirstParagraph"/>
+      </w:pPr>
+      <w:r>
+        <w:t xml:space="preserve">O componente central da solução, o gerador automático de servidores MCP a partir de especificações OpenAPI, demonstrou alta eficácia na conversão de contratos de API em ferramentas utilizáveis por modelos de linguagem. A análise da implementação revelou que o sistema consegue processar com sucesso especificações OpenAPI 3.0+ complexas, realizando mapeamento automático de tipos de dados primitivos e complexos com preservação integral dos metadados originais, incluindo documentação e exemplos.</w:t>
+      </w:r>
+    </w:p>
+    <w:p>
+      <w:pPr>
+        <w:pStyle w:val="BodyText"/>
+      </w:pPr>
+      <w:r>
+        <w:t xml:space="preserve">Um aspecto fundamental desta implementação é que ela elimina completamente a necessidade de desenvolvimento manual de funções personalizadas para cada sistema que precisa ser integrado com agentes conversacionais. Antes desta abordagem, desenvolvedores eram obrigados a codificar manualmente cada função individual que permitisse aos LLMs acessar sistemas externos, processo que tipicamente demandava semanas ou meses de desenvolvimento customizado para cada nova integração. A solução desenvolvida substitui esse ciclo de desenvolvimento recorrente por uma configuração automatizada, convertendo especificações OpenAPI existentes diretamente em ferramentas utilizáveis pelos modelos de linguagem, representando uma transformação paradigmática na forma como agentes conversacionais são integrados a ecossistemas corporativos.</w:t>
+      </w:r>
+    </w:p>
+    <w:p>
+      <w:pPr>
+        <w:pStyle w:val="BodyText"/>
+      </w:pPr>
+      <w:r>
+        <w:t xml:space="preserve">A conversão automática abrangeu todos os métodos HTTP fundamentais (GET, POST, PUT, DELETE e PATCH), demonstrando cobertura completa para operações CRUD típicas de APIs REST. Particularmente relevante foi a capacidade do sistema de manter a integridade semântica durante a conversão, onde descrições de endpoints OpenAPI foram automaticamente transformadas em descrições de ferramentas MCP compreensíveis pelos modelos de linguagem, preservando contexto essencial para a interpretação correta das funcionalidades disponíveis.</w:t>
+      </w:r>
+    </w:p>
+    <w:p>
+      <w:pPr>
+        <w:pStyle w:val="BodyText"/>
+      </w:pPr>
+      <w:r>
+        <w:t xml:space="preserve">O tratamento de autenticação revelou-se robusto, com implementação bem-sucedida de múltiplos esquemas incluindo API Key, Bearer Token e OAuth. Esta versatilidade é crucial para ambientes corporativos onde diferentes sistemas podem empregar métodos de autenticação distintos. A validação automática baseada em schemas OpenAPI garantiu consistência na verificação de entrada, eliminando uma fonte significativa de erros de integração que tradicionalmente requer validação manual extensiva.</w:t>
+      </w:r>
+    </w:p>
     <w:bookmarkEnd w:id="59"/>
-    <w:bookmarkStart w:id="78" w:name="resultados-e-discussões"/>
+    <w:bookmarkStart w:id="60" w:name="Xa896acc197d080c1a050ed4b588f06c85e0d28f"/>
+    <w:p>
+      <w:pPr>
+        <w:pStyle w:val="Ttulo2"/>
+      </w:pPr>
+      <w:r>
+        <w:t xml:space="preserve">4.2 Desempenho e Escalabilidade do Sistema Multi-Servidor</w:t>
+      </w:r>
+    </w:p>
+    <w:p>
+      <w:pPr>
+        <w:pStyle w:val="FirstParagraph"/>
+      </w:pPr>
+      <w:r>
+        <w:t xml:space="preserve">A avaliação de performance do cliente de chat multi-servidor revelou características promissoras para aplicação em ambientes corporativos. O sistema demonstrou capacidade de gerenciar múltiplos servidores MCP simultaneamente com overhead mínimo, mantendo latências aceitáveis mesmo em cenários de coordenação entre diferentes sistemas. A implementação do pool de conexões e do sistema de descoberta automática de ferramentas provou-se eficiente, permitindo roteamento inteligente de solicitações baseado na análise da intenção do usuário.</w:t>
+      </w:r>
+    </w:p>
+    <w:p>
+      <w:pPr>
+        <w:pStyle w:val="BodyText"/>
+      </w:pPr>
+      <w:r>
+        <w:t xml:space="preserve">Os testes de carga revelaram que o sistema mantém performance estável com múltiplos servidores conectados, apresentando crescimento linear no consumo de recursos conforme o número de servidores aumenta. Esta característica é fundamental para a escalabilidade em ambientes empresariais onde dezenas de sistemas podem precisar ser integrados através de uma única interface conversacional. O overhead introduzido pelo protocolo MCP mostrou-se negligível comparado aos benefícios de padronização e flexibilidade obtidos.</w:t>
+      </w:r>
+    </w:p>
+    <w:p>
+      <w:pPr>
+        <w:pStyle w:val="BodyText"/>
+      </w:pPr>
+      <w:r>
+        <w:t xml:space="preserve">A capacidade de processamento simultâneo demonstrou-se adequada para cenários de uso corporativo, com o sistema conseguindo manter responsividade mesmo durante picos de utilização. O mecanismo de agregação de resultados permitiu a execução de consultas complexas que abrangem múltiplos sistemas, uma funcionalidade essencial para operações que requerem correlação de dados entre diferentes domínios de negócio.</w:t>
+      </w:r>
+    </w:p>
+    <w:bookmarkEnd w:id="60"/>
+    <w:bookmarkStart w:id="61" w:name="Xbb44e2194780ab7edf7d053becebd3a9be3f315"/>
+    <w:p>
+      <w:pPr>
+        <w:pStyle w:val="Ttulo2"/>
+      </w:pPr>
+      <w:r>
+        <w:t xml:space="preserve">4.3 Eficácia da Integração com Modelos de Linguagem</w:t>
+      </w:r>
+    </w:p>
+    <w:p>
+      <w:pPr>
+        <w:pStyle w:val="FirstParagraph"/>
+      </w:pPr>
+      <w:r>
+        <w:t xml:space="preserve">A integração entre os servidores MCP gerados e os modelos de linguagem de grande escala demonstrou eficácia significativa na interpretação de intenções do usuário e na execução de operações correspondentes. O sistema de function calling da OpenAI provou-se uma ponte eficaz entre a compreensão de linguagem natural e a execução de ferramentas específicas, com o modelo demonstrando capacidade consistente de selecionar ferramentas apropriadas baseado no contexto da conversa.</w:t>
+      </w:r>
+    </w:p>
+    <w:p>
+      <w:pPr>
+        <w:pStyle w:val="BodyText"/>
+      </w:pPr>
+      <w:r>
+        <w:t xml:space="preserve">A gestão de contexto revelou-se um ponto forte da implementação, com o sistema mantendo eficazmente o histórico de conversas extensas, incluindo registros detalhados de chamadas de ferramentas executadas. Esta capacidade permite referências contextuais sofisticadas e facilita conversas naturais onde o usuário pode referenciar resultados anteriores ou refinar solicitações baseadas em respostas prévias. A preservação do contexto também habilita cenários de uso mais complexos onde múltiplas operações relacionadas são executadas em sequência.</w:t>
+      </w:r>
+    </w:p>
+    <w:p>
+      <w:pPr>
+        <w:pStyle w:val="BodyText"/>
+      </w:pPr>
+      <w:r>
+        <w:t xml:space="preserve">A qualidade das respostas geradas pelo sistema demonstrou consistência notável, com o modelo conseguindo integrar resultados de ferramentas de forma fluida na conversa natural. A capacidade de processar e interpretar dados estruturados retornados pelas APIs e apresentá-los em formato compreensível ao usuário final revelou-se particularmente valiosa para democratizar o acesso a sistemas técnicos complexos.</w:t>
+      </w:r>
+    </w:p>
+    <w:bookmarkEnd w:id="61"/>
+    <w:bookmarkStart w:id="62" w:name="robustez-e-segurança-da-implementação"/>
+    <w:p>
+      <w:pPr>
+        <w:pStyle w:val="Ttulo2"/>
+      </w:pPr>
+      <w:r>
+        <w:t xml:space="preserve">4.4 Robustez e Segurança da Implementação</w:t>
+      </w:r>
+    </w:p>
+    <w:p>
+      <w:pPr>
+        <w:pStyle w:val="FirstParagraph"/>
+      </w:pPr>
+      <w:r>
+        <w:t xml:space="preserve">A avaliação de segurança, conduzida através de técnicas de red teaming e testes automatizados de adversário, revelou uma implementação com proteções adequadas contra vetores de ataque comuns. O sistema demonstrou resistência significativa a tentativas de injeção de prompt, com mecanismos de validação em múltiplas camadas que detectam e bloqueiam tentativas maliciosas de manipulação do comportamento do modelo.</w:t>
+      </w:r>
+    </w:p>
+    <w:p>
+      <w:pPr>
+        <w:pStyle w:val="BodyText"/>
+      </w:pPr>
+      <w:r>
+        <w:t xml:space="preserve">A implementação de validação de entrada baseada em schemas OpenAPI provou-se eficaz contra entradas mal-formadas, proporcionando uma primeira linha de defesa importante contra ataques de injeção. O sistema de logging integrado fornece capacidades essenciais de auditoria, registrando todas as operações e tentativas de acesso, fundamental para ambientes corporativos que requerem rastreabilidade completa das interações com sistemas críticos.</w:t>
+      </w:r>
+    </w:p>
+    <w:p>
+      <w:pPr>
+        <w:pStyle w:val="BodyText"/>
+      </w:pPr>
+      <w:r>
+        <w:t xml:space="preserve">O tratamento de erros demonstrou robustez adequada, com o sistema conseguindo recuperar-se graciosamente de falhas parciais e manter funcionalidade básica mesmo quando alguns servidores MCP tornam-se indisponíveis. Esta característica é crucial para ambientes de produção onde a disponibilidade parcial é preferível à falha completa do sistema. O mapeamento inteligente de códigos de status HTTP para respostas compreensíveis ao usuário facilita o debugging e melhora a experiência geral de uso.</w:t>
+      </w:r>
+    </w:p>
+    <w:bookmarkEnd w:id="62"/>
+    <w:bookmarkStart w:id="63" w:name="experiência-do-usuário-e-usabilidade"/>
+    <w:p>
+      <w:pPr>
+        <w:pStyle w:val="Ttulo2"/>
+      </w:pPr>
+      <w:r>
+        <w:t xml:space="preserve">4.5 Experiência do Usuário e Usabilidade</w:t>
+      </w:r>
+    </w:p>
+    <w:p>
+      <w:pPr>
+        <w:pStyle w:val="FirstParagraph"/>
+      </w:pPr>
+      <w:r>
+        <w:t xml:space="preserve">A avaliação da experiência do usuário, facilitada pela interface minimalista desenvolvida para os testes, revelou melhorias significativas na acessibilidade e facilidade de uso comparado a interfaces tradicionais de sistemas técnicos. A capacidade de realizar operações complexas através de comandos em linguagem natural reduziu substancialmente a curva de aprendizado necessária para interagir com os sistemas integrados.</w:t>
+      </w:r>
+    </w:p>
+    <w:p>
+      <w:pPr>
+        <w:pStyle w:val="BodyText"/>
+      </w:pPr>
+      <w:r>
+        <w:t xml:space="preserve">A simplicidade da interface conversacional demonstrou-se particularmente valiosa para usuários que não possuem conhecimento técnico profundo sobre os sistemas subjacentes. A eliminação da necessidade de compreender estruturas de dados complexas, endpoints específicos ou formatos de requisição representa um avanço significativo na democratização do acesso a funcionalidades técnicas especializadas.</w:t>
+      </w:r>
+    </w:p>
+    <w:p>
+      <w:pPr>
+        <w:pStyle w:val="BodyText"/>
+      </w:pPr>
+      <w:r>
+        <w:t xml:space="preserve">Os testes de usabilidade indicaram alto nível de satisfação dos usuários com a capacidade de obter informações e executar operações através de linguagem natural intuitiva. A capacidade do sistema de manter contexto conversacional e permitir refinamento iterativo de consultas emergiu como um fator importante para a produtividade, permitindo que usuários explorem dados e funcionalidades de forma exploratória e interativa.</w:t>
+      </w:r>
+    </w:p>
+    <w:bookmarkEnd w:id="63"/>
+    <w:bookmarkStart w:id="64" w:name="discussão-crítica-dos-resultados"/>
+    <w:p>
+      <w:pPr>
+        <w:pStyle w:val="Ttulo2"/>
+      </w:pPr>
+      <w:r>
+        <w:t xml:space="preserve">4.6 Discussão Crítica dos Resultados</w:t>
+      </w:r>
+    </w:p>
+    <w:p>
+      <w:pPr>
+        <w:pStyle w:val="FirstParagraph"/>
+      </w:pPr>
+      <w:r>
+        <w:t xml:space="preserve">Os resultados obtidos demonstram que a abordagem OpenAPI-MCP oferece uma solução viável e promissora para a integração de agentes conversacionais com sistemas web existentes. A capacidade de reutilizar especificações OpenAPI estabelecidas para geração automática de servidores MCP representa uma contribuição significativa para reduzir o esforço de desenvolvimento e manutenção de integrações personalizadas.</w:t>
+      </w:r>
+    </w:p>
+    <w:p>
+      <w:pPr>
+        <w:pStyle w:val="BodyText"/>
+      </w:pPr>
+      <w:r>
+        <w:t xml:space="preserve">A padronização proporcionada pelo protocolo MCP emergiu como um benefício fundamental, permitindo que organizações integrem múltiplos sistemas através de uma interface unificada sem necessidade de desenvolvimento customizado para cada integração. Esta característica tem implicações importantes para a redução de custos e complexidade em ambientes corporativos com ecossistemas tecnológicos heterogêneos.</w:t>
+      </w:r>
+    </w:p>
+    <w:p>
+      <w:pPr>
+        <w:pStyle w:val="BodyText"/>
+      </w:pPr>
+      <w:r>
+        <w:t xml:space="preserve">No entanto, a avaliação também revelou limitações importantes que devem ser consideradas em implementações práticas. A qualidade da integração demonstrou dependência direta da completude e precisão das especificações OpenAPI originais, o que pode representar um desafio em organizações com documentação de API inconsistente ou desatualizada. O overhead introduzido pelas camadas de abstração, embora mínimo, pode tornar-se significativo em cenários de alta performance onde latência é crítica.</w:t>
+      </w:r>
+    </w:p>
+    <w:p>
+      <w:pPr>
+        <w:pStyle w:val="BodyText"/>
+      </w:pPr>
+      <w:r>
+        <w:t xml:space="preserve">A complexidade de configuração inicial, particularmente para cenários envolvendo múltiplos sistemas com diferentes esquemas de autenticação, representa um desafio prático que deve ser considerado cuidadosamente. Embora a abordagem proposta reduza significativamente o esforço comparado ao desenvolvimento manual de funções personalizadas para cada sistema, ela ainda requer intervenção técnica especializada para configuração adequada dos servidores MCP, gestão de autenticação e integração com especificações OpenAPI. Esta necessidade de expertise técnica pode limitar a adoção em organizações com recursos técnicos limitados. A análise dos resultados sugere que a abordagem é mais adequada para organizações que possuem capacidade técnica interna adequada para implementação e manutenção inicial, onde o investimento em configuração, embora menor que o desenvolvimento customizado tradicional, ainda requer conhecimento técnico considerável. O requisito de expertise técnica permanece como uma barreira potencial para adoção mais ampla, fazendo com que o potencial para aplicação em ambientes corporativos seja promissor, mas condicionado à disponibilidade de recursos técnicos apropriados para implementação e manutenção contínua.</w:t>
+      </w:r>
+    </w:p>
+    <w:bookmarkEnd w:id="64"/>
+    <w:bookmarkEnd w:id="65"/>
+    <w:bookmarkStart w:id="70" w:name="considerações-finais"/>
     <w:p>
       <w:pPr>
         <w:pStyle w:val="Ttulo1"/>
       </w:pPr>
       <w:r>
-        <w:t xml:space="preserve">4 RESULTADOS E DISCUSSÕES</w:t>
+        <w:t xml:space="preserve">5 CONSIDERAÇÕES FINAIS</w:t>
       </w:r>
     </w:p>
     <w:p>
@@ -1941,16 +2001,16 @@
         <w:pStyle w:val="FirstParagraph"/>
       </w:pPr>
       <w:r>
-        <w:t xml:space="preserve">A avaliação da solução OpenAPI-MCP foi conduzida através de testes abrangentes que demonstraram a viabilidade técnica e eficácia da abordagem proposta. Esta seção apresenta os resultados obtidos nos experimentos e discute suas implicações para a integração de agentes conversacionais em sistemas web.</w:t>
-      </w:r>
-    </w:p>
-    <w:bookmarkStart w:id="62" w:name="X1ac9d4ec86785b3d909a0377c2ade4f909332e2"/>
+        <w:t xml:space="preserve">Este estudo respondeu de forma positiva à questão central de pesquisa, demonstrando que a combinação da especificação OpenAPI com o protocolo Model Context Protocol pode efetivamente facilitar a integração eficiente e segura de agentes conversacionais baseados em IA com sistemas web existentes. A prova de conceito desenvolvida validou a viabilidade técnica da abordagem através de uma implementação completa que inclui geração automática de servidores MCP, gerenciamento multi-servidor e validação através de cenários de teste realistas.</w:t>
+      </w:r>
+    </w:p>
+    <w:bookmarkStart w:id="66" w:name="síntese-dos-resultados-principais"/>
     <w:p>
       <w:pPr>
         <w:pStyle w:val="Ttulo2"/>
       </w:pPr>
       <w:r>
-        <w:t xml:space="preserve">4.1 Avaliação da Geração Automática de Servidores MCP</w:t>
+        <w:t xml:space="preserve">5.1 Síntese dos Resultados Principais</w:t>
       </w:r>
     </w:p>
     <w:p>
@@ -1958,939 +2018,177 @@
         <w:pStyle w:val="FirstParagraph"/>
       </w:pPr>
       <w:r>
-        <w:t xml:space="preserve">A ferramenta de geração automática demonstrou alta eficácia na conversão de especificações OpenAPI para servidores MCP funcionais:</w:t>
-      </w:r>
-    </w:p>
-    <w:bookmarkStart w:id="60" w:name="precisão-da-conversão"/>
-    <w:p>
-      <w:pPr>
-        <w:pStyle w:val="Ttulo3"/>
-      </w:pPr>
-      <w:r>
-        <w:t xml:space="preserve">4.1.1 Precisão da Conversão</w:t>
-      </w:r>
-    </w:p>
-    <w:p>
-      <w:pPr>
-        <w:pStyle w:val="Compact"/>
-        <w:numPr>
-          <w:ilvl w:val="0"/>
-          <w:numId w:val="1017"/>
-        </w:numPr>
-      </w:pPr>
+        <w:t xml:space="preserve">A pesquisa estabeleceu que a automação da conversão de especificações OpenAPI para servidores MCP representa uma contribuição significativa para reduzir as barreiras técnicas tradicionalmente associadas à integração de agentes conversacionais em ambientes corporativos. O sistema desenvolvido demonstrou capacidade de processar especificações complexas mantendo integridade semântica e funcional, possibilitando que organizações aproveitem documentação de API existente para criar interfaces conversacionais sem necessidade de desenvolvimento customizado extensivo.</w:t>
+      </w:r>
+    </w:p>
+    <w:p>
+      <w:pPr>
+        <w:pStyle w:val="BodyText"/>
+      </w:pPr>
+      <w:r>
+        <w:t xml:space="preserve">A eficácia da integração com modelos de linguagem de grande escala confirmou que a arquitetura proposta pode servir como ponte efetiva entre a expressividade da linguagem natural e a precisão requerida para operações de sistema. A capacidade de manter contexto conversacional enquanto executa operações técnicas complexas emergiu como um diferencial importante para cenários de uso prático, permitindo interações mais naturais e produtivas.</w:t>
+      </w:r>
+    </w:p>
+    <w:p>
+      <w:pPr>
+        <w:pStyle w:val="BodyText"/>
+      </w:pPr>
+      <w:r>
+        <w:t xml:space="preserve">Os resultados de segurança e robustez indicaram que a implementação oferece proteções adequadas para ambientes corporativos, com validação em múltiplas camadas e capacidades de auditoria essenciais para contextos onde conformidade e rastreabilidade são críticas. A resistência demonstrada contra vetores de ataque comuns, incluindo injeção de prompt e entradas mal-formadas, fornece base sólida para consideração em aplicações de produção.</w:t>
+      </w:r>
+    </w:p>
+    <w:bookmarkEnd w:id="66"/>
+    <w:bookmarkStart w:id="67" w:name="contribuições-da-pesquisa"/>
+    <w:p>
+      <w:pPr>
+        <w:pStyle w:val="Ttulo2"/>
+      </w:pPr>
+      <w:r>
+        <w:t xml:space="preserve">5.2 Contribuições da Pesquisa</w:t>
+      </w:r>
+    </w:p>
+    <w:p>
+      <w:pPr>
+        <w:pStyle w:val="FirstParagraph"/>
+      </w:pPr>
+      <w:r>
+        <w:t xml:space="preserve">Este trabalho oferece contribuições em múltiplas dimensões para o avanço do conhecimento na área de integração de agentes conversacionais. Do ponto de vista metodológico, a pesquisa estabeleceu um framework abrangente de testes end-to-end que pode ser replicado por pesquisadores futuros para avaliação sistemática de abordagens de integração similares. A estruturação de testes em dimensões de performance, segurança e experiência do usuário oferece um modelo para avaliação holística de sistemas baseados em IA.</w:t>
+      </w:r>
+    </w:p>
+    <w:p>
+      <w:pPr>
+        <w:pStyle w:val="BodyText"/>
+      </w:pPr>
+      <w:r>
+        <w:t xml:space="preserve">A contribuição técnica principal reside na demonstração prática de como especificações OpenAPI podem ser sistematicamente convertidas em ferramentas utilizáveis por modelos de linguagem através do protocolo MCP. A arquitetura modular desenvolvida, incluindo geração automática de código, gerenciamento de múltiplos servidores e integração com LLMs, fornece um blueprint reproduzível para implementações similares em diferentes contextos organizacionais.</w:t>
+      </w:r>
+    </w:p>
+    <w:p>
+      <w:pPr>
+        <w:pStyle w:val="BodyText"/>
+      </w:pPr>
+      <w:r>
+        <w:t xml:space="preserve">Do ponto de vista prático, a pesquisa demonstra como organizações podem aproveitar investimentos existentes em documentação OpenAPI para democratizar o acesso a sistemas técnicos complexos. A eliminação da necessidade de interfaces gráficas especializadas para cada sistema representa uma simplificação significativa na experiência do usuário, com potencial impacto transformador na acessibilidade de tecnologias empresariais.</w:t>
+      </w:r>
+    </w:p>
+    <w:bookmarkEnd w:id="67"/>
+    <w:bookmarkStart w:id="68" w:name="implicações-práticas"/>
+    <w:p>
+      <w:pPr>
+        <w:pStyle w:val="Ttulo2"/>
+      </w:pPr>
+      <w:r>
+        <w:t xml:space="preserve">5.3 Implicações Práticas</w:t>
+      </w:r>
+    </w:p>
+    <w:p>
+      <w:pPr>
+        <w:pStyle w:val="FirstParagraph"/>
+      </w:pPr>
+      <w:r>
+        <w:t xml:space="preserve">As implicações práticas dos resultados obtidos estendem-se além do contexto específico desta pesquisa, sugerindo direções promissoras para a evolução da interação humano-computador em ambientes corporativos. A capacidade demonstrada de integrar múltiplos sistemas através de uma única interface conversacional oferece caminhos para simplificação substancial de workflows empresariais, particularmente relevante considerando a crescente complexidade dos ecossistemas tecnológicos organizacionais.</w:t>
+      </w:r>
+    </w:p>
+    <w:p>
+      <w:pPr>
+        <w:pStyle w:val="BodyText"/>
+      </w:pPr>
+      <w:r>
+        <w:t xml:space="preserve">A abordagem validada tem potencial particular para beneficiar organizações que enfrentam desafios de integração entre sistemas heterogêneos, comum em ambientes onde crescimento orgânico ou aquisições resultaram em paisagens tecnológicas fragmentadas. A capacidade de reutilizar especificações OpenAPI existentes pode acelerar significativamente a implementação de soluções de integração comparado a abordagens que requerem desenvolvimento customizado para cada sistema.</w:t>
+      </w:r>
+    </w:p>
+    <w:p>
+      <w:pPr>
+        <w:pStyle w:val="BodyText"/>
+      </w:pPr>
+      <w:r>
+        <w:t xml:space="preserve">Para desenvolvedores e arquitetos de sistemas, os resultados sugerem que investimentos em documentação OpenAPI de alta qualidade podem gerar retornos amplificados através da possibilidade de geração automática de interfaces conversacionais. Esta perspectiva pode influenciar decisões de design de API e práticas de documentação, promovendo padrões mais consistentes e abrangentes.</w:t>
+      </w:r>
+    </w:p>
+    <w:bookmarkEnd w:id="68"/>
+    <w:bookmarkStart w:id="69" w:name="limitações-e-trabalhos-futuros"/>
+    <w:p>
+      <w:pPr>
+        <w:pStyle w:val="Ttulo2"/>
+      </w:pPr>
+      <w:r>
+        <w:t xml:space="preserve">5.4 Limitações e Trabalhos Futuros</w:t>
+      </w:r>
+    </w:p>
+    <w:p>
+      <w:pPr>
+        <w:pStyle w:val="FirstParagraph"/>
+      </w:pPr>
+      <w:r>
+        <w:t xml:space="preserve">Embora os resultados sejam promissores, várias limitações identificadas durante a pesquisa merecem consideração cuidadosa. A dependência da qualidade das especificações OpenAPI representa uma restrição fundamental que pode limitar a aplicabilidade da abordagem em organizações com práticas inconsistentes de documentação. Futuras pesquisas poderiam explorar técnicas de inferência automática ou correção de especificações incompletas para mitigar esta limitação.</w:t>
+      </w:r>
+    </w:p>
+    <w:p>
+      <w:pPr>
+        <w:pStyle w:val="BodyText"/>
+      </w:pPr>
+      <w:r>
+        <w:t xml:space="preserve">A escalabilidade da solução para cenários com dezenas ou centenas de sistemas integrados permanece uma questão aberta que requer investigação adicional. Embora os testes demonstraram viabilidade com múltiplos servidores, os limites práticos e estratégias de otimização para grande escala necessitam exploração mais profunda. Pesquisas futuras poderiam investigar técnicas de cache inteligente, paralelização de operações e estratégias de balanceamento de carga específicas para contextos MCP.</w:t>
+      </w:r>
+    </w:p>
+    <w:p>
+      <w:pPr>
+        <w:pStyle w:val="BodyText"/>
+      </w:pPr>
+      <w:r>
+        <w:t xml:space="preserve">O escopo atual da pesquisa concentrou-se em APIs REST documentadas com OpenAPI, deixando protocolos alternativos como GraphQL, gRPC ou WebSockets fora do escopo. A extensão da abordagem para suportar múltiplos protocolos de comunicação representaria uma evolução natural e valiosa do trabalho. Adicionalmente, a investigação de capacidades de aprendizado adaptativo, onde o sistema melhora sua performance baseado em padrões de uso, oferece direções promissoras para pesquisa futura.</w:t>
+      </w:r>
+    </w:p>
+    <w:p>
+      <w:pPr>
+        <w:pStyle w:val="BodyText"/>
+      </w:pPr>
+      <w:r>
+        <w:t xml:space="preserve">A avaliação de segurança, embora abrangente dentro do escopo definido, poderia beneficiar-se de análise mais profunda de cenários adversários sofisticados e avaliação de resistência contra ataques coordenados de múltiplos vetores. O desenvolvimento de frameworks de teste de segurança específicos para sistemas baseados em MCP representaria uma contribuição valiosa para a comunidade de pesquisa.</w:t>
+      </w:r>
+    </w:p>
+    <w:p>
+      <w:pPr>
+        <w:pStyle w:val="BodyText"/>
+      </w:pPr>
+      <w:r>
+        <w:t xml:space="preserve">A realização desta pesquisa demonstra que a integração de agentes conversacionais em sistemas web através da abordagem OpenAPI-MCP é não apenas tecnicamente viável, mas oferece benefícios substantivos para acessibilidade, usabilidade e eficiência operacional. Os resultados estabelecem uma base sólida para futuras investigações e implementações práticas, contribuindo para o avanço contínuo da área de interação humano-computador e integração de sistemas baseados em inteligência artificial.</w:t>
+      </w:r>
+    </w:p>
+    <w:bookmarkEnd w:id="69"/>
+    <w:bookmarkEnd w:id="70"/>
+    <w:bookmarkStart w:id="123" w:name="referências"/>
+    <w:p>
+      <w:pPr>
+        <w:pStyle w:val="Ttulo1"/>
+      </w:pPr>
+      <w:r>
+        <w:t xml:space="preserve">REFERÊNCIAS</w:t>
+      </w:r>
+    </w:p>
+    <w:bookmarkStart w:id="122" w:name="refs"/>
+    <w:bookmarkStart w:id="72" w:name="ref-anthropic2024context"/>
+    <w:p>
+      <w:pPr>
+        <w:pStyle w:val="Bibliography"/>
+      </w:pPr>
+      <w:r>
+        <w:t xml:space="preserve">ANTHROPIC.</w:t>
+      </w:r>
+      <w:r>
+        <w:t xml:space="preserve"> </w:t>
+      </w:r>
       <w:r>
         <w:rPr>
           <w:b/>
           <w:bCs/>
         </w:rPr>
-        <w:t xml:space="preserve">Taxa de Sucesso:</w:t>
-      </w:r>
-      <w:r>
-        <w:t xml:space="preserve"> </w:t>
-      </w:r>
-      <w:r>
-        <w:t xml:space="preserve">98% das operações OpenAPI foram convertidas corretamente para ferramentas MCP</w:t>
-      </w:r>
-    </w:p>
-    <w:p>
-      <w:pPr>
-        <w:pStyle w:val="Compact"/>
-        <w:numPr>
-          <w:ilvl w:val="0"/>
-          <w:numId w:val="1017"/>
-        </w:numPr>
-      </w:pPr>
-      <w:r>
-        <w:rPr>
-          <w:b/>
-          <w:bCs/>
-        </w:rPr>
-        <w:t xml:space="preserve">Mapeamento de Tipos:</w:t>
-      </w:r>
-      <w:r>
-        <w:t xml:space="preserve"> </w:t>
-      </w:r>
-      <w:r>
-        <w:t xml:space="preserve">Todos os tipos de dados primitivos e complexos foram mapeados adequadamente</w:t>
-      </w:r>
-    </w:p>
-    <w:p>
-      <w:pPr>
-        <w:pStyle w:val="Compact"/>
-        <w:numPr>
-          <w:ilvl w:val="0"/>
-          <w:numId w:val="1017"/>
-        </w:numPr>
-      </w:pPr>
-      <w:r>
-        <w:rPr>
-          <w:b/>
-          <w:bCs/>
-        </w:rPr>
-        <w:t xml:space="preserve">Preservação de Metadados:</w:t>
-      </w:r>
-      <w:r>
-        <w:t xml:space="preserve"> </w:t>
-      </w:r>
-      <w:r>
-        <w:t xml:space="preserve">Documentação e exemplos OpenAPI foram mantidos nas descrições MCP</w:t>
-      </w:r>
-    </w:p>
-    <w:bookmarkEnd w:id="60"/>
-    <w:bookmarkStart w:id="61" w:name="cobertura-de-funcionalidades"/>
-    <w:p>
-      <w:pPr>
-        <w:pStyle w:val="Ttulo3"/>
-      </w:pPr>
-      <w:r>
-        <w:t xml:space="preserve">4.1.2 Cobertura de Funcionalidades</w:t>
-      </w:r>
-    </w:p>
-    <w:p>
-      <w:pPr>
-        <w:pStyle w:val="Compact"/>
-        <w:numPr>
-          <w:ilvl w:val="0"/>
-          <w:numId w:val="1018"/>
-        </w:numPr>
-      </w:pPr>
-      <w:r>
-        <w:rPr>
-          <w:b/>
-          <w:bCs/>
-        </w:rPr>
-        <w:t xml:space="preserve">Métodos HTTP:</w:t>
-      </w:r>
-      <w:r>
-        <w:t xml:space="preserve"> </w:t>
-      </w:r>
-      <w:r>
-        <w:t xml:space="preserve">Suporte completo para GET, POST, PUT, DELETE e PATCH</w:t>
-      </w:r>
-    </w:p>
-    <w:p>
-      <w:pPr>
-        <w:pStyle w:val="Compact"/>
-        <w:numPr>
-          <w:ilvl w:val="0"/>
-          <w:numId w:val="1018"/>
-        </w:numPr>
-      </w:pPr>
-      <w:r>
-        <w:rPr>
-          <w:b/>
-          <w:bCs/>
-        </w:rPr>
-        <w:t xml:space="preserve">Validação:</w:t>
-      </w:r>
-      <w:r>
-        <w:t xml:space="preserve"> </w:t>
-      </w:r>
-      <w:r>
-        <w:t xml:space="preserve">Validação automática de entrada baseada em schemas OpenAPI com 100% de precisão</w:t>
-      </w:r>
-    </w:p>
-    <w:bookmarkEnd w:id="61"/>
-    <w:bookmarkEnd w:id="62"/>
-    <w:bookmarkStart w:id="65" w:name="performance-do-sistema-multi-servidor"/>
-    <w:p>
-      <w:pPr>
-        <w:pStyle w:val="Ttulo2"/>
-      </w:pPr>
-      <w:r>
-        <w:t xml:space="preserve">4.2 Performance do Sistema Multi-Servidor</w:t>
-      </w:r>
-    </w:p>
-    <w:p>
-      <w:pPr>
-        <w:pStyle w:val="FirstParagraph"/>
-      </w:pPr>
-      <w:r>
-        <w:t xml:space="preserve">O cliente de chat demonstrou capacidade robusta para gerenciar múltiplos servidores MCP simultaneamente:</w:t>
-      </w:r>
-    </w:p>
-    <w:bookmarkStart w:id="63" w:name="métricas-de-latência"/>
-    <w:p>
-      <w:pPr>
-        <w:pStyle w:val="Ttulo3"/>
-      </w:pPr>
-      <w:r>
-        <w:t xml:space="preserve">4.2.1 Métricas de Latência</w:t>
-      </w:r>
-    </w:p>
-    <w:p>
-      <w:pPr>
-        <w:pStyle w:val="Compact"/>
-        <w:numPr>
-          <w:ilvl w:val="0"/>
-          <w:numId w:val="1019"/>
-        </w:numPr>
-      </w:pPr>
-      <w:r>
-        <w:rPr>
-          <w:b/>
-          <w:bCs/>
-        </w:rPr>
-        <w:t xml:space="preserve">Tempo de Resposta Médio:</w:t>
-      </w:r>
-      <w:r>
-        <w:t xml:space="preserve"> </w:t>
-      </w:r>
-      <w:r>
-        <w:t xml:space="preserve">1.2 segundos para operações simples</w:t>
-      </w:r>
-    </w:p>
-    <w:p>
-      <w:pPr>
-        <w:pStyle w:val="Compact"/>
-        <w:numPr>
-          <w:ilvl w:val="0"/>
-          <w:numId w:val="1019"/>
-        </w:numPr>
-      </w:pPr>
-      <w:r>
-        <w:rPr>
-          <w:b/>
-          <w:bCs/>
-        </w:rPr>
-        <w:t xml:space="preserve">Operações Complexas:</w:t>
-      </w:r>
-      <w:r>
-        <w:t xml:space="preserve"> </w:t>
-      </w:r>
-      <w:r>
-        <w:t xml:space="preserve">3.5 segundos para operações envolvendo múltiplos servidores</w:t>
-      </w:r>
-    </w:p>
-    <w:p>
-      <w:pPr>
-        <w:pStyle w:val="Compact"/>
-        <w:numPr>
-          <w:ilvl w:val="0"/>
-          <w:numId w:val="1019"/>
-        </w:numPr>
-      </w:pPr>
-      <w:r>
-        <w:rPr>
-          <w:b/>
-          <w:bCs/>
-        </w:rPr>
-        <w:t xml:space="preserve">Overhead MCP:</w:t>
-      </w:r>
-      <w:r>
-        <w:t xml:space="preserve"> </w:t>
-      </w:r>
-      <w:r>
-        <w:t xml:space="preserve">Apenas 50ms de latência adicional comparado a chamadas diretas de API</w:t>
-      </w:r>
-    </w:p>
-    <w:bookmarkEnd w:id="63"/>
-    <w:bookmarkStart w:id="64" w:name="escalabilidade"/>
-    <w:p>
-      <w:pPr>
-        <w:pStyle w:val="Ttulo3"/>
-      </w:pPr>
-      <w:r>
-        <w:t xml:space="preserve">4.2.2 Escalabilidade</w:t>
-      </w:r>
-    </w:p>
-    <w:p>
-      <w:pPr>
-        <w:pStyle w:val="Compact"/>
-        <w:numPr>
-          <w:ilvl w:val="0"/>
-          <w:numId w:val="1020"/>
-        </w:numPr>
-      </w:pPr>
-      <w:r>
-        <w:rPr>
-          <w:b/>
-          <w:bCs/>
-        </w:rPr>
-        <w:t xml:space="preserve">Servidores Simultâneos:</w:t>
-      </w:r>
-      <w:r>
-        <w:t xml:space="preserve"> </w:t>
-      </w:r>
-      <w:r>
-        <w:t xml:space="preserve">Testado com sucesso até 10 servidores MCP simultâneos</w:t>
-      </w:r>
-    </w:p>
-    <w:p>
-      <w:pPr>
-        <w:pStyle w:val="Compact"/>
-        <w:numPr>
-          <w:ilvl w:val="0"/>
-          <w:numId w:val="1020"/>
-        </w:numPr>
-      </w:pPr>
-      <w:r>
-        <w:rPr>
-          <w:b/>
-          <w:bCs/>
-        </w:rPr>
-        <w:t xml:space="preserve">Uso de Recursos:</w:t>
-      </w:r>
-      <w:r>
-        <w:t xml:space="preserve"> </w:t>
-      </w:r>
-      <w:r>
-        <w:t xml:space="preserve">Consumo de memória linear com número de servidores conectados</w:t>
-      </w:r>
-    </w:p>
-    <w:bookmarkEnd w:id="64"/>
-    <w:bookmarkEnd w:id="65"/>
-    <w:bookmarkStart w:id="68" w:name="eficácia-da-integração-com-llms"/>
-    <w:p>
-      <w:pPr>
-        <w:pStyle w:val="Ttulo2"/>
-      </w:pPr>
-      <w:r>
-        <w:t xml:space="preserve">4.3 Eficácia da Integração com LLMs</w:t>
-      </w:r>
-    </w:p>
-    <w:p>
-      <w:pPr>
-        <w:pStyle w:val="FirstParagraph"/>
-      </w:pPr>
-      <w:r>
-        <w:t xml:space="preserve">A integração entre servidores MCP e modelos de linguagem mostrou resultados promissores:</w:t>
-      </w:r>
-    </w:p>
-    <w:bookmarkStart w:id="66" w:name="precisão-de-interpretação"/>
-    <w:p>
-      <w:pPr>
-        <w:pStyle w:val="Ttulo3"/>
-      </w:pPr>
-      <w:r>
-        <w:t xml:space="preserve">4.3.1 Precisão de Interpretação</w:t>
-      </w:r>
-    </w:p>
-    <w:p>
-      <w:pPr>
-        <w:pStyle w:val="Compact"/>
-        <w:numPr>
-          <w:ilvl w:val="0"/>
-          <w:numId w:val="1021"/>
-        </w:numPr>
-      </w:pPr>
-      <w:r>
-        <w:rPr>
-          <w:b/>
-          <w:bCs/>
-        </w:rPr>
-        <w:t xml:space="preserve">Taxa de Sucesso:</w:t>
-      </w:r>
-      <w:r>
-        <w:t xml:space="preserve"> </w:t>
-      </w:r>
-      <w:r>
-        <w:t xml:space="preserve">92% das intenções do usuário foram corretamente interpretadas e executadas</w:t>
-      </w:r>
-    </w:p>
-    <w:p>
-      <w:pPr>
-        <w:pStyle w:val="Compact"/>
-        <w:numPr>
-          <w:ilvl w:val="0"/>
-          <w:numId w:val="1021"/>
-        </w:numPr>
-      </w:pPr>
-      <w:r>
-        <w:rPr>
-          <w:b/>
-          <w:bCs/>
-        </w:rPr>
-        <w:t xml:space="preserve">Seleção de Ferramentas:</w:t>
-      </w:r>
-      <w:r>
-        <w:t xml:space="preserve"> </w:t>
-      </w:r>
-      <w:r>
-        <w:t xml:space="preserve">89% de precisão na seleção automática da ferramenta adequada</w:t>
-      </w:r>
-    </w:p>
-    <w:p>
-      <w:pPr>
-        <w:pStyle w:val="Compact"/>
-        <w:numPr>
-          <w:ilvl w:val="0"/>
-          <w:numId w:val="1021"/>
-        </w:numPr>
-      </w:pPr>
-      <w:r>
-        <w:rPr>
-          <w:b/>
-          <w:bCs/>
-        </w:rPr>
-        <w:t xml:space="preserve">Gestão de Contexto:</w:t>
-      </w:r>
-      <w:r>
-        <w:t xml:space="preserve"> </w:t>
-      </w:r>
-      <w:r>
-        <w:t xml:space="preserve">Manutenção eficaz do contexto em conversas de até 50 interações</w:t>
-      </w:r>
-    </w:p>
-    <w:bookmarkEnd w:id="66"/>
-    <w:bookmarkStart w:id="67" w:name="qualidade-das-respostas"/>
-    <w:p>
-      <w:pPr>
-        <w:pStyle w:val="Ttulo3"/>
-      </w:pPr>
-      <w:r>
-        <w:t xml:space="preserve">4.3.2 Qualidade das Respostas</w:t>
-      </w:r>
-    </w:p>
-    <w:p>
-      <w:pPr>
-        <w:pStyle w:val="Compact"/>
-        <w:numPr>
-          <w:ilvl w:val="0"/>
-          <w:numId w:val="1022"/>
-        </w:numPr>
-      </w:pPr>
-      <w:r>
-        <w:rPr>
-          <w:b/>
-          <w:bCs/>
-        </w:rPr>
-        <w:t xml:space="preserve">Clareza:</w:t>
-      </w:r>
-      <w:r>
-        <w:t xml:space="preserve"> </w:t>
-      </w:r>
-      <w:r>
-        <w:t xml:space="preserve">94% das respostas foram avaliadas como claras e compreensíveis</w:t>
-      </w:r>
-    </w:p>
-    <w:p>
-      <w:pPr>
-        <w:pStyle w:val="Compact"/>
-        <w:numPr>
-          <w:ilvl w:val="0"/>
-          <w:numId w:val="1022"/>
-        </w:numPr>
-      </w:pPr>
-      <w:r>
-        <w:rPr>
-          <w:b/>
-          <w:bCs/>
-        </w:rPr>
-        <w:t xml:space="preserve">Precisão:</w:t>
-      </w:r>
-      <w:r>
-        <w:t xml:space="preserve"> </w:t>
-      </w:r>
-      <w:r>
-        <w:t xml:space="preserve">96% das respostas contiveram informações corretas e relevantes</w:t>
-      </w:r>
-    </w:p>
-    <w:p>
-      <w:pPr>
-        <w:pStyle w:val="Compact"/>
-        <w:numPr>
-          <w:ilvl w:val="0"/>
-          <w:numId w:val="1022"/>
-        </w:numPr>
-      </w:pPr>
-      <w:r>
-        <w:rPr>
-          <w:b/>
-          <w:bCs/>
-        </w:rPr>
-        <w:t xml:space="preserve">Completude:</w:t>
-      </w:r>
-      <w:r>
-        <w:t xml:space="preserve"> </w:t>
-      </w:r>
-      <w:r>
-        <w:t xml:space="preserve">88% das respostas forneceram todas as informações solicitadas</w:t>
-      </w:r>
-    </w:p>
-    <w:bookmarkEnd w:id="67"/>
-    <w:bookmarkEnd w:id="68"/>
-    <w:bookmarkStart w:id="70" w:name="segurança-e-robustez"/>
-    <w:p>
-      <w:pPr>
-        <w:pStyle w:val="Ttulo2"/>
-      </w:pPr>
-      <w:r>
-        <w:t xml:space="preserve">4.4 Segurança e Robustez</w:t>
-      </w:r>
-    </w:p>
-    <w:p>
-      <w:pPr>
-        <w:pStyle w:val="FirstParagraph"/>
-      </w:pPr>
-      <w:r>
-        <w:t xml:space="preserve">Os testes de segurança revelaram uma implementação robusta com proteções adequadas:</w:t>
-      </w:r>
-    </w:p>
-    <w:bookmarkStart w:id="69" w:name="resistência-a-ataques"/>
-    <w:p>
-      <w:pPr>
-        <w:pStyle w:val="Ttulo3"/>
-      </w:pPr>
-      <w:r>
-        <w:t xml:space="preserve">4.4.1 Resistência a Ataques</w:t>
-      </w:r>
-    </w:p>
-    <w:p>
-      <w:pPr>
-        <w:pStyle w:val="Compact"/>
-        <w:numPr>
-          <w:ilvl w:val="0"/>
-          <w:numId w:val="1023"/>
-        </w:numPr>
-      </w:pPr>
-      <w:r>
-        <w:rPr>
-          <w:b/>
-          <w:bCs/>
-        </w:rPr>
-        <w:t xml:space="preserve">Injeção de Prompt:</w:t>
-      </w:r>
-      <w:r>
-        <w:t xml:space="preserve"> </w:t>
-      </w:r>
-      <w:r>
-        <w:t xml:space="preserve">85% de taxa de detecção e bloqueio de tentativas maliciosas</w:t>
-      </w:r>
-    </w:p>
-    <w:p>
-      <w:pPr>
-        <w:pStyle w:val="Compact"/>
-        <w:numPr>
-          <w:ilvl w:val="0"/>
-          <w:numId w:val="1023"/>
-        </w:numPr>
-      </w:pPr>
-      <w:r>
-        <w:rPr>
-          <w:b/>
-          <w:bCs/>
-        </w:rPr>
-        <w:t xml:space="preserve">Validação de Entrada:</w:t>
-      </w:r>
-      <w:r>
-        <w:t xml:space="preserve"> </w:t>
-      </w:r>
-      <w:r>
-        <w:t xml:space="preserve">100% de eficácia contra entradas mal-formadas</w:t>
-      </w:r>
-    </w:p>
-    <w:bookmarkEnd w:id="69"/>
-    <w:bookmarkEnd w:id="70"/>
-    <w:bookmarkStart w:id="73" w:name="usabilidade-e-experiência-do-usuário"/>
-    <w:p>
-      <w:pPr>
-        <w:pStyle w:val="Ttulo2"/>
-      </w:pPr>
-      <w:r>
-        <w:t xml:space="preserve">4.5 Usabilidade e Experiência do Usuário</w:t>
-      </w:r>
-    </w:p>
-    <w:p>
-      <w:pPr>
-        <w:pStyle w:val="FirstParagraph"/>
-      </w:pPr>
-      <w:r>
-        <w:t xml:space="preserve">A avaliação da experiência do usuário demonstrou alta satisfação:</w:t>
-      </w:r>
-    </w:p>
-    <w:bookmarkStart w:id="71" w:name="facilidade-de-uso"/>
-    <w:p>
-      <w:pPr>
-        <w:pStyle w:val="Ttulo3"/>
-      </w:pPr>
-      <w:r>
-        <w:t xml:space="preserve">4.5.1 Facilidade de Uso</w:t>
-      </w:r>
-    </w:p>
-    <w:p>
-      <w:pPr>
-        <w:pStyle w:val="Compact"/>
-        <w:numPr>
-          <w:ilvl w:val="0"/>
-          <w:numId w:val="1024"/>
-        </w:numPr>
-      </w:pPr>
-      <w:r>
-        <w:rPr>
-          <w:b/>
-          <w:bCs/>
-        </w:rPr>
-        <w:t xml:space="preserve">Curva de Aprendizado:</w:t>
-      </w:r>
-      <w:r>
-        <w:t xml:space="preserve"> </w:t>
-      </w:r>
-      <w:r>
-        <w:t xml:space="preserve">Likert</w:t>
-      </w:r>
-    </w:p>
-    <w:p>
-      <w:pPr>
-        <w:pStyle w:val="Compact"/>
-        <w:numPr>
-          <w:ilvl w:val="0"/>
-          <w:numId w:val="1024"/>
-        </w:numPr>
-      </w:pPr>
-      <w:r>
-        <w:rPr>
-          <w:b/>
-          <w:bCs/>
-        </w:rPr>
-        <w:t xml:space="preserve">Intuitividade:</w:t>
-      </w:r>
-      <w:r>
-        <w:t xml:space="preserve"> </w:t>
-      </w:r>
-      <w:r>
-        <w:t xml:space="preserve">Likert</w:t>
-      </w:r>
-    </w:p>
-    <w:p>
-      <w:pPr>
-        <w:pStyle w:val="Compact"/>
-        <w:numPr>
-          <w:ilvl w:val="0"/>
-          <w:numId w:val="1024"/>
-        </w:numPr>
-      </w:pPr>
-      <w:r>
-        <w:rPr>
-          <w:b/>
-          <w:bCs/>
-        </w:rPr>
-        <w:t xml:space="preserve">Eficiência:</w:t>
-      </w:r>
-      <w:r>
-        <w:t xml:space="preserve"> </w:t>
-      </w:r>
-      <w:r>
-        <w:t xml:space="preserve">Likert</w:t>
-      </w:r>
-    </w:p>
-    <w:bookmarkEnd w:id="71"/>
-    <w:bookmarkStart w:id="72" w:name="satisfação-geral"/>
-    <w:p>
-      <w:pPr>
-        <w:pStyle w:val="Ttulo3"/>
-      </w:pPr>
-      <w:r>
-        <w:t xml:space="preserve">4.5.2 Satisfação Geral</w:t>
-      </w:r>
-    </w:p>
-    <w:p>
-      <w:pPr>
-        <w:pStyle w:val="Compact"/>
-        <w:numPr>
-          <w:ilvl w:val="0"/>
-          <w:numId w:val="1025"/>
-        </w:numPr>
-      </w:pPr>
-      <w:r>
-        <w:rPr>
-          <w:b/>
-          <w:bCs/>
-        </w:rPr>
-        <w:t xml:space="preserve">Satisfação:</w:t>
-      </w:r>
-      <w:r>
-        <w:t xml:space="preserve"> </w:t>
-      </w:r>
-      <w:r>
-        <w:t xml:space="preserve">Likert</w:t>
-      </w:r>
-    </w:p>
-    <w:p>
-      <w:pPr>
-        <w:pStyle w:val="Compact"/>
-        <w:numPr>
-          <w:ilvl w:val="0"/>
-          <w:numId w:val="1025"/>
-        </w:numPr>
-      </w:pPr>
-      <w:r>
-        <w:rPr>
-          <w:b/>
-          <w:bCs/>
-        </w:rPr>
-        <w:t xml:space="preserve">Recomendação:</w:t>
-      </w:r>
-      <w:r>
-        <w:t xml:space="preserve"> </w:t>
-      </w:r>
-      <w:r>
-        <w:t xml:space="preserve">Likert</w:t>
-      </w:r>
-    </w:p>
-    <w:p>
-      <w:pPr>
-        <w:pStyle w:val="Compact"/>
-        <w:numPr>
-          <w:ilvl w:val="0"/>
-          <w:numId w:val="1025"/>
-        </w:numPr>
-      </w:pPr>
-      <w:r>
-        <w:rPr>
-          <w:b/>
-          <w:bCs/>
-        </w:rPr>
-        <w:t xml:space="preserve">Produtividade:</w:t>
-      </w:r>
-      <w:r>
-        <w:t xml:space="preserve"> </w:t>
-      </w:r>
-      <w:r>
-        <w:t xml:space="preserve">Likert</w:t>
-      </w:r>
-    </w:p>
-    <w:bookmarkEnd w:id="72"/>
-    <w:bookmarkEnd w:id="73"/>
-    <w:bookmarkStart w:id="77" w:name="discussão-dos-resultados"/>
-    <w:p>
-      <w:pPr>
-        <w:pStyle w:val="Ttulo2"/>
-      </w:pPr>
-      <w:r>
-        <w:t xml:space="preserve">4.6 Discussão dos Resultados</w:t>
-      </w:r>
-    </w:p>
-    <w:p>
-      <w:pPr>
-        <w:pStyle w:val="FirstParagraph"/>
-      </w:pPr>
-      <w:r>
-        <w:t xml:space="preserve">Os resultados demonstram que a abordagem OpenAPI-MCP oferece uma solução viável e eficaz para integração de agentes conversacionais com sistemas web. A capacidade de geração automática de servidores MCP elimina significativamente o esforço de desenvolvimento, enquanto o suporte a múltiplos servidores permite integração com ecossistemas complexos.</w:t>
-      </w:r>
-    </w:p>
-    <w:bookmarkStart w:id="74" w:name="vantagens-identificadas"/>
-    <w:p>
-      <w:pPr>
-        <w:pStyle w:val="Ttulo3"/>
-      </w:pPr>
-      <w:r>
-        <w:t xml:space="preserve">4.6.1 Vantagens Identificadas</w:t>
-      </w:r>
-    </w:p>
-    <w:p>
-      <w:pPr>
-        <w:pStyle w:val="Compact"/>
-        <w:numPr>
-          <w:ilvl w:val="0"/>
-          <w:numId w:val="1026"/>
-        </w:numPr>
-      </w:pPr>
-      <w:r>
-        <w:rPr>
-          <w:b/>
-          <w:bCs/>
-        </w:rPr>
-        <w:t xml:space="preserve">Padronização:</w:t>
-      </w:r>
-      <w:r>
-        <w:t xml:space="preserve"> </w:t>
-      </w:r>
-      <w:r>
-        <w:t xml:space="preserve">A utilização de especificações OpenAPI estabelecidas garante compatibilidade e consistência</w:t>
-      </w:r>
-    </w:p>
-    <w:p>
-      <w:pPr>
-        <w:pStyle w:val="Compact"/>
-        <w:numPr>
-          <w:ilvl w:val="0"/>
-          <w:numId w:val="1026"/>
-        </w:numPr>
-      </w:pPr>
-      <w:r>
-        <w:rPr>
-          <w:b/>
-          <w:bCs/>
-        </w:rPr>
-        <w:t xml:space="preserve">Escalabilidade:</w:t>
-      </w:r>
-      <w:r>
-        <w:t xml:space="preserve"> </w:t>
-      </w:r>
-      <w:r>
-        <w:t xml:space="preserve">O sistema demonstrou capacidade de crescer conforme necessidades do negócio</w:t>
-      </w:r>
-    </w:p>
-    <w:p>
-      <w:pPr>
-        <w:pStyle w:val="Compact"/>
-        <w:numPr>
-          <w:ilvl w:val="0"/>
-          <w:numId w:val="1026"/>
-        </w:numPr>
-      </w:pPr>
-      <w:r>
-        <w:rPr>
-          <w:b/>
-          <w:bCs/>
-        </w:rPr>
-        <w:t xml:space="preserve">Manutenibilidade:</w:t>
-      </w:r>
-      <w:r>
-        <w:t xml:space="preserve"> </w:t>
-      </w:r>
-      <w:r>
-        <w:t xml:space="preserve">Alterações nos servidores MCP são refletidas automaticamente nos chats conectados</w:t>
-      </w:r>
-    </w:p>
-    <w:p>
-      <w:pPr>
-        <w:pStyle w:val="Compact"/>
-        <w:numPr>
-          <w:ilvl w:val="0"/>
-          <w:numId w:val="1026"/>
-        </w:numPr>
-      </w:pPr>
-      <w:r>
-        <w:rPr>
-          <w:b/>
-          <w:bCs/>
-        </w:rPr>
-        <w:t xml:space="preserve">Segurança:</w:t>
-      </w:r>
-      <w:r>
-        <w:t xml:space="preserve"> </w:t>
-      </w:r>
-      <w:r>
-        <w:t xml:space="preserve">Múltiplas camadas de validação e controle de acesso</w:t>
-      </w:r>
-    </w:p>
-    <w:bookmarkEnd w:id="74"/>
-    <w:bookmarkStart w:id="75" w:name="limitações-observadas"/>
-    <w:p>
-      <w:pPr>
-        <w:pStyle w:val="Ttulo3"/>
-      </w:pPr>
-      <w:r>
-        <w:t xml:space="preserve">4.6.2 Limitações Observadas</w:t>
-      </w:r>
-    </w:p>
-    <w:p>
-      <w:pPr>
-        <w:pStyle w:val="Compact"/>
-        <w:numPr>
-          <w:ilvl w:val="0"/>
-          <w:numId w:val="1027"/>
-        </w:numPr>
-      </w:pPr>
-      <w:r>
-        <w:rPr>
-          <w:b/>
-          <w:bCs/>
-        </w:rPr>
-        <w:t xml:space="preserve">Dependência de Especificações:</w:t>
-      </w:r>
-      <w:r>
-        <w:t xml:space="preserve"> </w:t>
-      </w:r>
-      <w:r>
-        <w:t xml:space="preserve">Qualidade da integração depende da completude das especificações OpenAPI</w:t>
-      </w:r>
-    </w:p>
-    <w:p>
-      <w:pPr>
-        <w:pStyle w:val="Compact"/>
-        <w:numPr>
-          <w:ilvl w:val="0"/>
-          <w:numId w:val="1027"/>
-        </w:numPr>
-      </w:pPr>
-      <w:r>
-        <w:rPr>
-          <w:b/>
-          <w:bCs/>
-        </w:rPr>
-        <w:t xml:space="preserve">Overhead de Performance:</w:t>
-      </w:r>
-      <w:r>
-        <w:t xml:space="preserve"> </w:t>
-      </w:r>
-      <w:r>
-        <w:t xml:space="preserve">Pequena latência adicional devido às camadas de abstração</w:t>
-      </w:r>
-    </w:p>
-    <w:bookmarkEnd w:id="75"/>
-    <w:bookmarkStart w:id="76" w:name="implicações-práticas"/>
-    <w:p>
-      <w:pPr>
-        <w:pStyle w:val="Ttulo3"/>
-      </w:pPr>
-      <w:r>
-        <w:t xml:space="preserve">4.6.3 Implicações Práticas</w:t>
-      </w:r>
-    </w:p>
-    <w:p>
-      <w:pPr>
-        <w:pStyle w:val="FirstParagraph"/>
-      </w:pPr>
-      <w:r>
-        <w:t xml:space="preserve">A solução demonstra potencial significativo para aplicação em ambientes corporativos onde múltiplos sistemas precisam ser integrados através de interfaces conversacionais. A capacidade de reutilizar especificações OpenAPI existentes reduz substancialmente o time-to-market para implementações de agentes conversacionais.</w:t>
-      </w:r>
-    </w:p>
-    <w:bookmarkEnd w:id="76"/>
-    <w:bookmarkEnd w:id="77"/>
-    <w:bookmarkEnd w:id="78"/>
-    <w:bookmarkStart w:id="79" w:name="considerações-finais"/>
-    <w:p>
-      <w:pPr>
-        <w:pStyle w:val="Ttulo1"/>
-      </w:pPr>
-      <w:r>
-        <w:t xml:space="preserve">5 CONSIDERAÇÕES FINAIS</w:t>
-      </w:r>
-    </w:p>
-    <w:p>
-      <w:pPr>
-        <w:pStyle w:val="FirstParagraph"/>
-      </w:pPr>
-      <w:r>
-        <w:t xml:space="preserve">Este estudo demonstrou a viabilidade e eficácia da integração de agentes conversacionais baseados em IA com sistemas web através da combinação da especificação OpenAPI com o protocolo Model Context Protocol (MCP). A pesquisa desenvolveu e validou uma solução completa que inclui geração automática de servidores MCP, gerenciamento de múltiplos servidores simultâneos, e validação através de aplicações de teste.</w:t>
-      </w:r>
-    </w:p>
-    <w:bookmarkEnd w:id="79"/>
-    <w:bookmarkStart w:id="132" w:name="referências"/>
-    <w:p>
-      <w:pPr>
-        <w:pStyle w:val="Ttulo1"/>
-      </w:pPr>
-      <w:r>
-        <w:t xml:space="preserve">REFERÊNCIAS</w:t>
-      </w:r>
-    </w:p>
-    <w:bookmarkStart w:id="131" w:name="refs"/>
-    <w:bookmarkStart w:id="81" w:name="ref-anthropic2024context"/>
-    <w:p>
-      <w:pPr>
-        <w:pStyle w:val="Bibliography"/>
-      </w:pPr>
-      <w:r>
-        <w:t xml:space="preserve">ANTHROPIC.</w:t>
-      </w:r>
-      <w:r>
-        <w:t xml:space="preserve"> </w:t>
-      </w:r>
-      <w:r>
-        <w:rPr>
-          <w:b/>
-          <w:bCs/>
-        </w:rPr>
         <w:t xml:space="preserve">Anthropic Now Offers 100K Context Windows for Claude 3 Models</w:t>
       </w:r>
       <w:r>
         <w:t xml:space="preserve">. Disponível em: &lt;</w:t>
       </w:r>
-      <w:hyperlink r:id="rId80">
+      <w:hyperlink r:id="rId71">
         <w:r>
           <w:rPr>
             <w:rStyle w:val="Hyperlink"/>
@@ -2902,8 +2200,8 @@
         <w:t xml:space="preserve">&gt;.</w:t>
       </w:r>
     </w:p>
-    <w:bookmarkEnd w:id="81"/>
-    <w:bookmarkStart w:id="83" w:name="ref-anthropic2024mcp"/>
+    <w:bookmarkEnd w:id="72"/>
+    <w:bookmarkStart w:id="74" w:name="ref-anthropic2024mcp"/>
     <w:p>
       <w:pPr>
         <w:pStyle w:val="Bibliography"/>
@@ -2924,7 +2222,7 @@
       <w:r>
         <w:t xml:space="preserve">. Disponível em: &lt;</w:t>
       </w:r>
-      <w:hyperlink r:id="rId82">
+      <w:hyperlink r:id="rId73">
         <w:r>
           <w:rPr>
             <w:rStyle w:val="Hyperlink"/>
@@ -2936,8 +2234,8 @@
         <w:t xml:space="preserve">&gt;. Acesso em: 12 abr. 2025a.</w:t>
       </w:r>
     </w:p>
-    <w:bookmarkEnd w:id="83"/>
-    <w:bookmarkStart w:id="84" w:name="ref-Anthropic2024"/>
+    <w:bookmarkEnd w:id="74"/>
+    <w:bookmarkStart w:id="75" w:name="ref-Anthropic2024"/>
     <w:p>
       <w:pPr>
         <w:pStyle w:val="Bibliography"/>
@@ -2958,7 +2256,7 @@
       <w:r>
         <w:t xml:space="preserve">. Anthropic News, nov. c2024. Disponível em: &lt;</w:t>
       </w:r>
-      <w:hyperlink r:id="rId82">
+      <w:hyperlink r:id="rId73">
         <w:r>
           <w:rPr>
             <w:rStyle w:val="Hyperlink"/>
@@ -2970,8 +2268,8 @@
         <w:t xml:space="preserve">&gt;</w:t>
       </w:r>
     </w:p>
-    <w:bookmarkEnd w:id="84"/>
-    <w:bookmarkStart w:id="86" w:name="ref-RedHat2024LLMNode"/>
+    <w:bookmarkEnd w:id="75"/>
+    <w:bookmarkStart w:id="77" w:name="ref-RedHat2024LLMNode"/>
     <w:p>
       <w:pPr>
         <w:pStyle w:val="Bibliography"/>
@@ -2995,7 +2293,7 @@
       <w:r>
         <w:t xml:space="preserve"> </w:t>
       </w:r>
-      <w:hyperlink r:id="rId85">
+      <w:hyperlink r:id="rId76">
         <w:r>
           <w:rPr>
             <w:rStyle w:val="Hyperlink"/>
@@ -3007,8 +2305,8 @@
         <w:t xml:space="preserve">, 2024.</w:t>
       </w:r>
     </w:p>
-    <w:bookmarkEnd w:id="86"/>
-    <w:bookmarkStart w:id="88" w:name="X5cd88a006cf9f57df3e817769ba481705a9af6b"/>
+    <w:bookmarkEnd w:id="77"/>
+    <w:bookmarkStart w:id="79" w:name="X5cd88a006cf9f57df3e817769ba481705a9af6b"/>
     <w:p>
       <w:pPr>
         <w:pStyle w:val="Bibliography"/>
@@ -3029,7 +2327,7 @@
       <w:r>
         <w:t xml:space="preserve">., 2020. Disponível em: &lt;</w:t>
       </w:r>
-      <w:hyperlink r:id="rId87">
+      <w:hyperlink r:id="rId78">
         <w:r>
           <w:rPr>
             <w:rStyle w:val="Hyperlink"/>
@@ -3041,8 +2339,8 @@
         <w:t xml:space="preserve">&gt;</w:t>
       </w:r>
     </w:p>
-    <w:bookmarkEnd w:id="88"/>
-    <w:bookmarkStart w:id="90" w:name="ref-cherednichenko:hal-04545073"/>
+    <w:bookmarkEnd w:id="79"/>
+    <w:bookmarkStart w:id="81" w:name="ref-cherednichenko:hal-04545073"/>
     <w:p>
       <w:pPr>
         <w:pStyle w:val="Bibliography"/>
@@ -3063,7 +2361,7 @@
       <w:r>
         <w:t xml:space="preserve">. Lviv, Ukraine: 2024. Disponível em: &lt;</w:t>
       </w:r>
-      <w:hyperlink r:id="rId89">
+      <w:hyperlink r:id="rId80">
         <w:r>
           <w:rPr>
             <w:rStyle w:val="Hyperlink"/>
@@ -3075,8 +2373,8 @@
         <w:t xml:space="preserve">&gt;</w:t>
       </w:r>
     </w:p>
-    <w:bookmarkEnd w:id="90"/>
-    <w:bookmarkStart w:id="92" w:name="ref-Deng2023AMA"/>
+    <w:bookmarkEnd w:id="81"/>
+    <w:bookmarkStart w:id="83" w:name="ref-Deng2023AMA"/>
     <w:p>
       <w:pPr>
         <w:pStyle w:val="Bibliography"/>
@@ -3087,7 +2385,7 @@
       <w:r>
         <w:t xml:space="preserve"> </w:t>
       </w:r>
-      <w:hyperlink r:id="rId91">
+      <w:hyperlink r:id="rId82">
         <w:r>
           <w:rPr>
             <w:rStyle w:val="Hyperlink"/>
@@ -3112,8 +2410,8 @@
         <w:t xml:space="preserve">, 2023.</w:t>
       </w:r>
     </w:p>
-    <w:bookmarkEnd w:id="92"/>
-    <w:bookmarkStart w:id="94" w:name="X43f7bb2b3071fbda039d1a81a2d72249680f984"/>
+    <w:bookmarkEnd w:id="83"/>
+    <w:bookmarkStart w:id="85" w:name="X43f7bb2b3071fbda039d1a81a2d72249680f984"/>
     <w:p>
       <w:pPr>
         <w:pStyle w:val="Bibliography"/>
@@ -3134,7 +2432,7 @@
       <w:r>
         <w:t xml:space="preserve">., 2017. Disponível em: &lt;</w:t>
       </w:r>
-      <w:hyperlink r:id="rId93">
+      <w:hyperlink r:id="rId84">
         <w:r>
           <w:rPr>
             <w:rStyle w:val="Hyperlink"/>
@@ -3146,8 +2444,8 @@
         <w:t xml:space="preserve">&gt;</w:t>
       </w:r>
     </w:p>
-    <w:bookmarkEnd w:id="94"/>
-    <w:bookmarkStart w:id="96" w:name="ref-Guo2024Doppelganger"/>
+    <w:bookmarkEnd w:id="85"/>
+    <w:bookmarkStart w:id="87" w:name="ref-Guo2024Doppelganger"/>
     <w:p>
       <w:pPr>
         <w:pStyle w:val="Bibliography"/>
@@ -3181,7 +2479,7 @@
       <w:r>
         <w:t xml:space="preserve">...2024. Disponível em: &lt;</w:t>
       </w:r>
-      <w:hyperlink r:id="rId95">
+      <w:hyperlink r:id="rId86">
         <w:r>
           <w:rPr>
             <w:rStyle w:val="Hyperlink"/>
@@ -3193,8 +2491,8 @@
         <w:t xml:space="preserve">&gt;</w:t>
       </w:r>
     </w:p>
-    <w:bookmarkEnd w:id="96"/>
-    <w:bookmarkStart w:id="98" w:name="ref-inie2025summon"/>
+    <w:bookmarkEnd w:id="87"/>
+    <w:bookmarkStart w:id="89" w:name="ref-inie2025summon"/>
     <w:p>
       <w:pPr>
         <w:pStyle w:val="Bibliography"/>
@@ -3205,7 +2503,7 @@
       <w:r>
         <w:t xml:space="preserve"> </w:t>
       </w:r>
-      <w:hyperlink r:id="rId97">
+      <w:hyperlink r:id="rId88">
         <w:r>
           <w:rPr>
             <w:rStyle w:val="Hyperlink"/>
@@ -3230,8 +2528,8 @@
         <w:t xml:space="preserve">, v. 20, n. 1, p. e0314658, 2025.</w:t>
       </w:r>
     </w:p>
-    <w:bookmarkEnd w:id="98"/>
-    <w:bookmarkStart w:id="100" w:name="ref-john2025owasp"/>
+    <w:bookmarkEnd w:id="89"/>
+    <w:bookmarkStart w:id="91" w:name="ref-john2025owasp"/>
     <w:p>
       <w:pPr>
         <w:pStyle w:val="Bibliography"/>
@@ -3242,7 +2540,7 @@
       <w:r>
         <w:t xml:space="preserve"> </w:t>
       </w:r>
-      <w:hyperlink r:id="rId99">
+      <w:hyperlink r:id="rId90">
         <w:r>
           <w:rPr>
             <w:rStyle w:val="Hyperlink"/>
@@ -3256,8 +2554,8 @@
         <w:t xml:space="preserve">. tese de doutorado—[s.l.] OWASP, 2025.</w:t>
       </w:r>
     </w:p>
-    <w:bookmarkEnd w:id="100"/>
-    <w:bookmarkStart w:id="102" w:name="ref-Kocaballi2019"/>
+    <w:bookmarkEnd w:id="91"/>
+    <w:bookmarkStart w:id="93" w:name="ref-Kocaballi2019"/>
     <w:p>
       <w:pPr>
         <w:pStyle w:val="Bibliography"/>
@@ -3268,7 +2566,7 @@
       <w:r>
         <w:t xml:space="preserve"> </w:t>
       </w:r>
-      <w:hyperlink r:id="rId101">
+      <w:hyperlink r:id="rId92">
         <w:r>
           <w:rPr>
             <w:rStyle w:val="Hyperlink"/>
@@ -3293,8 +2591,8 @@
         <w:t xml:space="preserve">, v. 21, n. 11, p. e15360, 7 nov. 2019.</w:t>
       </w:r>
     </w:p>
-    <w:bookmarkEnd w:id="102"/>
-    <w:bookmarkStart w:id="104" w:name="ref-Lister2020AccessibleCU"/>
+    <w:bookmarkEnd w:id="93"/>
+    <w:bookmarkStart w:id="95" w:name="ref-Lister2020AccessibleCU"/>
     <w:p>
       <w:pPr>
         <w:pStyle w:val="Bibliography"/>
@@ -3305,7 +2603,7 @@
       <w:r>
         <w:t xml:space="preserve"> </w:t>
       </w:r>
-      <w:hyperlink r:id="rId103">
+      <w:hyperlink r:id="rId94">
         <w:r>
           <w:rPr>
             <w:rStyle w:val="Hyperlink"/>
@@ -3330,8 +2628,8 @@
         <w:t xml:space="preserve">, 2020.</w:t>
       </w:r>
     </w:p>
-    <w:bookmarkEnd w:id="104"/>
-    <w:bookmarkStart w:id="106" w:name="ref-MCPDocs2024"/>
+    <w:bookmarkEnd w:id="95"/>
+    <w:bookmarkStart w:id="97" w:name="ref-MCPDocs2024"/>
     <w:p>
       <w:pPr>
         <w:pStyle w:val="Bibliography"/>
@@ -3352,7 +2650,7 @@
       <w:r>
         <w:t xml:space="preserve">. Online Documentation, 2024. Disponível em: &lt;</w:t>
       </w:r>
-      <w:hyperlink r:id="rId105">
+      <w:hyperlink r:id="rId96">
         <w:r>
           <w:rPr>
             <w:rStyle w:val="Hyperlink"/>
@@ -3364,8 +2662,8 @@
         <w:t xml:space="preserve">&gt;</w:t>
       </w:r>
     </w:p>
-    <w:bookmarkEnd w:id="106"/>
-    <w:bookmarkStart w:id="108" w:name="ref-mcp2025spec"/>
+    <w:bookmarkEnd w:id="97"/>
+    <w:bookmarkStart w:id="99" w:name="ref-mcp2025spec"/>
     <w:p>
       <w:pPr>
         <w:pStyle w:val="Bibliography"/>
@@ -3386,7 +2684,7 @@
       <w:r>
         <w:t xml:space="preserve">. [s.l.] Model Context Protocol, 26 mar. 2025. Disponível em: &lt;</w:t>
       </w:r>
-      <w:hyperlink r:id="rId107">
+      <w:hyperlink r:id="rId98">
         <w:r>
           <w:rPr>
             <w:rStyle w:val="Hyperlink"/>
@@ -3398,8 +2696,8 @@
         <w:t xml:space="preserve">&gt;. Acesso em: 12 abr. 2025.</w:t>
       </w:r>
     </w:p>
-    <w:bookmarkEnd w:id="108"/>
-    <w:bookmarkStart w:id="110" w:name="ref-openai2022instructgpt"/>
+    <w:bookmarkEnd w:id="99"/>
+    <w:bookmarkStart w:id="101" w:name="ref-openai2022instructgpt"/>
     <w:p>
       <w:pPr>
         <w:pStyle w:val="Bibliography"/>
@@ -3420,7 +2718,7 @@
       <w:r>
         <w:t xml:space="preserve">. [s.l.] OpenAI, 27 jan. 2022. Disponível em: &lt;</w:t>
       </w:r>
-      <w:hyperlink r:id="rId109">
+      <w:hyperlink r:id="rId100">
         <w:r>
           <w:rPr>
             <w:rStyle w:val="Hyperlink"/>
@@ -3432,8 +2730,8 @@
         <w:t xml:space="preserve">&gt;. Acesso em: 12 abr. 2025.</w:t>
       </w:r>
     </w:p>
-    <w:bookmarkEnd w:id="110"/>
-    <w:bookmarkStart w:id="112" w:name="ref-openai2023gpt4"/>
+    <w:bookmarkEnd w:id="101"/>
+    <w:bookmarkStart w:id="103" w:name="ref-openai2023gpt4"/>
     <w:p>
       <w:pPr>
         <w:pStyle w:val="Bibliography"/>
@@ -3454,7 +2752,7 @@
       <w:r>
         <w:t xml:space="preserve">. [s.l.] OpenAI, a2023. Disponível em: &lt;</w:t>
       </w:r>
-      <w:hyperlink r:id="rId111">
+      <w:hyperlink r:id="rId102">
         <w:r>
           <w:rPr>
             <w:rStyle w:val="Hyperlink"/>
@@ -3466,8 +2764,8 @@
         <w:t xml:space="preserve">&gt;.</w:t>
       </w:r>
     </w:p>
-    <w:bookmarkEnd w:id="112"/>
-    <w:bookmarkStart w:id="114" w:name="ref-openai2023functioncalling"/>
+    <w:bookmarkEnd w:id="103"/>
+    <w:bookmarkStart w:id="105" w:name="ref-openai2023functioncalling"/>
     <w:p>
       <w:pPr>
         <w:pStyle w:val="Bibliography"/>
@@ -3488,7 +2786,7 @@
       <w:r>
         <w:t xml:space="preserve">. Disponível em: &lt;</w:t>
       </w:r>
-      <w:hyperlink r:id="rId113">
+      <w:hyperlink r:id="rId104">
         <w:r>
           <w:rPr>
             <w:rStyle w:val="Hyperlink"/>
@@ -3500,8 +2798,8 @@
         <w:t xml:space="preserve">&gt;. Acesso em: 12 abr. 2025b.</w:t>
       </w:r>
     </w:p>
-    <w:bookmarkEnd w:id="114"/>
-    <w:bookmarkStart w:id="116" w:name="ref-OpenAI2023"/>
+    <w:bookmarkEnd w:id="105"/>
+    <w:bookmarkStart w:id="107" w:name="ref-OpenAI2023"/>
     <w:p>
       <w:pPr>
         <w:pStyle w:val="Bibliography"/>
@@ -3522,7 +2820,7 @@
       <w:r>
         <w:t xml:space="preserve">. OpenAI Product Blog, mar. c2023. Disponível em: &lt;</w:t>
       </w:r>
-      <w:hyperlink r:id="rId115">
+      <w:hyperlink r:id="rId106">
         <w:r>
           <w:rPr>
             <w:rStyle w:val="Hyperlink"/>
@@ -3534,8 +2832,8 @@
         <w:t xml:space="preserve">&gt;</w:t>
       </w:r>
     </w:p>
-    <w:bookmarkEnd w:id="116"/>
-    <w:bookmarkStart w:id="118" w:name="ref-OpenAPIInitiative2023"/>
+    <w:bookmarkEnd w:id="107"/>
+    <w:bookmarkStart w:id="109" w:name="ref-OpenAPIInitiative2023"/>
     <w:p>
       <w:pPr>
         <w:pStyle w:val="Bibliography"/>
@@ -3556,7 +2854,7 @@
       <w:r>
         <w:t xml:space="preserve">. OpenAPI Documentation (openapis.org), 2023. Disponível em: &lt;</w:t>
       </w:r>
-      <w:hyperlink r:id="rId117">
+      <w:hyperlink r:id="rId108">
         <w:r>
           <w:rPr>
             <w:rStyle w:val="Hyperlink"/>
@@ -3568,8 +2866,8 @@
         <w:t xml:space="preserve">&gt;</w:t>
       </w:r>
     </w:p>
-    <w:bookmarkEnd w:id="118"/>
-    <w:bookmarkStart w:id="120" w:name="ref-oprea2023adversarial"/>
+    <w:bookmarkEnd w:id="109"/>
+    <w:bookmarkStart w:id="111" w:name="ref-oprea2023adversarial"/>
     <w:p>
       <w:pPr>
         <w:pStyle w:val="Bibliography"/>
@@ -3590,7 +2888,7 @@
       <w:r>
         <w:t xml:space="preserve">. [s.l.] National Institute of Standards; Technology, 2023. Disponível em: &lt;</w:t>
       </w:r>
-      <w:hyperlink r:id="rId119">
+      <w:hyperlink r:id="rId110">
         <w:r>
           <w:rPr>
             <w:rStyle w:val="Hyperlink"/>
@@ -3602,8 +2900,8 @@
         <w:t xml:space="preserve">&gt;.</w:t>
       </w:r>
     </w:p>
-    <w:bookmarkEnd w:id="120"/>
-    <w:bookmarkStart w:id="122" w:name="ref-RAPP201849"/>
+    <w:bookmarkEnd w:id="111"/>
+    <w:bookmarkStart w:id="113" w:name="ref-RAPP201849"/>
     <w:p>
       <w:pPr>
         <w:pStyle w:val="Bibliography"/>
@@ -3614,7 +2912,7 @@
       <w:r>
         <w:t xml:space="preserve"> </w:t>
       </w:r>
-      <w:hyperlink r:id="rId121">
+      <w:hyperlink r:id="rId112">
         <w:r>
           <w:rPr>
             <w:rStyle w:val="Hyperlink"/>
@@ -3639,8 +2937,8 @@
         <w:t xml:space="preserve">, v. 120, p. 49–65, 2018.</w:t>
       </w:r>
     </w:p>
-    <w:bookmarkEnd w:id="122"/>
-    <w:bookmarkStart w:id="124" w:name="ref-Postman2023"/>
+    <w:bookmarkEnd w:id="113"/>
+    <w:bookmarkStart w:id="115" w:name="ref-Postman2023"/>
     <w:p>
       <w:pPr>
         <w:pStyle w:val="Bibliography"/>
@@ -3661,7 +2959,7 @@
       <w:r>
         <w:t xml:space="preserve"> Postman Blog, ago. 2023. Disponível em: &lt;</w:t>
       </w:r>
-      <w:hyperlink r:id="rId123">
+      <w:hyperlink r:id="rId114">
         <w:r>
           <w:rPr>
             <w:rStyle w:val="Hyperlink"/>
@@ -3673,8 +2971,8 @@
         <w:t xml:space="preserve">&gt;</w:t>
       </w:r>
     </w:p>
-    <w:bookmarkEnd w:id="124"/>
-    <w:bookmarkStart w:id="126" w:name="Xdb972de03a39c6d63569ca249ff4d688a5d0d8c"/>
+    <w:bookmarkEnd w:id="115"/>
+    <w:bookmarkStart w:id="117" w:name="Xdb972de03a39c6d63569ca249ff4d688a5d0d8c"/>
     <w:p>
       <w:pPr>
         <w:pStyle w:val="Bibliography"/>
@@ -3695,7 +2993,7 @@
       <w:r>
         <w:t xml:space="preserve">., 2023. Disponível em: &lt;</w:t>
       </w:r>
-      <w:hyperlink r:id="rId125">
+      <w:hyperlink r:id="rId116">
         <w:r>
           <w:rPr>
             <w:rStyle w:val="Hyperlink"/>
@@ -3707,8 +3005,8 @@
         <w:t xml:space="preserve">&gt;</w:t>
       </w:r>
     </w:p>
-    <w:bookmarkEnd w:id="126"/>
-    <w:bookmarkStart w:id="128" w:name="ref-wu2023defending"/>
+    <w:bookmarkEnd w:id="117"/>
+    <w:bookmarkStart w:id="119" w:name="ref-wu2023defending"/>
     <w:p>
       <w:pPr>
         <w:pStyle w:val="Bibliography"/>
@@ -3719,7 +3017,7 @@
       <w:r>
         <w:t xml:space="preserve"> </w:t>
       </w:r>
-      <w:hyperlink r:id="rId127">
+      <w:hyperlink r:id="rId118">
         <w:r>
           <w:rPr>
             <w:rStyle w:val="Hyperlink"/>
@@ -3731,8 +3029,8 @@
         <w:t xml:space="preserve">. 2023.</w:t>
       </w:r>
     </w:p>
-    <w:bookmarkEnd w:id="128"/>
-    <w:bookmarkStart w:id="130" w:name="ref-yao2023treethoughtsdeliberateproblem"/>
+    <w:bookmarkEnd w:id="119"/>
+    <w:bookmarkStart w:id="121" w:name="ref-yao2023treethoughtsdeliberateproblem"/>
     <w:p>
       <w:pPr>
         <w:pStyle w:val="Bibliography"/>
@@ -3753,7 +3051,7 @@
       <w:r>
         <w:t xml:space="preserve">., 2023. Disponível em: &lt;</w:t>
       </w:r>
-      <w:hyperlink r:id="rId129">
+      <w:hyperlink r:id="rId120">
         <w:r>
           <w:rPr>
             <w:rStyle w:val="Hyperlink"/>
@@ -3765,9 +3063,9 @@
         <w:t xml:space="preserve">&gt;</w:t>
       </w:r>
     </w:p>
-    <w:bookmarkEnd w:id="130"/>
-    <w:bookmarkEnd w:id="131"/>
-    <w:bookmarkEnd w:id="132"/>
+    <w:bookmarkEnd w:id="121"/>
+    <w:bookmarkEnd w:id="122"/>
+    <w:bookmarkEnd w:id="123"/>
     <w:sectPr>
       <w:headerReference r:id="rId9" w:type="default"/>
       <w:pgSz w:h="16838" w:orient="portrait" w:w="11906"/>
@@ -4188,158 +3486,6 @@
       </w:pPr>
     </w:lvl>
   </w:abstractNum>
-  <w:abstractNum w:abstractNumId="992">
-    <w:nsid w:val="0000A992"/>
-    <w:multiLevelType w:val="multilevel"/>
-    <w:lvl w:ilvl="0">
-      <w:numFmt w:val="bullet"/>
-      <w:lvlText w:val="☐"/>
-      <w:lvlJc w:val="left"/>
-      <w:pPr>
-        <w:ind w:left="720" w:hanging="360"/>
-      </w:pPr>
-    </w:lvl>
-    <w:lvl w:ilvl="1">
-      <w:numFmt w:val="bullet"/>
-      <w:lvlText w:val="☐"/>
-      <w:lvlJc w:val="left"/>
-      <w:pPr>
-        <w:ind w:left="1440" w:hanging="360"/>
-      </w:pPr>
-    </w:lvl>
-    <w:lvl w:ilvl="2">
-      <w:numFmt w:val="bullet"/>
-      <w:lvlText w:val="☐"/>
-      <w:lvlJc w:val="left"/>
-      <w:pPr>
-        <w:ind w:left="2160" w:hanging="360"/>
-      </w:pPr>
-    </w:lvl>
-    <w:lvl w:ilvl="3">
-      <w:numFmt w:val="bullet"/>
-      <w:lvlText w:val="☐"/>
-      <w:lvlJc w:val="left"/>
-      <w:pPr>
-        <w:ind w:left="2880" w:hanging="360"/>
-      </w:pPr>
-    </w:lvl>
-    <w:lvl w:ilvl="4">
-      <w:numFmt w:val="bullet"/>
-      <w:lvlText w:val="☐"/>
-      <w:lvlJc w:val="left"/>
-      <w:pPr>
-        <w:ind w:left="3600" w:hanging="360"/>
-      </w:pPr>
-    </w:lvl>
-    <w:lvl w:ilvl="5">
-      <w:numFmt w:val="bullet"/>
-      <w:lvlText w:val="☐"/>
-      <w:lvlJc w:val="left"/>
-      <w:pPr>
-        <w:ind w:left="4320" w:hanging="360"/>
-      </w:pPr>
-    </w:lvl>
-    <w:lvl w:ilvl="6">
-      <w:numFmt w:val="bullet"/>
-      <w:lvlText w:val="☐"/>
-      <w:lvlJc w:val="left"/>
-      <w:pPr>
-        <w:ind w:left="5040" w:hanging="360"/>
-      </w:pPr>
-    </w:lvl>
-    <w:lvl w:ilvl="7">
-      <w:numFmt w:val="bullet"/>
-      <w:lvlText w:val="☐"/>
-      <w:lvlJc w:val="left"/>
-      <w:pPr>
-        <w:ind w:left="5760" w:hanging="360"/>
-      </w:pPr>
-    </w:lvl>
-    <w:lvl w:ilvl="8">
-      <w:numFmt w:val="bullet"/>
-      <w:lvlText w:val="☐"/>
-      <w:lvlJc w:val="left"/>
-      <w:pPr>
-        <w:ind w:left="6480" w:hanging="360"/>
-      </w:pPr>
-    </w:lvl>
-  </w:abstractNum>
-  <w:abstractNum w:abstractNumId="993">
-    <w:nsid w:val="0000A993"/>
-    <w:multiLevelType w:val="multilevel"/>
-    <w:lvl w:ilvl="0">
-      <w:numFmt w:val="bullet"/>
-      <w:lvlText w:val="☒"/>
-      <w:lvlJc w:val="left"/>
-      <w:pPr>
-        <w:ind w:left="720" w:hanging="360"/>
-      </w:pPr>
-    </w:lvl>
-    <w:lvl w:ilvl="1">
-      <w:numFmt w:val="bullet"/>
-      <w:lvlText w:val="☒"/>
-      <w:lvlJc w:val="left"/>
-      <w:pPr>
-        <w:ind w:left="1440" w:hanging="360"/>
-      </w:pPr>
-    </w:lvl>
-    <w:lvl w:ilvl="2">
-      <w:numFmt w:val="bullet"/>
-      <w:lvlText w:val="☒"/>
-      <w:lvlJc w:val="left"/>
-      <w:pPr>
-        <w:ind w:left="2160" w:hanging="360"/>
-      </w:pPr>
-    </w:lvl>
-    <w:lvl w:ilvl="3">
-      <w:numFmt w:val="bullet"/>
-      <w:lvlText w:val="☒"/>
-      <w:lvlJc w:val="left"/>
-      <w:pPr>
-        <w:ind w:left="2880" w:hanging="360"/>
-      </w:pPr>
-    </w:lvl>
-    <w:lvl w:ilvl="4">
-      <w:numFmt w:val="bullet"/>
-      <w:lvlText w:val="☒"/>
-      <w:lvlJc w:val="left"/>
-      <w:pPr>
-        <w:ind w:left="3600" w:hanging="360"/>
-      </w:pPr>
-    </w:lvl>
-    <w:lvl w:ilvl="5">
-      <w:numFmt w:val="bullet"/>
-      <w:lvlText w:val="☒"/>
-      <w:lvlJc w:val="left"/>
-      <w:pPr>
-        <w:ind w:left="4320" w:hanging="360"/>
-      </w:pPr>
-    </w:lvl>
-    <w:lvl w:ilvl="6">
-      <w:numFmt w:val="bullet"/>
-      <w:lvlText w:val="☒"/>
-      <w:lvlJc w:val="left"/>
-      <w:pPr>
-        <w:ind w:left="5040" w:hanging="360"/>
-      </w:pPr>
-    </w:lvl>
-    <w:lvl w:ilvl="7">
-      <w:numFmt w:val="bullet"/>
-      <w:lvlText w:val="☒"/>
-      <w:lvlJc w:val="left"/>
-      <w:pPr>
-        <w:ind w:left="5760" w:hanging="360"/>
-      </w:pPr>
-    </w:lvl>
-    <w:lvl w:ilvl="8">
-      <w:numFmt w:val="bullet"/>
-      <w:lvlText w:val="☒"/>
-      <w:lvlJc w:val="left"/>
-      <w:pPr>
-        <w:ind w:left="6480" w:hanging="360"/>
-      </w:pPr>
-    </w:lvl>
-  </w:abstractNum>
   <w:abstractNum w:abstractNumId="991">
     <w:nsid w:val="0000A991"/>
     <w:multiLevelType w:val="multilevel"/>
@@ -4443,228 +3589,14 @@
       </w:rPr>
     </w:lvl>
   </w:abstractNum>
-  <w:abstractNum w:abstractNumId="99411">
-    <w:nsid w:val="00A99411"/>
-    <w:multiLevelType w:val="multilevel"/>
-    <w:lvl w:ilvl="0">
-      <w:start w:val="1"/>
-      <w:numFmt w:val="decimal"/>
-      <w:lvlText w:val="%1."/>
-      <w:lvlJc w:val="left"/>
-      <w:pPr>
-        <w:ind w:left="720" w:hanging="360"/>
-      </w:pPr>
-    </w:lvl>
-    <w:lvl w:ilvl="1">
-      <w:start w:val="1"/>
-      <w:numFmt w:val="decimal"/>
-      <w:lvlText w:val="%2."/>
-      <w:lvlJc w:val="left"/>
-      <w:pPr>
-        <w:ind w:left="1440" w:hanging="360"/>
-      </w:pPr>
-    </w:lvl>
-    <w:lvl w:ilvl="2">
-      <w:start w:val="1"/>
-      <w:numFmt w:val="decimal"/>
-      <w:lvlText w:val="%3."/>
-      <w:lvlJc w:val="left"/>
-      <w:pPr>
-        <w:ind w:left="2160" w:hanging="360"/>
-      </w:pPr>
-    </w:lvl>
-    <w:lvl w:ilvl="3">
-      <w:start w:val="1"/>
-      <w:numFmt w:val="decimal"/>
-      <w:lvlText w:val="%4."/>
-      <w:lvlJc w:val="left"/>
-      <w:pPr>
-        <w:ind w:left="2880" w:hanging="360"/>
-      </w:pPr>
-    </w:lvl>
-    <w:lvl w:ilvl="4">
-      <w:start w:val="1"/>
-      <w:numFmt w:val="decimal"/>
-      <w:lvlText w:val="%5."/>
-      <w:lvlJc w:val="left"/>
-      <w:pPr>
-        <w:ind w:left="3600" w:hanging="360"/>
-      </w:pPr>
-    </w:lvl>
-    <w:lvl w:ilvl="5">
-      <w:start w:val="1"/>
-      <w:numFmt w:val="decimal"/>
-      <w:lvlText w:val="%6."/>
-      <w:lvlJc w:val="left"/>
-      <w:pPr>
-        <w:ind w:left="4320" w:hanging="360"/>
-      </w:pPr>
-    </w:lvl>
-    <w:lvl w:ilvl="6">
-      <w:start w:val="1"/>
-      <w:numFmt w:val="decimal"/>
-      <w:lvlText w:val="%7."/>
-      <w:lvlJc w:val="left"/>
-      <w:pPr>
-        <w:ind w:left="5040" w:hanging="360"/>
-      </w:pPr>
-    </w:lvl>
-    <w:lvl w:ilvl="7">
-      <w:start w:val="1"/>
-      <w:numFmt w:val="decimal"/>
-      <w:lvlText w:val="%8."/>
-      <w:lvlJc w:val="left"/>
-      <w:pPr>
-        <w:ind w:left="5760" w:hanging="360"/>
-      </w:pPr>
-    </w:lvl>
-    <w:lvl w:ilvl="8">
-      <w:start w:val="1"/>
-      <w:numFmt w:val="decimal"/>
-      <w:lvlText w:val="%9."/>
-      <w:lvlJc w:val="left"/>
-      <w:pPr>
-        <w:ind w:left="6480" w:hanging="360"/>
-      </w:pPr>
-    </w:lvl>
-  </w:abstractNum>
   <w:num w:numId="1000">
     <w:abstractNumId w:val="990"/>
   </w:num>
   <w:num w:numId="1001">
-    <w:abstractNumId w:val="992"/>
+    <w:abstractNumId w:val="991"/>
   </w:num>
   <w:num w:numId="1002">
-    <w:abstractNumId w:val="992"/>
-  </w:num>
-  <w:num w:numId="1003">
-    <w:abstractNumId w:val="992"/>
-  </w:num>
-  <w:num w:numId="1004">
-    <w:abstractNumId w:val="993"/>
-  </w:num>
-  <w:num w:numId="1005">
-    <w:abstractNumId w:val="993"/>
-  </w:num>
-  <w:num w:numId="1006">
-    <w:abstractNumId w:val="992"/>
-  </w:num>
-  <w:num w:numId="1007">
-    <w:abstractNumId w:val="993"/>
-  </w:num>
-  <w:num w:numId="1008">
-    <w:abstractNumId w:val="993"/>
-  </w:num>
-  <w:num w:numId="1009">
-    <w:abstractNumId w:val="993"/>
-  </w:num>
-  <w:num w:numId="1010">
-    <w:abstractNumId w:val="993"/>
-  </w:num>
-  <w:num w:numId="1011">
-    <w:abstractNumId w:val="992"/>
-  </w:num>
-  <w:num w:numId="1012">
-    <w:abstractNumId w:val="992"/>
-  </w:num>
-  <w:num w:numId="1013">
-    <w:abstractNumId w:val="992"/>
-  </w:num>
-  <w:num w:numId="1014">
-    <w:abstractNumId w:val="992"/>
-  </w:num>
-  <w:num w:numId="1015">
     <w:abstractNumId w:val="991"/>
-  </w:num>
-  <w:num w:numId="1016">
-    <w:abstractNumId w:val="991"/>
-  </w:num>
-  <w:num w:numId="1017">
-    <w:abstractNumId w:val="991"/>
-  </w:num>
-  <w:num w:numId="1018">
-    <w:abstractNumId w:val="991"/>
-  </w:num>
-  <w:num w:numId="1019">
-    <w:abstractNumId w:val="991"/>
-  </w:num>
-  <w:num w:numId="1020">
-    <w:abstractNumId w:val="991"/>
-  </w:num>
-  <w:num w:numId="1021">
-    <w:abstractNumId w:val="991"/>
-  </w:num>
-  <w:num w:numId="1022">
-    <w:abstractNumId w:val="991"/>
-  </w:num>
-  <w:num w:numId="1023">
-    <w:abstractNumId w:val="991"/>
-  </w:num>
-  <w:num w:numId="1024">
-    <w:abstractNumId w:val="991"/>
-  </w:num>
-  <w:num w:numId="1025">
-    <w:abstractNumId w:val="991"/>
-  </w:num>
-  <w:num w:numId="1026">
-    <w:abstractNumId w:val="99411"/>
-    <w:lvlOverride w:ilvl="0">
-      <w:startOverride w:val="1"/>
-    </w:lvlOverride>
-    <w:lvlOverride w:ilvl="1">
-      <w:startOverride w:val="1"/>
-    </w:lvlOverride>
-    <w:lvlOverride w:ilvl="2">
-      <w:startOverride w:val="1"/>
-    </w:lvlOverride>
-    <w:lvlOverride w:ilvl="3">
-      <w:startOverride w:val="1"/>
-    </w:lvlOverride>
-    <w:lvlOverride w:ilvl="4">
-      <w:startOverride w:val="1"/>
-    </w:lvlOverride>
-    <w:lvlOverride w:ilvl="5">
-      <w:startOverride w:val="1"/>
-    </w:lvlOverride>
-    <w:lvlOverride w:ilvl="6">
-      <w:startOverride w:val="1"/>
-    </w:lvlOverride>
-    <w:lvlOverride w:ilvl="7">
-      <w:startOverride w:val="1"/>
-    </w:lvlOverride>
-    <w:lvlOverride w:ilvl="8">
-      <w:startOverride w:val="1"/>
-    </w:lvlOverride>
-  </w:num>
-  <w:num w:numId="1027">
-    <w:abstractNumId w:val="99411"/>
-    <w:lvlOverride w:ilvl="0">
-      <w:startOverride w:val="1"/>
-    </w:lvlOverride>
-    <w:lvlOverride w:ilvl="1">
-      <w:startOverride w:val="1"/>
-    </w:lvlOverride>
-    <w:lvlOverride w:ilvl="2">
-      <w:startOverride w:val="1"/>
-    </w:lvlOverride>
-    <w:lvlOverride w:ilvl="3">
-      <w:startOverride w:val="1"/>
-    </w:lvlOverride>
-    <w:lvlOverride w:ilvl="4">
-      <w:startOverride w:val="1"/>
-    </w:lvlOverride>
-    <w:lvlOverride w:ilvl="5">
-      <w:startOverride w:val="1"/>
-    </w:lvlOverride>
-    <w:lvlOverride w:ilvl="6">
-      <w:startOverride w:val="1"/>
-    </w:lvlOverride>
-    <w:lvlOverride w:ilvl="7">
-      <w:startOverride w:val="1"/>
-    </w:lvlOverride>
-    <w:lvlOverride w:ilvl="8">
-      <w:startOverride w:val="1"/>
-    </w:lvlOverride>
   </w:num>
 </w:numbering>
 </file>

</xml_diff>

<commit_message>
article: fix: resultados e discussoes
</commit_message>
<xml_diff>
--- a/article/article.docx
+++ b/article/article.docx
@@ -235,7 +235,7 @@
       </w:r>
     </w:p>
     <w:bookmarkEnd w:id="22"/>
-    <w:bookmarkStart w:id="55" w:name="procedimento-experimental"/>
+    <w:bookmarkStart w:id="61" w:name="procedimento-experimental"/>
     <w:p>
       <w:pPr>
         <w:pStyle w:val="Ttulo1"/>
@@ -974,7 +974,7 @@
         <w:pStyle w:val="FirstParagraph"/>
       </w:pPr>
       <w:r>
-        <w:t xml:space="preserve">A arquitetura do sistema que será desenvolvida para este estudo envolverá múltiplas camadas que trabalharão de forma integrada para responder às consultas feitas pelo usuário em linguagem natural. Inicialmente, as consultas serão recebidas pela interface</w:t>
+        <w:t xml:space="preserve">A arquitetura do sistema desenvolvida para este estudo envolve múltiplas camadas que trabalham de forma integrada para responder às consultas feitas pelo usuário em linguagem natural. Inicialmente, as consultas serão recebidas pela interface</w:t>
       </w:r>
       <w:r>
         <w:t xml:space="preserve"> </w:t>
@@ -990,7 +990,20 @@
         <w:t xml:space="preserve"> </w:t>
       </w:r>
       <w:r>
-        <w:t xml:space="preserve">e encaminhadas ao backend, onde o modelo de linguagem executará o processo de análise e interpretação.</w:t>
+        <w:t xml:space="preserve">e encaminhadas ao</w:t>
+      </w:r>
+      <w:r>
+        <w:t xml:space="preserve"> </w:t>
+      </w:r>
+      <w:r>
+        <w:rPr>
+          <w:i/>
+          <w:iCs/>
+        </w:rPr>
+        <w:t xml:space="preserve">backend</w:t>
+      </w:r>
+      <w:r>
+        <w:t xml:space="preserve">, onde o modelo de linguagem executará o processo de análise e interpretação.</w:t>
       </w:r>
     </w:p>
     <w:p>
@@ -1165,7 +1178,7 @@
     </w:p>
     <w:bookmarkEnd w:id="42"/>
     <w:bookmarkEnd w:id="43"/>
-    <w:bookmarkStart w:id="54" w:name="desenvolvimento"/>
+    <w:bookmarkStart w:id="52" w:name="desenvolvimento"/>
     <w:p>
       <w:pPr>
         <w:pStyle w:val="Ttulo2"/>
@@ -1182,13 +1195,13 @@
         <w:t xml:space="preserve">A implementação da solução OpenAPI-MCP foi estruturada seguindo uma abordagem modular e integrada, compreendendo quatro componentes principais que trabalham em sinergia para demonstrar e validar a viabilidade da integração proposta. A arquitetura resultante engloba um gerador automático de servidores MCP a partir de especificações OpenAPI, um cliente de chat capaz de gerenciar múltiplos servidores MCP simultaneamente, aplicações de teste que simulam cenários reais de negócio, e uma suíte abrangente de testes automatizados para avaliação científica da solução.</w:t>
       </w:r>
     </w:p>
-    <w:bookmarkStart w:id="47" w:name="Xcb3e1bda33270a61e33f8225f703da115ad2a1a"/>
+    <w:bookmarkStart w:id="46" w:name="X7bf14e7962a2809d18c9a1eea16c0136895bfa3"/>
     <w:p>
       <w:pPr>
         <w:pStyle w:val="Ttulo3"/>
       </w:pPr>
       <w:r>
-        <w:t xml:space="preserve">3.1 Gerador Automático de Servidores MCP (mcp-openapi-server)</w:t>
+        <w:t xml:space="preserve">3.1 Desafios Metodológicos e Decisões de Design</w:t>
       </w:r>
     </w:p>
     <w:p>
@@ -1196,7 +1209,41 @@
         <w:pStyle w:val="FirstParagraph"/>
       </w:pPr>
       <w:r>
-        <w:t xml:space="preserve">O desenvolvimento do gerador automático representa o núcleo da inovação proposta, resolvendo o problema fundamental da necessidade de desenvolvimento manual de integrações personalizadas para cada API externa. A arquitetura foi concebida em três camadas distintas e interconectadas: a camada de análise OpenAPI, responsável pela análise sintática (</w:t>
+        <w:t xml:space="preserve">O desenvolvimento da solução OpenAPI-MCP enfrentou desafios metodológicos fundamentais que exigiram decisões de design específicas para viabilizar a validação da hipótese de pesquisa. O principal desafio metodológico identificado reside na padronização de integrações heterogêneas de APIs, problema que tradicionalmente demanda desenvolvimento manual extensivo e customizado para cada sistema</w:t>
+      </w:r>
+      <w:r>
+        <w:t xml:space="preserve"> </w:t>
+      </w:r>
+      <w:r>
+        <w:t xml:space="preserve">(OPENAPI INITIATIVE, 2023)</w:t>
+      </w:r>
+      <w:r>
+        <w:t xml:space="preserve">. Esta problemática constitui uma barreira significativa para a democratização de agentes conversacionais em ambientes corporativos, onde a diversidade de sistemas e protocolos de comunicação impede a implementação escalável de interfaces conversacionais.</w:t>
+      </w:r>
+    </w:p>
+    <w:bookmarkStart w:id="44" w:name="X3a32080c6e581ee0a7ca5fa32b6d306ee26b8f4"/>
+    <w:p>
+      <w:pPr>
+        <w:pStyle w:val="Ttulo4"/>
+      </w:pPr>
+      <w:r>
+        <w:t xml:space="preserve">3.1.1 Gerador Automático de Servidores MCP: Abordagem Metodológica</w:t>
+      </w:r>
+    </w:p>
+    <w:p>
+      <w:pPr>
+        <w:pStyle w:val="FirstParagraph"/>
+      </w:pPr>
+      <w:r>
+        <w:t xml:space="preserve">Para abordar o desafio de padronização, foi desenvolvido um gerador automático de servidores MCP que representa o núcleo metodológico da contribuição científica proposta. A concepção desta ferramenta surge da necessidade de validar experimentalmente se especificações OpenAPI existentes podem ser sistematicamente convertidas em ferramentas utilizáveis por modelos de linguagem, eliminando a necessidade de desenvolvimento manual recorrente.</w:t>
+      </w:r>
+    </w:p>
+    <w:p>
+      <w:pPr>
+        <w:pStyle w:val="BodyText"/>
+      </w:pPr>
+      <w:r>
+        <w:t xml:space="preserve">A arquitetura metodológica foi estruturada em três camadas funcionais para garantir separação de responsabilidades e facilitar a validação experimental: a camada de análise sintática (</w:t>
       </w:r>
       <w:r>
         <w:rPr>
@@ -1206,7 +1253,7 @@
         <w:t xml:space="preserve">parsing</w:t>
       </w:r>
       <w:r>
-        <w:t xml:space="preserve">) e validação de especificações OpenAPI 3.0+, extração de metadados de endpoints e validação de schemas; a camada de mapeamento MCP, que realiza a conversão inteligente de operações OpenAPI para ferramentas MCP, incluindo mapeamento automático de tipos de dados e geração de documentação; e a camada de geração de código, que produz servidores MCP completos em TypeScript com implementação robusta de validação de entrada e tratamento de erros.</w:t>
+        <w:t xml:space="preserve">) de especificações OpenAPI 3.0+, responsável pela extração e validação de metadados de endpoints; a camada de mapeamento semântico MCP, que realiza a conversão inteligente de operações OpenAPI para ferramentas compreensíveis pelos modelos de linguagem; e a camada de geração de código, que produz servidores MCP funcionais em TypeScript com validação robusta de entrada e tratamento de erros.</w:t>
       </w:r>
     </w:p>
     <w:p>
@@ -1214,203 +1261,7 @@
         <w:pStyle w:val="BodyText"/>
       </w:pPr>
       <w:r>
-        <w:t xml:space="preserve">O processo de geração segue um fluxo estruturado que demonstra a automação completa da integração. Inicialmente, o gerador carrega e valida arquivos OpenAPI em formatos JSON, verificando rigorosamente a conformidade com as especificações OpenAPI 3.0+. Em seguida, cada endpoint é sistematicamente analisado para extrair informações cruciais sobre operações HTTP, parâmetros, schemas de entrada e saída, além dos requisitos específicos de autenticação. O mapeamento para MCP converte essas operações em ferramentas utilizáveis pelos modelos de linguagem, com mapeamento automático de tipos de dados e geração de descrições baseadas na documentação original. Finalmente, é gerado um servidor MCP completo e funcional, incluindo validação robusta de entrada, tratamento abrangente de erros e implementação de proxy para as APIs originais.</w:t>
-      </w:r>
-    </w:p>
-    <w:p>
-      <w:pPr>
-        <w:pStyle w:val="CaptionedFigure"/>
-      </w:pPr>
-      <w:r>
-        <w:drawing>
-          <wp:inline>
-            <wp:extent cx="5753100" cy="4610172"/>
-            <wp:effectExtent b="0" l="0" r="0" t="0"/>
-            <wp:docPr descr="Arquitetura do Gerador Automático de Servidores MCP" title="" id="45" name="Picture"/>
-            <a:graphic>
-              <a:graphicData uri="http://schemas.openxmlformats.org/drawingml/2006/picture">
-                <pic:pic>
-                  <pic:nvPicPr>
-                    <pic:cNvPr descr="images/openapi-mcp/mcp-server-generator-arch.jpg" id="46" name="Picture"/>
-                    <pic:cNvPicPr>
-                      <a:picLocks noChangeArrowheads="1" noChangeAspect="1"/>
-                    </pic:cNvPicPr>
-                  </pic:nvPicPr>
-                  <pic:blipFill>
-                    <a:blip r:embed="rId44"/>
-                    <a:stretch>
-                      <a:fillRect/>
-                    </a:stretch>
-                  </pic:blipFill>
-                  <pic:spPr bwMode="auto">
-                    <a:xfrm>
-                      <a:off x="0" y="0"/>
-                      <a:ext cx="5753100" cy="4610172"/>
-                    </a:xfrm>
-                    <a:prstGeom prst="rect">
-                      <a:avLst/>
-                    </a:prstGeom>
-                    <a:noFill/>
-                    <a:ln w="9525">
-                      <a:noFill/>
-                      <a:headEnd/>
-                      <a:tailEnd/>
-                    </a:ln>
-                  </pic:spPr>
-                </pic:pic>
-              </a:graphicData>
-            </a:graphic>
-          </wp:inline>
-        </w:drawing>
-      </w:r>
-    </w:p>
-    <w:p>
-      <w:pPr>
-        <w:pStyle w:val="ImageCaption"/>
-      </w:pPr>
-      <w:r>
-        <w:t xml:space="preserve">Arquitetura do Gerador Automático de Servidores MCP</w:t>
-      </w:r>
-    </w:p>
-    <w:p>
-      <w:pPr>
-        <w:pStyle w:val="BodyText"/>
-      </w:pPr>
-      <w:r>
-        <w:t xml:space="preserve">As funcionalidades implementadas no gerador refletem a necessidade de atender cenários complexos de integração empresarial. O suporte a múltiplas APIs permite que um único servidor MCP exponha ferramentas de diferentes sistemas simultaneamente, promovendo a integração holística de ecossistemas corporativos. A validação automática baseada em schemas OpenAPI garante a integridade dos dados em tempo de execução, enquanto o tratamento sofisticado de autenticação suporta diferentes métodos como API Key, Bearer Token e OAuth, essenciais para ambientes corporativos seguros. O sistema de gestão de erros implementa mapeamento inteligente para códigos de status HTTP apropriados, e o logging integrado fornece capacidades de auditoria e debugging fundamentais para ambientes de produção.</w:t>
-      </w:r>
-    </w:p>
-    <w:bookmarkEnd w:id="47"/>
-    <w:bookmarkStart w:id="51" w:name="cliente-de-chat-multi-servidor-mcp"/>
-    <w:p>
-      <w:pPr>
-        <w:pStyle w:val="Ttulo3"/>
-      </w:pPr>
-      <w:r>
-        <w:t xml:space="preserve">3.2 Cliente de Chat Multi-Servidor MCP</w:t>
-      </w:r>
-    </w:p>
-    <w:p>
-      <w:pPr>
-        <w:pStyle w:val="FirstParagraph"/>
-      </w:pPr>
-      <w:r>
-        <w:t xml:space="preserve">O cliente de chat foi desenvolvido como uma demonstração prática e ferramenta de validação da capacidade de gerenciamento simultâneo de múltiplos servidores MCP, representando um avanço significativo na orquestração de agentes conversacionais com sistemas distribuídos. A arquitetura baseada em aplicação web combina um frontend minimalista desenvolvido em HTML e JavaScript com um backend robusto implementado em Node.js utilizando Express.js. O frontend concentra-se em uma interface de chat responsiva e intuitiva, com exibição clara do histórico de conversas, campo de entrada para comandos do usuário e indicadores visuais de status das operações. O backend implementa um servidor Express.js sofisticado para gerenciamento de requisições, um cliente MCP especializado para comunicação com múltiplos servidores, integração nativa com LLMs via OpenAI API, e um sistema abrangente de gerenciamento de sessões e contexto de conversa.</w:t>
-      </w:r>
-    </w:p>
-    <w:p>
-      <w:pPr>
-        <w:pStyle w:val="BodyText"/>
-      </w:pPr>
-      <w:r>
-        <w:t xml:space="preserve">O gerenciamento de múltiplos servidores MCP representa uma contribuição técnica significativa, implementando um sistema sofisticado de coordenação que vai além da simples conexão pontual. O pool de conexões mantém conexões ativas e monitoradas com todos os servidores MCP configurados, garantindo disponibilidade e performance. O sistema de descoberta de ferramentas cataloga automaticamente as capacidades disponíveis em cada servidor, criando um inventário dinâmico e atualizado das funcionalidades acessíveis. O roteamento inteligente analisa a intenção do usuário e determina qual servidor utilizar baseado nas ferramentas disponíveis e na natureza da solicitação, otimizando tanto a precisão quanto a eficiência. A agregação de resultados permite combinar informações de múltiplos servidores quando necessário, habilitando consultas complexas que abrangem diferentes sistemas.</w:t>
-      </w:r>
-    </w:p>
-    <w:p>
-      <w:pPr>
-        <w:pStyle w:val="CaptionedFigure"/>
-      </w:pPr>
-      <w:r>
-        <w:drawing>
-          <wp:inline>
-            <wp:extent cx="5753100" cy="4543058"/>
-            <wp:effectExtent b="0" l="0" r="0" t="0"/>
-            <wp:docPr descr="Arquitetura do Cliente de Chat Multi-Servidor MCP" title="" id="49" name="Picture"/>
-            <a:graphic>
-              <a:graphicData uri="http://schemas.openxmlformats.org/drawingml/2006/picture">
-                <pic:pic>
-                  <pic:nvPicPr>
-                    <pic:cNvPr descr="images/chat/chat-arch.jpg" id="50" name="Picture"/>
-                    <pic:cNvPicPr>
-                      <a:picLocks noChangeArrowheads="1" noChangeAspect="1"/>
-                    </pic:cNvPicPr>
-                  </pic:nvPicPr>
-                  <pic:blipFill>
-                    <a:blip r:embed="rId48"/>
-                    <a:stretch>
-                      <a:fillRect/>
-                    </a:stretch>
-                  </pic:blipFill>
-                  <pic:spPr bwMode="auto">
-                    <a:xfrm>
-                      <a:off x="0" y="0"/>
-                      <a:ext cx="5753100" cy="4543058"/>
-                    </a:xfrm>
-                    <a:prstGeom prst="rect">
-                      <a:avLst/>
-                    </a:prstGeom>
-                    <a:noFill/>
-                    <a:ln w="9525">
-                      <a:noFill/>
-                      <a:headEnd/>
-                      <a:tailEnd/>
-                    </a:ln>
-                  </pic:spPr>
-                </pic:pic>
-              </a:graphicData>
-            </a:graphic>
-          </wp:inline>
-        </w:drawing>
-      </w:r>
-    </w:p>
-    <w:p>
-      <w:pPr>
-        <w:pStyle w:val="ImageCaption"/>
-      </w:pPr>
-      <w:r>
-        <w:t xml:space="preserve">Arquitetura do Cliente de Chat Multi-Servidor MCP</w:t>
-      </w:r>
-    </w:p>
-    <w:p>
-      <w:pPr>
-        <w:pStyle w:val="BodyText"/>
-      </w:pPr>
-      <w:r>
-        <w:t xml:space="preserve">A integração com modelos de linguagem de grande escala utiliza a funcionalidade de function calling da OpenAI como ponte entre a compreensão de linguagem natural e a execução de ferramentas específicas. As ferramentas MCP são automaticamente convertidas para o formato de funções da OpenAI, mantendo metadados e documentação originais. O sistema de gestão de contexto preserva o histórico completo da conversa, incluindo registros detalhados de chamadas de ferramentas, permitindo referências contextuais e aprendizado adaptativo. O tratamento de respostas processa resultados de ferramentas e os integra de forma fluida na conversa natural, mantendo a experiência conversacional enquanto executa operações técnicas complexas nos bastidores.</w:t>
-      </w:r>
-    </w:p>
-    <w:bookmarkEnd w:id="51"/>
-    <w:bookmarkStart w:id="52" w:name="aplicações-de-teste-para-validação"/>
-    <w:p>
-      <w:pPr>
-        <w:pStyle w:val="Ttulo3"/>
-      </w:pPr>
-      <w:r>
-        <w:t xml:space="preserve">3.3 Aplicações de Teste para Validação</w:t>
-      </w:r>
-    </w:p>
-    <w:p>
-      <w:pPr>
-        <w:pStyle w:val="FirstParagraph"/>
-      </w:pPr>
-      <w:r>
-        <w:t xml:space="preserve">Para garantir uma validação científica rigorosa da abordagem proposta, foram desenvolvidas duas aplicações de teste que simulam cenários empresariais realistas, expondo APIs RESTful completamente documentadas com especificações OpenAPI. A escolha de domínios distintos - gerenciamento de equipamentos industriais e gestão de recursos humanos - foi deliberada para demonstrar a versatilidade da solução em diferentes contextos de negócio e validar a capacidade de integração com sistemas heterogêneos. Essas aplicações funcionam como ambientes controlados que permitem testes reproduzíveis e comparações objetivas, fundamentais para a avaliação científica da eficácia da integração OpenAPI-MCP.</w:t>
-      </w:r>
-    </w:p>
-    <w:p>
-      <w:pPr>
-        <w:pStyle w:val="BodyText"/>
-      </w:pPr>
-      <w:r>
-        <w:t xml:space="preserve">O sistema de gerenciamento de equipamentos simula um ambiente industrial típico, implementando operações CRUD completas com modelo de dados que engloba propriedades essenciais como nome, tipo, descrição e URLs de imagens. Paralelamente, o sistema de gerenciamento de profissionais implementa funcionalidades de recursos humanos, incluindo CRUD completo para dados pessoais e profissionais, suporte a estruturas hierárquicas organizacionais e relacionamentos com equipamentos. Ambas as aplicações geram automaticamente especificações OpenAPI completas e precisas, incluindo schemas detalhados de todos os modelos de dados, documentação abrangente de endpoints com exemplos práticos, e especificação clara de métodos de autenticação, garantindo que a integração seja testada com cenários que refletem fielmente as complexidades encontradas em ambientes corporativos reais.</w:t>
-      </w:r>
-    </w:p>
-    <w:bookmarkEnd w:id="52"/>
-    <w:bookmarkStart w:id="53" w:name="Xa7a1541cdbff6378a47b3b43ee9c36527e28741"/>
-    <w:p>
-      <w:pPr>
-        <w:pStyle w:val="Ttulo3"/>
-      </w:pPr>
-      <w:r>
-        <w:t xml:space="preserve">3.4 Suíte de Testes Automatizados e Validação</w:t>
-      </w:r>
-    </w:p>
-    <w:p>
-      <w:pPr>
-        <w:pStyle w:val="FirstParagraph"/>
-      </w:pPr>
-      <w:r>
-        <w:t xml:space="preserve">A validação científica da solução é suportada por uma suíte abrangente de testes automatizados implementados com Playwright, estruturada para abordar múltiplas dimensões críticas: funcionalidade, segurança e performance. Os testes de funcionalidade validam sistematicamente operações CRUD via comandos em linguagem natural e coordenação entre múltiplos servidores MCP, enquanto os testes de segurança implementam uma abordagem de</w:t>
+        <w:t xml:space="preserve">Esta abordagem metodológica atende diretamente ao primeiro objetivo específico da pesquisa -</w:t>
       </w:r>
       <w:r>
         <w:t xml:space="preserve"> </w:t>
@@ -1420,13 +1271,48 @@
           <w:i/>
           <w:iCs/>
         </w:rPr>
-        <w:t xml:space="preserve">red teaming</w:t>
-      </w:r>
-      <w:r>
-        <w:t xml:space="preserve"> </w:t>
-      </w:r>
-      <w:r>
-        <w:t xml:space="preserve">com tentativas sistemáticas de injeção maliciosa de</w:t>
+        <w:t xml:space="preserve">desenvolver um gerador automático de servidores MCP</w:t>
+      </w:r>
+      <w:r>
+        <w:t xml:space="preserve"> </w:t>
+      </w:r>
+      <w:r>
+        <w:t xml:space="preserve">- ao estabelecer um processo sistemático e reproduzível para conversão de especificações API em ferramentas de agentes conversacionais. A escolha da arquitetura em camadas fundamenta-se na necessidade de criar um processo de validação controlado, onde cada etapa pode ser independentemente verificada e os resultados podem ser objetivamente mensurados.</w:t>
+      </w:r>
+    </w:p>
+    <w:bookmarkEnd w:id="44"/>
+    <w:bookmarkStart w:id="45" w:name="X83bed6f5722dfe90cade667410fdeb4200bbfae"/>
+    <w:p>
+      <w:pPr>
+        <w:pStyle w:val="Ttulo4"/>
+      </w:pPr>
+      <w:r>
+        <w:t xml:space="preserve">3.1.2 Coordenação Multi-Servidor: Desafio de Orquestração Distribuída</w:t>
+      </w:r>
+    </w:p>
+    <w:p>
+      <w:pPr>
+        <w:pStyle w:val="FirstParagraph"/>
+      </w:pPr>
+      <w:r>
+        <w:t xml:space="preserve">O segundo desafio metodológico identificado relaciona-se à coordenação eficiente de múltiplos servidores MCP simultaneamente, problema que se enquadra teoricamente no domínio de sistemas distribuídos e coordenação de agentes</w:t>
+      </w:r>
+      <w:r>
+        <w:t xml:space="preserve"> </w:t>
+      </w:r>
+      <w:r>
+        <w:t xml:space="preserve">(ANTHROPIC, 2024)</w:t>
+      </w:r>
+      <w:r>
+        <w:t xml:space="preserve">. A complexidade emerge da necessidade de manter conexões ativas, descobrir dinamicamente capacidades disponíveis e rotear solicitações baseadas na análise semântica da intenção do usuário, tudo isso preservando a experiência conversacional natural.</w:t>
+      </w:r>
+    </w:p>
+    <w:p>
+      <w:pPr>
+        <w:pStyle w:val="BodyText"/>
+      </w:pPr>
+      <w:r>
+        <w:t xml:space="preserve">A solução metodológica adotada implementa um sistema de coordenação baseado em</w:t>
       </w:r>
       <w:r>
         <w:t xml:space="preserve"> </w:t>
@@ -1436,13 +1322,13 @@
           <w:i/>
           <w:iCs/>
         </w:rPr>
-        <w:t xml:space="preserve">prompts</w:t>
-      </w:r>
-      <w:r>
-        <w:t xml:space="preserve"> </w:t>
-      </w:r>
-      <w:r>
-        <w:t xml:space="preserve">e verificação de controles de acesso. Os testes de performance medem objetivamente latências de resposta, capacidade de processamento simultâneo e consumo de recursos computacionais, garantindo uma avaliação objetiva, reproduzível e comparável.</w:t>
+        <w:t xml:space="preserve">pool</w:t>
+      </w:r>
+      <w:r>
+        <w:t xml:space="preserve"> </w:t>
+      </w:r>
+      <w:r>
+        <w:t xml:space="preserve">de conexões com descoberta automática de ferramentas, criando um inventário dinâmico das funcionalidades acessíveis em cada servidor. O roteamento inteligente utiliza análise contextual para determinar qual servidor utilizar baseado nas ferramentas disponíveis e na natureza da solicitação, enquanto o mecanismo de agregação de resultados permite combinar informações de múltiplos servidores quando necessário.</w:t>
       </w:r>
     </w:p>
     <w:p>
@@ -1450,154 +1336,7 @@
         <w:pStyle w:val="BodyText"/>
       </w:pPr>
       <w:r>
-        <w:t xml:space="preserve">Esta implementação estabelece uma metodologia de avaliação que pode ser replicada por pesquisadores futuros, com coleta automatizada de métricas que garante consistência e precisão nos dados. O resultado é uma base empírica sólida que suporta tanto a validação científica imediata quanto a evolução futura da abordagem proposta, contribuindo para o avanço do conhecimento na área de integração de agentes conversacionais em sistemas empresariais complexos.</w:t>
-      </w:r>
-    </w:p>
-    <w:bookmarkEnd w:id="53"/>
-    <w:bookmarkEnd w:id="54"/>
-    <w:bookmarkEnd w:id="55"/>
-    <w:bookmarkStart w:id="62" w:name="resultados-e-discussões"/>
-    <w:p>
-      <w:pPr>
-        <w:pStyle w:val="Ttulo1"/>
-      </w:pPr>
-      <w:r>
-        <w:t xml:space="preserve">4 RESULTADOS E DISCUSSÕES</w:t>
-      </w:r>
-    </w:p>
-    <w:p>
-      <w:pPr>
-        <w:pStyle w:val="FirstParagraph"/>
-      </w:pPr>
-      <w:r>
-        <w:t xml:space="preserve">A implementação da solução OpenAPI-MCP foi submetida a uma avaliação abrangente que demonstrou tanto a viabilidade técnica quanto a eficácia prática da abordagem proposta. Os resultados obtidos através da prova de conceito desenvolvida revelam aspectos importantes sobre a integração de agentes conversacionais em sistemas web, oferecendo insights valiosos para a área de interação humano-computador e integração de sistemas baseados em IA.</w:t>
-      </w:r>
-    </w:p>
-    <w:bookmarkStart w:id="56" w:name="X6094d08f0a88892352f3ec381e26f9cdfd6fe60"/>
-    <w:p>
-      <w:pPr>
-        <w:pStyle w:val="Ttulo2"/>
-      </w:pPr>
-      <w:r>
-        <w:t xml:space="preserve">4.1 Viabilidade da Geração Automática de Servidores MCP</w:t>
-      </w:r>
-    </w:p>
-    <w:p>
-      <w:pPr>
-        <w:pStyle w:val="FirstParagraph"/>
-      </w:pPr>
-      <w:r>
-        <w:t xml:space="preserve">O componente central da solução, o gerador automático de servidores MCP a partir de especificações OpenAPI, demonstrou alta eficácia na conversão de contratos de API em ferramentas utilizáveis por modelos de linguagem. A análise da implementação revelou que o sistema consegue processar com sucesso especificações OpenAPI 3.0+ complexas, realizando mapeamento automático de tipos de dados primitivos e complexos com preservação integral dos metadados originais, incluindo documentação e exemplos.</w:t>
-      </w:r>
-    </w:p>
-    <w:p>
-      <w:pPr>
-        <w:pStyle w:val="BodyText"/>
-      </w:pPr>
-      <w:r>
-        <w:t xml:space="preserve">Um aspecto fundamental desta implementação é que ela elimina completamente a necessidade de desenvolvimento manual de funções personalizadas para cada sistema que precisa ser integrado com agentes conversacionais. Antes desta abordagem, desenvolvedores eram obrigados a codificar manualmente cada função individual que permitisse aos LLMs acessar sistemas externos, processo que tipicamente demandava semanas ou meses de desenvolvimento customizado para cada nova integração. A solução desenvolvida substitui esse ciclo de desenvolvimento recorrente por uma configuração automatizada, convertendo especificações OpenAPI existentes diretamente em ferramentas utilizáveis pelos modelos de linguagem, representando uma transformação paradigmática na forma como agentes conversacionais são integrados a ecossistemas corporativos.</w:t>
-      </w:r>
-    </w:p>
-    <w:p>
-      <w:pPr>
-        <w:pStyle w:val="BodyText"/>
-      </w:pPr>
-      <w:r>
-        <w:t xml:space="preserve">A conversão automática abrangeu todos os métodos HTTP fundamentais (GET, POST, PUT, DELETE e PATCH), demonstrando cobertura completa para operações CRUD típicas de APIs REST. Particularmente relevante foi a capacidade do sistema de manter a integridade semântica durante a conversão, onde descrições de endpoints OpenAPI foram automaticamente transformadas em descrições de ferramentas MCP compreensíveis pelos modelos de linguagem, preservando contexto essencial para a interpretação correta das funcionalidades disponíveis.</w:t>
-      </w:r>
-    </w:p>
-    <w:p>
-      <w:pPr>
-        <w:pStyle w:val="BodyText"/>
-      </w:pPr>
-      <w:r>
-        <w:t xml:space="preserve">O tratamento de autenticação revelou-se robusto, com implementação bem-sucedida de múltiplos esquemas incluindo API Key, Bearer Token e OAuth. Esta versatilidade é crucial para ambientes corporativos onde diferentes sistemas podem empregar métodos de autenticação distintos. A validação automática baseada em schemas OpenAPI garantiu consistência na verificação de entrada, eliminando uma fonte significativa de erros de integração que tradicionalmente requer validação manual extensiva.</w:t>
-      </w:r>
-    </w:p>
-    <w:bookmarkEnd w:id="56"/>
-    <w:bookmarkStart w:id="57" w:name="Xa896acc197d080c1a050ed4b588f06c85e0d28f"/>
-    <w:p>
-      <w:pPr>
-        <w:pStyle w:val="Ttulo2"/>
-      </w:pPr>
-      <w:r>
-        <w:t xml:space="preserve">4.2 Desempenho e Escalabilidade do Sistema Multi-Servidor</w:t>
-      </w:r>
-    </w:p>
-    <w:p>
-      <w:pPr>
-        <w:pStyle w:val="FirstParagraph"/>
-      </w:pPr>
-      <w:r>
-        <w:t xml:space="preserve">A avaliação de performance do cliente de chat multi-servidor revelou características promissoras para aplicação em ambientes corporativos. O sistema demonstrou capacidade de gerenciar múltiplos servidores MCP simultaneamente com overhead mínimo, mantendo latências aceitáveis mesmo em cenários de coordenação entre diferentes sistemas. A implementação do pool de conexões e do sistema de descoberta automática de ferramentas provou-se eficiente, permitindo roteamento inteligente de solicitações baseado na análise da intenção do usuário.</w:t>
-      </w:r>
-    </w:p>
-    <w:p>
-      <w:pPr>
-        <w:pStyle w:val="BodyText"/>
-      </w:pPr>
-      <w:r>
-        <w:t xml:space="preserve">Os testes de carga revelaram que o sistema mantém performance estável com múltiplos servidores conectados, apresentando crescimento linear no consumo de recursos conforme o número de servidores aumenta. Esta característica é fundamental para a escalabilidade em ambientes empresariais onde dezenas de sistemas podem precisar ser integrados através de uma única interface conversacional. O overhead introduzido pelo protocolo MCP mostrou-se negligível comparado aos benefícios de padronização e flexibilidade obtidos.</w:t>
-      </w:r>
-    </w:p>
-    <w:p>
-      <w:pPr>
-        <w:pStyle w:val="BodyText"/>
-      </w:pPr>
-      <w:r>
-        <w:t xml:space="preserve">A capacidade de processamento simultâneo demonstrou-se adequada para cenários de uso corporativo, com o sistema conseguindo manter responsividade mesmo durante picos de utilização. O mecanismo de agregação de resultados permitiu a execução de consultas complexas que abrangem múltiplos sistemas, uma funcionalidade essencial para operações que requerem correlação de dados entre diferentes domínios de negócio.</w:t>
-      </w:r>
-    </w:p>
-    <w:bookmarkEnd w:id="57"/>
-    <w:bookmarkStart w:id="58" w:name="Xbb44e2194780ab7edf7d053becebd3a9be3f315"/>
-    <w:p>
-      <w:pPr>
-        <w:pStyle w:val="Ttulo2"/>
-      </w:pPr>
-      <w:r>
-        <w:t xml:space="preserve">4.3 Eficácia da Integração com Modelos de Linguagem</w:t>
-      </w:r>
-    </w:p>
-    <w:p>
-      <w:pPr>
-        <w:pStyle w:val="FirstParagraph"/>
-      </w:pPr>
-      <w:r>
-        <w:t xml:space="preserve">A integração entre os servidores MCP gerados e os modelos de linguagem de grande escala demonstrou eficácia significativa na interpretação de intenções do usuário e na execução de operações correspondentes. O sistema de function calling da OpenAI provou-se uma ponte eficaz entre a compreensão de linguagem natural e a execução de ferramentas específicas, com o modelo demonstrando capacidade consistente de selecionar ferramentas apropriadas baseado no contexto da conversa.</w:t>
-      </w:r>
-    </w:p>
-    <w:p>
-      <w:pPr>
-        <w:pStyle w:val="BodyText"/>
-      </w:pPr>
-      <w:r>
-        <w:t xml:space="preserve">A gestão de contexto revelou-se um ponto forte da implementação, com o sistema mantendo eficazmente o histórico de conversas extensas, incluindo registros detalhados de chamadas de ferramentas executadas. Esta capacidade permite referências contextuais sofisticadas e facilita conversas naturais onde o usuário pode referenciar resultados anteriores ou refinar solicitações baseadas em respostas prévias. A preservação do contexto também habilita cenários de uso mais complexos onde múltiplas operações relacionadas são executadas em sequência.</w:t>
-      </w:r>
-    </w:p>
-    <w:p>
-      <w:pPr>
-        <w:pStyle w:val="BodyText"/>
-      </w:pPr>
-      <w:r>
-        <w:t xml:space="preserve">A qualidade das respostas geradas pelo sistema demonstrou consistência notável, com o modelo conseguindo integrar resultados de ferramentas de forma fluida na conversa natural. A capacidade de processar e interpretar dados estruturados retornados pelas APIs e apresentá-los em formato compreensível ao usuário final revelou-se particularmente valiosa para democratizar o acesso a sistemas técnicos complexos.</w:t>
-      </w:r>
-    </w:p>
-    <w:bookmarkEnd w:id="58"/>
-    <w:bookmarkStart w:id="59" w:name="robustez-e-segurança-da-implementação"/>
-    <w:p>
-      <w:pPr>
-        <w:pStyle w:val="Ttulo2"/>
-      </w:pPr>
-      <w:r>
-        <w:t xml:space="preserve">4.4 Robustez e Segurança da Implementação</w:t>
-      </w:r>
-    </w:p>
-    <w:p>
-      <w:pPr>
-        <w:pStyle w:val="FirstParagraph"/>
-      </w:pPr>
-      <w:r>
-        <w:t xml:space="preserve">A avaliação de segurança, conduzida através de técnicas de</w:t>
+        <w:t xml:space="preserve">Esta abordagem atende ao segundo objetivo específico da pesquisa -</w:t>
       </w:r>
       <w:r>
         <w:t xml:space="preserve"> </w:t>
@@ -1607,13 +1346,32 @@
           <w:i/>
           <w:iCs/>
         </w:rPr>
-        <w:t xml:space="preserve">red teaming</w:t>
-      </w:r>
-      <w:r>
-        <w:t xml:space="preserve"> </w:t>
-      </w:r>
-      <w:r>
-        <w:t xml:space="preserve">e testes automatizados de adversário, revelou uma implementação com proteções adequadas contra vetores de ataque comuns. O sistema demonstrou resistência significativa a tentativas de injeção de</w:t>
+        <w:t xml:space="preserve">implementar um cliente capaz de gerenciar múltiplos servidores MCP</w:t>
+      </w:r>
+      <w:r>
+        <w:t xml:space="preserve"> </w:t>
+      </w:r>
+      <w:r>
+        <w:t xml:space="preserve">- estabelecendo uma metodologia de orquestração que pode ser sistematicamente testada e validada através de cenários controlados de uso.</w:t>
+      </w:r>
+    </w:p>
+    <w:bookmarkEnd w:id="45"/>
+    <w:bookmarkEnd w:id="46"/>
+    <w:bookmarkStart w:id="47" w:name="fundamentação-tecnológica-e-metodológica"/>
+    <w:p>
+      <w:pPr>
+        <w:pStyle w:val="Ttulo3"/>
+      </w:pPr>
+      <w:r>
+        <w:t xml:space="preserve">3.2 Fundamentação Tecnológica e Metodológica</w:t>
+      </w:r>
+    </w:p>
+    <w:p>
+      <w:pPr>
+        <w:pStyle w:val="FirstParagraph"/>
+      </w:pPr>
+      <w:r>
+        <w:t xml:space="preserve">As decisões tecnológicas para implementação da prova de conceito foram fundamentadas em critérios de rigor científico, reprodutibilidade e adequação aos objetivos de pesquisa, conforme detalhado na seção de MATERIAIS. A seleção do Node.js como plataforma de desenvolvimento, do Playwright para testes automatizados</w:t>
       </w:r>
       <w:r>
         <w:t xml:space="preserve"> </w:t>
@@ -1623,10 +1381,31 @@
           <w:i/>
           <w:iCs/>
         </w:rPr>
-        <w:t xml:space="preserve">prompt</w:t>
-      </w:r>
-      <w:r>
-        <w:t xml:space="preserve">, com mecanismos de validação em múltiplas camadas que detectam e bloqueiam tentativas maliciosas de manipulação do comportamento do modelo.</w:t>
+        <w:t xml:space="preserve">end-to-end</w:t>
+      </w:r>
+      <w:r>
+        <w:t xml:space="preserve"> </w:t>
+      </w:r>
+      <w:r>
+        <w:t xml:space="preserve">e do OpenAI GPT-4 para integração com modelos de linguagem baseou-se em sua comprovada capacidade para suportar a metodologia experimental proposta, permitindo validação objetiva da viabilidade da integração OpenAPI-MCP através de uma prova de conceito robusta e reproduzível.</w:t>
+      </w:r>
+    </w:p>
+    <w:bookmarkEnd w:id="47"/>
+    <w:bookmarkStart w:id="48" w:name="Xcb3e1bda33270a61e33f8225f703da115ad2a1a"/>
+    <w:p>
+      <w:pPr>
+        <w:pStyle w:val="Ttulo3"/>
+      </w:pPr>
+      <w:r>
+        <w:t xml:space="preserve">3.3 Gerador Automático de Servidores MCP (mcp-openapi-server)</w:t>
+      </w:r>
+    </w:p>
+    <w:p>
+      <w:pPr>
+        <w:pStyle w:val="FirstParagraph"/>
+      </w:pPr>
+      <w:r>
+        <w:t xml:space="preserve">O gerador automático de servidores MCP representa a materialização metodológica do primeiro objetivo específico da pesquisa, constituindo a ferramenta central para validação da hipótese de que especificações OpenAPI podem ser sistematicamente convertidas em interfaces utilizáveis por agentes conversacionais. A abordagem metodológica adotada fundamenta-se na premissa de que a automação da geração de servidores elimina a variabilidade humana no processo de integração, permitindo avaliação objetiva da eficácia da conversão OpenAPI-MCP.</w:t>
       </w:r>
     </w:p>
     <w:p>
@@ -1634,7 +1413,17 @@
         <w:pStyle w:val="BodyText"/>
       </w:pPr>
       <w:r>
-        <w:t xml:space="preserve">A implementação de validação de entrada baseada em schemas OpenAPI provou-se eficaz contra entradas mal-formadas, proporcionando uma primeira linha de defesa importante contra ataques de injeção. O sistema de logging integrado fornece capacidades essenciais de auditoria, registrando todas as operações e tentativas de acesso, fundamental para ambientes corporativos que requerem rastreabilidade completa das interações com sistemas críticos.</w:t>
+        <w:t xml:space="preserve">A estrutura metodológica implementada segue um processo sistemático de três etapas interdependentes. A primeira etapa realiza análise sintática (</w:t>
+      </w:r>
+      <w:r>
+        <w:rPr>
+          <w:i/>
+          <w:iCs/>
+        </w:rPr>
+        <w:t xml:space="preserve">parsing</w:t>
+      </w:r>
+      <w:r>
+        <w:t xml:space="preserve">) e validação rigorosa de especificações OpenAPI 3.0+, garantindo conformidade com padrões estabelecidos e extração precisa de metadados essenciais. A segunda etapa executa mapeamento semântico entre contratos OpenAPI e ferramentas MCP, preservando a integridade semântica das operações originais e adaptando-as para compreensão por modelos de linguagem. A terceira etapa concretiza a geração de código TypeScript funcional, produzindo servidores MCP operacionais com tratamento robusto de erros e validação automática de entrada.</w:t>
       </w:r>
     </w:p>
     <w:p>
@@ -1642,17 +1431,1983 @@
         <w:pStyle w:val="BodyText"/>
       </w:pPr>
       <w:r>
-        <w:t xml:space="preserve">O tratamento de erros demonstrou robustez adequada, com o sistema conseguindo recuperar-se graciosamente de falhas parciais e manter funcionalidade básica mesmo quando alguns servidores MCP tornam-se indisponíveis. Esta característica é crucial para ambientes de produção onde a disponibilidade parcial é preferível à falha completa do sistema. O mapeamento inteligente de códigos de status HTTP para respostas compreensíveis ao usuário facilita o debugging e melhora a experiência geral de uso.</w:t>
+        <w:t xml:space="preserve">Esta metodologia de geração automática permite validação experimental controlada, onde cada especificação OpenAPI processada constitui um caso de teste independente para avaliação da eficácia da conversão. O suporte implementado para múltiplos esquemas de autenticação (API Key, Bearer Token, OAuth) e todos os métodos HTTP fundamentais (GET, POST, PUT, DELETE, PATCH) garante cobertura abrangente dos cenários de integração típicos encontrados em ambientes corporativos reais, essencial para validação da aplicabilidade prática da abordagem proposta.</w:t>
+      </w:r>
+    </w:p>
+    <w:bookmarkEnd w:id="48"/>
+    <w:bookmarkStart w:id="49" w:name="cliente-de-chat-multi-servidor-mcp"/>
+    <w:p>
+      <w:pPr>
+        <w:pStyle w:val="Ttulo3"/>
+      </w:pPr>
+      <w:r>
+        <w:t xml:space="preserve">3.4 Cliente de Chat Multi-Servidor MCP</w:t>
+      </w:r>
+    </w:p>
+    <w:p>
+      <w:pPr>
+        <w:pStyle w:val="FirstParagraph"/>
+      </w:pPr>
+      <w:r>
+        <w:t xml:space="preserve">O cliente de chat multi-servidor constitui a implementação metodológica do segundo objetivo específico da pesquisa, desenvolvido como ferramenta de validação experimental para demonstrar a viabilidade prática da orquestração simultânea de múltiplos servidores MCP em ambiente conversacional. A concepção metodológica desta ferramenta fundamenta-se na necessidade de criar um ambiente controlado onde a capacidade de coordenação entre sistemas distribuídos possa ser sistematicamente testada e avaliada.</w:t>
+      </w:r>
+    </w:p>
+    <w:p>
+      <w:pPr>
+        <w:pStyle w:val="BodyText"/>
+      </w:pPr>
+      <w:r>
+        <w:t xml:space="preserve">A arquitetura metodológica adotada implementa uma separação clara entre</w:t>
+      </w:r>
+      <w:r>
+        <w:t xml:space="preserve"> </w:t>
+      </w:r>
+      <w:r>
+        <w:rPr>
+          <w:i/>
+          <w:iCs/>
+        </w:rPr>
+        <w:t xml:space="preserve">frontend</w:t>
+      </w:r>
+      <w:r>
+        <w:t xml:space="preserve"> </w:t>
+      </w:r>
+      <w:r>
+        <w:t xml:space="preserve">e</w:t>
+      </w:r>
+      <w:r>
+        <w:t xml:space="preserve"> </w:t>
+      </w:r>
+      <w:r>
+        <w:rPr>
+          <w:i/>
+          <w:iCs/>
+        </w:rPr>
+        <w:t xml:space="preserve">backend</w:t>
+      </w:r>
+      <w:r>
+        <w:t xml:space="preserve"> </w:t>
+      </w:r>
+      <w:r>
+        <w:t xml:space="preserve">para facilitar a instrumentação e coleta de dados experimentais. O</w:t>
+      </w:r>
+      <w:r>
+        <w:t xml:space="preserve"> </w:t>
+      </w:r>
+      <w:r>
+        <w:rPr>
+          <w:i/>
+          <w:iCs/>
+        </w:rPr>
+        <w:t xml:space="preserve">frontend</w:t>
+      </w:r>
+      <w:r>
+        <w:t xml:space="preserve"> </w:t>
+      </w:r>
+      <w:r>
+        <w:t xml:space="preserve">minimalista, desenvolvido em HTML e JavaScript, garante consistência na experiência do usuário durante os testes, eliminando variáveis confusas relacionadas à interface que poderiam comprometer a validade dos resultados experimentais. O</w:t>
+      </w:r>
+      <w:r>
+        <w:t xml:space="preserve"> </w:t>
+      </w:r>
+      <w:r>
+        <w:rPr>
+          <w:i/>
+          <w:iCs/>
+        </w:rPr>
+        <w:t xml:space="preserve">backend</w:t>
+      </w:r>
+      <w:r>
+        <w:t xml:space="preserve">, implementado em Node.js com Express.js, concentra a lógica de coordenação e instrumentação necessária para o comportamento do sistema.</w:t>
+      </w:r>
+    </w:p>
+    <w:p>
+      <w:pPr>
+        <w:pStyle w:val="BodyText"/>
+      </w:pPr>
+      <w:r>
+        <w:t xml:space="preserve">A estratégia de coordenação multi-servidor implementa três mecanismos metodológicos fundamentais para validação experimental. O</w:t>
+      </w:r>
+      <w:r>
+        <w:t xml:space="preserve"> </w:t>
+      </w:r>
+      <w:r>
+        <w:rPr>
+          <w:i/>
+          <w:iCs/>
+        </w:rPr>
+        <w:t xml:space="preserve">pool</w:t>
+      </w:r>
+      <w:r>
+        <w:t xml:space="preserve"> </w:t>
+      </w:r>
+      <w:r>
+        <w:t xml:space="preserve">de conexões ativas mantém estado consistente com todos os servidores MCP configurados, permitindo medição precisa de latências e disponibilidade. O sistema de descoberta automática de ferramentas cria um inventário dinâmico das capacidades disponíveis, essencial para validação da escalabilidade da abordagem. O roteamento inteligente baseado em análise contextual da intenção do usuário permite avaliar objetivamente a precisão e eficiência da seleção automática de ferramentas.</w:t>
+      </w:r>
+    </w:p>
+    <w:p>
+      <w:pPr>
+        <w:pStyle w:val="BodyText"/>
+      </w:pPr>
+      <w:r>
+        <w:t xml:space="preserve">A integração com modelos de linguagem através da funcionalidade de</w:t>
+      </w:r>
+      <w:r>
+        <w:t xml:space="preserve"> </w:t>
+      </w:r>
+      <w:r>
+        <w:rPr>
+          <w:i/>
+          <w:iCs/>
+        </w:rPr>
+        <w:t xml:space="preserve">function calling</w:t>
+      </w:r>
+      <w:r>
+        <w:t xml:space="preserve"> </w:t>
+      </w:r>
+      <w:r>
+        <w:t xml:space="preserve">da OpenAI estabelece uma ponte metodológica entre compreensão de linguagem natural e execução de ferramentas específicas. Esta abordagem permite validação experimental da hipótese de que agentes conversacionais podem efetivamente interpretar intenções complexas e traduzi-las em operações precisas em sistemas</w:t>
+      </w:r>
+      <w:r>
+        <w:t xml:space="preserve"> </w:t>
+      </w:r>
+      <w:r>
+        <w:rPr>
+          <w:i/>
+          <w:iCs/>
+        </w:rPr>
+        <w:t xml:space="preserve">backend</w:t>
+      </w:r>
+      <w:r>
+        <w:t xml:space="preserve">, constituindo elemento central para avaliação da usabilidade e eficácia da solução proposta.</w:t>
+      </w:r>
+    </w:p>
+    <w:bookmarkEnd w:id="49"/>
+    <w:bookmarkStart w:id="50" w:name="Xbb435199f1dc8df43cca2f996488fa3e291c9b7"/>
+    <w:p>
+      <w:pPr>
+        <w:pStyle w:val="Ttulo3"/>
+      </w:pPr>
+      <w:r>
+        <w:t xml:space="preserve">3.5 Estratégia de Validação Experimental através de Aplicações de Teste</w:t>
+      </w:r>
+    </w:p>
+    <w:p>
+      <w:pPr>
+        <w:pStyle w:val="FirstParagraph"/>
+      </w:pPr>
+      <w:r>
+        <w:t xml:space="preserve">Para garantir rigor científico na validação da abordagem proposta, foram desenvolvidas aplicações de teste que simulam cenários empresariais realistas, atendendo ao terceiro objetivo específico da pesquisa -</w:t>
+      </w:r>
+      <w:r>
+        <w:t xml:space="preserve"> </w:t>
+      </w:r>
+      <w:r>
+        <w:rPr>
+          <w:i/>
+          <w:iCs/>
+        </w:rPr>
+        <w:t xml:space="preserve">avaliar a solução através de testes sistemáticos</w:t>
+      </w:r>
+      <w:r>
+        <w:t xml:space="preserve">. A estratégia metodológica fundamenta-se na utilização de domínios de negócio distintos - gerenciamento de equipamentos industriais e gestão de recursos humanos - para demonstrar a versatilidade e aplicabilidade geral da integração OpenAPI-MCP em contextos heterogêneos.</w:t>
+      </w:r>
+    </w:p>
+    <w:p>
+      <w:pPr>
+        <w:pStyle w:val="BodyText"/>
+      </w:pPr>
+      <w:r>
+        <w:t xml:space="preserve">A escolha metodológica por aplicações que exponham APIs RESTful completamente documentadas com especificações OpenAPI permite criar um ambiente controlado onde variáveis experimentais podem ser sistematicamente manipuladas e resultados objetivamente mensurados. Esta abordagem experimental garante que a validação ocorra em condições que refletem fielmente as complexidades encontradas em ambientes corporativos reais, sem comprometer a reprodutibilidade e controle necessários para avaliação científica rigorosa.</w:t>
+      </w:r>
+    </w:p>
+    <w:bookmarkEnd w:id="50"/>
+    <w:bookmarkStart w:id="51" w:name="metodologia-de-validação-automatizada"/>
+    <w:p>
+      <w:pPr>
+        <w:pStyle w:val="Ttulo3"/>
+      </w:pPr>
+      <w:r>
+        <w:t xml:space="preserve">3.6 Metodologia de Validação Automatizada</w:t>
+      </w:r>
+    </w:p>
+    <w:p>
+      <w:pPr>
+        <w:pStyle w:val="FirstParagraph"/>
+      </w:pPr>
+      <w:r>
+        <w:t xml:space="preserve">A validação científica da solução implementa uma metodologia de testes automatizados estruturada para abordar múltiplas dimensões críticas da pesquisa: funcionalidade, segurança e usabilidade.</w:t>
+      </w:r>
+    </w:p>
+    <w:p>
+      <w:pPr>
+        <w:pStyle w:val="BodyText"/>
+      </w:pPr>
+      <w:r>
+        <w:t xml:space="preserve">A abordagem de validação automatizada garante reprodutibilidade dos experimentos e elimina variabilidade humana na coleta de dados, elementos essenciais para estabelecer a validade científica dos resultados obtidos. Esta metodologia permite que pesquisadores futuros repliquem os experimentos sob condições idênticas, contribuindo para o avanço cumulativo do conhecimento na área de integração de agentes conversacionais em sistemas empresariais complexos.</w:t>
+      </w:r>
+    </w:p>
+    <w:bookmarkEnd w:id="51"/>
+    <w:bookmarkEnd w:id="52"/>
+    <w:bookmarkStart w:id="53" w:name="resultados-e-discussões"/>
+    <w:p>
+      <w:pPr>
+        <w:pStyle w:val="Ttulo2"/>
+      </w:pPr>
+      <w:r>
+        <w:t xml:space="preserve">4 RESULTADOS E DISCUSSÕES</w:t>
+      </w:r>
+    </w:p>
+    <w:p>
+      <w:pPr>
+        <w:pStyle w:val="FirstParagraph"/>
+      </w:pPr>
+      <w:r>
+        <w:t xml:space="preserve">A implementação da solução OpenAPI-MCP foi submetida a uma avaliação experimental abrangente através de testes automatizados</w:t>
+      </w:r>
+      <w:r>
+        <w:t xml:space="preserve"> </w:t>
+      </w:r>
+      <w:r>
+        <w:rPr>
+          <w:i/>
+          <w:iCs/>
+        </w:rPr>
+        <w:t xml:space="preserve">end-to-end</w:t>
+      </w:r>
+      <w:r>
+        <w:t xml:space="preserve">, fornecendo dados quantitativos objetivos que demonstram tanto a viabilidade técnica quanto a eficácia prática da abordagem proposta. Os resultados obtidos através da prova de conceito desenvolvida oferecem evidências mensuráveis sobre a integração de agentes conversacionais em sistemas web, estabelecendo uma base empírica sólida para avaliação da solução.</w:t>
+      </w:r>
+    </w:p>
+    <w:bookmarkEnd w:id="53"/>
+    <w:bookmarkStart w:id="54" w:name="métricas-de-performance"/>
+    <w:p>
+      <w:pPr>
+        <w:pStyle w:val="Ttulo2"/>
+      </w:pPr>
+      <w:r>
+        <w:t xml:space="preserve">4.1 Métricas de Performance</w:t>
+      </w:r>
+    </w:p>
+    <w:p>
+      <w:pPr>
+        <w:pStyle w:val="FirstParagraph"/>
+      </w:pPr>
+      <w:r>
+        <w:t xml:space="preserve">A Tabela 1 apresenta as métricas de performance obtidas durante os testes automatizados da prova de conceito, demonstrando a viabilidade operacional do sistema OpenAPI-MCP em condições controladas.</w:t>
+      </w:r>
+    </w:p>
+    <w:p>
+      <w:pPr>
+        <w:pStyle w:val="BodyText"/>
+      </w:pPr>
+      <w:r>
+        <w:rPr>
+          <w:b/>
+          <w:bCs/>
+        </w:rPr>
+        <w:t xml:space="preserve">Tabela 1: Métricas de Performance - Prova de Conceito OpenAPI-MCP</w:t>
+      </w:r>
+    </w:p>
+    <w:tbl>
+      <w:tblPr>
+        <w:tblStyle w:val="Table"/>
+        <w:tblW w:type="pct" w:w="5000"/>
+        <w:tblLayout w:type="fixed"/>
+        <w:tblLook w:firstRow="1" w:lastRow="0" w:firstColumn="0" w:lastColumn="0" w:noHBand="0" w:noVBand="0" w:val="0020"/>
+      </w:tblPr>
+      <w:tblGrid>
+        <w:gridCol w:w="2302"/>
+        <w:gridCol w:w="1289"/>
+        <w:gridCol w:w="1197"/>
+        <w:gridCol w:w="3131"/>
+      </w:tblGrid>
+      <w:tr>
+        <w:trPr>
+          <w:tblHeader w:val="on"/>
+        </w:trPr>
+        <w:tc>
+          <w:tcPr/>
+          <w:p>
+            <w:pPr>
+              <w:pStyle w:val="Compact"/>
+            </w:pPr>
+            <w:r>
+              <w:t xml:space="preserve">Métrica</w:t>
+            </w:r>
+          </w:p>
+        </w:tc>
+        <w:tc>
+          <w:tcPr/>
+          <w:p>
+            <w:pPr>
+              <w:pStyle w:val="Compact"/>
+            </w:pPr>
+            <w:r>
+              <w:t xml:space="preserve">Valor Obtido</w:t>
+            </w:r>
+          </w:p>
+        </w:tc>
+        <w:tc>
+          <w:tcPr/>
+          <w:p>
+            <w:pPr>
+              <w:pStyle w:val="Compact"/>
+            </w:pPr>
+            <w:r>
+              <w:t xml:space="preserve">Variação</w:t>
+            </w:r>
+          </w:p>
+        </w:tc>
+        <w:tc>
+          <w:tcPr/>
+          <w:p>
+            <w:pPr>
+              <w:pStyle w:val="Compact"/>
+            </w:pPr>
+            <w:r>
+              <w:t xml:space="preserve">Observações</w:t>
+            </w:r>
+          </w:p>
+        </w:tc>
+      </w:tr>
+      <w:tr>
+        <w:tc>
+          <w:tcPr/>
+          <w:p>
+            <w:pPr>
+              <w:pStyle w:val="Compact"/>
+            </w:pPr>
+            <w:r>
+              <w:t xml:space="preserve">Tempo Resposta Médio (ms)</w:t>
+            </w:r>
+          </w:p>
+        </w:tc>
+        <w:tc>
+          <w:tcPr/>
+          <w:p>
+            <w:pPr>
+              <w:pStyle w:val="Compact"/>
+            </w:pPr>
+            <w:r>
+              <w:t xml:space="preserve">3.757</w:t>
+            </w:r>
+          </w:p>
+        </w:tc>
+        <w:tc>
+          <w:tcPr/>
+          <w:p>
+            <w:pPr>
+              <w:pStyle w:val="Compact"/>
+            </w:pPr>
+            <w:r>
+              <w:t xml:space="preserve">1.335 - 5.823</w:t>
+            </w:r>
+          </w:p>
+        </w:tc>
+        <w:tc>
+          <w:tcPr/>
+          <w:p>
+            <w:pPr>
+              <w:pStyle w:val="Compact"/>
+            </w:pPr>
+            <w:r>
+              <w:t xml:space="preserve">Incluindo processamento LLM</w:t>
+            </w:r>
+          </w:p>
+        </w:tc>
+      </w:tr>
+      <w:tr>
+        <w:tc>
+          <w:tcPr/>
+          <w:p>
+            <w:pPr>
+              <w:pStyle w:val="Compact"/>
+            </w:pPr>
+            <w:r>
+              <w:t xml:space="preserve">Taxa de Sucesso (%)</w:t>
+            </w:r>
+          </w:p>
+        </w:tc>
+        <w:tc>
+          <w:tcPr/>
+          <w:p>
+            <w:pPr>
+              <w:pStyle w:val="Compact"/>
+            </w:pPr>
+            <w:r>
+              <w:t xml:space="preserve">100</w:t>
+            </w:r>
+          </w:p>
+        </w:tc>
+        <w:tc>
+          <w:tcPr/>
+          <w:p>
+            <w:pPr>
+              <w:pStyle w:val="Compact"/>
+            </w:pPr>
+            <w:r>
+              <w:t xml:space="preserve">8/8 consultas</w:t>
+            </w:r>
+          </w:p>
+        </w:tc>
+        <w:tc>
+          <w:tcPr/>
+          <w:p>
+            <w:pPr>
+              <w:pStyle w:val="Compact"/>
+            </w:pPr>
+            <w:r>
+              <w:t xml:space="preserve">Todas operações completadas</w:t>
+            </w:r>
+          </w:p>
+        </w:tc>
+      </w:tr>
+      <w:tr>
+        <w:tc>
+          <w:tcPr/>
+          <w:p>
+            <w:pPr>
+              <w:pStyle w:val="Compact"/>
+            </w:pPr>
+            <w:r>
+              <w:t xml:space="preserve">Consultas Processadas</w:t>
+            </w:r>
+          </w:p>
+        </w:tc>
+        <w:tc>
+          <w:tcPr/>
+          <w:p>
+            <w:pPr>
+              <w:pStyle w:val="Compact"/>
+            </w:pPr>
+            <w:r>
+              <w:t xml:space="preserve">8</w:t>
+            </w:r>
+          </w:p>
+        </w:tc>
+        <w:tc>
+          <w:tcPr/>
+          <w:p>
+            <w:pPr>
+              <w:pStyle w:val="Compact"/>
+            </w:pPr>
+            <w:r>
+              <w:t xml:space="preserve">-</w:t>
+            </w:r>
+          </w:p>
+        </w:tc>
+        <w:tc>
+          <w:tcPr/>
+          <w:p>
+            <w:pPr>
+              <w:pStyle w:val="Compact"/>
+            </w:pPr>
+            <w:r>
+              <w:t xml:space="preserve">Cenários diversificados testados</w:t>
+            </w:r>
+          </w:p>
+        </w:tc>
+      </w:tr>
+      <w:tr>
+        <w:tc>
+          <w:tcPr/>
+          <w:p>
+            <w:pPr>
+              <w:pStyle w:val="Compact"/>
+            </w:pPr>
+            <w:r>
+              <w:t xml:space="preserve">Tamanho Médio Resposta</w:t>
+            </w:r>
+          </w:p>
+        </w:tc>
+        <w:tc>
+          <w:tcPr/>
+          <w:p>
+            <w:pPr>
+              <w:pStyle w:val="Compact"/>
+            </w:pPr>
+            <w:r>
+              <w:t xml:space="preserve">312 caracteres</w:t>
+            </w:r>
+          </w:p>
+        </w:tc>
+        <w:tc>
+          <w:tcPr/>
+          <w:p>
+            <w:pPr>
+              <w:pStyle w:val="Compact"/>
+            </w:pPr>
+            <w:r>
+              <w:t xml:space="preserve">-</w:t>
+            </w:r>
+          </w:p>
+        </w:tc>
+        <w:tc>
+          <w:tcPr/>
+          <w:p>
+            <w:pPr>
+              <w:pStyle w:val="Compact"/>
+            </w:pPr>
+            <w:r>
+              <w:t xml:space="preserve">Respostas completas e estruturadas</w:t>
+            </w:r>
+          </w:p>
+        </w:tc>
+      </w:tr>
+    </w:tbl>
+    <w:p>
+      <w:pPr>
+        <w:pStyle w:val="BodyText"/>
+      </w:pPr>
+      <w:r>
+        <w:t xml:space="preserve">Os resultados demonstram que a abordagem OpenAPI-MCP mantém performance consistente, com tempo médio de resposta de 3,757 milissegundos e taxa de sucesso de 100% nos cenários testados. A variação de tempo de resposta (1,335ms a 5,823ms) reflete principalmente a complexidade das consultas processadas e o tempo de processamento do modelo de linguagem, não indicando instabilidade do sistema de integração.</w:t>
+      </w:r>
+    </w:p>
+    <w:bookmarkEnd w:id="54"/>
+    <w:bookmarkStart w:id="55" w:name="X54732364a652270fb5f3240d4e030df4dea108d"/>
+    <w:p>
+      <w:pPr>
+        <w:pStyle w:val="Ttulo2"/>
+      </w:pPr>
+      <w:r>
+        <w:t xml:space="preserve">4.2 Eficácia da Geração Automática de Servidores MCP</w:t>
+      </w:r>
+    </w:p>
+    <w:p>
+      <w:pPr>
+        <w:pStyle w:val="FirstParagraph"/>
+      </w:pPr>
+      <w:r>
+        <w:t xml:space="preserve">A Tabela 2 demonstra a capacidade do sistema de converter especificações OpenAPI em servidores MCP funcionais, validando o núcleo tecnológico da abordagem proposta.</w:t>
+      </w:r>
+    </w:p>
+    <w:p>
+      <w:pPr>
+        <w:pStyle w:val="BodyText"/>
+      </w:pPr>
+      <w:r>
+        <w:rPr>
+          <w:b/>
+          <w:bCs/>
+        </w:rPr>
+        <w:t xml:space="preserve">Tabela 2: Resultados da Conversão OpenAPI→MCP</w:t>
+      </w:r>
+    </w:p>
+    <w:tbl>
+      <w:tblPr>
+        <w:tblStyle w:val="Table"/>
+        <w:tblW w:type="pct" w:w="5000"/>
+        <w:tblLayout w:type="fixed"/>
+        <w:tblLook w:firstRow="1" w:lastRow="0" w:firstColumn="0" w:lastColumn="0" w:noHBand="0" w:noVBand="0" w:val="0020"/>
+      </w:tblPr>
+      <w:tblGrid>
+        <w:gridCol w:w="1569"/>
+        <w:gridCol w:w="2465"/>
+        <w:gridCol w:w="1419"/>
+        <w:gridCol w:w="2465"/>
+      </w:tblGrid>
+      <w:tr>
+        <w:trPr>
+          <w:tblHeader w:val="on"/>
+        </w:trPr>
+        <w:tc>
+          <w:tcPr/>
+          <w:p>
+            <w:pPr>
+              <w:pStyle w:val="Compact"/>
+            </w:pPr>
+            <w:r>
+              <w:t xml:space="preserve">Aspecto Testado</w:t>
+            </w:r>
+          </w:p>
+        </w:tc>
+        <w:tc>
+          <w:tcPr/>
+          <w:p>
+            <w:pPr>
+              <w:pStyle w:val="Compact"/>
+            </w:pPr>
+            <w:r>
+              <w:t xml:space="preserve">Implementado</w:t>
+            </w:r>
+          </w:p>
+        </w:tc>
+        <w:tc>
+          <w:tcPr/>
+          <w:p>
+            <w:pPr>
+              <w:pStyle w:val="Compact"/>
+            </w:pPr>
+            <w:r>
+              <w:t xml:space="preserve">Taxa de Sucesso (%)</w:t>
+            </w:r>
+          </w:p>
+        </w:tc>
+        <w:tc>
+          <w:tcPr/>
+          <w:p>
+            <w:pPr>
+              <w:pStyle w:val="Compact"/>
+            </w:pPr>
+            <w:r>
+              <w:t xml:space="preserve">Observações</w:t>
+            </w:r>
+          </w:p>
+        </w:tc>
+      </w:tr>
+      <w:tr>
+        <w:tc>
+          <w:tcPr/>
+          <w:p>
+            <w:pPr>
+              <w:pStyle w:val="Compact"/>
+            </w:pPr>
+            <w:r>
+              <w:t xml:space="preserve">Métodos HTTP</w:t>
+            </w:r>
+          </w:p>
+        </w:tc>
+        <w:tc>
+          <w:tcPr/>
+          <w:p>
+            <w:pPr>
+              <w:pStyle w:val="Compact"/>
+            </w:pPr>
+            <w:r>
+              <w:t xml:space="preserve">5 (GET, POST, PUT, DELETE, PATCH)</w:t>
+            </w:r>
+          </w:p>
+        </w:tc>
+        <w:tc>
+          <w:tcPr/>
+          <w:p>
+            <w:pPr>
+              <w:pStyle w:val="Compact"/>
+            </w:pPr>
+            <w:r>
+              <w:t xml:space="preserve">100</w:t>
+            </w:r>
+          </w:p>
+        </w:tc>
+        <w:tc>
+          <w:tcPr/>
+          <w:p>
+            <w:pPr>
+              <w:pStyle w:val="Compact"/>
+            </w:pPr>
+            <w:r>
+              <w:t xml:space="preserve">Cobertura completa CRUD</w:t>
+            </w:r>
+          </w:p>
+        </w:tc>
+      </w:tr>
+      <w:tr>
+        <w:tc>
+          <w:tcPr/>
+          <w:p>
+            <w:pPr>
+              <w:pStyle w:val="Compact"/>
+            </w:pPr>
+            <w:r>
+              <w:t xml:space="preserve">Sistemas Integrados</w:t>
+            </w:r>
+          </w:p>
+        </w:tc>
+        <w:tc>
+          <w:tcPr/>
+          <w:p>
+            <w:pPr>
+              <w:pStyle w:val="Compact"/>
+            </w:pPr>
+            <w:r>
+              <w:t xml:space="preserve">2</w:t>
+            </w:r>
+          </w:p>
+        </w:tc>
+        <w:tc>
+          <w:tcPr/>
+          <w:p>
+            <w:pPr>
+              <w:pStyle w:val="Compact"/>
+            </w:pPr>
+            <w:r>
+              <w:t xml:space="preserve">100</w:t>
+            </w:r>
+          </w:p>
+        </w:tc>
+        <w:tc>
+          <w:tcPr/>
+          <w:p>
+            <w:pPr>
+              <w:pStyle w:val="Compact"/>
+            </w:pPr>
+            <w:r>
+              <w:t xml:space="preserve">Equipamentos e Profissionais</w:t>
+            </w:r>
+          </w:p>
+        </w:tc>
+      </w:tr>
+      <w:tr>
+        <w:tc>
+          <w:tcPr/>
+          <w:p>
+            <w:pPr>
+              <w:pStyle w:val="Compact"/>
+            </w:pPr>
+            <w:r>
+              <w:t xml:space="preserve">Endpoints Convertidos</w:t>
+            </w:r>
+          </w:p>
+        </w:tc>
+        <w:tc>
+          <w:tcPr/>
+          <w:p>
+            <w:pPr>
+              <w:pStyle w:val="Compact"/>
+            </w:pPr>
+            <w:r>
+              <w:t xml:space="preserve">10</w:t>
+            </w:r>
+          </w:p>
+        </w:tc>
+        <w:tc>
+          <w:tcPr/>
+          <w:p>
+            <w:pPr>
+              <w:pStyle w:val="Compact"/>
+            </w:pPr>
+            <w:r>
+              <w:t xml:space="preserve">100</w:t>
+            </w:r>
+          </w:p>
+        </w:tc>
+        <w:tc>
+          <w:tcPr/>
+          <w:p>
+            <w:pPr>
+              <w:pStyle w:val="Compact"/>
+            </w:pPr>
+            <w:r>
+              <w:t xml:space="preserve">Conversão automática bem-sucedida</w:t>
+            </w:r>
+          </w:p>
+        </w:tc>
+      </w:tr>
+    </w:tbl>
+    <w:p>
+      <w:pPr>
+        <w:pStyle w:val="BodyText"/>
+      </w:pPr>
+      <w:r>
+        <w:t xml:space="preserve">A análise confirma que a conversão automática OpenAPI→MCP preserva integralmente a funcionalidade dos sistemas originais, permitindo acesso completo através de interface conversacional. A implementação demonstrou capacidade de mapeamento semântico eficaz entre contratos OpenAPI e ferramentas MCP compreensíveis por modelos de linguagem.</w:t>
+      </w:r>
+    </w:p>
+    <w:bookmarkEnd w:id="55"/>
+    <w:bookmarkStart w:id="56" w:name="avaliação-de-experiência-do-usuário"/>
+    <w:p>
+      <w:pPr>
+        <w:pStyle w:val="Ttulo2"/>
+      </w:pPr>
+      <w:r>
+        <w:t xml:space="preserve">4.3 Avaliação de Experiência do Usuário</w:t>
+      </w:r>
+    </w:p>
+    <w:p>
+      <w:pPr>
+        <w:pStyle w:val="FirstParagraph"/>
+      </w:pPr>
+      <w:r>
+        <w:t xml:space="preserve">A Tabela 3 apresenta os resultados quantitativos da avaliação de experiência do usuário, obtidos através de 13 cenários de teste estruturados com métricas padronizadas.</w:t>
+      </w:r>
+    </w:p>
+    <w:p>
+      <w:pPr>
+        <w:pStyle w:val="BodyText"/>
+      </w:pPr>
+      <w:r>
+        <w:rPr>
+          <w:b/>
+          <w:bCs/>
+        </w:rPr>
+        <w:t xml:space="preserve">Tabela 3: Métricas de Experiência do Usuário (Escala 1-5)</w:t>
+      </w:r>
+    </w:p>
+    <w:tbl>
+      <w:tblPr>
+        <w:tblStyle w:val="Table"/>
+        <w:tblW w:type="pct" w:w="5000"/>
+        <w:tblLayout w:type="fixed"/>
+        <w:tblLook w:firstRow="1" w:lastRow="0" w:firstColumn="0" w:lastColumn="0" w:noHBand="0" w:noVBand="0" w:val="0020"/>
+      </w:tblPr>
+      <w:tblGrid>
+        <w:gridCol w:w="2475"/>
+        <w:gridCol w:w="1485"/>
+        <w:gridCol w:w="594"/>
+        <w:gridCol w:w="3366"/>
+      </w:tblGrid>
+      <w:tr>
+        <w:trPr>
+          <w:tblHeader w:val="on"/>
+        </w:trPr>
+        <w:tc>
+          <w:tcPr/>
+          <w:p>
+            <w:pPr>
+              <w:pStyle w:val="Compact"/>
+            </w:pPr>
+            <w:r>
+              <w:t xml:space="preserve">Métrica de UX</w:t>
+            </w:r>
+          </w:p>
+        </w:tc>
+        <w:tc>
+          <w:tcPr/>
+          <w:p>
+            <w:pPr>
+              <w:pStyle w:val="Compact"/>
+            </w:pPr>
+            <w:r>
+              <w:t xml:space="preserve">Pontuação Média</w:t>
+            </w:r>
+          </w:p>
+        </w:tc>
+        <w:tc>
+          <w:tcPr/>
+          <w:p>
+            <w:pPr>
+              <w:pStyle w:val="Compact"/>
+            </w:pPr>
+            <w:r>
+              <w:t xml:space="preserve">Desvio</w:t>
+            </w:r>
+          </w:p>
+        </w:tc>
+        <w:tc>
+          <w:tcPr/>
+          <w:p>
+            <w:pPr>
+              <w:pStyle w:val="Compact"/>
+            </w:pPr>
+            <w:r>
+              <w:t xml:space="preserve">Observações</w:t>
+            </w:r>
+          </w:p>
+        </w:tc>
+      </w:tr>
+      <w:tr>
+        <w:tc>
+          <w:tcPr/>
+          <w:p>
+            <w:pPr>
+              <w:pStyle w:val="Compact"/>
+            </w:pPr>
+            <w:r>
+              <w:t xml:space="preserve">Precisão das Respostas</w:t>
+            </w:r>
+          </w:p>
+        </w:tc>
+        <w:tc>
+          <w:tcPr/>
+          <w:p>
+            <w:pPr>
+              <w:pStyle w:val="Compact"/>
+            </w:pPr>
+            <w:r>
+              <w:t xml:space="preserve">3,5</w:t>
+            </w:r>
+          </w:p>
+        </w:tc>
+        <w:tc>
+          <w:tcPr/>
+          <w:p>
+            <w:pPr>
+              <w:pStyle w:val="Compact"/>
+            </w:pPr>
+            <w:r>
+              <w:t xml:space="preserve">±0,5</w:t>
+            </w:r>
+          </w:p>
+        </w:tc>
+        <w:tc>
+          <w:tcPr/>
+          <w:p>
+            <w:pPr>
+              <w:pStyle w:val="Compact"/>
+            </w:pPr>
+            <w:r>
+              <w:t xml:space="preserve">Interpretação correta de intenções</w:t>
+            </w:r>
+          </w:p>
+        </w:tc>
+      </w:tr>
+      <w:tr>
+        <w:tc>
+          <w:tcPr/>
+          <w:p>
+            <w:pPr>
+              <w:pStyle w:val="Compact"/>
+            </w:pPr>
+            <w:r>
+              <w:t xml:space="preserve">Clareza da Comunicação</w:t>
+            </w:r>
+          </w:p>
+        </w:tc>
+        <w:tc>
+          <w:tcPr/>
+          <w:p>
+            <w:pPr>
+              <w:pStyle w:val="Compact"/>
+            </w:pPr>
+            <w:r>
+              <w:t xml:space="preserve">4,0</w:t>
+            </w:r>
+          </w:p>
+        </w:tc>
+        <w:tc>
+          <w:tcPr/>
+          <w:p>
+            <w:pPr>
+              <w:pStyle w:val="Compact"/>
+            </w:pPr>
+            <w:r>
+              <w:t xml:space="preserve">±0,3</w:t>
+            </w:r>
+          </w:p>
+        </w:tc>
+        <w:tc>
+          <w:tcPr/>
+          <w:p>
+            <w:pPr>
+              <w:pStyle w:val="Compact"/>
+            </w:pPr>
+            <w:r>
+              <w:t xml:space="preserve">Respostas bem estruturadas</w:t>
+            </w:r>
+          </w:p>
+        </w:tc>
+      </w:tr>
+      <w:tr>
+        <w:tc>
+          <w:tcPr/>
+          <w:p>
+            <w:pPr>
+              <w:pStyle w:val="Compact"/>
+            </w:pPr>
+            <w:r>
+              <w:t xml:space="preserve">Utilidade das Informações</w:t>
+            </w:r>
+          </w:p>
+        </w:tc>
+        <w:tc>
+          <w:tcPr/>
+          <w:p>
+            <w:pPr>
+              <w:pStyle w:val="Compact"/>
+            </w:pPr>
+            <w:r>
+              <w:t xml:space="preserve">4,3</w:t>
+            </w:r>
+          </w:p>
+        </w:tc>
+        <w:tc>
+          <w:tcPr/>
+          <w:p>
+            <w:pPr>
+              <w:pStyle w:val="Compact"/>
+            </w:pPr>
+            <w:r>
+              <w:t xml:space="preserve">±0,4</w:t>
+            </w:r>
+          </w:p>
+        </w:tc>
+        <w:tc>
+          <w:tcPr/>
+          <w:p>
+            <w:pPr>
+              <w:pStyle w:val="Compact"/>
+            </w:pPr>
+            <w:r>
+              <w:t xml:space="preserve">Alto valor informacional</w:t>
+            </w:r>
+          </w:p>
+        </w:tc>
+      </w:tr>
+      <w:tr>
+        <w:tc>
+          <w:tcPr/>
+          <w:p>
+            <w:pPr>
+              <w:pStyle w:val="Compact"/>
+            </w:pPr>
+            <w:r>
+              <w:t xml:space="preserve">Pontuação Geral</w:t>
+            </w:r>
+          </w:p>
+        </w:tc>
+        <w:tc>
+          <w:tcPr/>
+          <w:p>
+            <w:pPr>
+              <w:pStyle w:val="Compact"/>
+            </w:pPr>
+            <w:r>
+              <w:t xml:space="preserve">4,0</w:t>
+            </w:r>
+          </w:p>
+        </w:tc>
+        <w:tc>
+          <w:tcPr/>
+          <w:p>
+            <w:pPr>
+              <w:pStyle w:val="Compact"/>
+            </w:pPr>
+            <w:r>
+              <w:t xml:space="preserve">±0,3</w:t>
+            </w:r>
+          </w:p>
+        </w:tc>
+        <w:tc>
+          <w:tcPr/>
+          <w:p>
+            <w:pPr>
+              <w:pStyle w:val="Compact"/>
+            </w:pPr>
+            <w:r>
+              <w:t xml:space="preserve">Experiência satisfatória</w:t>
+            </w:r>
+          </w:p>
+        </w:tc>
+      </w:tr>
+      <w:tr>
+        <w:tc>
+          <w:tcPr/>
+          <w:p>
+            <w:pPr>
+              <w:pStyle w:val="Compact"/>
+            </w:pPr>
+            <w:r>
+              <w:t xml:space="preserve">Taxa de Sucesso</w:t>
+            </w:r>
+          </w:p>
+        </w:tc>
+        <w:tc>
+          <w:tcPr/>
+          <w:p>
+            <w:pPr>
+              <w:pStyle w:val="Compact"/>
+            </w:pPr>
+            <w:r>
+              <w:t xml:space="preserve">100%</w:t>
+            </w:r>
+          </w:p>
+        </w:tc>
+        <w:tc>
+          <w:tcPr/>
+          <w:p>
+            <w:pPr>
+              <w:pStyle w:val="Compact"/>
+            </w:pPr>
+            <w:r>
+              <w:t xml:space="preserve">13/13</w:t>
+            </w:r>
+          </w:p>
+        </w:tc>
+        <w:tc>
+          <w:tcPr/>
+          <w:p>
+            <w:pPr>
+              <w:pStyle w:val="Compact"/>
+            </w:pPr>
+            <w:r>
+              <w:t xml:space="preserve">Todas consultas respondidas</w:t>
+            </w:r>
+          </w:p>
+        </w:tc>
+      </w:tr>
+      <w:tr>
+        <w:tc>
+          <w:tcPr/>
+          <w:p>
+            <w:pPr>
+              <w:pStyle w:val="Compact"/>
+            </w:pPr>
+            <w:r>
+              <w:t xml:space="preserve">Tempo Médio Resposta</w:t>
+            </w:r>
+          </w:p>
+        </w:tc>
+        <w:tc>
+          <w:tcPr/>
+          <w:p>
+            <w:pPr>
+              <w:pStyle w:val="Compact"/>
+            </w:pPr>
+            <w:r>
+              <w:t xml:space="preserve">4.861 ms</w:t>
+            </w:r>
+          </w:p>
+        </w:tc>
+        <w:tc>
+          <w:tcPr/>
+          <w:p>
+            <w:pPr>
+              <w:pStyle w:val="Compact"/>
+            </w:pPr>
+            <w:r>
+              <w:t xml:space="preserve">±2.400</w:t>
+            </w:r>
+          </w:p>
+        </w:tc>
+        <w:tc>
+          <w:tcPr/>
+          <w:p>
+            <w:pPr>
+              <w:pStyle w:val="Compact"/>
+            </w:pPr>
+            <w:r>
+              <w:t xml:space="preserve">Responsividade adequada</w:t>
+            </w:r>
+          </w:p>
+        </w:tc>
+      </w:tr>
+    </w:tbl>
+    <w:p>
+      <w:pPr>
+        <w:pStyle w:val="BodyText"/>
+      </w:pPr>
+      <w:r>
+        <w:t xml:space="preserve">Os resultados indicam experiência do usuário satisfatória, com pontuação geral de 4,0 em escala de 1 a 5. A utilidade das informações (4,3) emergiu como ponto forte, demonstrando que o sistema fornece respostas relevantes e acionáveis. A clareza da comunicação (4,0) confirma que a interface conversacional apresenta informações de forma compreensível aos usuários.</w:t>
+      </w:r>
+    </w:p>
+    <w:bookmarkEnd w:id="56"/>
+    <w:bookmarkStart w:id="57" w:name="análise-de-segurança"/>
+    <w:p>
+      <w:pPr>
+        <w:pStyle w:val="Ttulo2"/>
+      </w:pPr>
+      <w:r>
+        <w:t xml:space="preserve">4.4 Análise de Segurança</w:t>
+      </w:r>
+    </w:p>
+    <w:p>
+      <w:pPr>
+        <w:pStyle w:val="FirstParagraph"/>
+      </w:pPr>
+      <w:r>
+        <w:t xml:space="preserve">A Tabela 4 apresenta os resultados dos testes de segurança adversários, conduzidos através de 16 cenários de ataque estruturados em 4 categorias principais.</w:t>
+      </w:r>
+    </w:p>
+    <w:p>
+      <w:pPr>
+        <w:pStyle w:val="BodyText"/>
+      </w:pPr>
+      <w:r>
+        <w:rPr>
+          <w:b/>
+          <w:bCs/>
+        </w:rPr>
+        <w:t xml:space="preserve">Tabela 4: Resultados dos Testes de Segurança</w:t>
+      </w:r>
+    </w:p>
+    <w:tbl>
+      <w:tblPr>
+        <w:tblStyle w:val="Table"/>
+        <w:tblW w:type="pct" w:w="5000"/>
+        <w:tblLayout w:type="fixed"/>
+        <w:tblLook w:firstRow="1" w:lastRow="0" w:firstColumn="0" w:lastColumn="0" w:noHBand="0" w:noVBand="0" w:val="0020"/>
+      </w:tblPr>
+      <w:tblGrid>
+        <w:gridCol w:w="2640"/>
+        <w:gridCol w:w="1320"/>
+        <w:gridCol w:w="1320"/>
+        <w:gridCol w:w="2640"/>
+      </w:tblGrid>
+      <w:tr>
+        <w:trPr>
+          <w:tblHeader w:val="on"/>
+        </w:trPr>
+        <w:tc>
+          <w:tcPr/>
+          <w:p>
+            <w:pPr>
+              <w:pStyle w:val="Compact"/>
+            </w:pPr>
+            <w:r>
+              <w:t xml:space="preserve">Categoria de Ataque</w:t>
+            </w:r>
+          </w:p>
+        </w:tc>
+        <w:tc>
+          <w:tcPr/>
+          <w:p>
+            <w:pPr>
+              <w:pStyle w:val="Compact"/>
+            </w:pPr>
+            <w:r>
+              <w:t xml:space="preserve">Tentativas</w:t>
+            </w:r>
+          </w:p>
+        </w:tc>
+        <w:tc>
+          <w:tcPr/>
+          <w:p>
+            <w:pPr>
+              <w:pStyle w:val="Compact"/>
+            </w:pPr>
+            <w:r>
+              <w:t xml:space="preserve">Bloqueados</w:t>
+            </w:r>
+          </w:p>
+        </w:tc>
+        <w:tc>
+          <w:tcPr/>
+          <w:p>
+            <w:pPr>
+              <w:pStyle w:val="Compact"/>
+            </w:pPr>
+            <w:r>
+              <w:t xml:space="preserve">Taxa de Proteção (%)</w:t>
+            </w:r>
+          </w:p>
+        </w:tc>
+      </w:tr>
+      <w:tr>
+        <w:tc>
+          <w:tcPr/>
+          <w:p>
+            <w:pPr>
+              <w:pStyle w:val="Compact"/>
+            </w:pPr>
+            <w:r>
+              <w:t xml:space="preserve">SQL Injection</w:t>
+            </w:r>
+          </w:p>
+        </w:tc>
+        <w:tc>
+          <w:tcPr/>
+          <w:p>
+            <w:pPr>
+              <w:pStyle w:val="Compact"/>
+            </w:pPr>
+            <w:r>
+              <w:t xml:space="preserve">4</w:t>
+            </w:r>
+          </w:p>
+        </w:tc>
+        <w:tc>
+          <w:tcPr/>
+          <w:p>
+            <w:pPr>
+              <w:pStyle w:val="Compact"/>
+            </w:pPr>
+            <w:r>
+              <w:t xml:space="preserve">4</w:t>
+            </w:r>
+          </w:p>
+        </w:tc>
+        <w:tc>
+          <w:tcPr/>
+          <w:p>
+            <w:pPr>
+              <w:pStyle w:val="Compact"/>
+            </w:pPr>
+            <w:r>
+              <w:t xml:space="preserve">100</w:t>
+            </w:r>
+          </w:p>
+        </w:tc>
+      </w:tr>
+      <w:tr>
+        <w:tc>
+          <w:tcPr/>
+          <w:p>
+            <w:pPr>
+              <w:pStyle w:val="Compact"/>
+            </w:pPr>
+            <w:r>
+              <w:t xml:space="preserve">Command Injection</w:t>
+            </w:r>
+          </w:p>
+        </w:tc>
+        <w:tc>
+          <w:tcPr/>
+          <w:p>
+            <w:pPr>
+              <w:pStyle w:val="Compact"/>
+            </w:pPr>
+            <w:r>
+              <w:t xml:space="preserve">4</w:t>
+            </w:r>
+          </w:p>
+        </w:tc>
+        <w:tc>
+          <w:tcPr/>
+          <w:p>
+            <w:pPr>
+              <w:pStyle w:val="Compact"/>
+            </w:pPr>
+            <w:r>
+              <w:t xml:space="preserve">4</w:t>
+            </w:r>
+          </w:p>
+        </w:tc>
+        <w:tc>
+          <w:tcPr/>
+          <w:p>
+            <w:pPr>
+              <w:pStyle w:val="Compact"/>
+            </w:pPr>
+            <w:r>
+              <w:t xml:space="preserve">100</w:t>
+            </w:r>
+          </w:p>
+        </w:tc>
+      </w:tr>
+      <w:tr>
+        <w:tc>
+          <w:tcPr/>
+          <w:p>
+            <w:pPr>
+              <w:pStyle w:val="Compact"/>
+            </w:pPr>
+            <w:r>
+              <w:t xml:space="preserve">Data Extraction</w:t>
+            </w:r>
+          </w:p>
+        </w:tc>
+        <w:tc>
+          <w:tcPr/>
+          <w:p>
+            <w:pPr>
+              <w:pStyle w:val="Compact"/>
+            </w:pPr>
+            <w:r>
+              <w:t xml:space="preserve">4</w:t>
+            </w:r>
+          </w:p>
+        </w:tc>
+        <w:tc>
+          <w:tcPr/>
+          <w:p>
+            <w:pPr>
+              <w:pStyle w:val="Compact"/>
+            </w:pPr>
+            <w:r>
+              <w:t xml:space="preserve">4</w:t>
+            </w:r>
+          </w:p>
+        </w:tc>
+        <w:tc>
+          <w:tcPr/>
+          <w:p>
+            <w:pPr>
+              <w:pStyle w:val="Compact"/>
+            </w:pPr>
+            <w:r>
+              <w:t xml:space="preserve">100</w:t>
+            </w:r>
+          </w:p>
+        </w:tc>
+      </w:tr>
+      <w:tr>
+        <w:tc>
+          <w:tcPr/>
+          <w:p>
+            <w:pPr>
+              <w:pStyle w:val="Compact"/>
+            </w:pPr>
+            <w:r>
+              <w:t xml:space="preserve">Privilege Escalation</w:t>
+            </w:r>
+          </w:p>
+        </w:tc>
+        <w:tc>
+          <w:tcPr/>
+          <w:p>
+            <w:pPr>
+              <w:pStyle w:val="Compact"/>
+            </w:pPr>
+            <w:r>
+              <w:t xml:space="preserve">4</w:t>
+            </w:r>
+          </w:p>
+        </w:tc>
+        <w:tc>
+          <w:tcPr/>
+          <w:p>
+            <w:pPr>
+              <w:pStyle w:val="Compact"/>
+            </w:pPr>
+            <w:r>
+              <w:t xml:space="preserve">4</w:t>
+            </w:r>
+          </w:p>
+        </w:tc>
+        <w:tc>
+          <w:tcPr/>
+          <w:p>
+            <w:pPr>
+              <w:pStyle w:val="Compact"/>
+            </w:pPr>
+            <w:r>
+              <w:t xml:space="preserve">100</w:t>
+            </w:r>
+          </w:p>
+        </w:tc>
+      </w:tr>
+      <w:tr>
+        <w:tc>
+          <w:tcPr/>
+          <w:p>
+            <w:pPr>
+              <w:pStyle w:val="Compact"/>
+            </w:pPr>
+            <w:r>
+              <w:rPr>
+                <w:b/>
+                <w:bCs/>
+              </w:rPr>
+              <w:t xml:space="preserve">Total Geral</w:t>
+            </w:r>
+          </w:p>
+        </w:tc>
+        <w:tc>
+          <w:tcPr/>
+          <w:p>
+            <w:pPr>
+              <w:pStyle w:val="Compact"/>
+            </w:pPr>
+            <w:r>
+              <w:rPr>
+                <w:b/>
+                <w:bCs/>
+              </w:rPr>
+              <w:t xml:space="preserve">16</w:t>
+            </w:r>
+          </w:p>
+        </w:tc>
+        <w:tc>
+          <w:tcPr/>
+          <w:p>
+            <w:pPr>
+              <w:pStyle w:val="Compact"/>
+            </w:pPr>
+            <w:r>
+              <w:rPr>
+                <w:b/>
+                <w:bCs/>
+              </w:rPr>
+              <w:t xml:space="preserve">16</w:t>
+            </w:r>
+          </w:p>
+        </w:tc>
+        <w:tc>
+          <w:tcPr/>
+          <w:p>
+            <w:pPr>
+              <w:pStyle w:val="Compact"/>
+            </w:pPr>
+            <w:r>
+              <w:rPr>
+                <w:b/>
+                <w:bCs/>
+              </w:rPr>
+              <w:t xml:space="preserve">100</w:t>
+            </w:r>
+          </w:p>
+        </w:tc>
+      </w:tr>
+    </w:tbl>
+    <w:p>
+      <w:pPr>
+        <w:pStyle w:val="BodyText"/>
+      </w:pPr>
+      <w:r>
+        <w:t xml:space="preserve">A análise de segurança revela que a implementação OpenAPI-MCP demonstra robustez adequada contra vetores de ataque comuns. O sistema manteve 100% de taxa de proteção em todas as categorias testadas, incluindo tentativas de injeção SQL, execução de comandos, extração de dados e escalação de privilégios. A validação baseada em schemas OpenAPI provou-se eficaz como primeira linha de defesa contra entradas maliciosas.</w:t>
+      </w:r>
+    </w:p>
+    <w:bookmarkEnd w:id="57"/>
+    <w:bookmarkStart w:id="58" w:name="funcionalidade-do-sistema-multi-servidor"/>
+    <w:p>
+      <w:pPr>
+        <w:pStyle w:val="Ttulo2"/>
+      </w:pPr>
+      <w:r>
+        <w:t xml:space="preserve">4.5 Funcionalidade do Sistema Multi-Servidor</w:t>
+      </w:r>
+    </w:p>
+    <w:p>
+      <w:pPr>
+        <w:pStyle w:val="FirstParagraph"/>
+      </w:pPr>
+      <w:r>
+        <w:t xml:space="preserve">A Tabela 5 apresenta os resultados da coordenação multi-servidor durante os testes experimentais, validando a capacidade de orquestração distribuída da solução.</w:t>
+      </w:r>
+    </w:p>
+    <w:p>
+      <w:pPr>
+        <w:pStyle w:val="BodyText"/>
+      </w:pPr>
+      <w:r>
+        <w:rPr>
+          <w:b/>
+          <w:bCs/>
+        </w:rPr>
+        <w:t xml:space="preserve">Tabela 5: Resultados da Coordenação Multi-Servidor</w:t>
+      </w:r>
+    </w:p>
+    <w:tbl>
+      <w:tblPr>
+        <w:tblStyle w:val="Table"/>
+        <w:tblW w:type="pct" w:w="5000"/>
+        <w:tblLayout w:type="fixed"/>
+        <w:tblLook w:firstRow="1" w:lastRow="0" w:firstColumn="0" w:lastColumn="0" w:noHBand="0" w:noVBand="0" w:val="0020"/>
+      </w:tblPr>
+      <w:tblGrid>
+        <w:gridCol w:w="2288"/>
+        <w:gridCol w:w="1672"/>
+        <w:gridCol w:w="1056"/>
+        <w:gridCol w:w="2904"/>
+      </w:tblGrid>
+      <w:tr>
+        <w:trPr>
+          <w:tblHeader w:val="on"/>
+        </w:trPr>
+        <w:tc>
+          <w:tcPr/>
+          <w:p>
+            <w:pPr>
+              <w:pStyle w:val="Compact"/>
+            </w:pPr>
+            <w:r>
+              <w:t xml:space="preserve">Funcionalidade</w:t>
+            </w:r>
+          </w:p>
+        </w:tc>
+        <w:tc>
+          <w:tcPr/>
+          <w:p>
+            <w:pPr>
+              <w:pStyle w:val="Compact"/>
+            </w:pPr>
+            <w:r>
+              <w:t xml:space="preserve">Resultado Alcançado</w:t>
+            </w:r>
+          </w:p>
+        </w:tc>
+        <w:tc>
+          <w:tcPr/>
+          <w:p>
+            <w:pPr>
+              <w:pStyle w:val="Compact"/>
+            </w:pPr>
+            <w:r>
+              <w:t xml:space="preserve">Eficácia (%)</w:t>
+            </w:r>
+          </w:p>
+        </w:tc>
+        <w:tc>
+          <w:tcPr/>
+          <w:p>
+            <w:pPr>
+              <w:pStyle w:val="Compact"/>
+            </w:pPr>
+            <w:r>
+              <w:t xml:space="preserve">Observações</w:t>
+            </w:r>
+          </w:p>
+        </w:tc>
+      </w:tr>
+      <w:tr>
+        <w:tc>
+          <w:tcPr/>
+          <w:p>
+            <w:pPr>
+              <w:pStyle w:val="Compact"/>
+            </w:pPr>
+            <w:r>
+              <w:t xml:space="preserve">Servidores MCP Simultâneos</w:t>
+            </w:r>
+          </w:p>
+        </w:tc>
+        <w:tc>
+          <w:tcPr/>
+          <w:p>
+            <w:pPr>
+              <w:pStyle w:val="Compact"/>
+            </w:pPr>
+            <w:r>
+              <w:t xml:space="preserve">2</w:t>
+            </w:r>
+          </w:p>
+        </w:tc>
+        <w:tc>
+          <w:tcPr/>
+          <w:p>
+            <w:pPr>
+              <w:pStyle w:val="Compact"/>
+            </w:pPr>
+            <w:r>
+              <w:t xml:space="preserve">100</w:t>
+            </w:r>
+          </w:p>
+        </w:tc>
+        <w:tc>
+          <w:tcPr/>
+          <w:p>
+            <w:pPr>
+              <w:pStyle w:val="Compact"/>
+            </w:pPr>
+            <w:r>
+              <w:t xml:space="preserve">Equipamentos + Profissionais</w:t>
+            </w:r>
+          </w:p>
+        </w:tc>
+      </w:tr>
+      <w:tr>
+        <w:tc>
+          <w:tcPr/>
+          <w:p>
+            <w:pPr>
+              <w:pStyle w:val="Compact"/>
+            </w:pPr>
+            <w:r>
+              <w:t xml:space="preserve">Ferramentas Descobertas</w:t>
+            </w:r>
+          </w:p>
+        </w:tc>
+        <w:tc>
+          <w:tcPr/>
+          <w:p>
+            <w:pPr>
+              <w:pStyle w:val="Compact"/>
+            </w:pPr>
+            <w:r>
+              <w:t xml:space="preserve">10</w:t>
+            </w:r>
+          </w:p>
+        </w:tc>
+        <w:tc>
+          <w:tcPr/>
+          <w:p>
+            <w:pPr>
+              <w:pStyle w:val="Compact"/>
+            </w:pPr>
+            <w:r>
+              <w:t xml:space="preserve">100</w:t>
+            </w:r>
+          </w:p>
+        </w:tc>
+        <w:tc>
+          <w:tcPr/>
+          <w:p>
+            <w:pPr>
+              <w:pStyle w:val="Compact"/>
+            </w:pPr>
+            <w:r>
+              <w:t xml:space="preserve">Detecção automática completa</w:t>
+            </w:r>
+          </w:p>
+        </w:tc>
+      </w:tr>
+      <w:tr>
+        <w:tc>
+          <w:tcPr/>
+          <w:p>
+            <w:pPr>
+              <w:pStyle w:val="Compact"/>
+            </w:pPr>
+            <w:r>
+              <w:t xml:space="preserve">Roteamento Inteligente</w:t>
+            </w:r>
+          </w:p>
+        </w:tc>
+        <w:tc>
+          <w:tcPr/>
+          <w:p>
+            <w:pPr>
+              <w:pStyle w:val="Compact"/>
+            </w:pPr>
+            <w:r>
+              <w:t xml:space="preserve">13/13 consultas</w:t>
+            </w:r>
+          </w:p>
+        </w:tc>
+        <w:tc>
+          <w:tcPr/>
+          <w:p>
+            <w:pPr>
+              <w:pStyle w:val="Compact"/>
+            </w:pPr>
+            <w:r>
+              <w:t xml:space="preserve">100</w:t>
+            </w:r>
+          </w:p>
+        </w:tc>
+        <w:tc>
+          <w:tcPr/>
+          <w:p>
+            <w:pPr>
+              <w:pStyle w:val="Compact"/>
+            </w:pPr>
+            <w:r>
+              <w:t xml:space="preserve">Seleção correta de servidor</w:t>
+            </w:r>
+          </w:p>
+        </w:tc>
+      </w:tr>
+      <w:tr>
+        <w:tc>
+          <w:tcPr/>
+          <w:p>
+            <w:pPr>
+              <w:pStyle w:val="Compact"/>
+            </w:pPr>
+            <w:r>
+              <w:t xml:space="preserve">Consultas Multi-Sistema</w:t>
+            </w:r>
+          </w:p>
+        </w:tc>
+        <w:tc>
+          <w:tcPr/>
+          <w:p>
+            <w:pPr>
+              <w:pStyle w:val="Compact"/>
+            </w:pPr>
+            <w:r>
+              <w:t xml:space="preserve">3</w:t>
+            </w:r>
+          </w:p>
+        </w:tc>
+        <w:tc>
+          <w:tcPr/>
+          <w:p>
+            <w:pPr>
+              <w:pStyle w:val="Compact"/>
+            </w:pPr>
+            <w:r>
+              <w:t xml:space="preserve">100</w:t>
+            </w:r>
+          </w:p>
+        </w:tc>
+        <w:tc>
+          <w:tcPr/>
+          <w:p>
+            <w:pPr>
+              <w:pStyle w:val="Compact"/>
+            </w:pPr>
+            <w:r>
+              <w:t xml:space="preserve">Agregação de dados funcionando</w:t>
+            </w:r>
+          </w:p>
+        </w:tc>
+      </w:tr>
+      <w:tr>
+        <w:tc>
+          <w:tcPr/>
+          <w:p>
+            <w:pPr>
+              <w:pStyle w:val="Compact"/>
+            </w:pPr>
+            <w:r>
+              <w:t xml:space="preserve">Disponibilidade Parcial</w:t>
+            </w:r>
+          </w:p>
+        </w:tc>
+        <w:tc>
+          <w:tcPr/>
+          <w:p>
+            <w:pPr>
+              <w:pStyle w:val="Compact"/>
+            </w:pPr>
+            <w:r>
+              <w:t xml:space="preserve">Testado</w:t>
+            </w:r>
+          </w:p>
+        </w:tc>
+        <w:tc>
+          <w:tcPr/>
+          <w:p>
+            <w:pPr>
+              <w:pStyle w:val="Compact"/>
+            </w:pPr>
+            <w:r>
+              <w:t xml:space="preserve">100</w:t>
+            </w:r>
+          </w:p>
+        </w:tc>
+        <w:tc>
+          <w:tcPr/>
+          <w:p>
+            <w:pPr>
+              <w:pStyle w:val="Compact"/>
+            </w:pPr>
+            <w:r>
+              <w:t xml:space="preserve">Funcionamento com falhas parciais</w:t>
+            </w:r>
+          </w:p>
+        </w:tc>
+      </w:tr>
+    </w:tbl>
+    <w:p>
+      <w:pPr>
+        <w:pStyle w:val="BodyText"/>
+      </w:pPr>
+      <w:r>
+        <w:t xml:space="preserve">Os resultados confirmam que o sistema consegue coordenar múltiplos servidores MCP simultaneamente, mantendo descoberta automática de ferramentas e roteamento inteligente de solicitações. A capacidade de agregação de dados entre sistemas diferentes foi validada através de consultas que requereram informações de ambos os domínios testados (equipamentos e profissionais).</w:t>
+      </w:r>
+    </w:p>
+    <w:bookmarkEnd w:id="58"/>
+    <w:bookmarkStart w:id="59" w:name="validação-da-prova-de-conceito"/>
+    <w:p>
+      <w:pPr>
+        <w:pStyle w:val="Ttulo2"/>
+      </w:pPr>
+      <w:r>
+        <w:t xml:space="preserve">4.6 Validação da Prova de Conceito</w:t>
+      </w:r>
+    </w:p>
+    <w:p>
+      <w:pPr>
+        <w:pStyle w:val="FirstParagraph"/>
+      </w:pPr>
+      <w:r>
+        <w:t xml:space="preserve">Os resultados apresentados confirmam que a abordagem OpenAPI-MCP é tecnicamente viável e operacionalmente eficaz para integração de agentes conversacionais com sistemas web existentes:</w:t>
+      </w:r>
+    </w:p>
+    <w:p>
+      <w:pPr>
+        <w:pStyle w:val="BodyText"/>
+      </w:pPr>
+      <w:r>
+        <w:rPr>
+          <w:b/>
+          <w:bCs/>
+        </w:rPr>
+        <w:t xml:space="preserve">Conversão Automática OpenAPI→MCP:</w:t>
+      </w:r>
+      <w:r>
+        <w:t xml:space="preserve"> </w:t>
+      </w:r>
+      <w:r>
+        <w:t xml:space="preserve">100% dos casos testados (10/10 endpoints)</w:t>
+      </w:r>
+      <w:r>
+        <w:br/>
+      </w:r>
+      <w:r>
+        <w:rPr>
+          <w:b/>
+          <w:bCs/>
+        </w:rPr>
+        <w:t xml:space="preserve">Gerenciamento Multi-Servidor:</w:t>
+      </w:r>
+      <w:r>
+        <w:t xml:space="preserve"> </w:t>
+      </w:r>
+      <w:r>
+        <w:t xml:space="preserve">2 servidores coordenados simultaneamente com 100% eficácia</w:t>
+      </w:r>
+      <w:r>
+        <w:br/>
+      </w:r>
+      <w:r>
+        <w:rPr>
+          <w:b/>
+          <w:bCs/>
+        </w:rPr>
+        <w:t xml:space="preserve">Integração LLM:</w:t>
+      </w:r>
+      <w:r>
+        <w:t xml:space="preserve"> </w:t>
+      </w:r>
+      <w:r>
+        <w:t xml:space="preserve">Taxa de sucesso de 100% na interpretação de intenções (13/13 consultas)</w:t>
+      </w:r>
+      <w:r>
+        <w:br/>
+      </w:r>
+      <w:r>
+        <w:rPr>
+          <w:b/>
+          <w:bCs/>
+        </w:rPr>
+        <w:t xml:space="preserve">Robustez Operacional:</w:t>
+      </w:r>
+      <w:r>
+        <w:t xml:space="preserve"> </w:t>
+      </w:r>
+      <w:r>
+        <w:t xml:space="preserve">Sistema mantém funcionalidade durante cenários de falha</w:t>
+      </w:r>
+      <w:r>
+        <w:br/>
+      </w:r>
+      <w:r>
+        <w:rPr>
+          <w:b/>
+          <w:bCs/>
+        </w:rPr>
+        <w:t xml:space="preserve">Segurança:</w:t>
+      </w:r>
+      <w:r>
+        <w:t xml:space="preserve"> </w:t>
+      </w:r>
+      <w:r>
+        <w:t xml:space="preserve">100% de proteção contra 16 vetores de ataque testados</w:t>
+      </w:r>
+      <w:r>
+        <w:br/>
+      </w:r>
+      <w:r>
+        <w:rPr>
+          <w:b/>
+          <w:bCs/>
+        </w:rPr>
+        <w:t xml:space="preserve">Experiência do Usuário:</w:t>
+      </w:r>
+      <w:r>
+        <w:t xml:space="preserve"> </w:t>
+      </w:r>
+      <w:r>
+        <w:t xml:space="preserve">Pontuação 4,0/5,0 em satisfação geral</w:t>
+      </w:r>
+    </w:p>
+    <w:p>
+      <w:pPr>
+        <w:pStyle w:val="BodyText"/>
+      </w:pPr>
+      <w:r>
+        <w:t xml:space="preserve">A prova de conceito demonstra que a especificação OpenAPI pode ser sistematicamente convertida em ferramentas utilizáveis por modelos de linguagem através do protocolo MCP, eliminando a necessidade de desenvolvimento manual recorrente para cada nova integração. A validação experimental confirma que a abordagem oferece uma solução escalável para democratização de acesso a sistemas técnicos complexos através de interfaces conversacionais naturais.</w:t>
+      </w:r>
+    </w:p>
+    <w:p>
+      <w:pPr>
+        <w:pStyle w:val="BodyText"/>
+      </w:pPr>
+      <w:r>
+        <w:rPr>
+          <w:b/>
+          <w:bCs/>
+        </w:rPr>
+        <w:t xml:space="preserve">Reprodutibilidade:</w:t>
+      </w:r>
+      <w:r>
+        <w:t xml:space="preserve"> </w:t>
+      </w:r>
+      <w:r>
+        <w:t xml:space="preserve">Todos os testes e dados estão disponíveis no repositório público github.com/castrozan/tcc, incluindo scripts de automação, configurações de ambiente e datasets utilizados nos experimentos, garantindo reprodutibilidade completa dos resultados obtidos.</w:t>
       </w:r>
     </w:p>
     <w:bookmarkEnd w:id="59"/>
-    <w:bookmarkStart w:id="60" w:name="experiência-do-usuário-e-usabilidade"/>
+    <w:bookmarkStart w:id="60" w:name="X79d8e159be52188d274587db0c3fb49c56337d3"/>
     <w:p>
       <w:pPr>
         <w:pStyle w:val="Ttulo2"/>
       </w:pPr>
       <w:r>
-        <w:t xml:space="preserve">4.5 Experiência do Usuário e Usabilidade</w:t>
+        <w:t xml:space="preserve">4.7 Limitações Identificadas e Discussão Crítica</w:t>
       </w:r>
     </w:p>
     <w:p>
@@ -1660,7 +3415,7 @@
         <w:pStyle w:val="FirstParagraph"/>
       </w:pPr>
       <w:r>
-        <w:t xml:space="preserve">A avaliação da experiência do usuário, facilitada pela interface minimalista desenvolvida para os testes, revelou melhorias significativas na acessibilidade e facilidade de uso comparado a interfaces tradicionais de sistemas técnicos. A capacidade de realizar operações complexas através de comandos em linguagem natural reduziu substancialmente a curva de aprendizado necessária para interagir com os sistemas integrados.</w:t>
+        <w:t xml:space="preserve">A análise experimental revelou limitações específicas que devem ser consideradas para implementações práticas da abordagem OpenAPI-MCP:</w:t>
       </w:r>
     </w:p>
     <w:p>
@@ -1668,7 +3423,29 @@
         <w:pStyle w:val="BodyText"/>
       </w:pPr>
       <w:r>
-        <w:t xml:space="preserve">A simplicidade da interface conversacional demonstrou-se particularmente valiosa para usuários que não possuem conhecimento técnico profundo sobre os sistemas subjacentes. A eliminação da necessidade de compreender estruturas de dados complexas, endpoints específicos ou formatos de requisição representa um avanço significativo na democratização do acesso a funcionalidades técnicas especializadas.</w:t>
+        <w:rPr>
+          <w:b/>
+          <w:bCs/>
+        </w:rPr>
+        <w:t xml:space="preserve">Limitação 1: Variabilidade de Performance</w:t>
+      </w:r>
+      <w:r>
+        <w:t xml:space="preserve"> </w:t>
+      </w:r>
+      <w:r>
+        <w:t xml:space="preserve">- Desvio observado: 1.335ms a 5.823ms (variação de 336%)</w:t>
+      </w:r>
+      <w:r>
+        <w:t xml:space="preserve"> </w:t>
+      </w:r>
+      <w:r>
+        <w:t xml:space="preserve">- Impacto: Tempos de resposta inconsistentes dependem da complexidade da consulta e processamento LLM</w:t>
+      </w:r>
+      <w:r>
+        <w:t xml:space="preserve"> </w:t>
+      </w:r>
+      <w:r>
+        <w:t xml:space="preserve">- Implicação prática: Sistemas críticos com requisitos de latência rígida podem enfrentar desafios</w:t>
       </w:r>
     </w:p>
     <w:p>
@@ -1676,17 +3453,125 @@
         <w:pStyle w:val="BodyText"/>
       </w:pPr>
       <w:r>
-        <w:t xml:space="preserve">Os testes de usabilidade indicaram alto nível de satisfação dos usuários com a capacidade de obter informações e executar operações através de linguagem natural intuitiva. A capacidade do sistema de manter contexto conversacional e permitir refinamento iterativo de consultas emergiu como um fator importante para a produtividade, permitindo que usuários explorem dados e funcionalidades de forma exploratória e interativa.</w:t>
+        <w:rPr>
+          <w:b/>
+          <w:bCs/>
+        </w:rPr>
+        <w:t xml:space="preserve">Limitação 2: Dependência da Qualidade OpenAPI</w:t>
+      </w:r>
+      <w:r>
+        <w:t xml:space="preserve"> </w:t>
+      </w:r>
+      <w:r>
+        <w:t xml:space="preserve">- Observação: 100% de sucesso observado apenas com especificações bem documentadas</w:t>
+      </w:r>
+      <w:r>
+        <w:t xml:space="preserve"> </w:t>
+      </w:r>
+      <w:r>
+        <w:t xml:space="preserve">- Risco: APIs com documentação incompleta ou desatualizada podem comprometer a geração de servidores MCP</w:t>
+      </w:r>
+      <w:r>
+        <w:t xml:space="preserve"> </w:t>
+      </w:r>
+      <w:r>
+        <w:t xml:space="preserve">- Necessidade: Validação prévia das especificações OpenAPI antes da conversão</w:t>
+      </w:r>
+    </w:p>
+    <w:p>
+      <w:pPr>
+        <w:pStyle w:val="BodyText"/>
+      </w:pPr>
+      <w:r>
+        <w:rPr>
+          <w:b/>
+          <w:bCs/>
+        </w:rPr>
+        <w:t xml:space="preserve">Limitação 3: Escalabilidade Não Testada</w:t>
+      </w:r>
+      <w:r>
+        <w:t xml:space="preserve"> </w:t>
+      </w:r>
+      <w:r>
+        <w:t xml:space="preserve">- Contexto testado: Apenas 2 servidores MCP simultâneos</w:t>
+      </w:r>
+      <w:r>
+        <w:t xml:space="preserve"> </w:t>
+      </w:r>
+      <w:r>
+        <w:t xml:space="preserve">- Incerteza: Performance com N&gt;10 servidores não foi avaliada</w:t>
+      </w:r>
+      <w:r>
+        <w:t xml:space="preserve"> </w:t>
+      </w:r>
+      <w:r>
+        <w:t xml:space="preserve">- Recomendação: Testes de carga adicionais necessários para validação empresarial</w:t>
+      </w:r>
+    </w:p>
+    <w:p>
+      <w:pPr>
+        <w:pStyle w:val="BodyText"/>
+      </w:pPr>
+      <w:r>
+        <w:rPr>
+          <w:b/>
+          <w:bCs/>
+        </w:rPr>
+        <w:t xml:space="preserve">Limitação 4: Complexidade de Configuração Inicial</w:t>
+      </w:r>
+      <w:r>
+        <w:t xml:space="preserve"> </w:t>
+      </w:r>
+      <w:r>
+        <w:t xml:space="preserve">- Requisito: Conhecimento técnico especializado para setup</w:t>
+      </w:r>
+      <w:r>
+        <w:t xml:space="preserve"> </w:t>
+      </w:r>
+      <w:r>
+        <w:t xml:space="preserve">- Barreira: Organizações com recursos técnicos limitados podem enfrentar dificuldades</w:t>
+      </w:r>
+      <w:r>
+        <w:t xml:space="preserve"> </w:t>
+      </w:r>
+      <w:r>
+        <w:t xml:space="preserve">- Estimativa: Tempo de configuração ainda superior a soluções pré-configuradas</w:t>
+      </w:r>
+    </w:p>
+    <w:p>
+      <w:pPr>
+        <w:pStyle w:val="BodyText"/>
+      </w:pPr>
+      <w:r>
+        <w:t xml:space="preserve">A análise crítica dos dados revela que, embora a abordagem OpenAPI-MCP demonstre viabilidade técnica convincente, sua adoção prática está condicionada à disponibilidade de especificações OpenAPI de qualidade e recursos técnicos adequados para implementação. O overhead de configuração inicial, embora significativamente menor que o desenvolvimento customizado tradicional, permanece como fator limitante para adoção mais ampla.</w:t>
       </w:r>
     </w:p>
     <w:bookmarkEnd w:id="60"/>
-    <w:bookmarkStart w:id="61" w:name="discussão-crítica-dos-resultados"/>
+    <w:bookmarkEnd w:id="61"/>
+    <w:bookmarkStart w:id="69" w:name="considerações-finais"/>
+    <w:p>
+      <w:pPr>
+        <w:pStyle w:val="Ttulo1"/>
+      </w:pPr>
+      <w:r>
+        <w:t xml:space="preserve">5 CONSIDERAÇÕES FINAIS</w:t>
+      </w:r>
+    </w:p>
+    <w:p>
+      <w:pPr>
+        <w:pStyle w:val="FirstParagraph"/>
+      </w:pPr>
+      <w:r>
+        <w:t xml:space="preserve">Este estudo respondeu de forma positiva à questão central de pesquisa, demonstrando que a combinação da especificação OpenAPI com o protocolo Model Context Protocol pode efetivamente facilitar a integração eficiente e segura de agentes conversacionais baseados em IA com sistemas web existentes. A prova de conceito desenvolvida validou a viabilidade técnica da abordagem através de uma implementação completa que inclui geração automática de servidores MCP, gerenciamento multi-servidor e validação através de cenários de teste realistas.</w:t>
+      </w:r>
+    </w:p>
+    <w:bookmarkStart w:id="62" w:name="Xbfc7d9744bb7060d0e8bc1b0fd8b2c141ca1fc9"/>
     <w:p>
       <w:pPr>
         <w:pStyle w:val="Ttulo2"/>
       </w:pPr>
       <w:r>
-        <w:t xml:space="preserve">4.6 Discussão Crítica dos Resultados</w:t>
+        <w:t xml:space="preserve">5.1 Resposta à Pergunta de Pesquisa (objetiva e quantificada)</w:t>
       </w:r>
     </w:p>
     <w:p>
@@ -1694,7 +3579,23 @@
         <w:pStyle w:val="FirstParagraph"/>
       </w:pPr>
       <w:r>
-        <w:t xml:space="preserve">Os resultados obtidos demonstram que a abordagem OpenAPI-MCP oferece uma solução viável e promissora para a integração de agentes conversacionais com sistemas web existentes. A capacidade de reutilizar especificações OpenAPI estabelecidas para geração automática de servidores MCP representa uma contribuição significativa para reduzir o esforço de desenvolvimento e manutenção de integrações personalizadas.</w:t>
+        <w:t xml:space="preserve">A pergunta central de pesquisa -</w:t>
+      </w:r>
+      <w:r>
+        <w:t xml:space="preserve"> </w:t>
+      </w:r>
+      <w:r>
+        <w:rPr>
+          <w:i/>
+          <w:iCs/>
+        </w:rPr>
+        <w:t xml:space="preserve">“como a combinação da especificação OpenAPI com o protocolo MCP pode facilitar a integração eficiente e segura de agentes conversacionais baseados em IA com sistemas web existentes?”</w:t>
+      </w:r>
+      <w:r>
+        <w:t xml:space="preserve"> </w:t>
+      </w:r>
+      <w:r>
+        <w:t xml:space="preserve">- foi respondida através de evidências quantitativas conclusivas:</w:t>
       </w:r>
     </w:p>
     <w:p>
@@ -1702,7 +3603,35 @@
         <w:pStyle w:val="BodyText"/>
       </w:pPr>
       <w:r>
-        <w:t xml:space="preserve">A padronização proporcionada pelo protocolo MCP emergiu como um benefício fundamental, permitindo que organizações integrem múltiplos sistemas através de uma interface unificada sem necessidade de desenvolvimento customizado para cada integração. Esta característica tem implicações importantes para a redução de custos e complexidade em ambientes corporativos com ecossistemas tecnológicos heterogêneos.</w:t>
+        <w:rPr>
+          <w:b/>
+          <w:bCs/>
+        </w:rPr>
+        <w:t xml:space="preserve">Eficiência Operacional Validada:</w:t>
+      </w:r>
+      <w:r>
+        <w:t xml:space="preserve"> </w:t>
+      </w:r>
+      <w:r>
+        <w:t xml:space="preserve">- Tempo médio de resposta: 3,757ms (variação 1,335-5,823ms)</w:t>
+      </w:r>
+      <w:r>
+        <w:t xml:space="preserve"> </w:t>
+      </w:r>
+      <w:r>
+        <w:t xml:space="preserve">- Taxa de sucesso operacional: 100% (21/21 operações testadas)</w:t>
+      </w:r>
+      <w:r>
+        <w:t xml:space="preserve"> </w:t>
+      </w:r>
+      <w:r>
+        <w:t xml:space="preserve">- Conversão automática OpenAPI→MCP: 100% dos endpoints (10/10) convertidos com sucesso</w:t>
+      </w:r>
+      <w:r>
+        <w:t xml:space="preserve"> </w:t>
+      </w:r>
+      <w:r>
+        <w:t xml:space="preserve">- Eliminação completa do desenvolvimento manual recorrente para cada nova integração</w:t>
       </w:r>
     </w:p>
     <w:p>
@@ -1710,7 +3639,35 @@
         <w:pStyle w:val="BodyText"/>
       </w:pPr>
       <w:r>
-        <w:t xml:space="preserve">No entanto, a avaliação também revelou limitações importantes que devem ser consideradas em implementações práticas. A qualidade da integração demonstrou dependência direta da completude e precisão das especificações OpenAPI originais, o que pode representar um desafio em organizações com documentação de API inconsistente ou desatualizada. O overhead introduzido pelas camadas de abstração, embora mínimo, pode tornar-se significativo em cenários de alta performance onde latência é crítica.</w:t>
+        <w:rPr>
+          <w:b/>
+          <w:bCs/>
+        </w:rPr>
+        <w:t xml:space="preserve">Segurança Demonstrada:</w:t>
+      </w:r>
+      <w:r>
+        <w:t xml:space="preserve"> </w:t>
+      </w:r>
+      <w:r>
+        <w:t xml:space="preserve">- Proteção contra ataques: 100% (16/16 vetores de ataque bloqueados)</w:t>
+      </w:r>
+      <w:r>
+        <w:t xml:space="preserve"> </w:t>
+      </w:r>
+      <w:r>
+        <w:t xml:space="preserve">- Score de segurança global: 100% sem falsos positivos</w:t>
+      </w:r>
+      <w:r>
+        <w:t xml:space="preserve"> </w:t>
+      </w:r>
+      <w:r>
+        <w:t xml:space="preserve">- Cobertura de proteção: SQL injection, command injection, data extraction, privilege escalation</w:t>
+      </w:r>
+      <w:r>
+        <w:t xml:space="preserve"> </w:t>
+      </w:r>
+      <w:r>
+        <w:t xml:space="preserve">- Validação robusta através de schemas OpenAPI implementada com sucesso</w:t>
       </w:r>
     </w:p>
     <w:p>
@@ -1718,47 +3675,47 @@
         <w:pStyle w:val="BodyText"/>
       </w:pPr>
       <w:r>
-        <w:t xml:space="preserve">A complexidade de configuração inicial, particularmente para cenários envolvendo múltiplos sistemas com diferentes esquemas de autenticação, representa um desafio prático que deve ser considerado cuidadosamente. Embora a abordagem proposta reduza significativamente o esforço comparado ao desenvolvimento manual de funções personalizadas para cada sistema, ela ainda requer intervenção técnica especializada para configuração adequada dos servidores MCP, gestão de autenticação e integração com especificações OpenAPI. Esta necessidade de expertise técnica pode limitar a adoção em organizações com recursos técnicos limitados. A análise dos resultados sugere que a abordagem é mais adequada para organizações que possuem capacidade técnica interna adequada para implementação e manutenção inicial, onde o investimento em configuração, embora menor que o desenvolvimento customizado tradicional, ainda requer conhecimento técnico considerável. O requisito de expertise técnica permanece como uma barreira potencial para adoção mais ampla, fazendo com que o potencial para aplicação em ambientes corporativos seja promissor, mas condicionado à disponibilidade de recursos técnicos apropriados para implementação e manutenção contínua.</w:t>
-      </w:r>
-    </w:p>
-    <w:bookmarkEnd w:id="61"/>
+        <w:rPr>
+          <w:b/>
+          <w:bCs/>
+        </w:rPr>
+        <w:t xml:space="preserve">Integração Facilitada:</w:t>
+      </w:r>
+      <w:r>
+        <w:t xml:space="preserve"> </w:t>
+      </w:r>
+      <w:r>
+        <w:t xml:space="preserve">- Coordenação multi-servidor: 100% eficácia com 2 sistemas simultâneos</w:t>
+      </w:r>
+      <w:r>
+        <w:t xml:space="preserve"> </w:t>
+      </w:r>
+      <w:r>
+        <w:t xml:space="preserve">- Descoberta automática: 10/10 ferramentas detectadas automaticamente</w:t>
+      </w:r>
+      <w:r>
+        <w:t xml:space="preserve"> </w:t>
+      </w:r>
+      <w:r>
+        <w:t xml:space="preserve">- Roteamento inteligente: 13/13 consultas direcionadas corretamente</w:t>
+      </w:r>
+      <w:r>
+        <w:t xml:space="preserve"> </w:t>
+      </w:r>
+      <w:r>
+        <w:t xml:space="preserve">- Experiência do usuário: 4,0/5,0 pontuação geral de satisfação</w:t>
+      </w:r>
+    </w:p>
+    <w:p>
+      <w:pPr>
+        <w:pStyle w:val="BodyText"/>
+      </w:pPr>
+      <w:r>
+        <w:t xml:space="preserve">A validação experimental confirma que a abordagem OpenAPI-MCP oferece uma solução tecnicamente viável, operacionalmente eficiente e adequadamente segura para democratização do acesso a sistemas técnicos complexos através de interfaces conversacionais naturais. Os dados quantitativos demonstram que a combinação das tecnologias atende aos requisitos de eficiência e segurança propostos na questão de pesquisa, estabelecendo uma contribuição científica mensurável para a área de integração de agentes conversacionais.</w:t>
+      </w:r>
+    </w:p>
     <w:bookmarkEnd w:id="62"/>
-    <w:bookmarkStart w:id="70" w:name="considerações-finais"/>
-    <w:p>
-      <w:pPr>
-        <w:pStyle w:val="Ttulo1"/>
-      </w:pPr>
-      <w:r>
-        <w:t xml:space="preserve">5 CONSIDERAÇÕES FINAIS</w:t>
-      </w:r>
-    </w:p>
-    <w:p>
-      <w:pPr>
-        <w:pStyle w:val="FirstParagraph"/>
-      </w:pPr>
-      <w:r>
-        <w:t xml:space="preserve">Este estudo respondeu de forma positiva à questão central de pesquisa, demonstrando que a combinação da especificação OpenAPI com o protocolo Model Context Protocol pode efetivamente facilitar a integração eficiente e segura de agentes conversacionais baseados em IA com sistemas web existentes. A prova de conceito desenvolvida validou a viabilidade técnica da abordagem através de uma implementação completa que inclui geração automática de servidores MCP, gerenciamento multi-servidor e validação através de cenários de teste realistas.</w:t>
-      </w:r>
-    </w:p>
-    <w:bookmarkStart w:id="63" w:name="Xbfc7d9744bb7060d0e8bc1b0fd8b2c141ca1fc9"/>
-    <w:p>
-      <w:pPr>
-        <w:pStyle w:val="Ttulo2"/>
-      </w:pPr>
-      <w:r>
-        <w:t xml:space="preserve">5.1 Resposta à Pergunta de Pesquisa (objetiva e quantificada)</w:t>
-      </w:r>
-    </w:p>
-    <w:p>
-      <w:pPr>
-        <w:pStyle w:val="FirstParagraph"/>
-      </w:pPr>
-      <w:r>
-        <w:t xml:space="preserve">A abordagem OpenAPI-MCP reduziu em X% o tempo de desenvolvimento de integrações, mantém latência adicional inferior a Y ms, e apresenta taxa de sucesso de Z% em cenários de teste adversário.</w:t>
-      </w:r>
-    </w:p>
-    <w:bookmarkEnd w:id="63"/>
-    <w:bookmarkStart w:id="64" w:name="X8ed8e2a19c742680bed2cc4a7b832038d3375d4"/>
+    <w:bookmarkStart w:id="63" w:name="X8ed8e2a19c742680bed2cc4a7b832038d3375d4"/>
     <w:p>
       <w:pPr>
         <w:pStyle w:val="Ttulo2"/>
@@ -1871,14 +3828,45 @@
         <w:t xml:space="preserve">→ Os resultados demonstraram que a abordagem OpenAPI-MCP oferece benefícios em acessibilidade, usabilidade e eficiência operacional, embora com limitações identificadas durante a avaliação.</w:t>
       </w:r>
     </w:p>
+    <w:bookmarkEnd w:id="63"/>
+    <w:bookmarkStart w:id="64" w:name="X2cd3981ba8f7c975a246156bf328bd1f72f8f9d"/>
+    <w:p>
+      <w:pPr>
+        <w:pStyle w:val="Ttulo2"/>
+      </w:pPr>
+      <w:r>
+        <w:t xml:space="preserve">5.3 Síntese dos Principais Resultados (com dados)</w:t>
+      </w:r>
+    </w:p>
+    <w:p>
+      <w:pPr>
+        <w:pStyle w:val="FirstParagraph"/>
+      </w:pPr>
+      <w:r>
+        <w:t xml:space="preserve">A implementação da solução OpenAPI-MCP foi submetida a uma avaliação experimental abrangente através de testes automatizados</w:t>
+      </w:r>
+      <w:r>
+        <w:t xml:space="preserve"> </w:t>
+      </w:r>
+      <w:r>
+        <w:rPr>
+          <w:i/>
+          <w:iCs/>
+        </w:rPr>
+        <w:t xml:space="preserve">end-to-end</w:t>
+      </w:r>
+      <w:r>
+        <w:t xml:space="preserve">, fornecendo dados quantitativos objetivos que demonstram tanto a viabilidade técnica quanto a eficácia prática da abordagem proposta. Os resultados obtidos através da prova de conceito desenvolvida oferecem evidências mensuráveis sobre a integração de agentes conversacionais em sistemas web, estabelecendo uma base empírica sólida para avaliação da solução.</w:t>
+      </w:r>
+    </w:p>
     <w:bookmarkEnd w:id="64"/>
-    <w:bookmarkStart w:id="65" w:name="X2cd3981ba8f7c975a246156bf328bd1f72f8f9d"/>
+    <w:bookmarkStart w:id="65" w:name="X644d4cd7a3363e8b83dce314c8d66d590c65c53"/>
     <w:p>
       <w:pPr>
         <w:pStyle w:val="Ttulo2"/>
       </w:pPr>
       <w:r>
-        <w:t xml:space="preserve">5.3 Síntese dos Principais Resultados (com dados)</w:t>
+        <w:t xml:space="preserve">5.4 Limitações Críticas e Seus Impactos (quantificados)</w:t>
       </w:r>
     </w:p>
     <w:p>
@@ -1886,17 +3874,17 @@
         <w:pStyle w:val="FirstParagraph"/>
       </w:pPr>
       <w:r>
-        <w:t xml:space="preserve">A implementação da solução OpenAPI-MCP foi submetida a uma avaliação abrangente que demonstrou tanto a viabilidade técnica quanto a eficácia prática da abordagem proposta. Os resultados obtidos através da prova de conceito desenvolvida revelam aspectos importantes sobre a integração de agentes conversacionais em sistemas web, oferecendo insights valiosos para a área de interação humano-computador e integração de sistemas baseados em IA.</w:t>
+        <w:t xml:space="preserve">A avaliação também revelou limitações importantes que devem ser consideradas em implementações práticas. A dependência da qualidade das especificações OpenAPI representa uma restrição fundamental que pode limitar a aplicabilidade da abordagem em organizações com práticas inconsistentes de documentação. O overhead introduzido pelas camadas de abstração, embora mínimo, pode tornar-se significativo em cenários de alta performance onde latência é crítica.</w:t>
       </w:r>
     </w:p>
     <w:bookmarkEnd w:id="65"/>
-    <w:bookmarkStart w:id="66" w:name="X644d4cd7a3363e8b83dce314c8d66d590c65c53"/>
+    <w:bookmarkStart w:id="66" w:name="Xe9abd86b1bf650f5a7fb6f91b6ee20e4a1e0900"/>
     <w:p>
       <w:pPr>
         <w:pStyle w:val="Ttulo2"/>
       </w:pPr>
       <w:r>
-        <w:t xml:space="preserve">5.4 Limitações Críticas e Seus Impactos (quantificados)</w:t>
+        <w:t xml:space="preserve">5.5 Implicações Práticas e Econômicas (específicas)</w:t>
       </w:r>
     </w:p>
     <w:p>
@@ -1904,17 +3892,17 @@
         <w:pStyle w:val="FirstParagraph"/>
       </w:pPr>
       <w:r>
-        <w:t xml:space="preserve">A avaliação também revelou limitações importantes que devem ser consideradas em implementações práticas. A dependência da qualidade das especificações OpenAPI representa uma restrição fundamental que pode limitar a aplicabilidade da abordagem em organizações com práticas inconsistentes de documentação. O overhead introduzido pelas camadas de abstração, embora mínimo, pode tornar-se significativo em cenários de alta performance onde latência é crítica.</w:t>
+        <w:t xml:space="preserve">As implicações práticas dos resultados obtidos estendem-se além do contexto específico desta pesquisa, sugerindo direções promissoras para a evolução da interação humano-computador em ambientes corporativos. A capacidade demonstrada de integrar múltiplos sistemas através de uma única interface conversacional oferece caminhos para simplificação substancial de workflows empresariais, particularmente relevante considerando a crescente complexidade dos ecossistemas tecnológicos organizacionais.</w:t>
       </w:r>
     </w:p>
     <w:bookmarkEnd w:id="66"/>
-    <w:bookmarkStart w:id="67" w:name="Xe9abd86b1bf650f5a7fb6f91b6ee20e4a1e0900"/>
+    <w:bookmarkStart w:id="67" w:name="Xf6c7ae47bec83a10d25bf13a74b6a6f2e2346e2"/>
     <w:p>
       <w:pPr>
         <w:pStyle w:val="Ttulo2"/>
       </w:pPr>
       <w:r>
-        <w:t xml:space="preserve">5.5 Implicações Práticas e Econômicas (específicas)</w:t>
+        <w:t xml:space="preserve">5.6 Direcionamentos Futuros (concretos e mensuráveis)</w:t>
       </w:r>
     </w:p>
     <w:p>
@@ -1922,17 +3910,17 @@
         <w:pStyle w:val="FirstParagraph"/>
       </w:pPr>
       <w:r>
-        <w:t xml:space="preserve">As implicações práticas dos resultados obtidos estendem-se além do contexto específico desta pesquisa, sugerindo direções promissoras para a evolução da interação humano-computador em ambientes corporativos. A capacidade demonstrada de integrar múltiplos sistemas através de uma única interface conversacional oferece caminhos para simplificação substancial de workflows empresariais, particularmente relevante considerando a crescente complexidade dos ecossistemas tecnológicos organizacionais.</w:t>
+        <w:t xml:space="preserve">Futuras pesquisas poderiam explorar técnicas de cache inteligente, paralelização de operações e estratégias de balanceamento de carga específicas para contextos MCP. A extensão da abordagem para suportar múltiplos protocolos de comunicação representaria uma evolução natural e valiosa do trabalho. Adicionalmente, a investigação de capacidades de aprendizado adaptativo, onde o sistema melhora sua performance baseado em padrões de uso, oferece direções promissoras para pesquisa futura.</w:t>
       </w:r>
     </w:p>
     <w:bookmarkEnd w:id="67"/>
-    <w:bookmarkStart w:id="68" w:name="Xf6c7ae47bec83a10d25bf13a74b6a6f2e2346e2"/>
+    <w:bookmarkStart w:id="68" w:name="Xa60cd79626e6e1eab1d6fcde51a6cef23bfaee5"/>
     <w:p>
       <w:pPr>
         <w:pStyle w:val="Ttulo2"/>
       </w:pPr>
       <w:r>
-        <w:t xml:space="preserve">5.6 Direcionamentos Futuros (concretos e mensuráveis)</w:t>
+        <w:t xml:space="preserve">5.7 Conclusão Final (contribuição científica específica)</w:t>
       </w:r>
     </w:p>
     <w:p>
@@ -1940,30 +3928,12 @@
         <w:pStyle w:val="FirstParagraph"/>
       </w:pPr>
       <w:r>
-        <w:t xml:space="preserve">Futuras pesquisas poderiam explorar técnicas de cache inteligente, paralelização de operações e estratégias de balanceamento de carga específicas para contextos MCP. A extensão da abordagem para suportar múltiplos protocolos de comunicação representaria uma evolução natural e valiosa do trabalho. Adicionalmente, a investigação de capacidades de aprendizado adaptativo, onde o sistema melhora sua performance baseado em padrões de uso, oferece direções promissoras para pesquisa futura.</w:t>
+        <w:t xml:space="preserve">Este estudo respondeu de forma positiva à questão central de pesquisa, demonstrando que a combinação da especificação OpenAPI com o protocolo Model Context Protocol pode efetivamente facilitar a integração eficiente e segura de agentes conversacionais baseados em IA com sistemas web existentes. A prova de conceito desenvolvida validou a viabilidade técnica da abordagem através de uma implementação completa que inclui geração automática de servidores MCP, gerenciamento multi-servidor e validação através de cenários de teste realistas.</w:t>
       </w:r>
     </w:p>
     <w:bookmarkEnd w:id="68"/>
-    <w:bookmarkStart w:id="69" w:name="Xa60cd79626e6e1eab1d6fcde51a6cef23bfaee5"/>
-    <w:p>
-      <w:pPr>
-        <w:pStyle w:val="Ttulo2"/>
-      </w:pPr>
-      <w:r>
-        <w:t xml:space="preserve">5.7 Conclusão Final (contribuição científica específica)</w:t>
-      </w:r>
-    </w:p>
-    <w:p>
-      <w:pPr>
-        <w:pStyle w:val="FirstParagraph"/>
-      </w:pPr>
-      <w:r>
-        <w:t xml:space="preserve">Este estudo respondeu de forma positiva à questão central de pesquisa, demonstrando que a combinação da especificação OpenAPI com o protocolo Model Context Protocol pode efetivamente facilitar a integração eficiente e segura de agentes conversacionais baseados em IA com sistemas web existentes. A prova de conceito desenvolvida validou a viabilidade técnica da abordagem através de uma implementação completa que inclui geração automática de servidores MCP, gerenciamento multi-servidor e validação através de cenários de teste realistas.</w:t>
-      </w:r>
-    </w:p>
     <w:bookmarkEnd w:id="69"/>
-    <w:bookmarkEnd w:id="70"/>
-    <w:bookmarkStart w:id="104" w:name="referências"/>
+    <w:bookmarkStart w:id="103" w:name="referências"/>
     <w:p>
       <w:pPr>
         <w:pStyle w:val="Ttulo1"/>
@@ -1972,8 +3942,8 @@
         <w:t xml:space="preserve">REFERÊNCIAS</w:t>
       </w:r>
     </w:p>
-    <w:bookmarkStart w:id="103" w:name="refs"/>
-    <w:bookmarkStart w:id="72" w:name="ref-anthropic2024mcp"/>
+    <w:bookmarkStart w:id="102" w:name="refs"/>
+    <w:bookmarkStart w:id="71" w:name="ref-anthropic2024mcp"/>
     <w:p>
       <w:pPr>
         <w:pStyle w:val="Bibliography"/>
@@ -1994,7 +3964,7 @@
       <w:r>
         <w:t xml:space="preserve">. Disponível em: &lt;</w:t>
       </w:r>
-      <w:hyperlink r:id="rId71">
+      <w:hyperlink r:id="rId70">
         <w:r>
           <w:rPr>
             <w:rStyle w:val="Hyperlink"/>
@@ -2006,8 +3976,8 @@
         <w:t xml:space="preserve">&gt;. Acesso em: 12 abr. 2025.</w:t>
       </w:r>
     </w:p>
-    <w:bookmarkEnd w:id="72"/>
-    <w:bookmarkStart w:id="74" w:name="ref-RedHat2024LLMNode"/>
+    <w:bookmarkEnd w:id="71"/>
+    <w:bookmarkStart w:id="73" w:name="ref-RedHat2024LLMNode"/>
     <w:p>
       <w:pPr>
         <w:pStyle w:val="Bibliography"/>
@@ -2031,7 +4001,7 @@
       <w:r>
         <w:t xml:space="preserve"> </w:t>
       </w:r>
-      <w:hyperlink r:id="rId73">
+      <w:hyperlink r:id="rId72">
         <w:r>
           <w:rPr>
             <w:rStyle w:val="Hyperlink"/>
@@ -2043,8 +4013,8 @@
         <w:t xml:space="preserve">, 2024.</w:t>
       </w:r>
     </w:p>
-    <w:bookmarkEnd w:id="74"/>
-    <w:bookmarkStart w:id="76" w:name="ref-cherednichenko:hal-04545073"/>
+    <w:bookmarkEnd w:id="73"/>
+    <w:bookmarkStart w:id="75" w:name="ref-cherednichenko:hal-04545073"/>
     <w:p>
       <w:pPr>
         <w:pStyle w:val="Bibliography"/>
@@ -2065,7 +4035,7 @@
       <w:r>
         <w:t xml:space="preserve">. Lviv, Ukraine: 2024. Disponível em: &lt;</w:t>
       </w:r>
-      <w:hyperlink r:id="rId75">
+      <w:hyperlink r:id="rId74">
         <w:r>
           <w:rPr>
             <w:rStyle w:val="Hyperlink"/>
@@ -2077,8 +4047,8 @@
         <w:t xml:space="preserve">&gt;</w:t>
       </w:r>
     </w:p>
-    <w:bookmarkEnd w:id="76"/>
-    <w:bookmarkStart w:id="78" w:name="ref-Deng2023AMA"/>
+    <w:bookmarkEnd w:id="75"/>
+    <w:bookmarkStart w:id="77" w:name="ref-Deng2023AMA"/>
     <w:p>
       <w:pPr>
         <w:pStyle w:val="Bibliography"/>
@@ -2089,7 +4059,7 @@
       <w:r>
         <w:t xml:space="preserve"> </w:t>
       </w:r>
-      <w:hyperlink r:id="rId77">
+      <w:hyperlink r:id="rId76">
         <w:r>
           <w:rPr>
             <w:rStyle w:val="Hyperlink"/>
@@ -2114,8 +4084,8 @@
         <w:t xml:space="preserve">, 2023.</w:t>
       </w:r>
     </w:p>
-    <w:bookmarkEnd w:id="78"/>
-    <w:bookmarkStart w:id="80" w:name="X43f7bb2b3071fbda039d1a81a2d72249680f984"/>
+    <w:bookmarkEnd w:id="77"/>
+    <w:bookmarkStart w:id="79" w:name="X43f7bb2b3071fbda039d1a81a2d72249680f984"/>
     <w:p>
       <w:pPr>
         <w:pStyle w:val="Bibliography"/>
@@ -2136,7 +4106,7 @@
       <w:r>
         <w:t xml:space="preserve">., 2017. Disponível em: &lt;</w:t>
       </w:r>
-      <w:hyperlink r:id="rId79">
+      <w:hyperlink r:id="rId78">
         <w:r>
           <w:rPr>
             <w:rStyle w:val="Hyperlink"/>
@@ -2148,8 +4118,8 @@
         <w:t xml:space="preserve">&gt;</w:t>
       </w:r>
     </w:p>
-    <w:bookmarkEnd w:id="80"/>
-    <w:bookmarkStart w:id="82" w:name="ref-Guo2024Doppelganger"/>
+    <w:bookmarkEnd w:id="79"/>
+    <w:bookmarkStart w:id="81" w:name="ref-Guo2024Doppelganger"/>
     <w:p>
       <w:pPr>
         <w:pStyle w:val="Bibliography"/>
@@ -2183,7 +4153,7 @@
       <w:r>
         <w:t xml:space="preserve">...2024. Disponível em: &lt;</w:t>
       </w:r>
-      <w:hyperlink r:id="rId81">
+      <w:hyperlink r:id="rId80">
         <w:r>
           <w:rPr>
             <w:rStyle w:val="Hyperlink"/>
@@ -2195,8 +4165,8 @@
         <w:t xml:space="preserve">&gt;</w:t>
       </w:r>
     </w:p>
-    <w:bookmarkEnd w:id="82"/>
-    <w:bookmarkStart w:id="84" w:name="ref-john2025owasp"/>
+    <w:bookmarkEnd w:id="81"/>
+    <w:bookmarkStart w:id="83" w:name="ref-john2025owasp"/>
     <w:p>
       <w:pPr>
         <w:pStyle w:val="Bibliography"/>
@@ -2207,7 +4177,7 @@
       <w:r>
         <w:t xml:space="preserve"> </w:t>
       </w:r>
-      <w:hyperlink r:id="rId83">
+      <w:hyperlink r:id="rId82">
         <w:r>
           <w:rPr>
             <w:rStyle w:val="Hyperlink"/>
@@ -2221,8 +4191,8 @@
         <w:t xml:space="preserve">. tese de doutorado—[s.l.] OWASP, 2025.</w:t>
       </w:r>
     </w:p>
-    <w:bookmarkEnd w:id="84"/>
-    <w:bookmarkStart w:id="86" w:name="ref-Kocaballi2019"/>
+    <w:bookmarkEnd w:id="83"/>
+    <w:bookmarkStart w:id="85" w:name="ref-Kocaballi2019"/>
     <w:p>
       <w:pPr>
         <w:pStyle w:val="Bibliography"/>
@@ -2233,7 +4203,7 @@
       <w:r>
         <w:t xml:space="preserve"> </w:t>
       </w:r>
-      <w:hyperlink r:id="rId85">
+      <w:hyperlink r:id="rId84">
         <w:r>
           <w:rPr>
             <w:rStyle w:val="Hyperlink"/>
@@ -2258,8 +4228,8 @@
         <w:t xml:space="preserve">, v. 21, n. 11, p. e15360, 7 nov. 2019.</w:t>
       </w:r>
     </w:p>
-    <w:bookmarkEnd w:id="86"/>
-    <w:bookmarkStart w:id="88" w:name="ref-Lister2020AccessibleCU"/>
+    <w:bookmarkEnd w:id="85"/>
+    <w:bookmarkStart w:id="87" w:name="ref-Lister2020AccessibleCU"/>
     <w:p>
       <w:pPr>
         <w:pStyle w:val="Bibliography"/>
@@ -2270,7 +4240,7 @@
       <w:r>
         <w:t xml:space="preserve"> </w:t>
       </w:r>
-      <w:hyperlink r:id="rId87">
+      <w:hyperlink r:id="rId86">
         <w:r>
           <w:rPr>
             <w:rStyle w:val="Hyperlink"/>
@@ -2295,8 +4265,8 @@
         <w:t xml:space="preserve">, 2020.</w:t>
       </w:r>
     </w:p>
-    <w:bookmarkEnd w:id="88"/>
-    <w:bookmarkStart w:id="90" w:name="ref-MCPDocs2024"/>
+    <w:bookmarkEnd w:id="87"/>
+    <w:bookmarkStart w:id="89" w:name="ref-MCPDocs2024"/>
     <w:p>
       <w:pPr>
         <w:pStyle w:val="Bibliography"/>
@@ -2317,7 +4287,7 @@
       <w:r>
         <w:t xml:space="preserve">. Online Documentation, 2024. Disponível em: &lt;</w:t>
       </w:r>
-      <w:hyperlink r:id="rId89">
+      <w:hyperlink r:id="rId88">
         <w:r>
           <w:rPr>
             <w:rStyle w:val="Hyperlink"/>
@@ -2329,8 +4299,8 @@
         <w:t xml:space="preserve">&gt;</w:t>
       </w:r>
     </w:p>
-    <w:bookmarkEnd w:id="90"/>
-    <w:bookmarkStart w:id="92" w:name="ref-openai2022instructgpt"/>
+    <w:bookmarkEnd w:id="89"/>
+    <w:bookmarkStart w:id="91" w:name="ref-openai2022instructgpt"/>
     <w:p>
       <w:pPr>
         <w:pStyle w:val="Bibliography"/>
@@ -2351,7 +4321,7 @@
       <w:r>
         <w:t xml:space="preserve">. [s.l.] OpenAI, 27 jan. 2022. Disponível em: &lt;</w:t>
       </w:r>
-      <w:hyperlink r:id="rId91">
+      <w:hyperlink r:id="rId90">
         <w:r>
           <w:rPr>
             <w:rStyle w:val="Hyperlink"/>
@@ -2363,8 +4333,8 @@
         <w:t xml:space="preserve">&gt;. Acesso em: 12 abr. 2025.</w:t>
       </w:r>
     </w:p>
-    <w:bookmarkEnd w:id="92"/>
-    <w:bookmarkStart w:id="94" w:name="ref-openai2023gpt4"/>
+    <w:bookmarkEnd w:id="91"/>
+    <w:bookmarkStart w:id="93" w:name="ref-openai2023gpt4"/>
     <w:p>
       <w:pPr>
         <w:pStyle w:val="Bibliography"/>
@@ -2385,7 +4355,7 @@
       <w:r>
         <w:t xml:space="preserve">. [s.l.] OpenAI, a2023. Disponível em: &lt;</w:t>
       </w:r>
-      <w:hyperlink r:id="rId93">
+      <w:hyperlink r:id="rId92">
         <w:r>
           <w:rPr>
             <w:rStyle w:val="Hyperlink"/>
@@ -2397,8 +4367,8 @@
         <w:t xml:space="preserve">&gt;.</w:t>
       </w:r>
     </w:p>
-    <w:bookmarkEnd w:id="94"/>
-    <w:bookmarkStart w:id="96" w:name="ref-openai2023functioncalling"/>
+    <w:bookmarkEnd w:id="93"/>
+    <w:bookmarkStart w:id="95" w:name="ref-openai2023functioncalling"/>
     <w:p>
       <w:pPr>
         <w:pStyle w:val="Bibliography"/>
@@ -2419,7 +4389,7 @@
       <w:r>
         <w:t xml:space="preserve">. Disponível em: &lt;</w:t>
       </w:r>
-      <w:hyperlink r:id="rId95">
+      <w:hyperlink r:id="rId94">
         <w:r>
           <w:rPr>
             <w:rStyle w:val="Hyperlink"/>
@@ -2431,8 +4401,8 @@
         <w:t xml:space="preserve">&gt;. Acesso em: 12 abr. 2025b.</w:t>
       </w:r>
     </w:p>
-    <w:bookmarkEnd w:id="96"/>
-    <w:bookmarkStart w:id="98" w:name="ref-OpenAPIInitiative2023"/>
+    <w:bookmarkEnd w:id="95"/>
+    <w:bookmarkStart w:id="97" w:name="ref-OpenAPIInitiative2023"/>
     <w:p>
       <w:pPr>
         <w:pStyle w:val="Bibliography"/>
@@ -2453,7 +4423,7 @@
       <w:r>
         <w:t xml:space="preserve">. OpenAPI Documentation (openapis.org), 2023. Disponível em: &lt;</w:t>
       </w:r>
-      <w:hyperlink r:id="rId97">
+      <w:hyperlink r:id="rId96">
         <w:r>
           <w:rPr>
             <w:rStyle w:val="Hyperlink"/>
@@ -2465,8 +4435,8 @@
         <w:t xml:space="preserve">&gt;</w:t>
       </w:r>
     </w:p>
-    <w:bookmarkEnd w:id="98"/>
-    <w:bookmarkStart w:id="100" w:name="ref-oprea2023adversarial"/>
+    <w:bookmarkEnd w:id="97"/>
+    <w:bookmarkStart w:id="99" w:name="ref-oprea2023adversarial"/>
     <w:p>
       <w:pPr>
         <w:pStyle w:val="Bibliography"/>
@@ -2487,7 +4457,7 @@
       <w:r>
         <w:t xml:space="preserve">. [s.l.] National Institute of Standards; Technology, 2023. Disponível em: &lt;</w:t>
       </w:r>
-      <w:hyperlink r:id="rId99">
+      <w:hyperlink r:id="rId98">
         <w:r>
           <w:rPr>
             <w:rStyle w:val="Hyperlink"/>
@@ -2499,8 +4469,8 @@
         <w:t xml:space="preserve">&gt;.</w:t>
       </w:r>
     </w:p>
-    <w:bookmarkEnd w:id="100"/>
-    <w:bookmarkStart w:id="102" w:name="ref-RAPP201849"/>
+    <w:bookmarkEnd w:id="99"/>
+    <w:bookmarkStart w:id="101" w:name="ref-RAPP201849"/>
     <w:p>
       <w:pPr>
         <w:pStyle w:val="Bibliography"/>
@@ -2511,7 +4481,7 @@
       <w:r>
         <w:t xml:space="preserve"> </w:t>
       </w:r>
-      <w:hyperlink r:id="rId101">
+      <w:hyperlink r:id="rId100">
         <w:r>
           <w:rPr>
             <w:rStyle w:val="Hyperlink"/>
@@ -2536,9 +4506,9 @@
         <w:t xml:space="preserve">, v. 120, p. 49–65, 2018.</w:t>
       </w:r>
     </w:p>
+    <w:bookmarkEnd w:id="101"/>
     <w:bookmarkEnd w:id="102"/>
     <w:bookmarkEnd w:id="103"/>
-    <w:bookmarkEnd w:id="104"/>
     <w:sectPr>
       <w:headerReference r:id="rId9" w:type="default"/>
       <w:pgSz w:h="16838" w:orient="portrait" w:w="11906"/>

</xml_diff>

<commit_message>
article: fix: conclusoes finais
</commit_message>
<xml_diff>
--- a/article/article.docx
+++ b/article/article.docx
@@ -3433,7 +3433,7 @@
         <w:t xml:space="preserve"> </w:t>
       </w:r>
       <w:r>
-        <w:t xml:space="preserve">- Desvio observado: 1.335ms a 5.823ms (variação de 336%)</w:t>
+        <w:t xml:space="preserve">- Desvio observado: 1.335ms a 5,823ms (variação de 336%)</w:t>
       </w:r>
       <w:r>
         <w:t xml:space="preserve"> </w:t>
@@ -3548,7 +3548,7 @@
     </w:p>
     <w:bookmarkEnd w:id="60"/>
     <w:bookmarkEnd w:id="61"/>
-    <w:bookmarkStart w:id="69" w:name="considerações-finais"/>
+    <w:bookmarkStart w:id="68" w:name="considerações-finais"/>
     <w:p>
       <w:pPr>
         <w:pStyle w:val="Ttulo1"/>
@@ -3562,16 +3562,16 @@
         <w:pStyle w:val="FirstParagraph"/>
       </w:pPr>
       <w:r>
-        <w:t xml:space="preserve">Este estudo respondeu de forma positiva à questão central de pesquisa, demonstrando que a combinação da especificação OpenAPI com o protocolo Model Context Protocol pode efetivamente facilitar a integração eficiente e segura de agentes conversacionais baseados em IA com sistemas web existentes. A prova de conceito desenvolvida validou a viabilidade técnica da abordagem através de uma implementação completa que inclui geração automática de servidores MCP, gerenciamento multi-servidor e validação através de cenários de teste realistas.</w:t>
-      </w:r>
-    </w:p>
-    <w:bookmarkStart w:id="62" w:name="Xbfc7d9744bb7060d0e8bc1b0fd8b2c141ca1fc9"/>
+        <w:t xml:space="preserve">Este estudo respondeu de forma positiva à questão central de pesquisa, demonstrando que a combinação da especificação OpenAPI com o protocolo Model Context Protocol pode facilitar a integração de agentes conversacionais baseados em IA com sistemas web existentes, dentro do escopo experimental testado. A prova de conceito desenvolvida validou a viabilidade técnica da abordagem através de uma implementação funcional que incluiu geração automática de servidores MCP, gerenciamento coordenado de múltiplos servidores e validação através de cenários de teste controlados.</w:t>
+      </w:r>
+    </w:p>
+    <w:bookmarkStart w:id="62" w:name="resposta-à-pergunta-de-pesquisa"/>
     <w:p>
       <w:pPr>
         <w:pStyle w:val="Ttulo2"/>
       </w:pPr>
       <w:r>
-        <w:t xml:space="preserve">5.1 Resposta à Pergunta de Pesquisa (objetiva e quantificada)</w:t>
+        <w:t xml:space="preserve">5.1 Resposta à Pergunta de Pesquisa</w:t>
       </w:r>
     </w:p>
     <w:p>
@@ -3595,376 +3595,285 @@
         <w:t xml:space="preserve"> </w:t>
       </w:r>
       <w:r>
-        <w:t xml:space="preserve">- foi respondida através de evidências quantitativas conclusivas:</w:t>
+        <w:t xml:space="preserve">- foi respondida através de evidências quantitativas obtidas na prova de conceito:</w:t>
       </w:r>
     </w:p>
     <w:p>
       <w:pPr>
         <w:pStyle w:val="BodyText"/>
       </w:pPr>
+      <w:r>
+        <w:t xml:space="preserve">Em relação à eficiência operacional, a abordagem demonstrou viabilidade no contexto testado, apresentando tempo médio de resposta de 3,757ms com variação significativa de 1,335 a 5,823ms. A taxa de sucesso operacional alcançou 100% nas 21 operações realizadas nos cenários testados, enquanto a conversão automática OpenAPI→MCP obteve êxito completo nos 10 endpoints avaliados, evidenciando redução substancial do desenvolvimento manual para os casos de uso implementados.</w:t>
+      </w:r>
+    </w:p>
+    <w:p>
+      <w:pPr>
+        <w:pStyle w:val="BodyText"/>
+      </w:pPr>
+      <w:r>
+        <w:t xml:space="preserve">Quanto aos aspectos de segurança, os resultados demonstraram proteção adequada contra os vetores testados, com 100% de eficácia no bloqueio de 16 tipos de ataques básicos. A cobertura validada incluiu SQL injection, command injection, data extraction e privilege escalation, confirmando que a validação através de schemas OpenAPI constitui uma primeira linha de defesa eficaz contra tentativas de intrusão.</w:t>
+      </w:r>
+    </w:p>
+    <w:p>
+      <w:pPr>
+        <w:pStyle w:val="BodyText"/>
+      </w:pPr>
+      <w:r>
+        <w:t xml:space="preserve">No que concerne à integração funcional, o escopo experimental revelou coordenação eficiente entre 2 sistemas simultâneos com 100% de eficácia, descoberta automática completa das 10 ferramentas disponíveis e roteamento inteligente preciso para todas as 13 consultas direcionadas. A experiência do usuário foi avaliada positivamente, obtendo pontuação geral de 4,0 em escala de 5,0 pontos.</w:t>
+      </w:r>
+    </w:p>
+    <w:p>
+      <w:pPr>
+        <w:pStyle w:val="BodyText"/>
+      </w:pPr>
+      <w:r>
+        <w:t xml:space="preserve">A validação experimental confirma que a abordagem OpenAPI-MCP oferece uma solução tecnicamente viável para os cenários testados, estabelecendo evidências iniciais de sua aplicabilidade para democratização do acesso a sistemas técnicos através de interfaces conversacionais naturais.</w:t>
+      </w:r>
+    </w:p>
+    <w:bookmarkEnd w:id="62"/>
+    <w:bookmarkStart w:id="63" w:name="atendimento-aos-objetivos-específicos"/>
+    <w:p>
+      <w:pPr>
+        <w:pStyle w:val="Ttulo2"/>
+      </w:pPr>
+      <w:r>
+        <w:t xml:space="preserve">5.2 Atendimento aos Objetivos Específicos</w:t>
+      </w:r>
+    </w:p>
+    <w:p>
+      <w:pPr>
+        <w:pStyle w:val="FirstParagraph"/>
+      </w:pPr>
+      <w:r>
+        <w:t xml:space="preserve">O primeiro objetivo específico, que consistia no desenvolvimento de um gerador automático de servidores MCP a partir de especificações OpenAPI, foi plenamente alcançado. A implementação demonstrou conversão eficaz de 100% dos endpoints OpenAPI testados (10/10) em ferramentas MCP funcionais, validando a viabilidade técnica da automação proposta e estabelecendo a base metodológica central da pesquisa.</w:t>
+      </w:r>
+    </w:p>
+    <w:p>
+      <w:pPr>
+        <w:pStyle w:val="BodyText"/>
+      </w:pPr>
+      <w:r>
+        <w:t xml:space="preserve">Quanto ao segundo objetivo, a implementação de um cliente capaz de gerenciar múltiplos servidores MCP simultaneamente, os resultados confirmam sua realização satisfatória. O sistema desenvolvido foi validado para coordenação simultânea de 2 servidores MCP, demonstrando descoberta automática de 10 ferramentas e roteamento inteligente de 100% das consultas testadas, comprovando a viabilidade da orquestração distribuída proposta.</w:t>
+      </w:r>
+    </w:p>
+    <w:p>
+      <w:pPr>
+        <w:pStyle w:val="BodyText"/>
+      </w:pPr>
+      <w:r>
+        <w:t xml:space="preserve">O terceiro objetivo, relacionado à avaliação sistemática da solução através de testes rigorosos, foi cumprido mediante a condução de testes automatizados</w:t>
+      </w:r>
+      <w:r>
+        <w:t xml:space="preserve"> </w:t>
+      </w:r>
+      <w:r>
+        <w:rPr>
+          <w:i/>
+          <w:iCs/>
+        </w:rPr>
+        <w:t xml:space="preserve">end-to-end</w:t>
+      </w:r>
+      <w:r>
+        <w:t xml:space="preserve"> </w:t>
+      </w:r>
+      <w:r>
+        <w:t xml:space="preserve">que validaram múltiplas dimensões da implementação. Os resultados obtidos confirmaram performance adequada (3,757ms de tempo médio de resposta), segurança satisfatória (100% de proteção nos vetores testados) e usabilidade positiva (4,0/5,0 de satisfação geral).</w:t>
+      </w:r>
+    </w:p>
+    <w:p>
+      <w:pPr>
+        <w:pStyle w:val="BodyText"/>
+      </w:pPr>
+      <w:r>
+        <w:t xml:space="preserve">Por fim, o quarto objetivo, consistente na análise crítica de benefícios e limitações da abordagem proposta, foi atendido através da identificação sistemática de vantagens em automação de integração e simplificação de acesso, bem como do reconhecimento de limitações importantes relacionadas à variabilidade de performance e ao escopo restrito de validação experimental.</w:t>
+      </w:r>
+    </w:p>
+    <w:bookmarkEnd w:id="63"/>
+    <w:bookmarkStart w:id="64" w:name="Xb950f22d0bf9863c48c0bffb070b57637539774"/>
+    <w:p>
+      <w:pPr>
+        <w:pStyle w:val="Ttulo2"/>
+      </w:pPr>
+      <w:r>
+        <w:t xml:space="preserve">5.3 Limitações Identificadas e Suas Implicações</w:t>
+      </w:r>
+    </w:p>
+    <w:p>
+      <w:pPr>
+        <w:pStyle w:val="FirstParagraph"/>
+      </w:pPr>
+      <w:r>
+        <w:t xml:space="preserve">A análise experimental revelou limitações específicas que qualificam a aplicabilidade dos resultados obtidos. A primeira limitação identificada refere-se à variabilidade significativa de performance, com desvio observado de 336% entre os tempos mínimo e máximo (1,335ms a 5,823ms). Esta inconsistência implica que sistemas com requisitos rigorosos de latência podem enfrentar desafios de previsibilidade, exigindo avaliação caso-a-caso para aplicações críticas em tempo real.</w:t>
+      </w:r>
+    </w:p>
+    <w:p>
+      <w:pPr>
+        <w:pStyle w:val="BodyText"/>
+      </w:pPr>
+      <w:r>
+        <w:t xml:space="preserve">A segunda limitação relaciona-se ao escopo restrito de validação experimental. O contexto testado abrangeu apenas 2 servidores MCP e 21 operações totais, gerando incerteza sobre o comportamento com N&gt;2 servidores. Esta limitação implica que a escalabilidade para ambientes empresariais complexos requer validação adicional antes de implementações de larga escala.</w:t>
+      </w:r>
+    </w:p>
+    <w:p>
+      <w:pPr>
+        <w:pStyle w:val="BodyText"/>
+      </w:pPr>
+      <w:r>
+        <w:t xml:space="preserve">Uma terceira limitação identificada consiste na dependência da qualidade das especificações OpenAPI. A abordagem pressupõe especificações completas e atualizadas, criando o risco de que APIs com documentação inadequada comprometam a geração automática de servidores. Esta limitação prática sugere que organizações com práticas inconsistentes de documentação podem enfrentar barreiras significativas na adoção da solução.</w:t>
+      </w:r>
+    </w:p>
+    <w:p>
+      <w:pPr>
+        <w:pStyle w:val="BodyText"/>
+      </w:pPr>
+      <w:r>
+        <w:t xml:space="preserve">Por fim, a quarta limitação refere-se ao escopo limitado dos testes de segurança realizados. A cobertura incluiu apenas ataques básicos de injeção, deixando lacunas relacionadas a ameaças avançadas e cenários de ataque sofisticados. Esta limitação implica que implementações em produção requerem avaliação de segurança mais abrangente para garantir proteção adequada contra vetores de ataque complexos.</w:t>
+      </w:r>
+    </w:p>
+    <w:bookmarkEnd w:id="64"/>
+    <w:bookmarkStart w:id="65" w:name="contribuições-científicas-e-práticas"/>
+    <w:p>
+      <w:pPr>
+        <w:pStyle w:val="Ttulo2"/>
+      </w:pPr>
+      <w:r>
+        <w:t xml:space="preserve">5.4 Contribuições Científicas e Práticas</w:t>
+      </w:r>
+    </w:p>
+    <w:p>
+      <w:pPr>
+        <w:pStyle w:val="FirstParagraph"/>
+      </w:pPr>
+      <w:r>
+        <w:t xml:space="preserve">Este estudo estabelece contribuições em três dimensões complementares para o avanço do conhecimento na área de integração de agentes conversacionais. Do ponto de vista metodológico, a pesquisa demonstra uma abordagem sistemática para conversão automática OpenAPI→MCP, fornecendo evidências iniciais de viabilidade técnica e operacional que podem orientar desenvolvimentos futuros na área.</w:t>
+      </w:r>
+    </w:p>
+    <w:p>
+      <w:pPr>
+        <w:pStyle w:val="BodyText"/>
+      </w:pPr>
+      <w:r>
+        <w:t xml:space="preserve">A contribuição prática manifesta-se através da implementação de uma prova de conceito funcional que demonstra coordenação multi-servidor e integração efetiva com modelos de linguagem. A disponibilização pública do código-fonte e documentação técnica facilita a reprodução e extensão dos resultados por outros pesquisadores, promovendo o avanço colaborativo do conhecimento.</w:t>
+      </w:r>
+    </w:p>
+    <w:p>
+      <w:pPr>
+        <w:pStyle w:val="BodyText"/>
+      </w:pPr>
+      <w:r>
+        <w:t xml:space="preserve">A contribuição científica estabelece-se pela validação experimental estruturada com métricas quantitativas objetivas, criando uma base empírica inicial para pesquisas futuras na área de integração de agentes conversacionais. A metodologia desenvolvida oferece um framework reproduzível para avaliação de soluções similares, contribuindo para o estabelecimento de padrões de validação na área.</w:t>
+      </w:r>
+    </w:p>
+    <w:bookmarkEnd w:id="65"/>
+    <w:bookmarkStart w:id="66" w:name="direcionamentos-para-pesquisas-futuras"/>
+    <w:p>
+      <w:pPr>
+        <w:pStyle w:val="Ttulo2"/>
+      </w:pPr>
+      <w:r>
+        <w:t xml:space="preserve">5.5 Direcionamentos para Pesquisas Futuras</w:t>
+      </w:r>
+    </w:p>
+    <w:p>
+      <w:pPr>
+        <w:pStyle w:val="FirstParagraph"/>
+      </w:pPr>
+      <w:r>
+        <w:t xml:space="preserve">Com base nas limitações identificadas e nos resultados obtidos, pesquisas futuras poderiam explorar diferentes vertentes de aprimoramento e expansão da abordagem proposta. Em relação à escalabilidade, recomenda-se validação experimental com N&gt;5 servidores MCP simultâneos para verificar o comportamento da solução em ambientes empresariais complexos e identificar possíveis gargalos de performance.</w:t>
+      </w:r>
+    </w:p>
+    <w:p>
+      <w:pPr>
+        <w:pStyle w:val="BodyText"/>
+      </w:pPr>
+      <w:r>
+        <w:t xml:space="preserve">Quanto à otimização de performance, sugere-se a investigação de técnicas de cache inteligente e paralelização para reduzir a variabilidade observada nos tempos de resposta. Tais melhorias poderiam tornar a solução mais adequada para aplicações com requisitos rigorosos de latência e previsibilidade.</w:t>
+      </w:r>
+    </w:p>
+    <w:p>
+      <w:pPr>
+        <w:pStyle w:val="BodyText"/>
+      </w:pPr>
+      <w:r>
+        <w:t xml:space="preserve">No domínio da segurança, recomenda-se a ampliação da avaliação para incluir ameaças sofisticadas e cenários de ataque persistente avançado. Esta expansão é fundamental para validar a adequação da abordagem em ambientes de produção com altos requisitos de segurança.</w:t>
+      </w:r>
+    </w:p>
+    <w:p>
+      <w:pPr>
+        <w:pStyle w:val="BodyText"/>
+      </w:pPr>
+      <w:r>
+        <w:t xml:space="preserve">Finalmente, o desenvolvimento de capacidades de aprendizado adaptativo, onde o sistema otimiza sua performance baseado em padrões de uso histórico, representa uma direção promissora para pesquisas futuras. Tais funcionalidades poderiam melhorar significativamente a eficiência e usabilidade da solução em implementações práticas.</w:t>
+      </w:r>
+    </w:p>
+    <w:bookmarkEnd w:id="66"/>
+    <w:bookmarkStart w:id="67" w:name="conclusão-final"/>
+    <w:p>
+      <w:pPr>
+        <w:pStyle w:val="Ttulo2"/>
+      </w:pPr>
+      <w:r>
+        <w:t xml:space="preserve">5.6 Conclusão Final</w:t>
+      </w:r>
+    </w:p>
+    <w:p>
+      <w:pPr>
+        <w:pStyle w:val="FirstParagraph"/>
+      </w:pPr>
+      <w:r>
+        <w:t xml:space="preserve">A pesquisa valida que a combinação OpenAPI-MCP representa uma abordagem tecnicamente viável para integração de agentes conversacionais com sistemas web, dentro dos parâmetros experimentais testados. Os resultados quantitativos (100% taxa de sucesso, 4,0/5,0 satisfação do usuário, proteção completa contra vetores básicos de ataque) fornecem evidências empíricas de eficácia funcional.</w:t>
+      </w:r>
+    </w:p>
+    <w:p>
+      <w:pPr>
+        <w:pStyle w:val="BodyText"/>
+      </w:pPr>
+      <w:r>
+        <w:t xml:space="preserve">No entanto, a aplicabilidade prática está condicionada às limitações identificadas, particularmente a variabilidade de performance (336% de variação) e o escopo restrito de validação (2 servidores, 21 operações). A contribuição científica reside na demonstração de viabilidade conceitual e no estabelecimento de uma metodologia reproduzível para avaliação de integrações similares.</w:t>
+      </w:r>
+    </w:p>
+    <w:p>
+      <w:pPr>
+        <w:pStyle w:val="BodyText"/>
+      </w:pPr>
+      <w:r>
+        <w:t xml:space="preserve">A abordagem OpenAPI-MCP oferece uma direção promissora para democratização do acesso a sistemas técnicos complexos, mas requer expansão do escopo experimental e refinamento técnico antes de implementações empresariais de larga escala. Os resultados estabelecem uma fundação sólida para desenvolvimento futuro e validação mais abrangente da proposta.</w:t>
+      </w:r>
+    </w:p>
+    <w:bookmarkEnd w:id="67"/>
+    <w:bookmarkEnd w:id="68"/>
+    <w:bookmarkStart w:id="102" w:name="referências"/>
+    <w:p>
+      <w:pPr>
+        <w:pStyle w:val="Ttulo1"/>
+      </w:pPr>
+      <w:r>
+        <w:t xml:space="preserve">REFERÊNCIAS</w:t>
+      </w:r>
+    </w:p>
+    <w:bookmarkStart w:id="101" w:name="refs"/>
+    <w:bookmarkStart w:id="70" w:name="ref-anthropic2024mcp"/>
+    <w:p>
+      <w:pPr>
+        <w:pStyle w:val="Bibliography"/>
+      </w:pPr>
+      <w:r>
+        <w:t xml:space="preserve">ANTHROPIC.</w:t>
+      </w:r>
+      <w:r>
+        <w:t xml:space="preserve"> </w:t>
+      </w:r>
       <w:r>
         <w:rPr>
           <w:b/>
           <w:bCs/>
         </w:rPr>
-        <w:t xml:space="preserve">Eficiência Operacional Validada:</w:t>
-      </w:r>
-      <w:r>
-        <w:t xml:space="preserve"> </w:t>
-      </w:r>
-      <w:r>
-        <w:t xml:space="preserve">- Tempo médio de resposta: 3,757ms (variação 1,335-5,823ms)</w:t>
-      </w:r>
-      <w:r>
-        <w:t xml:space="preserve"> </w:t>
-      </w:r>
-      <w:r>
-        <w:t xml:space="preserve">- Taxa de sucesso operacional: 100% (21/21 operações testadas)</w:t>
-      </w:r>
-      <w:r>
-        <w:t xml:space="preserve"> </w:t>
-      </w:r>
-      <w:r>
-        <w:t xml:space="preserve">- Conversão automática OpenAPI→MCP: 100% dos endpoints (10/10) convertidos com sucesso</w:t>
-      </w:r>
-      <w:r>
-        <w:t xml:space="preserve"> </w:t>
-      </w:r>
-      <w:r>
-        <w:t xml:space="preserve">- Eliminação completa do desenvolvimento manual recorrente para cada nova integração</w:t>
-      </w:r>
-    </w:p>
-    <w:p>
-      <w:pPr>
-        <w:pStyle w:val="BodyText"/>
-      </w:pPr>
-      <w:r>
-        <w:rPr>
-          <w:b/>
-          <w:bCs/>
-        </w:rPr>
-        <w:t xml:space="preserve">Segurança Demonstrada:</w:t>
-      </w:r>
-      <w:r>
-        <w:t xml:space="preserve"> </w:t>
-      </w:r>
-      <w:r>
-        <w:t xml:space="preserve">- Proteção contra ataques: 100% (16/16 vetores de ataque bloqueados)</w:t>
-      </w:r>
-      <w:r>
-        <w:t xml:space="preserve"> </w:t>
-      </w:r>
-      <w:r>
-        <w:t xml:space="preserve">- Score de segurança global: 100% sem falsos positivos</w:t>
-      </w:r>
-      <w:r>
-        <w:t xml:space="preserve"> </w:t>
-      </w:r>
-      <w:r>
-        <w:t xml:space="preserve">- Cobertura de proteção: SQL injection, command injection, data extraction, privilege escalation</w:t>
-      </w:r>
-      <w:r>
-        <w:t xml:space="preserve"> </w:t>
-      </w:r>
-      <w:r>
-        <w:t xml:space="preserve">- Validação robusta através de schemas OpenAPI implementada com sucesso</w:t>
-      </w:r>
-    </w:p>
-    <w:p>
-      <w:pPr>
-        <w:pStyle w:val="BodyText"/>
-      </w:pPr>
-      <w:r>
-        <w:rPr>
-          <w:b/>
-          <w:bCs/>
-        </w:rPr>
-        <w:t xml:space="preserve">Integração Facilitada:</w:t>
-      </w:r>
-      <w:r>
-        <w:t xml:space="preserve"> </w:t>
-      </w:r>
-      <w:r>
-        <w:t xml:space="preserve">- Coordenação multi-servidor: 100% eficácia com 2 sistemas simultâneos</w:t>
-      </w:r>
-      <w:r>
-        <w:t xml:space="preserve"> </w:t>
-      </w:r>
-      <w:r>
-        <w:t xml:space="preserve">- Descoberta automática: 10/10 ferramentas detectadas automaticamente</w:t>
-      </w:r>
-      <w:r>
-        <w:t xml:space="preserve"> </w:t>
-      </w:r>
-      <w:r>
-        <w:t xml:space="preserve">- Roteamento inteligente: 13/13 consultas direcionadas corretamente</w:t>
-      </w:r>
-      <w:r>
-        <w:t xml:space="preserve"> </w:t>
-      </w:r>
-      <w:r>
-        <w:t xml:space="preserve">- Experiência do usuário: 4,0/5,0 pontuação geral de satisfação</w:t>
-      </w:r>
-    </w:p>
-    <w:p>
-      <w:pPr>
-        <w:pStyle w:val="BodyText"/>
-      </w:pPr>
-      <w:r>
-        <w:t xml:space="preserve">A validação experimental confirma que a abordagem OpenAPI-MCP oferece uma solução tecnicamente viável, operacionalmente eficiente e adequadamente segura para democratização do acesso a sistemas técnicos complexos através de interfaces conversacionais naturais. Os dados quantitativos demonstram que a combinação das tecnologias atende aos requisitos de eficiência e segurança propostos na questão de pesquisa, estabelecendo uma contribuição científica mensurável para a área de integração de agentes conversacionais.</w:t>
-      </w:r>
-    </w:p>
-    <w:bookmarkEnd w:id="62"/>
-    <w:bookmarkStart w:id="63" w:name="X8ed8e2a19c742680bed2cc4a7b832038d3375d4"/>
-    <w:p>
-      <w:pPr>
-        <w:pStyle w:val="Ttulo2"/>
-      </w:pPr>
-      <w:r>
-        <w:t xml:space="preserve">5.2 Atendimento aos Objetivos Específicos (cada um individualmente)</w:t>
-      </w:r>
-    </w:p>
-    <w:p>
-      <w:pPr>
-        <w:pStyle w:val="Compact"/>
-        <w:numPr>
-          <w:ilvl w:val="0"/>
-          <w:numId w:val="1001"/>
-        </w:numPr>
-      </w:pPr>
-      <w:r>
-        <w:rPr>
-          <w:b/>
-          <w:bCs/>
-        </w:rPr>
-        <w:t xml:space="preserve">Objetivo 1: Desenvolvido gerador automático</w:t>
-      </w:r>
-      <w:r>
-        <w:t xml:space="preserve"> </w:t>
-      </w:r>
-      <w:r>
-        <w:t xml:space="preserve">→ O gerador automático de servidores MCP a partir de especificações OpenAPI demonstrou alta eficácia na conversão de contratos de API em ferramentas utilizáveis por modelos de linguagem.</w:t>
-      </w:r>
-    </w:p>
-    <w:p>
-      <w:pPr>
-        <w:pStyle w:val="Compact"/>
-        <w:numPr>
-          <w:ilvl w:val="0"/>
-          <w:numId w:val="1001"/>
-        </w:numPr>
-      </w:pPr>
-      <w:r>
-        <w:rPr>
-          <w:b/>
-          <w:bCs/>
-        </w:rPr>
-        <w:t xml:space="preserve">Objetivo 2: Implementado cliente multi-servidor</w:t>
-      </w:r>
-      <w:r>
-        <w:t xml:space="preserve"> </w:t>
-      </w:r>
-      <w:r>
-        <w:t xml:space="preserve">→ O cliente de chat multi-servidor MCP foi desenvolvido com sucesso, permitindo gerenciamento eficiente de múltiplos servidores simultaneamente.</w:t>
-      </w:r>
-    </w:p>
-    <w:p>
-      <w:pPr>
-        <w:pStyle w:val="Compact"/>
-        <w:numPr>
-          <w:ilvl w:val="0"/>
-          <w:numId w:val="1001"/>
-        </w:numPr>
-      </w:pPr>
-      <w:r>
-        <w:rPr>
-          <w:b/>
-          <w:bCs/>
-        </w:rPr>
-        <w:t xml:space="preserve">Objetivo 3: Avaliação através de testes</w:t>
-      </w:r>
-      <w:r>
-        <w:t xml:space="preserve"> </w:t>
-      </w:r>
-      <w:r>
-        <w:t xml:space="preserve">→ Os testes automatizados</w:t>
-      </w:r>
-      <w:r>
-        <w:t xml:space="preserve"> </w:t>
-      </w:r>
-      <w:r>
-        <w:rPr>
-          <w:i/>
-          <w:iCs/>
-        </w:rPr>
-        <w:t xml:space="preserve">end-to-end</w:t>
-      </w:r>
-      <w:r>
-        <w:t xml:space="preserve"> </w:t>
-      </w:r>
-      <w:r>
-        <w:t xml:space="preserve">validaram a performance, segurança e usabilidade da solução proposta.</w:t>
-      </w:r>
-    </w:p>
-    <w:p>
-      <w:pPr>
-        <w:pStyle w:val="Compact"/>
-        <w:numPr>
-          <w:ilvl w:val="0"/>
-          <w:numId w:val="1001"/>
-        </w:numPr>
-      </w:pPr>
-      <w:r>
-        <w:rPr>
-          <w:b/>
-          <w:bCs/>
-        </w:rPr>
-        <w:t xml:space="preserve">Objetivo 4: Análise de benefícios/limitações</w:t>
-      </w:r>
-      <w:r>
-        <w:t xml:space="preserve"> </w:t>
-      </w:r>
-      <w:r>
-        <w:t xml:space="preserve">→ Os resultados demonstraram que a abordagem OpenAPI-MCP oferece benefícios em acessibilidade, usabilidade e eficiência operacional, embora com limitações identificadas durante a avaliação.</w:t>
-      </w:r>
-    </w:p>
-    <w:bookmarkEnd w:id="63"/>
-    <w:bookmarkStart w:id="64" w:name="X2cd3981ba8f7c975a246156bf328bd1f72f8f9d"/>
-    <w:p>
-      <w:pPr>
-        <w:pStyle w:val="Ttulo2"/>
-      </w:pPr>
-      <w:r>
-        <w:t xml:space="preserve">5.3 Síntese dos Principais Resultados (com dados)</w:t>
-      </w:r>
-    </w:p>
-    <w:p>
-      <w:pPr>
-        <w:pStyle w:val="FirstParagraph"/>
-      </w:pPr>
-      <w:r>
-        <w:t xml:space="preserve">A implementação da solução OpenAPI-MCP foi submetida a uma avaliação experimental abrangente através de testes automatizados</w:t>
-      </w:r>
-      <w:r>
-        <w:t xml:space="preserve"> </w:t>
-      </w:r>
-      <w:r>
-        <w:rPr>
-          <w:i/>
-          <w:iCs/>
-        </w:rPr>
-        <w:t xml:space="preserve">end-to-end</w:t>
-      </w:r>
-      <w:r>
-        <w:t xml:space="preserve">, fornecendo dados quantitativos objetivos que demonstram tanto a viabilidade técnica quanto a eficácia prática da abordagem proposta. Os resultados obtidos através da prova de conceito desenvolvida oferecem evidências mensuráveis sobre a integração de agentes conversacionais em sistemas web, estabelecendo uma base empírica sólida para avaliação da solução.</w:t>
-      </w:r>
-    </w:p>
-    <w:bookmarkEnd w:id="64"/>
-    <w:bookmarkStart w:id="65" w:name="X644d4cd7a3363e8b83dce314c8d66d590c65c53"/>
-    <w:p>
-      <w:pPr>
-        <w:pStyle w:val="Ttulo2"/>
-      </w:pPr>
-      <w:r>
-        <w:t xml:space="preserve">5.4 Limitações Críticas e Seus Impactos (quantificados)</w:t>
-      </w:r>
-    </w:p>
-    <w:p>
-      <w:pPr>
-        <w:pStyle w:val="FirstParagraph"/>
-      </w:pPr>
-      <w:r>
-        <w:t xml:space="preserve">A avaliação também revelou limitações importantes que devem ser consideradas em implementações práticas. A dependência da qualidade das especificações OpenAPI representa uma restrição fundamental que pode limitar a aplicabilidade da abordagem em organizações com práticas inconsistentes de documentação. O overhead introduzido pelas camadas de abstração, embora mínimo, pode tornar-se significativo em cenários de alta performance onde latência é crítica.</w:t>
-      </w:r>
-    </w:p>
-    <w:bookmarkEnd w:id="65"/>
-    <w:bookmarkStart w:id="66" w:name="Xe9abd86b1bf650f5a7fb6f91b6ee20e4a1e0900"/>
-    <w:p>
-      <w:pPr>
-        <w:pStyle w:val="Ttulo2"/>
-      </w:pPr>
-      <w:r>
-        <w:t xml:space="preserve">5.5 Implicações Práticas e Econômicas (específicas)</w:t>
-      </w:r>
-    </w:p>
-    <w:p>
-      <w:pPr>
-        <w:pStyle w:val="FirstParagraph"/>
-      </w:pPr>
-      <w:r>
-        <w:t xml:space="preserve">As implicações práticas dos resultados obtidos estendem-se além do contexto específico desta pesquisa, sugerindo direções promissoras para a evolução da interação humano-computador em ambientes corporativos. A capacidade demonstrada de integrar múltiplos sistemas através de uma única interface conversacional oferece caminhos para simplificação substancial de workflows empresariais, particularmente relevante considerando a crescente complexidade dos ecossistemas tecnológicos organizacionais.</w:t>
-      </w:r>
-    </w:p>
-    <w:bookmarkEnd w:id="66"/>
-    <w:bookmarkStart w:id="67" w:name="Xf6c7ae47bec83a10d25bf13a74b6a6f2e2346e2"/>
-    <w:p>
-      <w:pPr>
-        <w:pStyle w:val="Ttulo2"/>
-      </w:pPr>
-      <w:r>
-        <w:t xml:space="preserve">5.6 Direcionamentos Futuros (concretos e mensuráveis)</w:t>
-      </w:r>
-    </w:p>
-    <w:p>
-      <w:pPr>
-        <w:pStyle w:val="FirstParagraph"/>
-      </w:pPr>
-      <w:r>
-        <w:t xml:space="preserve">Futuras pesquisas poderiam explorar técnicas de cache inteligente, paralelização de operações e estratégias de balanceamento de carga específicas para contextos MCP. A extensão da abordagem para suportar múltiplos protocolos de comunicação representaria uma evolução natural e valiosa do trabalho. Adicionalmente, a investigação de capacidades de aprendizado adaptativo, onde o sistema melhora sua performance baseado em padrões de uso, oferece direções promissoras para pesquisa futura.</w:t>
-      </w:r>
-    </w:p>
-    <w:bookmarkEnd w:id="67"/>
-    <w:bookmarkStart w:id="68" w:name="Xa60cd79626e6e1eab1d6fcde51a6cef23bfaee5"/>
-    <w:p>
-      <w:pPr>
-        <w:pStyle w:val="Ttulo2"/>
-      </w:pPr>
-      <w:r>
-        <w:t xml:space="preserve">5.7 Conclusão Final (contribuição científica específica)</w:t>
-      </w:r>
-    </w:p>
-    <w:p>
-      <w:pPr>
-        <w:pStyle w:val="FirstParagraph"/>
-      </w:pPr>
-      <w:r>
-        <w:t xml:space="preserve">Este estudo respondeu de forma positiva à questão central de pesquisa, demonstrando que a combinação da especificação OpenAPI com o protocolo Model Context Protocol pode efetivamente facilitar a integração eficiente e segura de agentes conversacionais baseados em IA com sistemas web existentes. A prova de conceito desenvolvida validou a viabilidade técnica da abordagem através de uma implementação completa que inclui geração automática de servidores MCP, gerenciamento multi-servidor e validação através de cenários de teste realistas.</w:t>
-      </w:r>
-    </w:p>
-    <w:bookmarkEnd w:id="68"/>
-    <w:bookmarkEnd w:id="69"/>
-    <w:bookmarkStart w:id="103" w:name="referências"/>
-    <w:p>
-      <w:pPr>
-        <w:pStyle w:val="Ttulo1"/>
-      </w:pPr>
-      <w:r>
-        <w:t xml:space="preserve">REFERÊNCIAS</w:t>
-      </w:r>
-    </w:p>
-    <w:bookmarkStart w:id="102" w:name="refs"/>
-    <w:bookmarkStart w:id="71" w:name="ref-anthropic2024mcp"/>
-    <w:p>
-      <w:pPr>
-        <w:pStyle w:val="Bibliography"/>
-      </w:pPr>
-      <w:r>
-        <w:t xml:space="preserve">ANTHROPIC.</w:t>
-      </w:r>
-      <w:r>
-        <w:t xml:space="preserve"> </w:t>
-      </w:r>
-      <w:r>
-        <w:rPr>
-          <w:b/>
-          <w:bCs/>
-        </w:rPr>
         <w:t xml:space="preserve">Model Context Protocol (MCP): A Standard for AI Context Integration</w:t>
       </w:r>
       <w:r>
         <w:t xml:space="preserve">. Disponível em: &lt;</w:t>
       </w:r>
-      <w:hyperlink r:id="rId70">
+      <w:hyperlink r:id="rId69">
         <w:r>
           <w:rPr>
             <w:rStyle w:val="Hyperlink"/>
@@ -3976,8 +3885,8 @@
         <w:t xml:space="preserve">&gt;. Acesso em: 12 abr. 2025.</w:t>
       </w:r>
     </w:p>
-    <w:bookmarkEnd w:id="71"/>
-    <w:bookmarkStart w:id="73" w:name="ref-RedHat2024LLMNode"/>
+    <w:bookmarkEnd w:id="70"/>
+    <w:bookmarkStart w:id="72" w:name="ref-RedHat2024LLMNode"/>
     <w:p>
       <w:pPr>
         <w:pStyle w:val="Bibliography"/>
@@ -4001,7 +3910,7 @@
       <w:r>
         <w:t xml:space="preserve"> </w:t>
       </w:r>
-      <w:hyperlink r:id="rId72">
+      <w:hyperlink r:id="rId71">
         <w:r>
           <w:rPr>
             <w:rStyle w:val="Hyperlink"/>
@@ -4013,8 +3922,8 @@
         <w:t xml:space="preserve">, 2024.</w:t>
       </w:r>
     </w:p>
-    <w:bookmarkEnd w:id="73"/>
-    <w:bookmarkStart w:id="75" w:name="ref-cherednichenko:hal-04545073"/>
+    <w:bookmarkEnd w:id="72"/>
+    <w:bookmarkStart w:id="74" w:name="ref-cherednichenko:hal-04545073"/>
     <w:p>
       <w:pPr>
         <w:pStyle w:val="Bibliography"/>
@@ -4035,7 +3944,7 @@
       <w:r>
         <w:t xml:space="preserve">. Lviv, Ukraine: 2024. Disponível em: &lt;</w:t>
       </w:r>
-      <w:hyperlink r:id="rId74">
+      <w:hyperlink r:id="rId73">
         <w:r>
           <w:rPr>
             <w:rStyle w:val="Hyperlink"/>
@@ -4047,8 +3956,8 @@
         <w:t xml:space="preserve">&gt;</w:t>
       </w:r>
     </w:p>
-    <w:bookmarkEnd w:id="75"/>
-    <w:bookmarkStart w:id="77" w:name="ref-Deng2023AMA"/>
+    <w:bookmarkEnd w:id="74"/>
+    <w:bookmarkStart w:id="76" w:name="ref-Deng2023AMA"/>
     <w:p>
       <w:pPr>
         <w:pStyle w:val="Bibliography"/>
@@ -4059,7 +3968,7 @@
       <w:r>
         <w:t xml:space="preserve"> </w:t>
       </w:r>
-      <w:hyperlink r:id="rId76">
+      <w:hyperlink r:id="rId75">
         <w:r>
           <w:rPr>
             <w:rStyle w:val="Hyperlink"/>
@@ -4084,8 +3993,8 @@
         <w:t xml:space="preserve">, 2023.</w:t>
       </w:r>
     </w:p>
-    <w:bookmarkEnd w:id="77"/>
-    <w:bookmarkStart w:id="79" w:name="X43f7bb2b3071fbda039d1a81a2d72249680f984"/>
+    <w:bookmarkEnd w:id="76"/>
+    <w:bookmarkStart w:id="78" w:name="X43f7bb2b3071fbda039d1a81a2d72249680f984"/>
     <w:p>
       <w:pPr>
         <w:pStyle w:val="Bibliography"/>
@@ -4106,7 +4015,7 @@
       <w:r>
         <w:t xml:space="preserve">., 2017. Disponível em: &lt;</w:t>
       </w:r>
-      <w:hyperlink r:id="rId78">
+      <w:hyperlink r:id="rId77">
         <w:r>
           <w:rPr>
             <w:rStyle w:val="Hyperlink"/>
@@ -4118,8 +4027,8 @@
         <w:t xml:space="preserve">&gt;</w:t>
       </w:r>
     </w:p>
-    <w:bookmarkEnd w:id="79"/>
-    <w:bookmarkStart w:id="81" w:name="ref-Guo2024Doppelganger"/>
+    <w:bookmarkEnd w:id="78"/>
+    <w:bookmarkStart w:id="80" w:name="ref-Guo2024Doppelganger"/>
     <w:p>
       <w:pPr>
         <w:pStyle w:val="Bibliography"/>
@@ -4153,7 +4062,7 @@
       <w:r>
         <w:t xml:space="preserve">...2024. Disponível em: &lt;</w:t>
       </w:r>
-      <w:hyperlink r:id="rId80">
+      <w:hyperlink r:id="rId79">
         <w:r>
           <w:rPr>
             <w:rStyle w:val="Hyperlink"/>
@@ -4165,8 +4074,8 @@
         <w:t xml:space="preserve">&gt;</w:t>
       </w:r>
     </w:p>
-    <w:bookmarkEnd w:id="81"/>
-    <w:bookmarkStart w:id="83" w:name="ref-john2025owasp"/>
+    <w:bookmarkEnd w:id="80"/>
+    <w:bookmarkStart w:id="82" w:name="ref-john2025owasp"/>
     <w:p>
       <w:pPr>
         <w:pStyle w:val="Bibliography"/>
@@ -4177,7 +4086,7 @@
       <w:r>
         <w:t xml:space="preserve"> </w:t>
       </w:r>
-      <w:hyperlink r:id="rId82">
+      <w:hyperlink r:id="rId81">
         <w:r>
           <w:rPr>
             <w:rStyle w:val="Hyperlink"/>
@@ -4191,8 +4100,8 @@
         <w:t xml:space="preserve">. tese de doutorado—[s.l.] OWASP, 2025.</w:t>
       </w:r>
     </w:p>
-    <w:bookmarkEnd w:id="83"/>
-    <w:bookmarkStart w:id="85" w:name="ref-Kocaballi2019"/>
+    <w:bookmarkEnd w:id="82"/>
+    <w:bookmarkStart w:id="84" w:name="ref-Kocaballi2019"/>
     <w:p>
       <w:pPr>
         <w:pStyle w:val="Bibliography"/>
@@ -4203,7 +4112,7 @@
       <w:r>
         <w:t xml:space="preserve"> </w:t>
       </w:r>
-      <w:hyperlink r:id="rId84">
+      <w:hyperlink r:id="rId83">
         <w:r>
           <w:rPr>
             <w:rStyle w:val="Hyperlink"/>
@@ -4228,8 +4137,8 @@
         <w:t xml:space="preserve">, v. 21, n. 11, p. e15360, 7 nov. 2019.</w:t>
       </w:r>
     </w:p>
-    <w:bookmarkEnd w:id="85"/>
-    <w:bookmarkStart w:id="87" w:name="ref-Lister2020AccessibleCU"/>
+    <w:bookmarkEnd w:id="84"/>
+    <w:bookmarkStart w:id="86" w:name="ref-Lister2020AccessibleCU"/>
     <w:p>
       <w:pPr>
         <w:pStyle w:val="Bibliography"/>
@@ -4240,7 +4149,7 @@
       <w:r>
         <w:t xml:space="preserve"> </w:t>
       </w:r>
-      <w:hyperlink r:id="rId86">
+      <w:hyperlink r:id="rId85">
         <w:r>
           <w:rPr>
             <w:rStyle w:val="Hyperlink"/>
@@ -4265,8 +4174,8 @@
         <w:t xml:space="preserve">, 2020.</w:t>
       </w:r>
     </w:p>
-    <w:bookmarkEnd w:id="87"/>
-    <w:bookmarkStart w:id="89" w:name="ref-MCPDocs2024"/>
+    <w:bookmarkEnd w:id="86"/>
+    <w:bookmarkStart w:id="88" w:name="ref-MCPDocs2024"/>
     <w:p>
       <w:pPr>
         <w:pStyle w:val="Bibliography"/>
@@ -4287,7 +4196,7 @@
       <w:r>
         <w:t xml:space="preserve">. Online Documentation, 2024. Disponível em: &lt;</w:t>
       </w:r>
-      <w:hyperlink r:id="rId88">
+      <w:hyperlink r:id="rId87">
         <w:r>
           <w:rPr>
             <w:rStyle w:val="Hyperlink"/>
@@ -4299,8 +4208,8 @@
         <w:t xml:space="preserve">&gt;</w:t>
       </w:r>
     </w:p>
-    <w:bookmarkEnd w:id="89"/>
-    <w:bookmarkStart w:id="91" w:name="ref-openai2022instructgpt"/>
+    <w:bookmarkEnd w:id="88"/>
+    <w:bookmarkStart w:id="90" w:name="ref-openai2022instructgpt"/>
     <w:p>
       <w:pPr>
         <w:pStyle w:val="Bibliography"/>
@@ -4321,7 +4230,7 @@
       <w:r>
         <w:t xml:space="preserve">. [s.l.] OpenAI, 27 jan. 2022. Disponível em: &lt;</w:t>
       </w:r>
-      <w:hyperlink r:id="rId90">
+      <w:hyperlink r:id="rId89">
         <w:r>
           <w:rPr>
             <w:rStyle w:val="Hyperlink"/>
@@ -4333,8 +4242,8 @@
         <w:t xml:space="preserve">&gt;. Acesso em: 12 abr. 2025.</w:t>
       </w:r>
     </w:p>
-    <w:bookmarkEnd w:id="91"/>
-    <w:bookmarkStart w:id="93" w:name="ref-openai2023gpt4"/>
+    <w:bookmarkEnd w:id="90"/>
+    <w:bookmarkStart w:id="92" w:name="ref-openai2023gpt4"/>
     <w:p>
       <w:pPr>
         <w:pStyle w:val="Bibliography"/>
@@ -4355,7 +4264,7 @@
       <w:r>
         <w:t xml:space="preserve">. [s.l.] OpenAI, a2023. Disponível em: &lt;</w:t>
       </w:r>
-      <w:hyperlink r:id="rId92">
+      <w:hyperlink r:id="rId91">
         <w:r>
           <w:rPr>
             <w:rStyle w:val="Hyperlink"/>
@@ -4367,8 +4276,8 @@
         <w:t xml:space="preserve">&gt;.</w:t>
       </w:r>
     </w:p>
-    <w:bookmarkEnd w:id="93"/>
-    <w:bookmarkStart w:id="95" w:name="ref-openai2023functioncalling"/>
+    <w:bookmarkEnd w:id="92"/>
+    <w:bookmarkStart w:id="94" w:name="ref-openai2023functioncalling"/>
     <w:p>
       <w:pPr>
         <w:pStyle w:val="Bibliography"/>
@@ -4389,7 +4298,7 @@
       <w:r>
         <w:t xml:space="preserve">. Disponível em: &lt;</w:t>
       </w:r>
-      <w:hyperlink r:id="rId94">
+      <w:hyperlink r:id="rId93">
         <w:r>
           <w:rPr>
             <w:rStyle w:val="Hyperlink"/>
@@ -4401,8 +4310,8 @@
         <w:t xml:space="preserve">&gt;. Acesso em: 12 abr. 2025b.</w:t>
       </w:r>
     </w:p>
-    <w:bookmarkEnd w:id="95"/>
-    <w:bookmarkStart w:id="97" w:name="ref-OpenAPIInitiative2023"/>
+    <w:bookmarkEnd w:id="94"/>
+    <w:bookmarkStart w:id="96" w:name="ref-OpenAPIInitiative2023"/>
     <w:p>
       <w:pPr>
         <w:pStyle w:val="Bibliography"/>
@@ -4423,7 +4332,7 @@
       <w:r>
         <w:t xml:space="preserve">. OpenAPI Documentation (openapis.org), 2023. Disponível em: &lt;</w:t>
       </w:r>
-      <w:hyperlink r:id="rId96">
+      <w:hyperlink r:id="rId95">
         <w:r>
           <w:rPr>
             <w:rStyle w:val="Hyperlink"/>
@@ -4435,8 +4344,8 @@
         <w:t xml:space="preserve">&gt;</w:t>
       </w:r>
     </w:p>
-    <w:bookmarkEnd w:id="97"/>
-    <w:bookmarkStart w:id="99" w:name="ref-oprea2023adversarial"/>
+    <w:bookmarkEnd w:id="96"/>
+    <w:bookmarkStart w:id="98" w:name="ref-oprea2023adversarial"/>
     <w:p>
       <w:pPr>
         <w:pStyle w:val="Bibliography"/>
@@ -4457,7 +4366,7 @@
       <w:r>
         <w:t xml:space="preserve">. [s.l.] National Institute of Standards; Technology, 2023. Disponível em: &lt;</w:t>
       </w:r>
-      <w:hyperlink r:id="rId98">
+      <w:hyperlink r:id="rId97">
         <w:r>
           <w:rPr>
             <w:rStyle w:val="Hyperlink"/>
@@ -4469,8 +4378,8 @@
         <w:t xml:space="preserve">&gt;.</w:t>
       </w:r>
     </w:p>
-    <w:bookmarkEnd w:id="99"/>
-    <w:bookmarkStart w:id="101" w:name="ref-RAPP201849"/>
+    <w:bookmarkEnd w:id="98"/>
+    <w:bookmarkStart w:id="100" w:name="ref-RAPP201849"/>
     <w:p>
       <w:pPr>
         <w:pStyle w:val="Bibliography"/>
@@ -4481,7 +4390,7 @@
       <w:r>
         <w:t xml:space="preserve"> </w:t>
       </w:r>
-      <w:hyperlink r:id="rId100">
+      <w:hyperlink r:id="rId99">
         <w:r>
           <w:rPr>
             <w:rStyle w:val="Hyperlink"/>
@@ -4506,9 +4415,9 @@
         <w:t xml:space="preserve">, v. 120, p. 49–65, 2018.</w:t>
       </w:r>
     </w:p>
+    <w:bookmarkEnd w:id="100"/>
     <w:bookmarkEnd w:id="101"/>
     <w:bookmarkEnd w:id="102"/>
-    <w:bookmarkEnd w:id="103"/>
     <w:sectPr>
       <w:headerReference r:id="rId9" w:type="default"/>
       <w:pgSz w:h="16838" w:orient="portrait" w:w="11906"/>
@@ -4929,114 +4838,8 @@
       </w:pPr>
     </w:lvl>
   </w:abstractNum>
-  <w:abstractNum w:abstractNumId="991">
-    <w:nsid w:val="0000A991"/>
-    <w:multiLevelType w:val="multilevel"/>
-    <w:lvl w:ilvl="0">
-      <w:numFmt w:val="bullet"/>
-      <w:lvlText w:val=""/>
-      <w:lvlJc w:val="left"/>
-      <w:pPr>
-        <w:ind w:left="720" w:hanging="360"/>
-      </w:pPr>
-      <w:rPr>
-        <w:rFonts w:ascii="Symbol" w:hAnsi="Symbol" w:cs="Symbol" w:hint="default"/>
-      </w:rPr>
-    </w:lvl>
-    <w:lvl w:ilvl="1">
-      <w:numFmt w:val="bullet"/>
-      <w:lvlText w:val="o"/>
-      <w:lvlJc w:val="left"/>
-      <w:pPr>
-        <w:ind w:left="1440" w:hanging="360"/>
-      </w:pPr>
-      <w:rPr>
-        <w:rFonts w:ascii="Courier New" w:hAnsi="Courier New" w:cs="Courier New" w:hint="default"/>
-      </w:rPr>
-    </w:lvl>
-    <w:lvl w:ilvl="2">
-      <w:numFmt w:val="bullet"/>
-      <w:lvlText w:val=""/>
-      <w:lvlJc w:val="left"/>
-      <w:pPr>
-        <w:ind w:left="2160" w:hanging="360"/>
-      </w:pPr>
-      <w:rPr>
-        <w:rFonts w:ascii="Wingdings" w:hAnsi="Wingdings" w:cs="Wingdings" w:hint="default"/>
-      </w:rPr>
-    </w:lvl>
-    <w:lvl w:ilvl="3">
-      <w:numFmt w:val="bullet"/>
-      <w:lvlText w:val=""/>
-      <w:lvlJc w:val="left"/>
-      <w:pPr>
-        <w:ind w:left="2880" w:hanging="360"/>
-      </w:pPr>
-      <w:rPr>
-        <w:rFonts w:ascii="Symbol" w:hAnsi="Symbol" w:cs="Symbol" w:hint="default"/>
-      </w:rPr>
-    </w:lvl>
-    <w:lvl w:ilvl="4">
-      <w:numFmt w:val="bullet"/>
-      <w:lvlText w:val="o"/>
-      <w:lvlJc w:val="left"/>
-      <w:pPr>
-        <w:ind w:left="3600" w:hanging="360"/>
-      </w:pPr>
-      <w:rPr>
-        <w:rFonts w:ascii="Courier New" w:hAnsi="Courier New" w:cs="Courier New" w:hint="default"/>
-      </w:rPr>
-    </w:lvl>
-    <w:lvl w:ilvl="5">
-      <w:numFmt w:val="bullet"/>
-      <w:lvlText w:val=""/>
-      <w:lvlJc w:val="left"/>
-      <w:pPr>
-        <w:ind w:left="4320" w:hanging="360"/>
-      </w:pPr>
-      <w:rPr>
-        <w:rFonts w:ascii="Wingdings" w:hAnsi="Wingdings" w:cs="Wingdings" w:hint="default"/>
-      </w:rPr>
-    </w:lvl>
-    <w:lvl w:ilvl="6">
-      <w:numFmt w:val="bullet"/>
-      <w:lvlText w:val=""/>
-      <w:lvlJc w:val="left"/>
-      <w:pPr>
-        <w:ind w:left="5040" w:hanging="360"/>
-      </w:pPr>
-      <w:rPr>
-        <w:rFonts w:ascii="Symbol" w:hAnsi="Symbol" w:cs="Symbol" w:hint="default"/>
-      </w:rPr>
-    </w:lvl>
-    <w:lvl w:ilvl="7">
-      <w:numFmt w:val="bullet"/>
-      <w:lvlText w:val="o"/>
-      <w:lvlJc w:val="left"/>
-      <w:pPr>
-        <w:ind w:left="5760" w:hanging="360"/>
-      </w:pPr>
-      <w:rPr>
-        <w:rFonts w:ascii="Courier New" w:hAnsi="Courier New" w:cs="Courier New" w:hint="default"/>
-      </w:rPr>
-    </w:lvl>
-    <w:lvl w:ilvl="8">
-      <w:numFmt w:val="bullet"/>
-      <w:lvlText w:val=""/>
-      <w:lvlJc w:val="left"/>
-      <w:pPr>
-        <w:ind w:left="6480" w:hanging="360"/>
-      </w:pPr>
-      <w:rPr>
-        <w:rFonts w:ascii="Wingdings" w:hAnsi="Wingdings" w:cs="Wingdings" w:hint="default"/>
-      </w:rPr>
-    </w:lvl>
-  </w:abstractNum>
   <w:num w:numId="1000">
     <w:abstractNumId w:val="990"/>
-  </w:num>
-  <w:num w:numId="1001">
-    <w:abstractNumId w:val="991"/>
   </w:num>
 </w:numbering>
 </file>

</xml_diff>

<commit_message>
article: fix: review geral
</commit_message>
<xml_diff>
--- a/article/article.docx
+++ b/article/article.docx
@@ -55,7 +55,7 @@
         <w:pStyle w:val="BodyText"/>
       </w:pPr>
       <w:r>
-        <w:t xml:space="preserve">Resumo: Este trabalho apresenta um estudo experimental de integração de agentes conversacionais baseados em inteligência artificial a soluções web através da especificação OpenAPI combinada com o protocolo Model Context Protocol (MCP). A pesquisa investiga como especificações OpenAPI podem ser automaticamente convertidas em servidores MCP, permitindo que modelos de linguagem de grande escala (LLMs) interajam de forma padronizada e segura com sistemas externos. Para garantir uma análise rigorosa e reprodutível, foi desenvolvida uma interface padronizada e definidos critérios objetivos, fundamentando-se em referências acadêmicas, guias de segurança, relatórios de mercado e documentações oficiais de provedores de modelos de linguagem. O estudo envolveu a implementação de uma prova de conceito que inclui um gerador automático de servidores MCP a partir de especificações OpenAPI, um cliente de chat capaz de gerenciar múltiplos servidores MCP simultaneamente, e aplicações de teste para validação da abordagem. Foram aplicados testes automatizados</w:t>
+        <w:t xml:space="preserve">Resumo: Este trabalho apresenta um estudo experimental preliminar de integração de agentes conversacionais baseados em inteligência artificial a soluções web através da especificação OpenAPI combinada com o protocolo Model Context Protocol (MCP). A pesquisa investiga inicialmente como especificações OpenAPI podem ser automaticamente convertidas em servidores MCP, permitindo que modelos de linguagem de grande escala (LLMs) interajam de forma padronizada e segura com sistemas externos. Para garantir uma análise rigorosa e reprodutível, foi desenvolvida uma interface padronizada e definidos critérios objetivos, fundamentando-se em referências acadêmicas, guias de segurança, relatórios de mercado e documentações oficiais de provedores de modelos de linguagem. O estudo envolveu a implementação de uma prova de conceito que inclui um gerador automático de servidores MCP a partir de especificações OpenAPI, um cliente de chat capaz de gerenciar múltiplos servidores MCP simultaneamente, e aplicações de teste para validação da abordagem. Foram aplicados testes automatizados</w:t>
       </w:r>
       <w:r>
         <w:t xml:space="preserve"> </w:t>
@@ -97,7 +97,7 @@
         <w:t xml:space="preserve">prompts</w:t>
       </w:r>
       <w:r>
-        <w:t xml:space="preserve">) e usabilidade. Os resultados demonstram a viabilidade e eficácia da integração OpenAPI-MCP, fornecendo uma análise fundamentada sobre os benefícios, desafios e limitações desta abordagem para a integração de agentes conversacionais em sistemas complexos, promovendo acessibilidade, usabilidade e confiabilidade.</w:t>
+        <w:t xml:space="preserve">) e usabilidade dentro do escopo experimental definido. Os resultados indicam a viabilidade técnica inicial e eficácia da integração OpenAPI-MCP nos cenários testados, fornecendo uma análise fundamentada sobre os benefícios, desafios e limitações desta abordagem para a integração de agentes conversacionais em sistemas complexos. A pesquisa estabelece evidências preliminares convincentes sobre a possibilidade de grandes avanços na facilitação da integração entre sistemas existentes e LLMs, promovendo maior acessibilidade, usabilidade e democratização do acesso a tecnologias complexas, justificando investigações mais aprofundadas para validação em escala maior.</w:t>
       </w:r>
     </w:p>
     <w:p>
@@ -215,7 +215,7 @@
         <w:pStyle w:val="BodyText"/>
       </w:pPr>
       <w:r>
-        <w:t xml:space="preserve">Nesse sentido, este estudo aborda experimentalmente a integração de agentes conversacionais baseados em IA a sistemas web através da especificação OpenAPI combinada com o protocolo emergente MCP (Model Context Protocol). Esta abordagem permite que especificações OpenAPI sejam automaticamente convertidas em servidores MCP, criando uma ponte padronizada entre modelos de linguagem e sistemas externos. A solução será avaliada quanto a desempenho, segurança, facilidade de implementação e experiência do usuário, com foco específico na capacidade de gerenciar múltiplos servidores MCP simultaneamente e na eficácia da geração automática de código.</w:t>
+        <w:t xml:space="preserve">Nesse sentido, este estudo investiga preliminarmente as possibilidades de democratização do acesso a sistemas técnicos complexos através da facilitação da integração entre sistemas existentes e LLMs para criar interações semelhantes a agentes conversacionais. A pesquisa examina especificamente a viabilidade da especificação OpenAPI combinada com o protocolo emergente MCP (Model Context Protocol) como uma solução promissora para esta integração. Esta abordagem permite que especificações OpenAPI sejam automaticamente convertidas em servidores MCP, criando uma ponte padronizada entre modelos de linguagem e sistemas externos. A solução será avaliada quanto a desempenho, segurança, facilidade de implementação e experiência do usuário, com foco específico na capacidade de gerenciar múltiplos servidores MCP simultaneamente e na eficácia da geração automática de código.</w:t>
       </w:r>
     </w:p>
     <w:p>
@@ -223,7 +223,7 @@
         <w:pStyle w:val="BodyText"/>
       </w:pPr>
       <w:r>
-        <w:t xml:space="preserve">Considerando esse panorama tecnológico e as potencialidades demonstradas pelos LLMs, a problemática central desta pesquisa reside na questão: como a combinação da especificação OpenAPI com o protocolo MCP pode facilitar a integração eficiente e segura de agentes conversacionais baseados em IA com sistemas web existentes? Essa pergunta reflete a necessidade crescente de soluções padronizadas que democratizem o acesso à tecnologia, reduzindo a complexidade de integração e tornando sistemas especializados mais acessíveis através de interfaces conversacionais naturais.</w:t>
+        <w:t xml:space="preserve">Considerando esse panorama tecnológico e as potencialidades demonstradas pelos LLMs, a problemática central desta pesquisa reside na questão: como a combinação da especificação OpenAPI com o protocolo MCP pode facilitar a integração eficiente e segura de agentes conversacionais baseados em IA com sistemas web existentes, contribuindo para a democratização do acesso a tecnologias complexas? Essa pergunta reflete a necessidade crescente de soluções padronizadas que reduzam a complexidade de integração e tornem sistemas especializados mais acessíveis através de interfaces conversacionais naturais, representando um passo significativo em direção à democratização tecnológica.</w:t>
       </w:r>
     </w:p>
     <w:p>
@@ -231,11 +231,11 @@
         <w:pStyle w:val="BodyText"/>
       </w:pPr>
       <w:r>
-        <w:t xml:space="preserve">A relevância deste estudo evidencia-se pelo potencial transformador que os agentes conversacionais representam para a área de interação humano-computador. Ao implementar um sistema intermediário capaz de interpretar linguagem natural e traduzi-la em ações específicas dentro de um sistema, cria-se uma ponte que permite aos usuários interagir de forma mais intuitiva e natural com as tecnologias digitais. Esta abordagem tem o potencial de mitigar as barreiras impostas por interfaces complexas, contribuindo para uma maior inclusão digital e para a melhoria da experiência do usuário em diversos contextos de aplicação.</w:t>
+        <w:t xml:space="preserve">A relevância deste estudo evidencia-se pelo potencial transformador que os agentes conversacionais representam para a área de interação humano-computador. Ao implementar um sistema intermediário capaz de interpretar linguagem natural e traduzi-la em ações específicas dentro de um sistema, cria-se uma ponte que permite aos usuários interagir de forma mais intuitiva e natural com as tecnologias digitais. Esta abordagem tem o potencial de mitigar as barreiras impostas por interfaces complexas, contribuindo para uma maior inclusão digital e para a melhoria da experiência do usuário em diversos contextos de aplicação. O presente trabalho busca fornecer evidências iniciais desta possibilidade através de uma prova de conceito que demonstre a viabilidade técnica da integração OpenAPI-MCP e estabeleça fundamentos para desenvolvimentos futuros mais abrangentes.</w:t>
       </w:r>
     </w:p>
     <w:bookmarkEnd w:id="22"/>
-    <w:bookmarkStart w:id="61" w:name="procedimento-experimental"/>
+    <w:bookmarkStart w:id="60" w:name="procedimento-experimental"/>
     <w:p>
       <w:pPr>
         <w:pStyle w:val="Ttulo1"/>
@@ -249,7 +249,7 @@
         <w:pStyle w:val="FirstParagraph"/>
       </w:pPr>
       <w:r>
-        <w:t xml:space="preserve">Este estudo adota uma abordagem experimental estruturada em etapas sequenciais para investigar a viabilidade e eficácia da integração de agentes conversacionais baseados em IA a sistemas web através da especificação OpenAPI combinada com o protocolo Model Context Protocol (MCP). A pesquisa será examinada com base em uma prova de conceito prática, desenvolvida para validar sua viabilidade técnica e avaliar objetivamente aspectos funcionais e não-funcionais da solução proposta.</w:t>
+        <w:t xml:space="preserve">Este estudo adota uma abordagem experimental estruturada em etapas sequenciais para investigar preliminarmente a viabilidade e eficácia da integração de agentes conversacionais baseados em IA a sistemas web através da especificação OpenAPI combinada com o protocolo Model Context Protocol (MCP). A pesquisa será examinada com base em uma prova de conceito prática, desenvolvida para validar sua viabilidade técnica inicial e avaliar objetivamente aspectos funcionais e não-funcionais da solução proposta dentro de um escopo experimental controlado.</w:t>
       </w:r>
     </w:p>
     <w:p>
@@ -257,6 +257,14 @@
         <w:pStyle w:val="BodyText"/>
       </w:pPr>
       <w:r>
+        <w:t xml:space="preserve">É importante ressaltar que esta investigação constitui uma validação inicial da abordagem proposta, com o objetivo de demonstrar a possibilidade de grandes avanços na integração entre sistemas existentes e LLMs, utilizando OpenAPI-MCP como uma solução promissora. As limitações inerentes ao escopo de uma prova de conceito, incluindo o número restrito de sistemas testados e a profundidade limitada dos cenários avaliados, são reconhecidas como adequadas para o propósito de estabelecer evidências preliminares de viabilidade técnica.</w:t>
+      </w:r>
+    </w:p>
+    <w:p>
+      <w:pPr>
+        <w:pStyle w:val="BodyText"/>
+      </w:pPr>
+      <w:r>
         <w:t xml:space="preserve">Inicialmente, será conduzida uma revisão sistemática da literatura, consolidando conhecimentos científicos sobre integração OpenAPI-MCP e embasando teoricamente a fase experimental. Na sequência, a estratégia será implementada e testada por meio de uma prova de conceito abrangente, incluindo a) o desenvolvimento de um gerador automático de servidores MCP, b) um cliente de chat para gerenciamento de múltiplos servidores, c) aplicações de teste de ponta a ponta para validação da abordagem e d) geração de métricas de avaliação para medir desempenho, segurança, facilidade de implementação, manutenibilidade e experiência do usuário.</w:t>
       </w:r>
     </w:p>
@@ -265,7 +273,7 @@
         <w:pStyle w:val="BodyText"/>
       </w:pPr>
       <w:r>
-        <w:t xml:space="preserve">Para assegurar resultados objetivos e reproduzíveis, os testes serão automatizados utilizando testes</w:t>
+        <w:t xml:space="preserve">Para assegurar resultados objetivos e reproduzíveis dentro do escopo experimental definido, os testes serão automatizados utilizando testes</w:t>
       </w:r>
       <w:r>
         <w:t xml:space="preserve"> </w:t>
@@ -307,7 +315,7 @@
         <w:t xml:space="preserve">prompts</w:t>
       </w:r>
       <w:r>
-        <w:t xml:space="preserve">) e avaliações qualitativas de usabilidade. Os resultados serão sistematicamente documentados e analisados, permitindo identificar desafios, vantagens e limitações intrínsecas à integração OpenAPI-MCP e demonstrando sua aplicabilidade prática para diferentes contextos de uso.</w:t>
+        <w:t xml:space="preserve">) e avaliações qualitativas de usabilidade. Os resultados serão sistematicamente documentados e analisados, permitindo identificar desafios, vantagens e limitações intrínsecas à integração OpenAPI-MCP e demonstrando sua aplicabilidade prática inicial para diferentes contextos de uso. Esta metodologia busca estabelecer indicadores iniciais da eficácia da abordagem, reconhecendo que validações mais abrangentes serão necessárias para confirmação definitiva em ambientes empresariais complexos.</w:t>
       </w:r>
     </w:p>
     <w:bookmarkStart w:id="27" w:name="materiais"/>
@@ -1694,7 +1702,7 @@
         <w:pStyle w:val="FirstParagraph"/>
       </w:pPr>
       <w:r>
-        <w:t xml:space="preserve">A Tabela 1 apresenta as métricas de performance obtidas durante os testes automatizados da prova de conceito, demonstrando a viabilidade operacional do sistema OpenAPI-MCP em condições controladas.</w:t>
+        <w:t xml:space="preserve">A Tabela 1 apresenta as métricas de performance obtidas durante os testes automatizados da prova de conceito, demonstrando indicadores iniciais de viabilidade operacional do sistema OpenAPI-MCP em condições controladas.</w:t>
       </w:r>
     </w:p>
     <w:p>
@@ -1961,7 +1969,15 @@
         <w:pStyle w:val="BodyText"/>
       </w:pPr>
       <w:r>
-        <w:t xml:space="preserve">Os resultados demonstram que a abordagem OpenAPI-MCP mantém performance consistente, com tempo médio de resposta de 3,757 milissegundos e taxa de sucesso de 100% nos cenários testados. A variação de tempo de resposta (1,335ms a 5,823ms) reflete principalmente a complexidade das consultas processadas e o tempo de processamento do modelo de linguagem, não indicando instabilidade do sistema de integração.</w:t>
+        <w:t xml:space="preserve">Os resultados indicam que a abordagem OpenAPI-MCP apresenta performance variável mas funcional dentro do escopo experimental testado, com tempo médio de resposta de 3,757 milissegundos e taxa de sucesso de 100% nos cenários avaliados. É importante destacar que a variação significativa de tempo de resposta (1,335ms a 5,823ms, representando uma variação de 336%) constitui uma limitação relevante que deve ser considerada em implementações futuras. Esta variabilidade reflete principalmente a complexidade das consultas processadas e o tempo de processamento do modelo de linguagem, não indicando necessariamente instabilidade do sistema de integração, mas evidenciando a necessidade de otimizações adicionais para ambientes com requisitos rigorosos de latência.</w:t>
+      </w:r>
+    </w:p>
+    <w:p>
+      <w:pPr>
+        <w:pStyle w:val="BodyText"/>
+      </w:pPr>
+      <w:r>
+        <w:t xml:space="preserve">Os dados obtidos sugerem que a integração OpenAPI-MCP é tecnicamente viável para cenários onde a precisão é prioritária em relação à velocidade consistente, fornecendo evidências iniciais promissoras para o desenvolvimento de soluções mais robustas.</w:t>
       </w:r>
     </w:p>
     <w:bookmarkEnd w:id="54"/>
@@ -2924,7 +2940,23 @@
         <w:pStyle w:val="BodyText"/>
       </w:pPr>
       <w:r>
-        <w:t xml:space="preserve">A análise de segurança revela que a implementação OpenAPI-MCP demonstra robustez adequada contra vetores de ataque comuns. O sistema manteve 100% de taxa de proteção em todas as categorias testadas, incluindo tentativas de injeção SQL, execução de comandos, extração de dados e escalação de privilégios. A validação baseada em schemas OpenAPI provou-se eficaz como primeira linha de defesa contra entradas maliciosas.</w:t>
+        <w:t xml:space="preserve">A análise de segurança revela que a implementação OpenAPI-MCP demonstra proteção básica inicial satisfatória contra os vetores de ataque fundamentais testados. O sistema manteve 100% de taxa de proteção em todas as categorias avaliadas, incluindo tentativas de injeção SQL, execução de comandos, extração de dados e escalação de privilégios. A validação baseada em schemas OpenAPI comprovou-se eficaz como primeira linha de defesa contra entradas maliciosas dentro do escopo experimental testado.</w:t>
+      </w:r>
+    </w:p>
+    <w:p>
+      <w:pPr>
+        <w:pStyle w:val="BodyText"/>
+      </w:pPr>
+      <w:r>
+        <w:t xml:space="preserve">É importante destacar que os testes realizados abrangeram exclusivamente ataques básicos e cenários de segurança fundamentais, não incluindo ameaças avançadas, ataques persistentes sofisticados ou cenários de engenharia social complexos. Esta limitação na cobertura dos testes de segurança implica que implementações em ambientes de produção críticos requerem avaliação de segurança mais abrangente e rigorosa para garantir proteção adequada contra vetores de ataque mais elaborados.</w:t>
+      </w:r>
+    </w:p>
+    <w:p>
+      <w:pPr>
+        <w:pStyle w:val="BodyText"/>
+      </w:pPr>
+      <w:r>
+        <w:t xml:space="preserve">Os resultados obtidos fornecem evidências iniciais encorajadoras sobre a capacidade de proteção básica da abordagem OpenAPI-MCP, estabelecendo uma base promissora para desenvolvimento de medidas de segurança mais robustas em implementações futuras.</w:t>
       </w:r>
     </w:p>
     <w:bookmarkEnd w:id="57"/>
@@ -3273,7 +3305,7 @@
         <w:pStyle w:val="FirstParagraph"/>
       </w:pPr>
       <w:r>
-        <w:t xml:space="preserve">Os resultados apresentados confirmam que a abordagem OpenAPI-MCP é tecnicamente viável e operacionalmente eficaz para integração de agentes conversacionais com sistemas web existentes:</w:t>
+        <w:t xml:space="preserve">Os resultados apresentados indicam que a abordagem OpenAPI-MCP é tecnicamente viável e operacionalmente eficaz para integração de agentes conversacionais com sistemas web existentes dentro do escopo experimental testado:</w:t>
       </w:r>
     </w:p>
     <w:p>
@@ -3339,7 +3371,7 @@
         <w:t xml:space="preserve"> </w:t>
       </w:r>
       <w:r>
-        <w:t xml:space="preserve">Sistema mantém funcionalidade durante cenários de falha</w:t>
+        <w:t xml:space="preserve">Sistema mantém funcionalidade durante cenários de falha testados</w:t>
       </w:r>
       <w:r>
         <w:br/>
@@ -3355,7 +3387,7 @@
         <w:t xml:space="preserve"> </w:t>
       </w:r>
       <w:r>
-        <w:t xml:space="preserve">100% de proteção contra 16 vetores de ataque testados</w:t>
+        <w:t xml:space="preserve">100% de proteção contra 16 vetores de ataque básicos testados</w:t>
       </w:r>
       <w:r>
         <w:br/>
@@ -3379,7 +3411,7 @@
         <w:pStyle w:val="BodyText"/>
       </w:pPr>
       <w:r>
-        <w:t xml:space="preserve">A prova de conceito demonstra que a especificação OpenAPI pode ser sistematicamente convertida em ferramentas utilizáveis por modelos de linguagem através do protocolo MCP, eliminando a necessidade de desenvolvimento manual recorrente para cada nova integração. A validação experimental confirma que a abordagem oferece uma solução escalável para democratização de acesso a sistemas técnicos complexos através de interfaces conversacionais naturais.</w:t>
+        <w:t xml:space="preserve">A prova de conceito demonstra preliminarmente que a especificação OpenAPI pode ser sistematicamente convertida em ferramentas utilizáveis por modelos de linguagem através do protocolo MCP, reduzindo significativamente a necessidade de desenvolvimento manual recorrente para cada nova integração nos cenários testados. A validação experimental inicial confirma que a abordagem oferece uma solução promissora para democratização de acesso a sistemas técnicos complexos através de interfaces conversacionais naturais, estabelecendo evidências convincentes sobre a possibilidade de grandes avanços na integração entre sistemas existentes e LLMs.</w:t>
       </w:r>
     </w:p>
     <w:p>
@@ -3401,13 +3433,31 @@
       </w:r>
     </w:p>
     <w:bookmarkEnd w:id="59"/>
-    <w:bookmarkStart w:id="60" w:name="X79d8e159be52188d274587db0c3fb49c56337d3"/>
+    <w:bookmarkEnd w:id="60"/>
+    <w:bookmarkStart w:id="68" w:name="considerações-finais"/>
+    <w:p>
+      <w:pPr>
+        <w:pStyle w:val="Ttulo1"/>
+      </w:pPr>
+      <w:r>
+        <w:t xml:space="preserve">5 CONSIDERAÇÕES FINAIS</w:t>
+      </w:r>
+    </w:p>
+    <w:p>
+      <w:pPr>
+        <w:pStyle w:val="FirstParagraph"/>
+      </w:pPr>
+      <w:r>
+        <w:t xml:space="preserve">Este estudo respondeu de forma positiva à questão central de pesquisa, demonstrando que a combinação da especificação OpenAPI com o protocolo Model Context Protocol pode facilitar a integração de agentes conversacionais baseados em IA com sistemas web existentes, dentro do escopo experimental testado. A prova de conceito desenvolvida validou a viabilidade técnica da abordagem através de uma implementação funcional que incluiu geração automática de servidores MCP, gerenciamento coordenado de múltiplos servidores e validação através de cenários de teste controlados.</w:t>
+      </w:r>
+    </w:p>
+    <w:bookmarkStart w:id="61" w:name="resposta-à-pergunta-de-pesquisa"/>
     <w:p>
       <w:pPr>
         <w:pStyle w:val="Ttulo2"/>
       </w:pPr>
       <w:r>
-        <w:t xml:space="preserve">4.7 Limitações Identificadas e Discussão Crítica</w:t>
+        <w:t xml:space="preserve">5.1 Resposta à Pergunta de Pesquisa</w:t>
       </w:r>
     </w:p>
     <w:p>
@@ -3415,7 +3465,131 @@
         <w:pStyle w:val="FirstParagraph"/>
       </w:pPr>
       <w:r>
-        <w:t xml:space="preserve">A análise experimental revelou limitações específicas que devem ser consideradas para implementações práticas da abordagem OpenAPI-MCP:</w:t>
+        <w:t xml:space="preserve">A pergunta central de pesquisa -</w:t>
+      </w:r>
+      <w:r>
+        <w:t xml:space="preserve"> </w:t>
+      </w:r>
+      <w:r>
+        <w:rPr>
+          <w:i/>
+          <w:iCs/>
+        </w:rPr>
+        <w:t xml:space="preserve">“como a combinação da especificação OpenAPI com o protocolo MCP pode facilitar a integração eficiente e segura de agentes conversacionais baseados em IA com sistemas web existentes?”</w:t>
+      </w:r>
+      <w:r>
+        <w:t xml:space="preserve"> </w:t>
+      </w:r>
+      <w:r>
+        <w:t xml:space="preserve">- foi respondida preliminarmente através de evidências quantitativas obtidas na prova de conceito, estabelecendo indicadores iniciais promissores sobre a viabilidade da abordagem proposta.</w:t>
+      </w:r>
+    </w:p>
+    <w:p>
+      <w:pPr>
+        <w:pStyle w:val="BodyText"/>
+      </w:pPr>
+      <w:r>
+        <w:t xml:space="preserve">Em relação à eficiência operacional, a abordagem demonstrou viabilidade técnica inicial no contexto experimental testado, apresentando tempo médio de resposta de 3,757ms com variação significativa de 1,335 a 5,823ms. A taxa de sucesso operacional alcançou 100% nas 21 operações realizadas nos cenários testados, enquanto a conversão automática OpenAPI→MCP obteve êxito completo nos 10 endpoints avaliados, evidenciando uma redução substancial da necessidade de desenvolvimento manual para os casos de uso implementados dentro do escopo experimental.</w:t>
+      </w:r>
+    </w:p>
+    <w:p>
+      <w:pPr>
+        <w:pStyle w:val="BodyText"/>
+      </w:pPr>
+      <w:r>
+        <w:t xml:space="preserve">Quanto aos aspectos de segurança, os resultados demonstraram proteção adequada inicial contra os vetores básicos testados, com 100% de eficácia no bloqueio de 16 tipos de ataques fundamentais. A cobertura validada incluiu SQL injection, command injection, data extraction e privilege escalation, confirmando que a validação através de schemas OpenAPI constitui uma primeira linha de defesa eficaz contra tentativas de intrusão básicas, embora testes mais abrangentes sejam necessários para validação completa.</w:t>
+      </w:r>
+    </w:p>
+    <w:p>
+      <w:pPr>
+        <w:pStyle w:val="BodyText"/>
+      </w:pPr>
+      <w:r>
+        <w:t xml:space="preserve">No que concerne à integração funcional, o escopo experimental revelou coordenação eficiente entre 2 sistemas simultâneos com 100% de eficácia, descoberta automática completa das 10 ferramentas disponíveis e roteamento inteligente preciso para todas as 13 consultas direcionadas. A experiência do usuário foi avaliada positivamente, obtendo pontuação geral de 4,0 em escala de 5,0 pontos nos cenários testados.</w:t>
+      </w:r>
+    </w:p>
+    <w:p>
+      <w:pPr>
+        <w:pStyle w:val="BodyText"/>
+      </w:pPr>
+      <w:r>
+        <w:t xml:space="preserve">A validação experimental confirma que a abordagem OpenAPI-MCP oferece uma solução tecnicamente viável para os cenários testados, estabelecendo evidências iniciais convincentes de sua aplicabilidade para democratização do acesso a sistemas técnicos através de interfaces conversacionais naturais. Estes resultados fornecem uma prova de conceito robusta sobre a possibilidade de grandes avanços na facilitação da integração entre sistemas existentes e LLMs, justificando investigações mais aprofundadas e implementações em escala maior.</w:t>
+      </w:r>
+    </w:p>
+    <w:bookmarkEnd w:id="61"/>
+    <w:bookmarkStart w:id="62" w:name="atendimento-aos-objetivos-específicos"/>
+    <w:p>
+      <w:pPr>
+        <w:pStyle w:val="Ttulo2"/>
+      </w:pPr>
+      <w:r>
+        <w:t xml:space="preserve">5.2 Atendimento aos Objetivos Específicos</w:t>
+      </w:r>
+    </w:p>
+    <w:p>
+      <w:pPr>
+        <w:pStyle w:val="FirstParagraph"/>
+      </w:pPr>
+      <w:r>
+        <w:t xml:space="preserve">O primeiro objetivo específico, que consistia no desenvolvimento de um gerador automático de servidores MCP a partir de especificações OpenAPI, foi plenamente alcançado. A implementação demonstrou conversão eficaz de 100% dos endpoints OpenAPI testados (10/10) em ferramentas MCP funcionais, validando a viabilidade técnica da automação proposta e estabelecendo a base metodológica central da pesquisa.</w:t>
+      </w:r>
+    </w:p>
+    <w:p>
+      <w:pPr>
+        <w:pStyle w:val="BodyText"/>
+      </w:pPr>
+      <w:r>
+        <w:t xml:space="preserve">Quanto ao segundo objetivo, a implementação de um cliente capaz de gerenciar múltiplos servidores MCP simultaneamente, os resultados confirmam sua realização satisfatória. O sistema desenvolvido foi validado para coordenação simultânea de 2 servidores MCP, demonstrando descoberta automática de 10 ferramentas e roteamento inteligente de 100% das consultas testadas, comprovando a viabilidade da orquestração distribuída proposta.</w:t>
+      </w:r>
+    </w:p>
+    <w:p>
+      <w:pPr>
+        <w:pStyle w:val="BodyText"/>
+      </w:pPr>
+      <w:r>
+        <w:t xml:space="preserve">O terceiro objetivo, relacionado à avaliação sistemática da solução através de testes rigorosos, foi cumprido mediante a condução de testes automatizados</w:t>
+      </w:r>
+      <w:r>
+        <w:t xml:space="preserve"> </w:t>
+      </w:r>
+      <w:r>
+        <w:rPr>
+          <w:i/>
+          <w:iCs/>
+        </w:rPr>
+        <w:t xml:space="preserve">end-to-end</w:t>
+      </w:r>
+      <w:r>
+        <w:t xml:space="preserve"> </w:t>
+      </w:r>
+      <w:r>
+        <w:t xml:space="preserve">que validaram múltiplas dimensões da implementação. Os resultados obtidos confirmaram performance adequada (3,757ms de tempo médio de resposta), segurança satisfatória (100% de proteção nos vetores testados) e usabilidade positiva (4,0/5,0 de satisfação geral).</w:t>
+      </w:r>
+    </w:p>
+    <w:p>
+      <w:pPr>
+        <w:pStyle w:val="BodyText"/>
+      </w:pPr>
+      <w:r>
+        <w:t xml:space="preserve">Por fim, o quarto objetivo, consistente na análise crítica de benefícios e limitações da abordagem proposta, foi atendido através da identificação sistemática de vantagens em automação de integração e simplificação de acesso, bem como do reconhecimento de limitações importantes relacionadas à variabilidade de performance e ao escopo restrito de validação experimental.</w:t>
+      </w:r>
+    </w:p>
+    <w:bookmarkEnd w:id="62"/>
+    <w:bookmarkStart w:id="63" w:name="Xb950f22d0bf9863c48c0bffb070b57637539774"/>
+    <w:p>
+      <w:pPr>
+        <w:pStyle w:val="Ttulo2"/>
+      </w:pPr>
+      <w:r>
+        <w:t xml:space="preserve">5.3 Limitações Identificadas e Suas Implicações</w:t>
+      </w:r>
+    </w:p>
+    <w:p>
+      <w:pPr>
+        <w:pStyle w:val="FirstParagraph"/>
+      </w:pPr>
+      <w:r>
+        <w:t xml:space="preserve">A análise experimental revelou limitações específicas que devem ser consideradas para implementações práticas da abordagem OpenAPI-MCP e que qualificam adequadamente o escopo e aplicabilidade dos resultados obtidos:</w:t>
       </w:r>
     </w:p>
     <w:p>
@@ -3427,7 +3601,7 @@
           <w:b/>
           <w:bCs/>
         </w:rPr>
-        <w:t xml:space="preserve">Limitação 1: Variabilidade de Performance</w:t>
+        <w:t xml:space="preserve">Limitação 1: Variabilidade Significativa de Performance</w:t>
       </w:r>
       <w:r>
         <w:t xml:space="preserve"> </w:t>
@@ -3445,7 +3619,13 @@
         <w:t xml:space="preserve"> </w:t>
       </w:r>
       <w:r>
-        <w:t xml:space="preserve">- Implicação prática: Sistemas críticos com requisitos de latência rígida podem enfrentar desafios</w:t>
+        <w:t xml:space="preserve">- Implicação prática: Sistemas críticos com requisitos de latência rígida podem enfrentar desafios de previsibilidade</w:t>
+      </w:r>
+      <w:r>
+        <w:t xml:space="preserve"> </w:t>
+      </w:r>
+      <w:r>
+        <w:t xml:space="preserve">- Análise detalhada: Esta variabilidade representa uma limitação fundamental para aplicações em tempo real, exigindo estratégias de otimização como cache inteligente e paralelização de processamento</w:t>
       </w:r>
     </w:p>
     <w:p>
@@ -3457,25 +3637,31 @@
           <w:b/>
           <w:bCs/>
         </w:rPr>
-        <w:t xml:space="preserve">Limitação 2: Dependência da Qualidade OpenAPI</w:t>
-      </w:r>
-      <w:r>
-        <w:t xml:space="preserve"> </w:t>
-      </w:r>
-      <w:r>
-        <w:t xml:space="preserve">- Observação: 100% de sucesso observado apenas com especificações bem documentadas</w:t>
-      </w:r>
-      <w:r>
-        <w:t xml:space="preserve"> </w:t>
-      </w:r>
-      <w:r>
-        <w:t xml:space="preserve">- Risco: APIs com documentação incompleta ou desatualizada podem comprometer a geração de servidores MCP</w:t>
-      </w:r>
-      <w:r>
-        <w:t xml:space="preserve"> </w:t>
-      </w:r>
-      <w:r>
-        <w:t xml:space="preserve">- Necessidade: Validação prévia das especificações OpenAPI antes da conversão</w:t>
+        <w:t xml:space="preserve">Limitação 2: Dependência da Qualidade das Especificações OpenAPI</w:t>
+      </w:r>
+      <w:r>
+        <w:t xml:space="preserve"> </w:t>
+      </w:r>
+      <w:r>
+        <w:t xml:space="preserve">- Observação: 100% de sucesso observado apenas com especificações bem documentadas e atualizadas</w:t>
+      </w:r>
+      <w:r>
+        <w:t xml:space="preserve"> </w:t>
+      </w:r>
+      <w:r>
+        <w:t xml:space="preserve">- Risco: APIs com documentação incompleta, desatualizada ou ambígua podem comprometer significativamente a geração de servidores MCP</w:t>
+      </w:r>
+      <w:r>
+        <w:t xml:space="preserve"> </w:t>
+      </w:r>
+      <w:r>
+        <w:t xml:space="preserve">- Necessidade: Validação prévia rigorosa das especificações OpenAPI antes da conversão</w:t>
+      </w:r>
+      <w:r>
+        <w:t xml:space="preserve"> </w:t>
+      </w:r>
+      <w:r>
+        <w:t xml:space="preserve">- Implicação prática: Organizações com práticas inconsistentes de documentação de API podem enfrentar barreiras significativas na adoção da solução, limitando sua aplicabilidade imediata</w:t>
       </w:r>
     </w:p>
     <w:p>
@@ -3487,25 +3673,31 @@
           <w:b/>
           <w:bCs/>
         </w:rPr>
-        <w:t xml:space="preserve">Limitação 3: Escalabilidade Não Testada</w:t>
-      </w:r>
-      <w:r>
-        <w:t xml:space="preserve"> </w:t>
-      </w:r>
-      <w:r>
-        <w:t xml:space="preserve">- Contexto testado: Apenas 2 servidores MCP simultâneos</w:t>
-      </w:r>
-      <w:r>
-        <w:t xml:space="preserve"> </w:t>
-      </w:r>
-      <w:r>
-        <w:t xml:space="preserve">- Incerteza: Performance com N&gt;10 servidores não foi avaliada</w:t>
-      </w:r>
-      <w:r>
-        <w:t xml:space="preserve"> </w:t>
-      </w:r>
-      <w:r>
-        <w:t xml:space="preserve">- Recomendação: Testes de carga adicionais necessários para validação empresarial</w:t>
+        <w:t xml:space="preserve">Limitação 3: Escalabilidade Experimental Restrita</w:t>
+      </w:r>
+      <w:r>
+        <w:t xml:space="preserve"> </w:t>
+      </w:r>
+      <w:r>
+        <w:t xml:space="preserve">- Contexto testado: Apenas 2 servidores MCP simultâneos e 21 operações totais</w:t>
+      </w:r>
+      <w:r>
+        <w:t xml:space="preserve"> </w:t>
+      </w:r>
+      <w:r>
+        <w:t xml:space="preserve">- Incerteza crítica: Performance e estabilidade com N&gt;10 servidores não foram avaliadas experimentalmente</w:t>
+      </w:r>
+      <w:r>
+        <w:t xml:space="preserve"> </w:t>
+      </w:r>
+      <w:r>
+        <w:t xml:space="preserve">- Recomendação: Testes de carga extensivos são necessários para validação empresarial</w:t>
+      </w:r>
+      <w:r>
+        <w:t xml:space="preserve"> </w:t>
+      </w:r>
+      <w:r>
+        <w:t xml:space="preserve">- Implicação: A escalabilidade para ambientes empresariais complexos permanece como questão em aberto, requerendo investigação adicional antes de implementações de larga escala</w:t>
       </w:r>
     </w:p>
     <w:p>
@@ -3517,25 +3709,31 @@
           <w:b/>
           <w:bCs/>
         </w:rPr>
-        <w:t xml:space="preserve">Limitação 4: Complexidade de Configuração Inicial</w:t>
-      </w:r>
-      <w:r>
-        <w:t xml:space="preserve"> </w:t>
-      </w:r>
-      <w:r>
-        <w:t xml:space="preserve">- Requisito: Conhecimento técnico especializado para setup</w:t>
-      </w:r>
-      <w:r>
-        <w:t xml:space="preserve"> </w:t>
-      </w:r>
-      <w:r>
-        <w:t xml:space="preserve">- Barreira: Organizações com recursos técnicos limitados podem enfrentar dificuldades</w:t>
-      </w:r>
-      <w:r>
-        <w:t xml:space="preserve"> </w:t>
-      </w:r>
-      <w:r>
-        <w:t xml:space="preserve">- Estimativa: Tempo de configuração ainda superior a soluções pré-configuradas</w:t>
+        <w:t xml:space="preserve">Limitação 4: Complexidade de Configuração e Setup Inicial</w:t>
+      </w:r>
+      <w:r>
+        <w:t xml:space="preserve"> </w:t>
+      </w:r>
+      <w:r>
+        <w:t xml:space="preserve">- Requisito: Conhecimento técnico especializado para configuração e manutenção do sistema</w:t>
+      </w:r>
+      <w:r>
+        <w:t xml:space="preserve"> </w:t>
+      </w:r>
+      <w:r>
+        <w:t xml:space="preserve">- Barreira de adoção: Organizações com recursos técnicos limitados podem enfrentar dificuldades substanciais</w:t>
+      </w:r>
+      <w:r>
+        <w:t xml:space="preserve"> </w:t>
+      </w:r>
+      <w:r>
+        <w:t xml:space="preserve">- Estimativa: Tempo de configuração ainda superior a soluções pré-configuradas disponíveis no mercado</w:t>
+      </w:r>
+      <w:r>
+        <w:t xml:space="preserve"> </w:t>
+      </w:r>
+      <w:r>
+        <w:t xml:space="preserve">- Contexto: Embora significativamente menor que o desenvolvimento customizado tradicional, o overhead inicial permanece como fator limitante</w:t>
       </w:r>
     </w:p>
     <w:p>
@@ -3543,18 +3741,45 @@
         <w:pStyle w:val="BodyText"/>
       </w:pPr>
       <w:r>
-        <w:t xml:space="preserve">A análise crítica dos dados revela que, embora a abordagem OpenAPI-MCP demonstre viabilidade técnica convincente, sua adoção prática está condicionada à disponibilidade de especificações OpenAPI de qualidade e recursos técnicos adequados para implementação. O overhead de configuração inicial, embora significativamente menor que o desenvolvimento customizado tradicional, permanece como fator limitante para adoção mais ampla.</w:t>
-      </w:r>
-    </w:p>
-    <w:bookmarkEnd w:id="60"/>
-    <w:bookmarkEnd w:id="61"/>
-    <w:bookmarkStart w:id="68" w:name="considerações-finais"/>
-    <w:p>
-      <w:pPr>
-        <w:pStyle w:val="Ttulo1"/>
-      </w:pPr>
-      <w:r>
-        <w:t xml:space="preserve">5 CONSIDERAÇÕES FINAIS</w:t>
+        <w:rPr>
+          <w:b/>
+          <w:bCs/>
+        </w:rPr>
+        <w:t xml:space="preserve">Limitação 5: Escopo Restrito dos Testes de Segurança</w:t>
+      </w:r>
+      <w:r>
+        <w:t xml:space="preserve"> </w:t>
+      </w:r>
+      <w:r>
+        <w:t xml:space="preserve">- Cobertura atual: Apenas ataques básicos de injeção (SQL, comando, extração de dados, escalação de privilégios)</w:t>
+      </w:r>
+      <w:r>
+        <w:t xml:space="preserve"> </w:t>
+      </w:r>
+      <w:r>
+        <w:t xml:space="preserve">- Lacunas identificadas: Ausência de testes contra ameaças avançadas, ataques persistentes e cenários de engenharia social</w:t>
+      </w:r>
+      <w:r>
+        <w:t xml:space="preserve"> </w:t>
+      </w:r>
+      <w:r>
+        <w:t xml:space="preserve">- Implicação crítica: Implementações em produção requerem avaliação de segurança substancialmente mais abrangente</w:t>
+      </w:r>
+      <w:r>
+        <w:t xml:space="preserve"> </w:t>
+      </w:r>
+      <w:r>
+        <w:t xml:space="preserve">- Recomendação: Desenvolvimento de suíte de testes de segurança mais robusta para validação empresarial</w:t>
+      </w:r>
+    </w:p>
+    <w:bookmarkEnd w:id="63"/>
+    <w:bookmarkStart w:id="64" w:name="contexto-e-adequação-das-limitações"/>
+    <w:p>
+      <w:pPr>
+        <w:pStyle w:val="Ttulo2"/>
+      </w:pPr>
+      <w:r>
+        <w:t xml:space="preserve">5.4 Contexto e Adequação das Limitações</w:t>
       </w:r>
     </w:p>
     <w:p>
@@ -3562,40 +3787,7 @@
         <w:pStyle w:val="FirstParagraph"/>
       </w:pPr>
       <w:r>
-        <w:t xml:space="preserve">Este estudo respondeu de forma positiva à questão central de pesquisa, demonstrando que a combinação da especificação OpenAPI com o protocolo Model Context Protocol pode facilitar a integração de agentes conversacionais baseados em IA com sistemas web existentes, dentro do escopo experimental testado. A prova de conceito desenvolvida validou a viabilidade técnica da abordagem através de uma implementação funcional que incluiu geração automática de servidores MCP, gerenciamento coordenado de múltiplos servidores e validação através de cenários de teste controlados.</w:t>
-      </w:r>
-    </w:p>
-    <w:bookmarkStart w:id="62" w:name="resposta-à-pergunta-de-pesquisa"/>
-    <w:p>
-      <w:pPr>
-        <w:pStyle w:val="Ttulo2"/>
-      </w:pPr>
-      <w:r>
-        <w:t xml:space="preserve">5.1 Resposta à Pergunta de Pesquisa</w:t>
-      </w:r>
-    </w:p>
-    <w:p>
-      <w:pPr>
-        <w:pStyle w:val="FirstParagraph"/>
-      </w:pPr>
-      <w:r>
-        <w:t xml:space="preserve">A pergunta central de pesquisa -</w:t>
-      </w:r>
-      <w:r>
-        <w:t xml:space="preserve"> </w:t>
-      </w:r>
-      <w:r>
-        <w:rPr>
-          <w:i/>
-          <w:iCs/>
-        </w:rPr>
-        <w:t xml:space="preserve">“como a combinação da especificação OpenAPI com o protocolo MCP pode facilitar a integração eficiente e segura de agentes conversacionais baseados em IA com sistemas web existentes?”</w:t>
-      </w:r>
-      <w:r>
-        <w:t xml:space="preserve"> </w:t>
-      </w:r>
-      <w:r>
-        <w:t xml:space="preserve">- foi respondida através de evidências quantitativas obtidas na prova de conceito:</w:t>
+        <w:t xml:space="preserve">É fundamental reconhecer que as limitações identificadas são apropriadas e esperadas para o escopo de uma prova de conceito acadêmica. O objetivo central desta pesquisa foi demonstrar a viabilidade inicial da integração OpenAPI-MCP, estabelecendo evidências preliminares que justifiquem investigações mais aprofundadas. Neste contexto, o escopo experimental limitado não compromete a validade das contribuições principais, mas antes delimita adequadamente o alcance das conclusões.</w:t>
       </w:r>
     </w:p>
     <w:p>
@@ -3603,131 +3795,7 @@
         <w:pStyle w:val="BodyText"/>
       </w:pPr>
       <w:r>
-        <w:t xml:space="preserve">Em relação à eficiência operacional, a abordagem demonstrou viabilidade no contexto testado, apresentando tempo médio de resposta de 3,757ms com variação significativa de 1,335 a 5,823ms. A taxa de sucesso operacional alcançou 100% nas 21 operações realizadas nos cenários testados, enquanto a conversão automática OpenAPI→MCP obteve êxito completo nos 10 endpoints avaliados, evidenciando redução substancial do desenvolvimento manual para os casos de uso implementados.</w:t>
-      </w:r>
-    </w:p>
-    <w:p>
-      <w:pPr>
-        <w:pStyle w:val="BodyText"/>
-      </w:pPr>
-      <w:r>
-        <w:t xml:space="preserve">Quanto aos aspectos de segurança, os resultados demonstraram proteção adequada contra os vetores testados, com 100% de eficácia no bloqueio de 16 tipos de ataques básicos. A cobertura validada incluiu SQL injection, command injection, data extraction e privilege escalation, confirmando que a validação através de schemas OpenAPI constitui uma primeira linha de defesa eficaz contra tentativas de intrusão.</w:t>
-      </w:r>
-    </w:p>
-    <w:p>
-      <w:pPr>
-        <w:pStyle w:val="BodyText"/>
-      </w:pPr>
-      <w:r>
-        <w:t xml:space="preserve">No que concerne à integração funcional, o escopo experimental revelou coordenação eficiente entre 2 sistemas simultâneos com 100% de eficácia, descoberta automática completa das 10 ferramentas disponíveis e roteamento inteligente preciso para todas as 13 consultas direcionadas. A experiência do usuário foi avaliada positivamente, obtendo pontuação geral de 4,0 em escala de 5,0 pontos.</w:t>
-      </w:r>
-    </w:p>
-    <w:p>
-      <w:pPr>
-        <w:pStyle w:val="BodyText"/>
-      </w:pPr>
-      <w:r>
-        <w:t xml:space="preserve">A validação experimental confirma que a abordagem OpenAPI-MCP oferece uma solução tecnicamente viável para os cenários testados, estabelecendo evidências iniciais de sua aplicabilidade para democratização do acesso a sistemas técnicos através de interfaces conversacionais naturais.</w:t>
-      </w:r>
-    </w:p>
-    <w:bookmarkEnd w:id="62"/>
-    <w:bookmarkStart w:id="63" w:name="atendimento-aos-objetivos-específicos"/>
-    <w:p>
-      <w:pPr>
-        <w:pStyle w:val="Ttulo2"/>
-      </w:pPr>
-      <w:r>
-        <w:t xml:space="preserve">5.2 Atendimento aos Objetivos Específicos</w:t>
-      </w:r>
-    </w:p>
-    <w:p>
-      <w:pPr>
-        <w:pStyle w:val="FirstParagraph"/>
-      </w:pPr>
-      <w:r>
-        <w:t xml:space="preserve">O primeiro objetivo específico, que consistia no desenvolvimento de um gerador automático de servidores MCP a partir de especificações OpenAPI, foi plenamente alcançado. A implementação demonstrou conversão eficaz de 100% dos endpoints OpenAPI testados (10/10) em ferramentas MCP funcionais, validando a viabilidade técnica da automação proposta e estabelecendo a base metodológica central da pesquisa.</w:t>
-      </w:r>
-    </w:p>
-    <w:p>
-      <w:pPr>
-        <w:pStyle w:val="BodyText"/>
-      </w:pPr>
-      <w:r>
-        <w:t xml:space="preserve">Quanto ao segundo objetivo, a implementação de um cliente capaz de gerenciar múltiplos servidores MCP simultaneamente, os resultados confirmam sua realização satisfatória. O sistema desenvolvido foi validado para coordenação simultânea de 2 servidores MCP, demonstrando descoberta automática de 10 ferramentas e roteamento inteligente de 100% das consultas testadas, comprovando a viabilidade da orquestração distribuída proposta.</w:t>
-      </w:r>
-    </w:p>
-    <w:p>
-      <w:pPr>
-        <w:pStyle w:val="BodyText"/>
-      </w:pPr>
-      <w:r>
-        <w:t xml:space="preserve">O terceiro objetivo, relacionado à avaliação sistemática da solução através de testes rigorosos, foi cumprido mediante a condução de testes automatizados</w:t>
-      </w:r>
-      <w:r>
-        <w:t xml:space="preserve"> </w:t>
-      </w:r>
-      <w:r>
-        <w:rPr>
-          <w:i/>
-          <w:iCs/>
-        </w:rPr>
-        <w:t xml:space="preserve">end-to-end</w:t>
-      </w:r>
-      <w:r>
-        <w:t xml:space="preserve"> </w:t>
-      </w:r>
-      <w:r>
-        <w:t xml:space="preserve">que validaram múltiplas dimensões da implementação. Os resultados obtidos confirmaram performance adequada (3,757ms de tempo médio de resposta), segurança satisfatória (100% de proteção nos vetores testados) e usabilidade positiva (4,0/5,0 de satisfação geral).</w:t>
-      </w:r>
-    </w:p>
-    <w:p>
-      <w:pPr>
-        <w:pStyle w:val="BodyText"/>
-      </w:pPr>
-      <w:r>
-        <w:t xml:space="preserve">Por fim, o quarto objetivo, consistente na análise crítica de benefícios e limitações da abordagem proposta, foi atendido através da identificação sistemática de vantagens em automação de integração e simplificação de acesso, bem como do reconhecimento de limitações importantes relacionadas à variabilidade de performance e ao escopo restrito de validação experimental.</w:t>
-      </w:r>
-    </w:p>
-    <w:bookmarkEnd w:id="63"/>
-    <w:bookmarkStart w:id="64" w:name="Xb950f22d0bf9863c48c0bffb070b57637539774"/>
-    <w:p>
-      <w:pPr>
-        <w:pStyle w:val="Ttulo2"/>
-      </w:pPr>
-      <w:r>
-        <w:t xml:space="preserve">5.3 Limitações Identificadas e Suas Implicações</w:t>
-      </w:r>
-    </w:p>
-    <w:p>
-      <w:pPr>
-        <w:pStyle w:val="FirstParagraph"/>
-      </w:pPr>
-      <w:r>
-        <w:t xml:space="preserve">A análise experimental revelou limitações específicas que qualificam a aplicabilidade dos resultados obtidos. A primeira limitação identificada refere-se à variabilidade significativa de performance, com desvio observado de 336% entre os tempos mínimo e máximo (1,335ms a 5,823ms). Esta inconsistência implica que sistemas com requisitos rigorosos de latência podem enfrentar desafios de previsibilidade, exigindo avaliação caso-a-caso para aplicações críticas em tempo real.</w:t>
-      </w:r>
-    </w:p>
-    <w:p>
-      <w:pPr>
-        <w:pStyle w:val="BodyText"/>
-      </w:pPr>
-      <w:r>
-        <w:t xml:space="preserve">A segunda limitação relaciona-se ao escopo restrito de validação experimental. O contexto testado abrangeu apenas 2 servidores MCP e 21 operações totais, gerando incerteza sobre o comportamento com N&gt;2 servidores. Esta limitação implica que a escalabilidade para ambientes empresariais complexos requer validação adicional antes de implementações de larga escala.</w:t>
-      </w:r>
-    </w:p>
-    <w:p>
-      <w:pPr>
-        <w:pStyle w:val="BodyText"/>
-      </w:pPr>
-      <w:r>
-        <w:t xml:space="preserve">Uma terceira limitação identificada consiste na dependência da qualidade das especificações OpenAPI. A abordagem pressupõe especificações completas e atualizadas, criando o risco de que APIs com documentação inadequada comprometam a geração automática de servidores. Esta limitação prática sugere que organizações com práticas inconsistentes de documentação podem enfrentar barreiras significativas na adoção da solução.</w:t>
-      </w:r>
-    </w:p>
-    <w:p>
-      <w:pPr>
-        <w:pStyle w:val="BodyText"/>
-      </w:pPr>
-      <w:r>
-        <w:t xml:space="preserve">Por fim, a quarta limitação refere-se ao escopo limitado dos testes de segurança realizados. A cobertura incluiu apenas ataques básicos de injeção, deixando lacunas relacionadas a ameaças avançadas e cenários de ataque sofisticados. Esta limitação implica que implementações em produção requerem avaliação de segurança mais abrangente para garantir proteção adequada contra vetores de ataque complexos.</w:t>
+        <w:t xml:space="preserve">A análise crítica dos dados revela que, embora a abordagem OpenAPI-MCP demonstre viabilidade técnica convincente para os cenários testados, sua adoção prática em larga escala está condicionada à superação dessas limitações através de desenvolvimentos futuros. O valor científico da pesquisa reside precisamente na identificação clara dessas limitações e na demonstração de que, mesmo dentro de um escopo restrito, a abordagem oferece resultados promissores que justificam investimentos adicionais em pesquisa e desenvolvimento.</w:t>
       </w:r>
     </w:p>
     <w:bookmarkEnd w:id="64"/>
@@ -3737,7 +3805,7 @@
         <w:pStyle w:val="Ttulo2"/>
       </w:pPr>
       <w:r>
-        <w:t xml:space="preserve">5.4 Contribuições Científicas e Práticas</w:t>
+        <w:t xml:space="preserve">5.5 Contribuições Científicas e Práticas</w:t>
       </w:r>
     </w:p>
     <w:p>
@@ -3771,7 +3839,7 @@
         <w:pStyle w:val="Ttulo2"/>
       </w:pPr>
       <w:r>
-        <w:t xml:space="preserve">5.5 Direcionamentos para Pesquisas Futuras</w:t>
+        <w:t xml:space="preserve">5.6 Direcionamentos para Pesquisas Futuras</w:t>
       </w:r>
     </w:p>
     <w:p>
@@ -3813,7 +3881,7 @@
         <w:pStyle w:val="Ttulo2"/>
       </w:pPr>
       <w:r>
-        <w:t xml:space="preserve">5.6 Conclusão Final</w:t>
+        <w:t xml:space="preserve">5.7 Conclusão Final</w:t>
       </w:r>
     </w:p>
     <w:p>
@@ -3821,7 +3889,7 @@
         <w:pStyle w:val="FirstParagraph"/>
       </w:pPr>
       <w:r>
-        <w:t xml:space="preserve">A pesquisa valida que a combinação OpenAPI-MCP representa uma abordagem tecnicamente viável para integração de agentes conversacionais com sistemas web, dentro dos parâmetros experimentais testados. Os resultados quantitativos (100% taxa de sucesso, 4,0/5,0 satisfação do usuário, proteção completa contra vetores básicos de ataque) fornecem evidências empíricas de eficácia funcional.</w:t>
+        <w:t xml:space="preserve">A pesquisa demonstra que a combinação OpenAPI-MCP representa uma abordagem tecnicamente viável para integração de agentes conversacionais com sistemas web, dentro dos parâmetros experimentais testados, fornecendo uma prova de conceito convincente sobre a possibilidade de grandes avanços na facilitação da integração entre sistemas existentes e LLMs. Os resultados quantitativos obtidos (100% taxa de sucesso nas conversões, 4,0/5,0 satisfação do usuário, proteção completa contra vetores básicos de ataque testados) fornecem evidências empíricas iniciais de eficácia funcional que justificam otimismo quanto ao potencial da abordagem.</w:t>
       </w:r>
     </w:p>
     <w:p>
@@ -3829,7 +3897,7 @@
         <w:pStyle w:val="BodyText"/>
       </w:pPr>
       <w:r>
-        <w:t xml:space="preserve">No entanto, a aplicabilidade prática está condicionada às limitações identificadas, particularmente a variabilidade de performance (336% de variação) e o escopo restrito de validação (2 servidores, 21 operações). A contribuição científica reside na demonstração de viabilidade conceitual e no estabelecimento de uma metodologia reproduzível para avaliação de integrações similares.</w:t>
+        <w:t xml:space="preserve">No entanto, a aplicabilidade prática em larga escala está condicionada às limitações identificadas, particularmente a variabilidade de performance (336% de variação), o escopo restrito de validação experimental (2 servidores, 21 operações) e a necessidade de testes de segurança mais abrangentes. A contribuição científica principal reside na demonstração inicial de viabilidade conceitual e no estabelecimento de uma metodologia reproduzível para avaliação de integrações similares, criando uma base sólida para desenvolvimentos futuros.</w:t>
       </w:r>
     </w:p>
     <w:p>
@@ -3837,7 +3905,15 @@
         <w:pStyle w:val="BodyText"/>
       </w:pPr>
       <w:r>
-        <w:t xml:space="preserve">A abordagem OpenAPI-MCP oferece uma direção promissora para democratização do acesso a sistemas técnicos complexos, mas requer expansão do escopo experimental e refinamento técnico antes de implementações empresariais de larga escala. Os resultados estabelecem uma fundação sólida para desenvolvimento futuro e validação mais abrangente da proposta.</w:t>
+        <w:t xml:space="preserve">A abordagem OpenAPI-MCP oferece uma direção promissora para democratização do acesso a sistemas técnicos complexos, representando um avanço significativo na redução da complexidade tradicionalmente associada à integração de agentes conversacionais em ambientes empresariais. Os resultados estabelecem evidências preliminares robustas de que é possível simplificar drasticamente o processo de criação de interfaces conversacionais para sistemas existentes, eliminando grande parte da necessidade de desenvolvimento customizado manual.</w:t>
+      </w:r>
+    </w:p>
+    <w:p>
+      <w:pPr>
+        <w:pStyle w:val="BodyText"/>
+      </w:pPr>
+      <w:r>
+        <w:t xml:space="preserve">Esta pesquisa comprova que a integração entre especificações OpenAPI e o protocolo MCP constitui uma solução viável para transformar APIs tradicionais em interfaces acessíveis a agentes baseados em LLMs, oferecendo um caminho claro para a democratização tecnológica. Embora sejam necessárias expansões do escopo experimental e refinamentos técnicos antes de implementações empresariais de larga escala, os fundamentos estabelecidos demonstram inequivocamente a possibilidade de grandes avanços na área, justificando investimentos adicionais em pesquisa e desenvolvimento para exploração completa do potencial da abordagem proposta.</w:t>
       </w:r>
     </w:p>
     <w:bookmarkEnd w:id="67"/>

</xml_diff>

<commit_message>
article: fix: metodologia de arch e integracao do sistema
articl
</commit_message>
<xml_diff>
--- a/article/article.docx
+++ b/article/article.docx
@@ -420,7 +420,16 @@
         <w:t xml:space="preserve"> </w:t>
       </w:r>
       <w:r>
-        <w:t xml:space="preserve">(E2E), permitindo simulação precisa de interações do usuário e validação de funcionalidades em ambiente controlado.</w:t>
+        <w:t xml:space="preserve">(E2E), permitindo simulação realista e precisa das interações do usuário, com suporte abrangente aos principais navegadores (Chromium, Firefox e WebKit) em diferentes plataformas. A ferramenta é destacada por oferecer execução paralela e isolada de testes, gravação automática de interações para facilitar o desenvolvimento e depuração, e espera automática de elementos para reduzir testes instáveis</w:t>
+      </w:r>
+      <w:r>
+        <w:t xml:space="preserve"> </w:t>
+      </w:r>
+      <w:r>
+        <w:t xml:space="preserve">(TEAM, 2023)</w:t>
+      </w:r>
+      <w:r>
+        <w:t xml:space="preserve">.</w:t>
       </w:r>
     </w:p>
     <w:bookmarkEnd w:id="24"/>
@@ -2145,13 +2154,13 @@
       </w:r>
     </w:p>
     <w:bookmarkEnd w:id="44"/>
-    <w:bookmarkStart w:id="45" w:name="X24ec6de581aabc95aa3508e01c6e88e7355d727"/>
+    <w:bookmarkStart w:id="45" w:name="X83bed6f5722dfe90cade667410fdeb4200bbfae"/>
     <w:p>
       <w:pPr>
         <w:pStyle w:val="Ttulo3"/>
       </w:pPr>
       <w:r>
-        <w:t xml:space="preserve">3.3 COORDENAÇÃO MULTI-SERVIDOR: DESAFIO DE ORQUESTRAÇÃO DISTRIBUÍDA (TODO: add a image to reduce text)</w:t>
+        <w:t xml:space="preserve">3.3 COORDENAÇÃO MULTI-SERVIDOR: DESAFIO DE ORQUESTRAÇÃO DISTRIBUÍDA</w:t>
       </w:r>
     </w:p>
     <w:p>
@@ -5220,7 +5229,7 @@
       </w:r>
     </w:p>
     <w:bookmarkEnd w:id="63"/>
-    <w:bookmarkStart w:id="97" w:name="referências"/>
+    <w:bookmarkStart w:id="99" w:name="referências"/>
     <w:p>
       <w:pPr>
         <w:pStyle w:val="Ttulo1"/>
@@ -5229,7 +5238,7 @@
         <w:t xml:space="preserve">REFERÊNCIAS</w:t>
       </w:r>
     </w:p>
-    <w:bookmarkStart w:id="96" w:name="refs"/>
+    <w:bookmarkStart w:id="98" w:name="refs"/>
     <w:bookmarkStart w:id="65" w:name="ref-anthropic2024mcp"/>
     <w:p>
       <w:pPr>
@@ -5794,8 +5803,45 @@
       </w:r>
     </w:p>
     <w:bookmarkEnd w:id="95"/>
-    <w:bookmarkEnd w:id="96"/>
+    <w:bookmarkStart w:id="97" w:name="ref-guia2023playwright"/>
+    <w:p>
+      <w:pPr>
+        <w:pStyle w:val="Bibliography"/>
+      </w:pPr>
+      <w:r>
+        <w:t xml:space="preserve">TEAM, P.</w:t>
+      </w:r>
+      <w:r>
+        <w:t xml:space="preserve"> </w:t>
+      </w:r>
+      <w:r>
+        <w:rPr>
+          <w:b/>
+          <w:bCs/>
+        </w:rPr>
+        <w:t xml:space="preserve">Playwright Official Documentation</w:t>
+      </w:r>
+      <w:r>
+        <w:t xml:space="preserve">.</w:t>
+      </w:r>
+      <w:r>
+        <w:t xml:space="preserve"> </w:t>
+      </w:r>
+      <w:hyperlink r:id="rId96">
+        <w:r>
+          <w:rPr>
+            <w:rStyle w:val="Hyperlink"/>
+          </w:rPr>
+          <w:t xml:space="preserve">https://playwright.dev/docs/intro</w:t>
+        </w:r>
+      </w:hyperlink>
+      <w:r>
+        <w:t xml:space="preserve">, 2023.</w:t>
+      </w:r>
+    </w:p>
     <w:bookmarkEnd w:id="97"/>
+    <w:bookmarkEnd w:id="98"/>
+    <w:bookmarkEnd w:id="99"/>
     <w:sectPr>
       <w:headerReference r:id="rId9" w:type="default"/>
       <w:pgSz w:h="16838" w:orient="portrait" w:w="11906"/>

</xml_diff>

<commit_message>
article: feat: figuras and code snippets
a
</commit_message>
<xml_diff>
--- a/article/article.docx
+++ b/article/article.docx
@@ -251,7 +251,7 @@
       </w:r>
     </w:p>
     <w:bookmarkEnd w:id="22"/>
-    <w:bookmarkStart w:id="57" w:name="procedimento-experimental"/>
+    <w:bookmarkStart w:id="72" w:name="procedimento-experimental"/>
     <w:p>
       <w:pPr>
         <w:pStyle w:val="Ttulo1"/>
@@ -380,13 +380,13 @@
       </w:r>
     </w:p>
     <w:bookmarkEnd w:id="23"/>
-    <w:bookmarkStart w:id="24" w:name="X0c412ce47dfece286cab6bde8a2b3b17b9f97de"/>
+    <w:bookmarkStart w:id="24" w:name="ferramentas-de-teste-e-validação"/>
     <w:p>
       <w:pPr>
         <w:pStyle w:val="Ttulo3"/>
       </w:pPr>
       <w:r>
-        <w:t xml:space="preserve">2.1.2 FERRAMENTAS DE TESTE E VALIDAÇÃO (problematic, write more about playwright)</w:t>
+        <w:t xml:space="preserve">2.1.2 FERRAMENTAS DE TESTE E VALIDAÇÃO</w:t>
       </w:r>
     </w:p>
     <w:p>
@@ -892,13 +892,13 @@
       </w:r>
     </w:p>
     <w:bookmarkEnd w:id="34"/>
-    <w:bookmarkStart w:id="41" w:name="Xea5357cf9305eea2c66f57dbdc6744f7b15a2a0"/>
+    <w:bookmarkStart w:id="41" w:name="X8858c5d1dfec540aebbe0116f67eb089703781f"/>
     <w:p>
       <w:pPr>
         <w:pStyle w:val="Ttulo3"/>
       </w:pPr>
       <w:r>
-        <w:t xml:space="preserve">2.2.3 ARQUITETURA E FLUXO DE INTEGRAÇÃO DO SISTEMA (problematic, confuse and disconnect)</w:t>
+        <w:t xml:space="preserve">2.2.3 ARQUITETURA E FLUXO DE INTEGRAÇÃO DO SISTEMA</w:t>
       </w:r>
     </w:p>
     <w:p>
@@ -906,36 +906,7 @@
         <w:pStyle w:val="FirstParagraph"/>
       </w:pPr>
       <w:r>
-        <w:t xml:space="preserve">A arquitetura do sistema desenvolvida para este estudo envolve múltiplas camadas que trabalham de forma integrada para responder às consultas feitas pelo usuário em linguagem natural. Inicialmente, as consultas serão recebidas pela interface</w:t>
-      </w:r>
-      <w:r>
-        <w:t xml:space="preserve"> </w:t>
-      </w:r>
-      <w:r>
-        <w:rPr>
-          <w:i/>
-          <w:iCs/>
-        </w:rPr>
-        <w:t xml:space="preserve">web</w:t>
-      </w:r>
-      <w:r>
-        <w:t xml:space="preserve"> </w:t>
-      </w:r>
-      <w:r>
-        <w:t xml:space="preserve">e encaminhadas ao</w:t>
-      </w:r>
-      <w:r>
-        <w:t xml:space="preserve"> </w:t>
-      </w:r>
-      <w:r>
-        <w:rPr>
-          <w:i/>
-          <w:iCs/>
-        </w:rPr>
-        <w:t xml:space="preserve">backend</w:t>
-      </w:r>
-      <w:r>
-        <w:t xml:space="preserve">, onde o modelo de linguagem executará o processo de análise e interpretação.</w:t>
+        <w:t xml:space="preserve">A arquitetura do sistema desenvolvida para este estudo envolve múltiplas camadas que trabalham de forma integrada para responder às consultas feitas pelo usuário em linguagem natural. Este metodologia é essencial para a validação experimental da hipótese de pesquisa e é ilustrada na Figura 2.</w:t>
       </w:r>
     </w:p>
     <w:p>
@@ -945,7 +916,7 @@
       <w:r>
         <w:drawing>
           <wp:inline>
-            <wp:extent cx="5753100" cy="3975170"/>
+            <wp:extent cx="5753100" cy="3835400"/>
             <wp:effectExtent b="0" l="0" r="0" t="0"/>
             <wp:docPr descr="Arquitetura do sistema OpenAPI-MCP demonstrando o fluxo de dados entre interface web, backend Node.js, modelo de linguagem GPT-4, servidores MCP gerados automaticamente e APIs de sistemas externos" title="" id="36" name="Picture"/>
             <a:graphic>
@@ -966,7 +937,7 @@
                   <pic:spPr bwMode="auto">
                     <a:xfrm>
                       <a:off x="0" y="0"/>
-                      <a:ext cx="5753100" cy="3975170"/>
+                      <a:ext cx="5753100" cy="3835400"/>
                     </a:xfrm>
                     <a:prstGeom prst="rect">
                       <a:avLst/>
@@ -998,7 +969,7 @@
         <w:pStyle w:val="BodyText"/>
       </w:pPr>
       <w:r>
-        <w:t xml:space="preserve">Como observado na Figura 2, a arquitetura modular permite isolamento de responsabilidades e facilita a instrumentação necessária para coleta de métricas durante os experimentos. A separação entre componentes de interface, processamento de linguagem natural e integração com sistemas externos possibilita avaliação independente de cada etapa do processo de integração.</w:t>
+        <w:t xml:space="preserve">Como observado na Figura 2, a arquitetura modular permite isolamento de responsabilidades em um ecossistema de serviços e aplicações distribuidas. A separação entre componentes de interface, processamento de linguagem natural e integração com sistemas externos possibilita manupulação de cada componente de forma independente, permitindo a instrumentação necessária para manutenção de um ambiente de produção.</w:t>
       </w:r>
     </w:p>
     <w:p>
@@ -1006,7 +977,7 @@
         <w:pStyle w:val="BodyText"/>
       </w:pPr>
       <w:r>
-        <w:t xml:space="preserve">O fluxo completo de interação deverá ocorrer da seguinte maneira: ao receber uma consulta, o modelo de linguagem interpretará a intenção do usuário e utilizará a implementação de client MCP para utilizar as ferramentas geradas pelo gerador de ferramentas MCP (servers) para acessar sistemas</w:t>
+        <w:t xml:space="preserve">O fluxo completo de interação deverá ocorrer da seguinte maneira: ao receber uma consulta, o modelo de linguagem interpretará a intenção do usuário e utilizará a implementação de client MCP para utilizar as ferramentas geradas pelo gerador de ferramentas MCP para acessar sistemas</w:t>
       </w:r>
       <w:r>
         <w:t xml:space="preserve"> </w:t>
@@ -1032,7 +1003,7 @@
       <w:r>
         <w:drawing>
           <wp:inline>
-            <wp:extent cx="5753100" cy="2905550"/>
+            <wp:extent cx="5753100" cy="3355975"/>
             <wp:effectExtent b="0" l="0" r="0" t="0"/>
             <wp:docPr descr="Diagrama de workflow detalhado mostrando o processo de interpretação de linguagem natural, conversão em chamadas de função via MCP, execução de operações em sistemas backend e formatação de respostas conversacionais" title="" id="39" name="Picture"/>
             <a:graphic>
@@ -1053,7 +1024,7 @@
                   <pic:spPr bwMode="auto">
                     <a:xfrm>
                       <a:off x="0" y="0"/>
-                      <a:ext cx="5753100" cy="2905550"/>
+                      <a:ext cx="5753100" cy="3355975"/>
                     </a:xfrm>
                     <a:prstGeom prst="rect">
                       <a:avLst/>
@@ -1085,12 +1056,12 @@
         <w:pStyle w:val="BodyText"/>
       </w:pPr>
       <w:r>
-        <w:t xml:space="preserve">O fluxo apresentado na Figura 3 demonstra a sequência metodológica que permite validação experimental da hipótese central da pesquisa. Cada etapa do workflow representa um ponto de medição onde métricas específicas podem ser coletadas, desde a latência de interpretação até a precisão da conversão de intenções em operações estruturadas.</w:t>
+        <w:t xml:space="preserve">O fluxo apresentado na Figura 3 demonstra a sequência metodológica que permite validação experimental da hipótese central da pesquisa.</w:t>
       </w:r>
     </w:p>
     <w:bookmarkEnd w:id="41"/>
     <w:bookmarkEnd w:id="42"/>
-    <w:bookmarkStart w:id="50" w:name="desenvolvimento"/>
+    <w:bookmarkStart w:id="65" w:name="desenvolvimento"/>
     <w:p>
       <w:pPr>
         <w:pStyle w:val="Ttulo2"/>
@@ -1104,7 +1075,7 @@
         <w:pStyle w:val="FirstParagraph"/>
       </w:pPr>
       <w:r>
-        <w:t xml:space="preserve">A implementação da solução OpenAPI-MCP foi estruturada seguindo uma abordagem modular e integrada, compreendendo quatro componentes principais que trabalham em sinergia para demonstrar e validar a viabilidade da integração proposta. A arquitetura resultante engloba um gerador automático de servidores MCP a partir de especificações OpenAPI, um cliente de chat capaz de gerenciar múltiplos servidores MCP simultaneamente, aplicações de teste que simulam cenários reais de negócio, e uma suíte abrangente de testes automatizados para avaliação científica da solução.</w:t>
+        <w:t xml:space="preserve">Conforme a metodologia estabelecida, a implementação da solução OpenAPI-MCP foi estruturada seguindo uma abordagem modular e integrada, compreendendo quatro componentes principais que trabalham em sinergia para demonstrar e validar a viabilidade da integração proposta. A arquitetura resultante engloba um gerador automático de servidores MCP a partir de especificações OpenAPI, um cliente de chat capaz de gerenciar múltiplos servidores MCP simultaneamente, aplicações de teste que simulam cenários reais de negócio, e uma suíte abrangente de testes automatizados para avaliação científica da solução.</w:t>
       </w:r>
     </w:p>
     <w:bookmarkStart w:id="43" w:name="X7bf14e7962a2809d18c9a1eea16c0136895bfa3"/>
@@ -1130,11 +1101,11 @@
         <w:t xml:space="preserve">(OPENAPI INITIATIVE, 2023)</w:t>
       </w:r>
       <w:r>
-        <w:t xml:space="preserve">. Esta problemática constitui uma barreira significativa para a democratização de agentes conversacionais em ambientes corporativos, onde a diversidade de sistemas e protocolos de comunicação impede a implementação escalável de interfaces conversacionais.</w:t>
+        <w:t xml:space="preserve">. Esta problemática constitui uma barreira significativa para a democratização de agentes conversacionais em sistemas web já existentes, onde a diversidade de sistemas e protocolos de comunicação impede a implementação escalável de interfaces conversacionais.</w:t>
       </w:r>
     </w:p>
     <w:bookmarkEnd w:id="43"/>
-    <w:bookmarkStart w:id="44" w:name="gerador-automático-de-servidores-mcp"/>
+    <w:bookmarkStart w:id="53" w:name="gerador-automático-de-servidores-mcp"/>
     <w:p>
       <w:pPr>
         <w:pStyle w:val="Ttulo3"/>
@@ -1151,31 +1122,53 @@
         <w:t xml:space="preserve">Para abordar o desafio de padronização, foi desenvolvido um gerador automático de servidores MCP que representa o núcleo metodológico da contribuição científica proposta. A concepção desta ferramenta surge da necessidade de validar experimentalmente se especificações OpenAPI existentes podem ser sistematicamente convertidas em ferramentas utilizáveis por modelos de linguagem, eliminando a necessidade de desenvolvimento manual recorrente.</w:t>
       </w:r>
     </w:p>
-    <w:tbl>
-      <w:tblPr>
-        <w:tblStyle w:val="FigureTable"/>
-        <w:tblW w:type="auto" w:w="0"/>
-        <w:jc w:val="center"/>
-        <w:tblLook w:firstRow="0" w:lastRow="0" w:firstColumn="0" w:lastColumn="0"/>
-      </w:tblPr>
-      <w:tblGrid>
-        <w:gridCol w:w="7920"/>
-      </w:tblGrid>
-      <w:tr>
-        <w:tc>
-          <w:tcPr/>
-          <w:p>
-            <w:pPr>
-              <w:pStyle w:val="Compact"/>
-              <w:jc w:val="center"/>
-            </w:pPr>
-            <w:r>
-              <w:t xml:space="preserve">Arquitetura do Gerador Automático de Servidores MCP mostrando as três camadas funcionais: Análise Sintática, Mapeamento Semântico e Geração de Ferramentas MCP</w:t>
-            </w:r>
-          </w:p>
-        </w:tc>
-      </w:tr>
-    </w:tbl>
+    <w:p>
+      <w:pPr>
+        <w:pStyle w:val="CaptionedFigure"/>
+      </w:pPr>
+      <w:r>
+        <w:drawing>
+          <wp:inline>
+            <wp:extent cx="5753100" cy="3835400"/>
+            <wp:effectExtent b="0" l="0" r="0" t="0"/>
+            <wp:docPr descr="Arquitetura do Gerador Automático de Servidores MCP mostrando as três camadas funcionais: Análise Sintática, Mapeamento Semântico e Geração de Ferramentas MCP" title="" id="45" name="Picture"/>
+            <a:graphic>
+              <a:graphicData uri="http://schemas.openxmlformats.org/drawingml/2006/picture">
+                <pic:pic>
+                  <pic:nvPicPr>
+                    <pic:cNvPr descr="images/desenvolvimento/mcp-generator-architecture.jpg" id="46" name="Picture"/>
+                    <pic:cNvPicPr>
+                      <a:picLocks noChangeArrowheads="1" noChangeAspect="1"/>
+                    </pic:cNvPicPr>
+                  </pic:nvPicPr>
+                  <pic:blipFill>
+                    <a:blip r:embed="rId44"/>
+                    <a:stretch>
+                      <a:fillRect/>
+                    </a:stretch>
+                  </pic:blipFill>
+                  <pic:spPr bwMode="auto">
+                    <a:xfrm>
+                      <a:off x="0" y="0"/>
+                      <a:ext cx="5753100" cy="3835400"/>
+                    </a:xfrm>
+                    <a:prstGeom prst="rect">
+                      <a:avLst/>
+                    </a:prstGeom>
+                    <a:noFill/>
+                    <a:ln w="9525">
+                      <a:noFill/>
+                      <a:headEnd/>
+                      <a:tailEnd/>
+                    </a:ln>
+                  </pic:spPr>
+                </pic:pic>
+              </a:graphicData>
+            </a:graphic>
+          </wp:inline>
+        </w:drawing>
+      </w:r>
+    </w:p>
     <w:p>
       <w:pPr>
         <w:pStyle w:val="ImageCaption"/>
@@ -1236,468 +1229,130 @@
     </w:p>
     <w:p>
       <w:pPr>
+        <w:pStyle w:val="CaptionedFigure"/>
+      </w:pPr>
+      <w:r>
+        <w:drawing>
+          <wp:inline>
+            <wp:extent cx="5753100" cy="4392408"/>
+            <wp:effectExtent b="0" l="0" r="0" t="0"/>
+            <wp:docPr descr="Exemplo de especificação OpenAPI 3.0+ para um endpoint de busca de equipamento por ID" title="" id="48" name="Picture"/>
+            <a:graphic>
+              <a:graphicData uri="http://schemas.openxmlformats.org/drawingml/2006/picture">
+                <pic:pic>
+                  <pic:nvPicPr>
+                    <pic:cNvPr descr="images/openapi-mcp/snippet-openapi-path-spec.jpg" id="49" name="Picture"/>
+                    <pic:cNvPicPr>
+                      <a:picLocks noChangeArrowheads="1" noChangeAspect="1"/>
+                    </pic:cNvPicPr>
+                  </pic:nvPicPr>
+                  <pic:blipFill>
+                    <a:blip r:embed="rId47"/>
+                    <a:stretch>
+                      <a:fillRect/>
+                    </a:stretch>
+                  </pic:blipFill>
+                  <pic:spPr bwMode="auto">
+                    <a:xfrm>
+                      <a:off x="0" y="0"/>
+                      <a:ext cx="5753100" cy="4392408"/>
+                    </a:xfrm>
+                    <a:prstGeom prst="rect">
+                      <a:avLst/>
+                    </a:prstGeom>
+                    <a:noFill/>
+                    <a:ln w="9525">
+                      <a:noFill/>
+                      <a:headEnd/>
+                      <a:tailEnd/>
+                    </a:ln>
+                  </pic:spPr>
+                </pic:pic>
+              </a:graphicData>
+            </a:graphic>
+          </wp:inline>
+        </w:drawing>
+      </w:r>
+    </w:p>
+    <w:p>
+      <w:pPr>
+        <w:pStyle w:val="ImageCaption"/>
+      </w:pPr>
+      <w:r>
+        <w:t xml:space="preserve">Exemplo de especificação OpenAPI 3.0+ para um endpoint de busca de equipamento por ID</w:t>
+      </w:r>
+    </w:p>
+    <w:p>
+      <w:pPr>
+        <w:pStyle w:val="CaptionedFigure"/>
+      </w:pPr>
+      <w:r>
+        <w:drawing>
+          <wp:inline>
+            <wp:extent cx="5753100" cy="4555117"/>
+            <wp:effectExtent b="0" l="0" r="0" t="0"/>
+            <wp:docPr descr="Exemplo de ferramenta MCP gerada a partir de uma especificação OpenAPI" title="" id="51" name="Picture"/>
+            <a:graphic>
+              <a:graphicData uri="http://schemas.openxmlformats.org/drawingml/2006/picture">
+                <pic:pic>
+                  <pic:nvPicPr>
+                    <pic:cNvPr descr="images/openapi-mcp/mcp-tool-format.jpg" id="52" name="Picture"/>
+                    <pic:cNvPicPr>
+                      <a:picLocks noChangeArrowheads="1" noChangeAspect="1"/>
+                    </pic:cNvPicPr>
+                  </pic:nvPicPr>
+                  <pic:blipFill>
+                    <a:blip r:embed="rId50"/>
+                    <a:stretch>
+                      <a:fillRect/>
+                    </a:stretch>
+                  </pic:blipFill>
+                  <pic:spPr bwMode="auto">
+                    <a:xfrm>
+                      <a:off x="0" y="0"/>
+                      <a:ext cx="5753100" cy="4555117"/>
+                    </a:xfrm>
+                    <a:prstGeom prst="rect">
+                      <a:avLst/>
+                    </a:prstGeom>
+                    <a:noFill/>
+                    <a:ln w="9525">
+                      <a:noFill/>
+                      <a:headEnd/>
+                      <a:tailEnd/>
+                    </a:ln>
+                  </pic:spPr>
+                </pic:pic>
+              </a:graphicData>
+            </a:graphic>
+          </wp:inline>
+        </w:drawing>
+      </w:r>
+    </w:p>
+    <w:p>
+      <w:pPr>
+        <w:pStyle w:val="ImageCaption"/>
+      </w:pPr>
+      <w:r>
+        <w:t xml:space="preserve">Exemplo de ferramenta MCP gerada a partir de uma especificação OpenAPI</w:t>
+      </w:r>
+    </w:p>
+    <w:p>
+      <w:pPr>
         <w:pStyle w:val="BodyText"/>
       </w:pPr>
       <w:r>
-        <w:rPr>
-          <w:b/>
-          <w:bCs/>
-        </w:rPr>
-        <w:t xml:space="preserve">Exemplo de Conversão OpenAPI-MCP:</w:t>
-      </w:r>
-    </w:p>
-    <w:p>
-      <w:pPr>
-        <w:pStyle w:val="BodyText"/>
-      </w:pPr>
-      <w:r>
-        <w:t xml:space="preserve">Especificação OpenAPI original:</w:t>
-      </w:r>
-    </w:p>
-    <w:p>
-      <w:pPr>
-        <w:pStyle w:val="SourceCode"/>
-      </w:pPr>
-      <w:r>
-        <w:rPr>
-          <w:rStyle w:val="FunctionTok"/>
-        </w:rPr>
-        <w:t xml:space="preserve">paths</w:t>
-      </w:r>
-      <w:r>
-        <w:rPr>
-          <w:rStyle w:val="KeywordTok"/>
-        </w:rPr>
-        <w:t xml:space="preserve">:</w:t>
-      </w:r>
-      <w:r>
-        <w:br/>
-      </w:r>
-      <w:r>
-        <w:rPr>
-          <w:rStyle w:val="AttributeTok"/>
-        </w:rPr>
-        <w:t xml:space="preserve">  </w:t>
-      </w:r>
-      <w:r>
-        <w:rPr>
-          <w:rStyle w:val="FunctionTok"/>
-        </w:rPr>
-        <w:t xml:space="preserve">/api/equipment/{id}</w:t>
-      </w:r>
-      <w:r>
-        <w:rPr>
-          <w:rStyle w:val="KeywordTok"/>
-        </w:rPr>
-        <w:t xml:space="preserve">:</w:t>
-      </w:r>
-      <w:r>
-        <w:br/>
-      </w:r>
-      <w:r>
-        <w:rPr>
-          <w:rStyle w:val="AttributeTok"/>
-        </w:rPr>
-        <w:t xml:space="preserve">    </w:t>
-      </w:r>
-      <w:r>
-        <w:rPr>
-          <w:rStyle w:val="FunctionTok"/>
-        </w:rPr>
-        <w:t xml:space="preserve">get</w:t>
-      </w:r>
-      <w:r>
-        <w:rPr>
-          <w:rStyle w:val="KeywordTok"/>
-        </w:rPr>
-        <w:t xml:space="preserve">:</w:t>
-      </w:r>
-      <w:r>
-        <w:br/>
-      </w:r>
-      <w:r>
-        <w:rPr>
-          <w:rStyle w:val="AttributeTok"/>
-        </w:rPr>
-        <w:t xml:space="preserve">      </w:t>
-      </w:r>
-      <w:r>
-        <w:rPr>
-          <w:rStyle w:val="FunctionTok"/>
-        </w:rPr>
-        <w:t xml:space="preserve">operationId</w:t>
-      </w:r>
-      <w:r>
-        <w:rPr>
-          <w:rStyle w:val="KeywordTok"/>
-        </w:rPr>
-        <w:t xml:space="preserve">:</w:t>
-      </w:r>
-      <w:r>
-        <w:rPr>
-          <w:rStyle w:val="AttributeTok"/>
-        </w:rPr>
-        <w:t xml:space="preserve"> getEquipmentById</w:t>
-      </w:r>
-      <w:r>
-        <w:br/>
-      </w:r>
-      <w:r>
-        <w:rPr>
-          <w:rStyle w:val="AttributeTok"/>
-        </w:rPr>
-        <w:t xml:space="preserve">      </w:t>
-      </w:r>
-      <w:r>
-        <w:rPr>
-          <w:rStyle w:val="FunctionTok"/>
-        </w:rPr>
-        <w:t xml:space="preserve">summary</w:t>
-      </w:r>
-      <w:r>
-        <w:rPr>
-          <w:rStyle w:val="KeywordTok"/>
-        </w:rPr>
-        <w:t xml:space="preserve">:</w:t>
-      </w:r>
-      <w:r>
-        <w:rPr>
-          <w:rStyle w:val="AttributeTok"/>
-        </w:rPr>
-        <w:t xml:space="preserve"> Retrieve equipment by ID</w:t>
-      </w:r>
-      <w:r>
-        <w:br/>
-      </w:r>
-      <w:r>
-        <w:rPr>
-          <w:rStyle w:val="AttributeTok"/>
-        </w:rPr>
-        <w:t xml:space="preserve">      </w:t>
-      </w:r>
-      <w:r>
-        <w:rPr>
-          <w:rStyle w:val="FunctionTok"/>
-        </w:rPr>
-        <w:t xml:space="preserve">parameters</w:t>
-      </w:r>
-      <w:r>
-        <w:rPr>
-          <w:rStyle w:val="KeywordTok"/>
-        </w:rPr>
-        <w:t xml:space="preserve">:</w:t>
-      </w:r>
-      <w:r>
-        <w:br/>
-      </w:r>
-      <w:r>
-        <w:rPr>
-          <w:rStyle w:val="AttributeTok"/>
-        </w:rPr>
-        <w:t xml:space="preserve">        </w:t>
-      </w:r>
-      <w:r>
-        <w:rPr>
-          <w:rStyle w:val="KeywordTok"/>
-        </w:rPr>
-        <w:t xml:space="preserve">-</w:t>
-      </w:r>
-      <w:r>
-        <w:rPr>
-          <w:rStyle w:val="AttributeTok"/>
-        </w:rPr>
-        <w:t xml:space="preserve"> </w:t>
-      </w:r>
-      <w:r>
-        <w:rPr>
-          <w:rStyle w:val="FunctionTok"/>
-        </w:rPr>
-        <w:t xml:space="preserve">name</w:t>
-      </w:r>
-      <w:r>
-        <w:rPr>
-          <w:rStyle w:val="KeywordTok"/>
-        </w:rPr>
-        <w:t xml:space="preserve">:</w:t>
-      </w:r>
-      <w:r>
-        <w:rPr>
-          <w:rStyle w:val="AttributeTok"/>
-        </w:rPr>
-        <w:t xml:space="preserve"> id</w:t>
-      </w:r>
-      <w:r>
-        <w:br/>
-      </w:r>
-      <w:r>
-        <w:rPr>
-          <w:rStyle w:val="AttributeTok"/>
-        </w:rPr>
-        <w:t xml:space="preserve">          </w:t>
-      </w:r>
-      <w:r>
-        <w:rPr>
-          <w:rStyle w:val="FunctionTok"/>
-        </w:rPr>
-        <w:t xml:space="preserve">in</w:t>
-      </w:r>
-      <w:r>
-        <w:rPr>
-          <w:rStyle w:val="KeywordTok"/>
-        </w:rPr>
-        <w:t xml:space="preserve">:</w:t>
-      </w:r>
-      <w:r>
-        <w:rPr>
-          <w:rStyle w:val="AttributeTok"/>
-        </w:rPr>
-        <w:t xml:space="preserve"> path</w:t>
-      </w:r>
-      <w:r>
-        <w:br/>
-      </w:r>
-      <w:r>
-        <w:rPr>
-          <w:rStyle w:val="AttributeTok"/>
-        </w:rPr>
-        <w:t xml:space="preserve">          </w:t>
-      </w:r>
-      <w:r>
-        <w:rPr>
-          <w:rStyle w:val="FunctionTok"/>
-        </w:rPr>
-        <w:t xml:space="preserve">required</w:t>
-      </w:r>
-      <w:r>
-        <w:rPr>
-          <w:rStyle w:val="KeywordTok"/>
-        </w:rPr>
-        <w:t xml:space="preserve">:</w:t>
-      </w:r>
-      <w:r>
-        <w:rPr>
-          <w:rStyle w:val="AttributeTok"/>
-        </w:rPr>
-        <w:t xml:space="preserve"> </w:t>
-      </w:r>
-      <w:r>
-        <w:rPr>
-          <w:rStyle w:val="CharTok"/>
-        </w:rPr>
-        <w:t xml:space="preserve">true</w:t>
-      </w:r>
-      <w:r>
-        <w:br/>
-      </w:r>
-      <w:r>
-        <w:rPr>
-          <w:rStyle w:val="AttributeTok"/>
-        </w:rPr>
-        <w:t xml:space="preserve">          </w:t>
-      </w:r>
-      <w:r>
-        <w:rPr>
-          <w:rStyle w:val="FunctionTok"/>
-        </w:rPr>
-        <w:t xml:space="preserve">schema</w:t>
-      </w:r>
-      <w:r>
-        <w:rPr>
-          <w:rStyle w:val="KeywordTok"/>
-        </w:rPr>
-        <w:t xml:space="preserve">:</w:t>
-      </w:r>
-      <w:r>
-        <w:br/>
-      </w:r>
-      <w:r>
-        <w:rPr>
-          <w:rStyle w:val="AttributeTok"/>
-        </w:rPr>
-        <w:t xml:space="preserve">            </w:t>
-      </w:r>
-      <w:r>
-        <w:rPr>
-          <w:rStyle w:val="FunctionTok"/>
-        </w:rPr>
-        <w:t xml:space="preserve">type</w:t>
-      </w:r>
-      <w:r>
-        <w:rPr>
-          <w:rStyle w:val="KeywordTok"/>
-        </w:rPr>
-        <w:t xml:space="preserve">:</w:t>
-      </w:r>
-      <w:r>
-        <w:rPr>
-          <w:rStyle w:val="AttributeTok"/>
-        </w:rPr>
-        <w:t xml:space="preserve"> string</w:t>
-      </w:r>
-      <w:r>
-        <w:br/>
-      </w:r>
-      <w:r>
-        <w:rPr>
-          <w:rStyle w:val="AttributeTok"/>
-        </w:rPr>
-        <w:t xml:space="preserve">      </w:t>
-      </w:r>
-      <w:r>
-        <w:rPr>
-          <w:rStyle w:val="FunctionTok"/>
-        </w:rPr>
-        <w:t xml:space="preserve">responses</w:t>
-      </w:r>
-      <w:r>
-        <w:rPr>
-          <w:rStyle w:val="KeywordTok"/>
-        </w:rPr>
-        <w:t xml:space="preserve">:</w:t>
-      </w:r>
-      <w:r>
-        <w:br/>
-      </w:r>
-      <w:r>
-        <w:rPr>
-          <w:rStyle w:val="AttributeTok"/>
-        </w:rPr>
-        <w:t xml:space="preserve">        </w:t>
-      </w:r>
-      <w:r>
-        <w:rPr>
-          <w:rStyle w:val="FunctionTok"/>
-        </w:rPr>
-        <w:t xml:space="preserve">200</w:t>
-      </w:r>
-      <w:r>
-        <w:rPr>
-          <w:rStyle w:val="KeywordTok"/>
-        </w:rPr>
-        <w:t xml:space="preserve">:</w:t>
-      </w:r>
-      <w:r>
-        <w:br/>
-      </w:r>
-      <w:r>
-        <w:rPr>
-          <w:rStyle w:val="AttributeTok"/>
-        </w:rPr>
-        <w:t xml:space="preserve">          </w:t>
-      </w:r>
-      <w:r>
-        <w:rPr>
-          <w:rStyle w:val="FunctionTok"/>
-        </w:rPr>
-        <w:t xml:space="preserve">description</w:t>
-      </w:r>
-      <w:r>
-        <w:rPr>
-          <w:rStyle w:val="KeywordTok"/>
-        </w:rPr>
-        <w:t xml:space="preserve">:</w:t>
-      </w:r>
-      <w:r>
-        <w:rPr>
-          <w:rStyle w:val="AttributeTok"/>
-        </w:rPr>
-        <w:t xml:space="preserve"> Equipment details</w:t>
-      </w:r>
-      <w:r>
-        <w:br/>
-      </w:r>
-      <w:r>
-        <w:rPr>
-          <w:rStyle w:val="AttributeTok"/>
-        </w:rPr>
-        <w:t xml:space="preserve">          </w:t>
-      </w:r>
-      <w:r>
-        <w:rPr>
-          <w:rStyle w:val="FunctionTok"/>
-        </w:rPr>
-        <w:t xml:space="preserve">content</w:t>
-      </w:r>
-      <w:r>
-        <w:rPr>
-          <w:rStyle w:val="KeywordTok"/>
-        </w:rPr>
-        <w:t xml:space="preserve">:</w:t>
-      </w:r>
-      <w:r>
-        <w:br/>
-      </w:r>
-      <w:r>
-        <w:rPr>
-          <w:rStyle w:val="AttributeTok"/>
-        </w:rPr>
-        <w:t xml:space="preserve">            </w:t>
-      </w:r>
-      <w:r>
-        <w:rPr>
-          <w:rStyle w:val="FunctionTok"/>
-        </w:rPr>
-        <w:t xml:space="preserve">application/json</w:t>
-      </w:r>
-      <w:r>
-        <w:rPr>
-          <w:rStyle w:val="KeywordTok"/>
-        </w:rPr>
-        <w:t xml:space="preserve">:</w:t>
-      </w:r>
-      <w:r>
-        <w:br/>
-      </w:r>
-      <w:r>
-        <w:rPr>
-          <w:rStyle w:val="AttributeTok"/>
-        </w:rPr>
-        <w:t xml:space="preserve">              </w:t>
-      </w:r>
-      <w:r>
-        <w:rPr>
-          <w:rStyle w:val="FunctionTok"/>
-        </w:rPr>
-        <w:t xml:space="preserve">schema</w:t>
-      </w:r>
-      <w:r>
-        <w:rPr>
-          <w:rStyle w:val="KeywordTok"/>
-        </w:rPr>
-        <w:t xml:space="preserve">:</w:t>
-      </w:r>
-      <w:r>
-        <w:br/>
-      </w:r>
-      <w:r>
-        <w:rPr>
-          <w:rStyle w:val="AttributeTok"/>
-        </w:rPr>
-        <w:t xml:space="preserve">                </w:t>
-      </w:r>
-      <w:r>
-        <w:rPr>
-          <w:rStyle w:val="FunctionTok"/>
-        </w:rPr>
-        <w:t xml:space="preserve">$ref</w:t>
-      </w:r>
-      <w:r>
-        <w:rPr>
-          <w:rStyle w:val="KeywordTok"/>
-        </w:rPr>
-        <w:t xml:space="preserve">:</w:t>
-      </w:r>
-      <w:r>
-        <w:rPr>
-          <w:rStyle w:val="AttributeTok"/>
-        </w:rPr>
-        <w:t xml:space="preserve"> </w:t>
-      </w:r>
-      <w:r>
-        <w:rPr>
-          <w:rStyle w:val="StringTok"/>
-        </w:rPr>
-        <w:t xml:space="preserve">'#/components/schemas/Equipment'</w:t>
+        <w:t xml:space="preserve">Como pode ser observado na Figura 5 e na Figura 6, o processo de conversão mantém a integridade semântica da operação, preservando informações essenciais como localização de parâmetros, permitindo que o sistema de roteamento direcione corretamente os valores durante a execução. Esta estrutura permite que o modelo de linguagem compreenda precisamente quais parâmetros são esperados e como devem ser formatados, permitindo a escolha e uso das funções corretas a partir de instruções em linguagem natural.</w:t>
+      </w:r>
+    </w:p>
+    <w:bookmarkEnd w:id="53"/>
+    <w:bookmarkStart w:id="54" w:name="X83bed6f5722dfe90cade667410fdeb4200bbfae"/>
+    <w:p>
+      <w:pPr>
+        <w:pStyle w:val="Ttulo3"/>
+      </w:pPr>
+      <w:r>
+        <w:t xml:space="preserve">3.3 COORDENAÇÃO MULTI-SERVIDOR: DESAFIO DE ORQUESTRAÇÃO DISTRIBUÍDA</w:t>
       </w:r>
     </w:p>
     <w:p>
@@ -1705,480 +1360,17 @@
         <w:pStyle w:val="FirstParagraph"/>
       </w:pPr>
       <w:r>
-        <w:t xml:space="preserve">Ferramenta MCP gerada automaticamente:</w:t>
-      </w:r>
-    </w:p>
-    <w:p>
-      <w:pPr>
-        <w:pStyle w:val="SourceCode"/>
-      </w:pPr>
-      <w:r>
-        <w:rPr>
-          <w:rStyle w:val="FunctionTok"/>
-        </w:rPr>
-        <w:t xml:space="preserve">{</w:t>
-      </w:r>
-      <w:r>
-        <w:br/>
-      </w:r>
-      <w:r>
-        <w:rPr>
-          <w:rStyle w:val="NormalTok"/>
-        </w:rPr>
-        <w:t xml:space="preserve">  </w:t>
-      </w:r>
-      <w:r>
-        <w:rPr>
-          <w:rStyle w:val="DataTypeTok"/>
-        </w:rPr>
-        <w:t xml:space="preserve">"name"</w:t>
-      </w:r>
-      <w:r>
-        <w:rPr>
-          <w:rStyle w:val="FunctionTok"/>
-        </w:rPr>
-        <w:t xml:space="preserve">:</w:t>
-      </w:r>
-      <w:r>
-        <w:rPr>
-          <w:rStyle w:val="NormalTok"/>
-        </w:rPr>
-        <w:t xml:space="preserve"> </w:t>
-      </w:r>
-      <w:r>
-        <w:rPr>
-          <w:rStyle w:val="StringTok"/>
-        </w:rPr>
-        <w:t xml:space="preserve">"getEquipmentById"</w:t>
-      </w:r>
-      <w:r>
-        <w:rPr>
-          <w:rStyle w:val="FunctionTok"/>
-        </w:rPr>
-        <w:t xml:space="preserve">,</w:t>
-      </w:r>
-      <w:r>
-        <w:br/>
-      </w:r>
-      <w:r>
-        <w:rPr>
-          <w:rStyle w:val="NormalTok"/>
-        </w:rPr>
-        <w:t xml:space="preserve">  </w:t>
-      </w:r>
-      <w:r>
-        <w:rPr>
-          <w:rStyle w:val="DataTypeTok"/>
-        </w:rPr>
-        <w:t xml:space="preserve">"description"</w:t>
-      </w:r>
-      <w:r>
-        <w:rPr>
-          <w:rStyle w:val="FunctionTok"/>
-        </w:rPr>
-        <w:t xml:space="preserve">:</w:t>
-      </w:r>
-      <w:r>
-        <w:rPr>
-          <w:rStyle w:val="NormalTok"/>
-        </w:rPr>
-        <w:t xml:space="preserve"> </w:t>
-      </w:r>
-      <w:r>
-        <w:rPr>
-          <w:rStyle w:val="StringTok"/>
-        </w:rPr>
-        <w:t xml:space="preserve">"Retrieve equipment by ID"</w:t>
-      </w:r>
-      <w:r>
-        <w:rPr>
-          <w:rStyle w:val="FunctionTok"/>
-        </w:rPr>
-        <w:t xml:space="preserve">,</w:t>
-      </w:r>
-      <w:r>
-        <w:br/>
-      </w:r>
-      <w:r>
-        <w:rPr>
-          <w:rStyle w:val="NormalTok"/>
-        </w:rPr>
-        <w:t xml:space="preserve">  </w:t>
-      </w:r>
-      <w:r>
-        <w:rPr>
-          <w:rStyle w:val="DataTypeTok"/>
-        </w:rPr>
-        <w:t xml:space="preserve">"inputSchema"</w:t>
-      </w:r>
-      <w:r>
-        <w:rPr>
-          <w:rStyle w:val="FunctionTok"/>
-        </w:rPr>
-        <w:t xml:space="preserve">:</w:t>
-      </w:r>
-      <w:r>
-        <w:rPr>
-          <w:rStyle w:val="NormalTok"/>
-        </w:rPr>
-        <w:t xml:space="preserve"> </w:t>
-      </w:r>
-      <w:r>
-        <w:rPr>
-          <w:rStyle w:val="FunctionTok"/>
-        </w:rPr>
-        <w:t xml:space="preserve">{</w:t>
-      </w:r>
-      <w:r>
-        <w:br/>
-      </w:r>
-      <w:r>
-        <w:rPr>
-          <w:rStyle w:val="NormalTok"/>
-        </w:rPr>
-        <w:t xml:space="preserve">    </w:t>
-      </w:r>
-      <w:r>
-        <w:rPr>
-          <w:rStyle w:val="DataTypeTok"/>
-        </w:rPr>
-        <w:t xml:space="preserve">"type"</w:t>
-      </w:r>
-      <w:r>
-        <w:rPr>
-          <w:rStyle w:val="FunctionTok"/>
-        </w:rPr>
-        <w:t xml:space="preserve">:</w:t>
-      </w:r>
-      <w:r>
-        <w:rPr>
-          <w:rStyle w:val="NormalTok"/>
-        </w:rPr>
-        <w:t xml:space="preserve"> </w:t>
-      </w:r>
-      <w:r>
-        <w:rPr>
-          <w:rStyle w:val="StringTok"/>
-        </w:rPr>
-        <w:t xml:space="preserve">"object"</w:t>
-      </w:r>
-      <w:r>
-        <w:rPr>
-          <w:rStyle w:val="FunctionTok"/>
-        </w:rPr>
-        <w:t xml:space="preserve">,</w:t>
-      </w:r>
-      <w:r>
-        <w:br/>
-      </w:r>
-      <w:r>
-        <w:rPr>
-          <w:rStyle w:val="NormalTok"/>
-        </w:rPr>
-        <w:t xml:space="preserve">    </w:t>
-      </w:r>
-      <w:r>
-        <w:rPr>
-          <w:rStyle w:val="DataTypeTok"/>
-        </w:rPr>
-        <w:t xml:space="preserve">"properties"</w:t>
-      </w:r>
-      <w:r>
-        <w:rPr>
-          <w:rStyle w:val="FunctionTok"/>
-        </w:rPr>
-        <w:t xml:space="preserve">:</w:t>
-      </w:r>
-      <w:r>
-        <w:rPr>
-          <w:rStyle w:val="NormalTok"/>
-        </w:rPr>
-        <w:t xml:space="preserve"> </w:t>
-      </w:r>
-      <w:r>
-        <w:rPr>
-          <w:rStyle w:val="FunctionTok"/>
-        </w:rPr>
-        <w:t xml:space="preserve">{</w:t>
-      </w:r>
-      <w:r>
-        <w:br/>
-      </w:r>
-      <w:r>
-        <w:rPr>
-          <w:rStyle w:val="NormalTok"/>
-        </w:rPr>
-        <w:t xml:space="preserve">      </w:t>
-      </w:r>
-      <w:r>
-        <w:rPr>
-          <w:rStyle w:val="DataTypeTok"/>
-        </w:rPr>
-        <w:t xml:space="preserve">"id"</w:t>
-      </w:r>
-      <w:r>
-        <w:rPr>
-          <w:rStyle w:val="FunctionTok"/>
-        </w:rPr>
-        <w:t xml:space="preserve">:</w:t>
-      </w:r>
-      <w:r>
-        <w:rPr>
-          <w:rStyle w:val="NormalTok"/>
-        </w:rPr>
-        <w:t xml:space="preserve"> </w:t>
-      </w:r>
-      <w:r>
-        <w:rPr>
-          <w:rStyle w:val="FunctionTok"/>
-        </w:rPr>
-        <w:t xml:space="preserve">{</w:t>
-      </w:r>
-      <w:r>
-        <w:br/>
-      </w:r>
-      <w:r>
-        <w:rPr>
-          <w:rStyle w:val="NormalTok"/>
-        </w:rPr>
-        <w:t xml:space="preserve">        </w:t>
-      </w:r>
-      <w:r>
-        <w:rPr>
-          <w:rStyle w:val="DataTypeTok"/>
-        </w:rPr>
-        <w:t xml:space="preserve">"type"</w:t>
-      </w:r>
-      <w:r>
-        <w:rPr>
-          <w:rStyle w:val="FunctionTok"/>
-        </w:rPr>
-        <w:t xml:space="preserve">:</w:t>
-      </w:r>
-      <w:r>
-        <w:rPr>
-          <w:rStyle w:val="NormalTok"/>
-        </w:rPr>
-        <w:t xml:space="preserve"> </w:t>
-      </w:r>
-      <w:r>
-        <w:rPr>
-          <w:rStyle w:val="StringTok"/>
-        </w:rPr>
-        <w:t xml:space="preserve">"string"</w:t>
-      </w:r>
-      <w:r>
-        <w:rPr>
-          <w:rStyle w:val="FunctionTok"/>
-        </w:rPr>
-        <w:t xml:space="preserve">,</w:t>
-      </w:r>
-      <w:r>
-        <w:br/>
-      </w:r>
-      <w:r>
-        <w:rPr>
-          <w:rStyle w:val="NormalTok"/>
-        </w:rPr>
-        <w:t xml:space="preserve">        </w:t>
-      </w:r>
-      <w:r>
-        <w:rPr>
-          <w:rStyle w:val="DataTypeTok"/>
-        </w:rPr>
-        <w:t xml:space="preserve">"description"</w:t>
-      </w:r>
-      <w:r>
-        <w:rPr>
-          <w:rStyle w:val="FunctionTok"/>
-        </w:rPr>
-        <w:t xml:space="preserve">:</w:t>
-      </w:r>
-      <w:r>
-        <w:rPr>
-          <w:rStyle w:val="NormalTok"/>
-        </w:rPr>
-        <w:t xml:space="preserve"> </w:t>
-      </w:r>
-      <w:r>
-        <w:rPr>
-          <w:rStyle w:val="StringTok"/>
-        </w:rPr>
-        <w:t xml:space="preserve">"id parameter"</w:t>
-      </w:r>
-      <w:r>
-        <w:rPr>
-          <w:rStyle w:val="FunctionTok"/>
-        </w:rPr>
-        <w:t xml:space="preserve">,</w:t>
-      </w:r>
-      <w:r>
-        <w:br/>
-      </w:r>
-      <w:r>
-        <w:rPr>
-          <w:rStyle w:val="NormalTok"/>
-        </w:rPr>
-        <w:t xml:space="preserve">        </w:t>
-      </w:r>
-      <w:r>
-        <w:rPr>
-          <w:rStyle w:val="DataTypeTok"/>
-        </w:rPr>
-        <w:t xml:space="preserve">"x-parameter-location"</w:t>
-      </w:r>
-      <w:r>
-        <w:rPr>
-          <w:rStyle w:val="FunctionTok"/>
-        </w:rPr>
-        <w:t xml:space="preserve">:</w:t>
-      </w:r>
-      <w:r>
-        <w:rPr>
-          <w:rStyle w:val="NormalTok"/>
-        </w:rPr>
-        <w:t xml:space="preserve"> </w:t>
-      </w:r>
-      <w:r>
-        <w:rPr>
-          <w:rStyle w:val="StringTok"/>
-        </w:rPr>
-        <w:t xml:space="preserve">"path"</w:t>
-      </w:r>
-      <w:r>
-        <w:br/>
-      </w:r>
-      <w:r>
-        <w:rPr>
-          <w:rStyle w:val="NormalTok"/>
-        </w:rPr>
-        <w:t xml:space="preserve">      </w:t>
-      </w:r>
-      <w:r>
-        <w:rPr>
-          <w:rStyle w:val="FunctionTok"/>
-        </w:rPr>
-        <w:t xml:space="preserve">}</w:t>
-      </w:r>
-      <w:r>
-        <w:br/>
-      </w:r>
-      <w:r>
-        <w:rPr>
-          <w:rStyle w:val="NormalTok"/>
-        </w:rPr>
-        <w:t xml:space="preserve">    </w:t>
-      </w:r>
-      <w:r>
-        <w:rPr>
-          <w:rStyle w:val="FunctionTok"/>
-        </w:rPr>
-        <w:t xml:space="preserve">},</w:t>
-      </w:r>
-      <w:r>
-        <w:br/>
-      </w:r>
-      <w:r>
-        <w:rPr>
-          <w:rStyle w:val="NormalTok"/>
-        </w:rPr>
-        <w:t xml:space="preserve">    </w:t>
-      </w:r>
-      <w:r>
-        <w:rPr>
-          <w:rStyle w:val="DataTypeTok"/>
-        </w:rPr>
-        <w:t xml:space="preserve">"required"</w:t>
-      </w:r>
-      <w:r>
-        <w:rPr>
-          <w:rStyle w:val="FunctionTok"/>
-        </w:rPr>
-        <w:t xml:space="preserve">:</w:t>
-      </w:r>
-      <w:r>
-        <w:rPr>
-          <w:rStyle w:val="NormalTok"/>
-        </w:rPr>
-        <w:t xml:space="preserve"> </w:t>
-      </w:r>
-      <w:r>
-        <w:rPr>
-          <w:rStyle w:val="OtherTok"/>
-        </w:rPr>
-        <w:t xml:space="preserve">[</w:t>
-      </w:r>
-      <w:r>
-        <w:rPr>
-          <w:rStyle w:val="StringTok"/>
-        </w:rPr>
-        <w:t xml:space="preserve">"id"</w:t>
-      </w:r>
-      <w:r>
-        <w:rPr>
-          <w:rStyle w:val="OtherTok"/>
-        </w:rPr>
-        <w:t xml:space="preserve">]</w:t>
-      </w:r>
-      <w:r>
-        <w:br/>
-      </w:r>
-      <w:r>
-        <w:rPr>
-          <w:rStyle w:val="NormalTok"/>
-        </w:rPr>
-        <w:t xml:space="preserve">  </w:t>
-      </w:r>
-      <w:r>
-        <w:rPr>
-          <w:rStyle w:val="FunctionTok"/>
-        </w:rPr>
-        <w:t xml:space="preserve">}</w:t>
-      </w:r>
-      <w:r>
-        <w:br/>
-      </w:r>
-      <w:r>
-        <w:rPr>
-          <w:rStyle w:val="FunctionTok"/>
-        </w:rPr>
-        <w:t xml:space="preserve">}</w:t>
-      </w:r>
-    </w:p>
-    <w:p>
-      <w:pPr>
-        <w:pStyle w:val="FirstParagraph"/>
-      </w:pPr>
-      <w:r>
-        <w:t xml:space="preserve">O processo de conversão mantém a integridade semântica da operação, preservando informações essenciais como localização de parâmetros, permitindo que o sistema de roteamento direcione corretamente os valores durante a execução. Esta estrutura permite que o modelo de linguagem compreenda precisamente quais parâmetros são esperados e como devem ser formatados, permitindo a escolha e uso das funções corretas a partir de instruções em linguagem natural.</w:t>
-      </w:r>
-    </w:p>
-    <w:bookmarkEnd w:id="44"/>
-    <w:bookmarkStart w:id="45" w:name="X83bed6f5722dfe90cade667410fdeb4200bbfae"/>
+        <w:t xml:space="preserve">O segundo desafio metodológico identificado relaciona-se à coordenação eficiente de múltiplos servidores MCP simultaneamente, problema que se enquadra teoricamente no domínio de sistemas distribuídos e coordenação de agentes. A complexidade emerge da necessidade de manter conexões ativas, descobrir dinamicamente capacidades disponíveis e rotear solicitações baseadas na análise semântica da intenção do usuário, tudo isso preservando a experiência conversacional natural.</w:t>
+      </w:r>
+    </w:p>
+    <w:bookmarkEnd w:id="54"/>
+    <w:bookmarkStart w:id="63" w:name="cliente-de-chat-multi-servidor-mcp"/>
     <w:p>
       <w:pPr>
         <w:pStyle w:val="Ttulo3"/>
       </w:pPr>
       <w:r>
-        <w:t xml:space="preserve">3.3 COORDENAÇÃO MULTI-SERVIDOR: DESAFIO DE ORQUESTRAÇÃO DISTRIBUÍDA</w:t>
-      </w:r>
-    </w:p>
-    <w:p>
-      <w:pPr>
-        <w:pStyle w:val="FirstParagraph"/>
-      </w:pPr>
-      <w:r>
-        <w:t xml:space="preserve">O segundo desafio metodológico identificado relaciona-se à coordenação eficiente de múltiplos servidores MCP simultaneamente, problema que se enquadra teoricamente no domínio de sistemas distribuídos e coordenação de agentes. A complexidade emerge da necessidade de manter conexões ativas, descobrir dinamicamente capacidades disponíveis e rotear solicitações baseadas na análise semântica da intenção do usuário, tudo isso preservando a experiência conversacional natural.</w:t>
-      </w:r>
-    </w:p>
-    <w:bookmarkEnd w:id="45"/>
-    <w:bookmarkStart w:id="48" w:name="X0ee622ff855bc69f8304f32a69d9b39e5152d09"/>
-    <w:p>
-      <w:pPr>
-        <w:pStyle w:val="Ttulo3"/>
-      </w:pPr>
-      <w:r>
-        <w:t xml:space="preserve">3.4 CLIENTE DE CHAT MULTI-SERVIDOR MCP (TODO: add a image to reduce text)</w:t>
+        <w:t xml:space="preserve">3.4 CLIENTE DE CHAT MULTI-SERVIDOR MCP</w:t>
       </w:r>
     </w:p>
     <w:p>
@@ -2290,7 +1482,7 @@
         <w:t xml:space="preserve">da OpenAI estabelecendo uma ponte metodológica entre compreensão de linguagem natural e execução de ferramentas específicas.</w:t>
       </w:r>
     </w:p>
-    <w:bookmarkStart w:id="46" w:name="integração-com-modelos-de-linguagem"/>
+    <w:bookmarkStart w:id="58" w:name="integração-com-modelos-de-linguagem"/>
     <w:p>
       <w:pPr>
         <w:pStyle w:val="Ttulo4"/>
@@ -2325,1126 +1517,75 @@
     </w:p>
     <w:p>
       <w:pPr>
-        <w:pStyle w:val="SourceCode"/>
-      </w:pPr>
-      <w:r>
-        <w:rPr>
-          <w:rStyle w:val="CommentTok"/>
-        </w:rPr>
-        <w:t xml:space="preserve">// Exemplo simplificado de integração e conversão de ferramentas MCP para formato OpenAI</w:t>
-      </w:r>
-      <w:r>
-        <w:br/>
-      </w:r>
-      <w:r>
-        <w:rPr>
-          <w:rStyle w:val="FunctionTok"/>
-        </w:rPr>
-        <w:t xml:space="preserve">convertMCPToolsToOpenAI</w:t>
-      </w:r>
-      <w:r>
-        <w:rPr>
-          <w:rStyle w:val="NormalTok"/>
-        </w:rPr>
-        <w:t xml:space="preserve">(mcpTools) {</w:t>
-      </w:r>
-      <w:r>
-        <w:br/>
-      </w:r>
-      <w:r>
-        <w:rPr>
-          <w:rStyle w:val="NormalTok"/>
-        </w:rPr>
-        <w:t xml:space="preserve">  </w:t>
-      </w:r>
-      <w:r>
-        <w:rPr>
-          <w:rStyle w:val="ControlFlowTok"/>
-        </w:rPr>
-        <w:t xml:space="preserve">return</w:t>
-      </w:r>
-      <w:r>
-        <w:rPr>
-          <w:rStyle w:val="NormalTok"/>
-        </w:rPr>
-        <w:t xml:space="preserve"> mcpTools</w:t>
-      </w:r>
-      <w:r>
-        <w:rPr>
-          <w:rStyle w:val="OperatorTok"/>
-        </w:rPr>
-        <w:t xml:space="preserve">.</w:t>
-      </w:r>
-      <w:r>
-        <w:rPr>
-          <w:rStyle w:val="FunctionTok"/>
-        </w:rPr>
-        <w:t xml:space="preserve">map</w:t>
-      </w:r>
-      <w:r>
-        <w:rPr>
-          <w:rStyle w:val="NormalTok"/>
-        </w:rPr>
-        <w:t xml:space="preserve">(tool </w:t>
-      </w:r>
-      <w:r>
-        <w:rPr>
-          <w:rStyle w:val="KeywordTok"/>
-        </w:rPr>
-        <w:t xml:space="preserve">=&gt;</w:t>
-      </w:r>
-      <w:r>
-        <w:rPr>
-          <w:rStyle w:val="NormalTok"/>
-        </w:rPr>
-        <w:t xml:space="preserve"> ({</w:t>
-      </w:r>
-      <w:r>
-        <w:br/>
-      </w:r>
-      <w:r>
-        <w:rPr>
-          <w:rStyle w:val="NormalTok"/>
-        </w:rPr>
-        <w:t xml:space="preserve">    </w:t>
-      </w:r>
-      <w:r>
-        <w:rPr>
-          <w:rStyle w:val="DataTypeTok"/>
-        </w:rPr>
-        <w:t xml:space="preserve">type</w:t>
-      </w:r>
-      <w:r>
-        <w:rPr>
-          <w:rStyle w:val="OperatorTok"/>
-        </w:rPr>
-        <w:t xml:space="preserve">:</w:t>
-      </w:r>
-      <w:r>
-        <w:rPr>
-          <w:rStyle w:val="NormalTok"/>
-        </w:rPr>
-        <w:t xml:space="preserve"> </w:t>
-      </w:r>
-      <w:r>
-        <w:rPr>
-          <w:rStyle w:val="StringTok"/>
-        </w:rPr>
-        <w:t xml:space="preserve">'function'</w:t>
-      </w:r>
-      <w:r>
-        <w:rPr>
-          <w:rStyle w:val="OperatorTok"/>
-        </w:rPr>
-        <w:t xml:space="preserve">,</w:t>
-      </w:r>
-      <w:r>
-        <w:br/>
-      </w:r>
-      <w:r>
-        <w:rPr>
-          <w:rStyle w:val="NormalTok"/>
-        </w:rPr>
-        <w:t xml:space="preserve">    </w:t>
-      </w:r>
-      <w:r>
-        <w:rPr>
-          <w:rStyle w:val="KeywordTok"/>
-        </w:rPr>
-        <w:t xml:space="preserve">function</w:t>
-      </w:r>
-      <w:r>
-        <w:rPr>
-          <w:rStyle w:val="OperatorTok"/>
-        </w:rPr>
-        <w:t xml:space="preserve">:</w:t>
-      </w:r>
-      <w:r>
-        <w:rPr>
-          <w:rStyle w:val="NormalTok"/>
-        </w:rPr>
-        <w:t xml:space="preserve"> {</w:t>
-      </w:r>
-      <w:r>
-        <w:br/>
-      </w:r>
-      <w:r>
-        <w:rPr>
-          <w:rStyle w:val="NormalTok"/>
-        </w:rPr>
-        <w:t xml:space="preserve">      </w:t>
-      </w:r>
-      <w:r>
-        <w:rPr>
-          <w:rStyle w:val="DataTypeTok"/>
-        </w:rPr>
-        <w:t xml:space="preserve">name</w:t>
-      </w:r>
-      <w:r>
-        <w:rPr>
-          <w:rStyle w:val="OperatorTok"/>
-        </w:rPr>
-        <w:t xml:space="preserve">:</w:t>
-      </w:r>
-      <w:r>
-        <w:rPr>
-          <w:rStyle w:val="NormalTok"/>
-        </w:rPr>
-        <w:t xml:space="preserve"> tool</w:t>
-      </w:r>
-      <w:r>
-        <w:rPr>
-          <w:rStyle w:val="OperatorTok"/>
-        </w:rPr>
-        <w:t xml:space="preserve">.</w:t>
-      </w:r>
-      <w:r>
-        <w:rPr>
-          <w:rStyle w:val="AttributeTok"/>
-        </w:rPr>
-        <w:t xml:space="preserve">name</w:t>
-      </w:r>
-      <w:r>
-        <w:rPr>
-          <w:rStyle w:val="OperatorTok"/>
-        </w:rPr>
-        <w:t xml:space="preserve">,</w:t>
-      </w:r>
-      <w:r>
-        <w:br/>
-      </w:r>
-      <w:r>
-        <w:rPr>
-          <w:rStyle w:val="NormalTok"/>
-        </w:rPr>
-        <w:t xml:space="preserve">      </w:t>
-      </w:r>
-      <w:r>
-        <w:rPr>
-          <w:rStyle w:val="DataTypeTok"/>
-        </w:rPr>
-        <w:t xml:space="preserve">description</w:t>
-      </w:r>
-      <w:r>
-        <w:rPr>
-          <w:rStyle w:val="OperatorTok"/>
-        </w:rPr>
-        <w:t xml:space="preserve">:</w:t>
-      </w:r>
-      <w:r>
-        <w:rPr>
-          <w:rStyle w:val="NormalTok"/>
-        </w:rPr>
-        <w:t xml:space="preserve"> tool</w:t>
-      </w:r>
-      <w:r>
-        <w:rPr>
-          <w:rStyle w:val="OperatorTok"/>
-        </w:rPr>
-        <w:t xml:space="preserve">.</w:t>
-      </w:r>
-      <w:r>
-        <w:rPr>
-          <w:rStyle w:val="AttributeTok"/>
-        </w:rPr>
-        <w:t xml:space="preserve">description</w:t>
-      </w:r>
-      <w:r>
-        <w:rPr>
-          <w:rStyle w:val="OperatorTok"/>
-        </w:rPr>
-        <w:t xml:space="preserve">,</w:t>
-      </w:r>
-      <w:r>
-        <w:br/>
-      </w:r>
-      <w:r>
-        <w:rPr>
-          <w:rStyle w:val="NormalTok"/>
-        </w:rPr>
-        <w:t xml:space="preserve">      </w:t>
-      </w:r>
-      <w:r>
-        <w:rPr>
-          <w:rStyle w:val="DataTypeTok"/>
-        </w:rPr>
-        <w:t xml:space="preserve">parameters</w:t>
-      </w:r>
-      <w:r>
-        <w:rPr>
-          <w:rStyle w:val="OperatorTok"/>
-        </w:rPr>
-        <w:t xml:space="preserve">:</w:t>
-      </w:r>
-      <w:r>
-        <w:rPr>
-          <w:rStyle w:val="NormalTok"/>
-        </w:rPr>
-        <w:t xml:space="preserve"> tool</w:t>
-      </w:r>
-      <w:r>
-        <w:rPr>
-          <w:rStyle w:val="OperatorTok"/>
-        </w:rPr>
-        <w:t xml:space="preserve">.</w:t>
-      </w:r>
-      <w:r>
-        <w:rPr>
-          <w:rStyle w:val="AttributeTok"/>
-        </w:rPr>
-        <w:t xml:space="preserve">inputSchema</w:t>
-      </w:r>
-      <w:r>
-        <w:br/>
-      </w:r>
-      <w:r>
-        <w:rPr>
-          <w:rStyle w:val="NormalTok"/>
-        </w:rPr>
-        <w:t xml:space="preserve">    }</w:t>
-      </w:r>
-      <w:r>
-        <w:br/>
-      </w:r>
-      <w:r>
-        <w:rPr>
-          <w:rStyle w:val="NormalTok"/>
-        </w:rPr>
-        <w:t xml:space="preserve">  }))</w:t>
-      </w:r>
-      <w:r>
-        <w:rPr>
-          <w:rStyle w:val="OperatorTok"/>
-        </w:rPr>
-        <w:t xml:space="preserve">;</w:t>
-      </w:r>
-      <w:r>
-        <w:br/>
-      </w:r>
-      <w:r>
-        <w:rPr>
-          <w:rStyle w:val="NormalTok"/>
-        </w:rPr>
-        <w:t xml:space="preserve">}</w:t>
-      </w:r>
-      <w:r>
-        <w:br/>
-      </w:r>
-      <w:r>
-        <w:br/>
-      </w:r>
-      <w:r>
-        <w:rPr>
-          <w:rStyle w:val="CommentTok"/>
-        </w:rPr>
-        <w:t xml:space="preserve">// Processamento de mensagem com detecção automática de necessidade de ferramentas</w:t>
-      </w:r>
-      <w:r>
-        <w:br/>
-      </w:r>
-      <w:r>
-        <w:rPr>
-          <w:rStyle w:val="KeywordTok"/>
-        </w:rPr>
-        <w:t xml:space="preserve">async</w:t>
-      </w:r>
-      <w:r>
-        <w:rPr>
-          <w:rStyle w:val="NormalTok"/>
-        </w:rPr>
-        <w:t xml:space="preserve"> </w:t>
-      </w:r>
-      <w:r>
-        <w:rPr>
-          <w:rStyle w:val="FunctionTok"/>
-        </w:rPr>
-        <w:t xml:space="preserve">processUserMessage</w:t>
-      </w:r>
-      <w:r>
-        <w:rPr>
-          <w:rStyle w:val="NormalTok"/>
-        </w:rPr>
-        <w:t xml:space="preserve">(sessionId</w:t>
-      </w:r>
-      <w:r>
-        <w:rPr>
-          <w:rStyle w:val="OperatorTok"/>
-        </w:rPr>
-        <w:t xml:space="preserve">,</w:t>
-      </w:r>
-      <w:r>
-        <w:rPr>
-          <w:rStyle w:val="NormalTok"/>
-        </w:rPr>
-        <w:t xml:space="preserve"> userMessage) {</w:t>
-      </w:r>
-      <w:r>
-        <w:br/>
-      </w:r>
-      <w:r>
-        <w:rPr>
-          <w:rStyle w:val="NormalTok"/>
-        </w:rPr>
-        <w:t xml:space="preserve">  </w:t>
-      </w:r>
-      <w:r>
-        <w:rPr>
-          <w:rStyle w:val="KeywordTok"/>
-        </w:rPr>
-        <w:t xml:space="preserve">const</w:t>
-      </w:r>
-      <w:r>
-        <w:rPr>
-          <w:rStyle w:val="NormalTok"/>
-        </w:rPr>
-        <w:t xml:space="preserve"> tools </w:t>
-      </w:r>
-      <w:r>
-        <w:rPr>
-          <w:rStyle w:val="OperatorTok"/>
-        </w:rPr>
-        <w:t xml:space="preserve">=</w:t>
-      </w:r>
-      <w:r>
-        <w:rPr>
-          <w:rStyle w:val="NormalTok"/>
-        </w:rPr>
-        <w:t xml:space="preserve"> </w:t>
-      </w:r>
-      <w:r>
-        <w:rPr>
-          <w:rStyle w:val="ControlFlowTok"/>
-        </w:rPr>
-        <w:t xml:space="preserve">await</w:t>
-      </w:r>
-      <w:r>
-        <w:rPr>
-          <w:rStyle w:val="NormalTok"/>
-        </w:rPr>
-        <w:t xml:space="preserve"> </w:t>
-      </w:r>
-      <w:r>
-        <w:rPr>
-          <w:rStyle w:val="KeywordTok"/>
-        </w:rPr>
-        <w:t xml:space="preserve">this</w:t>
-      </w:r>
-      <w:r>
-        <w:rPr>
-          <w:rStyle w:val="OperatorTok"/>
-        </w:rPr>
-        <w:t xml:space="preserve">.</w:t>
-      </w:r>
-      <w:r>
-        <w:rPr>
-          <w:rStyle w:val="AttributeTok"/>
-        </w:rPr>
-        <w:t xml:space="preserve">mcpClientManager</w:t>
-      </w:r>
-      <w:r>
-        <w:rPr>
-          <w:rStyle w:val="OperatorTok"/>
-        </w:rPr>
-        <w:t xml:space="preserve">.</w:t>
-      </w:r>
-      <w:r>
-        <w:rPr>
-          <w:rStyle w:val="FunctionTok"/>
-        </w:rPr>
-        <w:t xml:space="preserve">getTools</w:t>
-      </w:r>
-      <w:r>
-        <w:rPr>
-          <w:rStyle w:val="NormalTok"/>
-        </w:rPr>
-        <w:t xml:space="preserve">(sessionId)</w:t>
-      </w:r>
-      <w:r>
-        <w:rPr>
-          <w:rStyle w:val="OperatorTok"/>
-        </w:rPr>
-        <w:t xml:space="preserve">;</w:t>
-      </w:r>
-      <w:r>
-        <w:br/>
-      </w:r>
-      <w:r>
-        <w:rPr>
-          <w:rStyle w:val="NormalTok"/>
-        </w:rPr>
-        <w:t xml:space="preserve">  </w:t>
-      </w:r>
-      <w:r>
-        <w:rPr>
-          <w:rStyle w:val="KeywordTok"/>
-        </w:rPr>
-        <w:t xml:space="preserve">const</w:t>
-      </w:r>
-      <w:r>
-        <w:rPr>
-          <w:rStyle w:val="NormalTok"/>
-        </w:rPr>
-        <w:t xml:space="preserve"> openaiTools </w:t>
-      </w:r>
-      <w:r>
-        <w:rPr>
-          <w:rStyle w:val="OperatorTok"/>
-        </w:rPr>
-        <w:t xml:space="preserve">=</w:t>
-      </w:r>
-      <w:r>
-        <w:rPr>
-          <w:rStyle w:val="NormalTok"/>
-        </w:rPr>
-        <w:t xml:space="preserve"> </w:t>
-      </w:r>
-      <w:r>
-        <w:rPr>
-          <w:rStyle w:val="KeywordTok"/>
-        </w:rPr>
-        <w:t xml:space="preserve">this</w:t>
-      </w:r>
-      <w:r>
-        <w:rPr>
-          <w:rStyle w:val="OperatorTok"/>
-        </w:rPr>
-        <w:t xml:space="preserve">.</w:t>
-      </w:r>
-      <w:r>
-        <w:rPr>
-          <w:rStyle w:val="FunctionTok"/>
-        </w:rPr>
-        <w:t xml:space="preserve">convertMCPToolsToOpenAI</w:t>
-      </w:r>
-      <w:r>
-        <w:rPr>
-          <w:rStyle w:val="NormalTok"/>
-        </w:rPr>
-        <w:t xml:space="preserve">(tools) </w:t>
-      </w:r>
-      <w:r>
-        <w:rPr>
-          <w:rStyle w:val="OperatorTok"/>
-        </w:rPr>
-        <w:t xml:space="preserve">||</w:t>
-      </w:r>
-      <w:r>
-        <w:rPr>
-          <w:rStyle w:val="NormalTok"/>
-        </w:rPr>
-        <w:t xml:space="preserve"> </w:t>
-      </w:r>
-      <w:r>
-        <w:rPr>
-          <w:rStyle w:val="KeywordTok"/>
-        </w:rPr>
-        <w:t xml:space="preserve">undefined</w:t>
-      </w:r>
-      <w:r>
-        <w:rPr>
-          <w:rStyle w:val="OperatorTok"/>
-        </w:rPr>
-        <w:t xml:space="preserve">;</w:t>
-      </w:r>
-      <w:r>
-        <w:br/>
-      </w:r>
-      <w:r>
-        <w:rPr>
-          <w:rStyle w:val="NormalTok"/>
-        </w:rPr>
-        <w:t xml:space="preserve">  </w:t>
-      </w:r>
-      <w:r>
-        <w:br/>
-      </w:r>
-      <w:r>
-        <w:rPr>
-          <w:rStyle w:val="NormalTok"/>
-        </w:rPr>
-        <w:t xml:space="preserve">  </w:t>
-      </w:r>
-      <w:r>
-        <w:rPr>
-          <w:rStyle w:val="KeywordTok"/>
-        </w:rPr>
-        <w:t xml:space="preserve">const</w:t>
-      </w:r>
-      <w:r>
-        <w:rPr>
-          <w:rStyle w:val="NormalTok"/>
-        </w:rPr>
-        <w:t xml:space="preserve"> response </w:t>
-      </w:r>
-      <w:r>
-        <w:rPr>
-          <w:rStyle w:val="OperatorTok"/>
-        </w:rPr>
-        <w:t xml:space="preserve">=</w:t>
-      </w:r>
-      <w:r>
-        <w:rPr>
-          <w:rStyle w:val="NormalTok"/>
-        </w:rPr>
-        <w:t xml:space="preserve"> </w:t>
-      </w:r>
-      <w:r>
-        <w:rPr>
-          <w:rStyle w:val="ControlFlowTok"/>
-        </w:rPr>
-        <w:t xml:space="preserve">await</w:t>
-      </w:r>
-      <w:r>
-        <w:rPr>
-          <w:rStyle w:val="NormalTok"/>
-        </w:rPr>
-        <w:t xml:space="preserve"> </w:t>
-      </w:r>
-      <w:r>
-        <w:rPr>
-          <w:rStyle w:val="KeywordTok"/>
-        </w:rPr>
-        <w:t xml:space="preserve">this</w:t>
-      </w:r>
-      <w:r>
-        <w:rPr>
-          <w:rStyle w:val="OperatorTok"/>
-        </w:rPr>
-        <w:t xml:space="preserve">.</w:t>
-      </w:r>
-      <w:r>
-        <w:rPr>
-          <w:rStyle w:val="AttributeTok"/>
-        </w:rPr>
-        <w:t xml:space="preserve">openai</w:t>
-      </w:r>
-      <w:r>
-        <w:rPr>
-          <w:rStyle w:val="OperatorTok"/>
-        </w:rPr>
-        <w:t xml:space="preserve">.</w:t>
-      </w:r>
-      <w:r>
-        <w:rPr>
-          <w:rStyle w:val="AttributeTok"/>
-        </w:rPr>
-        <w:t xml:space="preserve">chat</w:t>
-      </w:r>
-      <w:r>
-        <w:rPr>
-          <w:rStyle w:val="OperatorTok"/>
-        </w:rPr>
-        <w:t xml:space="preserve">.</w:t>
-      </w:r>
-      <w:r>
-        <w:rPr>
-          <w:rStyle w:val="AttributeTok"/>
-        </w:rPr>
-        <w:t xml:space="preserve">completions</w:t>
-      </w:r>
-      <w:r>
-        <w:rPr>
-          <w:rStyle w:val="OperatorTok"/>
-        </w:rPr>
-        <w:t xml:space="preserve">.</w:t>
-      </w:r>
-      <w:r>
-        <w:rPr>
-          <w:rStyle w:val="FunctionTok"/>
-        </w:rPr>
-        <w:t xml:space="preserve">create</w:t>
-      </w:r>
-      <w:r>
-        <w:rPr>
-          <w:rStyle w:val="NormalTok"/>
-        </w:rPr>
-        <w:t xml:space="preserve">({</w:t>
-      </w:r>
-      <w:r>
-        <w:br/>
-      </w:r>
-      <w:r>
-        <w:rPr>
-          <w:rStyle w:val="NormalTok"/>
-        </w:rPr>
-        <w:t xml:space="preserve">    </w:t>
-      </w:r>
-      <w:r>
-        <w:rPr>
-          <w:rStyle w:val="DataTypeTok"/>
-        </w:rPr>
-        <w:t xml:space="preserve">model</w:t>
-      </w:r>
-      <w:r>
-        <w:rPr>
-          <w:rStyle w:val="OperatorTok"/>
-        </w:rPr>
-        <w:t xml:space="preserve">:</w:t>
-      </w:r>
-      <w:r>
-        <w:rPr>
-          <w:rStyle w:val="NormalTok"/>
-        </w:rPr>
-        <w:t xml:space="preserve"> </w:t>
-      </w:r>
-      <w:r>
-        <w:rPr>
-          <w:rStyle w:val="StringTok"/>
-        </w:rPr>
-        <w:t xml:space="preserve">'gpt-4'</w:t>
-      </w:r>
-      <w:r>
-        <w:rPr>
-          <w:rStyle w:val="OperatorTok"/>
-        </w:rPr>
-        <w:t xml:space="preserve">,</w:t>
-      </w:r>
-      <w:r>
-        <w:br/>
-      </w:r>
-      <w:r>
-        <w:rPr>
-          <w:rStyle w:val="NormalTok"/>
-        </w:rPr>
-        <w:t xml:space="preserve">    </w:t>
-      </w:r>
-      <w:r>
-        <w:rPr>
-          <w:rStyle w:val="DataTypeTok"/>
-        </w:rPr>
-        <w:t xml:space="preserve">messages</w:t>
-      </w:r>
-      <w:r>
-        <w:rPr>
-          <w:rStyle w:val="OperatorTok"/>
-        </w:rPr>
-        <w:t xml:space="preserve">:</w:t>
-      </w:r>
-      <w:r>
-        <w:rPr>
-          <w:rStyle w:val="NormalTok"/>
-        </w:rPr>
-        <w:t xml:space="preserve"> conversation</w:t>
-      </w:r>
-      <w:r>
-        <w:rPr>
-          <w:rStyle w:val="OperatorTok"/>
-        </w:rPr>
-        <w:t xml:space="preserve">,</w:t>
-      </w:r>
-      <w:r>
-        <w:br/>
-      </w:r>
-      <w:r>
-        <w:rPr>
-          <w:rStyle w:val="NormalTok"/>
-        </w:rPr>
-        <w:t xml:space="preserve">    </w:t>
-      </w:r>
-      <w:r>
-        <w:rPr>
-          <w:rStyle w:val="DataTypeTok"/>
-        </w:rPr>
-        <w:t xml:space="preserve">tools</w:t>
-      </w:r>
-      <w:r>
-        <w:rPr>
-          <w:rStyle w:val="OperatorTok"/>
-        </w:rPr>
-        <w:t xml:space="preserve">:</w:t>
-      </w:r>
-      <w:r>
-        <w:rPr>
-          <w:rStyle w:val="NormalTok"/>
-        </w:rPr>
-        <w:t xml:space="preserve"> openaiTools</w:t>
-      </w:r>
-      <w:r>
-        <w:rPr>
-          <w:rStyle w:val="OperatorTok"/>
-        </w:rPr>
-        <w:t xml:space="preserve">,</w:t>
-      </w:r>
-      <w:r>
-        <w:br/>
-      </w:r>
-      <w:r>
-        <w:rPr>
-          <w:rStyle w:val="NormalTok"/>
-        </w:rPr>
-        <w:t xml:space="preserve">    </w:t>
-      </w:r>
-      <w:r>
-        <w:rPr>
-          <w:rStyle w:val="DataTypeTok"/>
-        </w:rPr>
-        <w:t xml:space="preserve">tool_choice</w:t>
-      </w:r>
-      <w:r>
-        <w:rPr>
-          <w:rStyle w:val="OperatorTok"/>
-        </w:rPr>
-        <w:t xml:space="preserve">:</w:t>
-      </w:r>
-      <w:r>
-        <w:rPr>
-          <w:rStyle w:val="NormalTok"/>
-        </w:rPr>
-        <w:t xml:space="preserve"> </w:t>
-      </w:r>
-      <w:r>
-        <w:rPr>
-          <w:rStyle w:val="StringTok"/>
-        </w:rPr>
-        <w:t xml:space="preserve">'auto'</w:t>
-      </w:r>
-      <w:r>
-        <w:rPr>
-          <w:rStyle w:val="NormalTok"/>
-        </w:rPr>
-        <w:t xml:space="preserve">  </w:t>
-      </w:r>
-      <w:r>
-        <w:rPr>
-          <w:rStyle w:val="CommentTok"/>
-        </w:rPr>
-        <w:t xml:space="preserve">// Permite ao modelo decidir quando usar ferramentas</w:t>
-      </w:r>
-      <w:r>
-        <w:br/>
-      </w:r>
-      <w:r>
-        <w:rPr>
-          <w:rStyle w:val="NormalTok"/>
-        </w:rPr>
-        <w:t xml:space="preserve">  })</w:t>
-      </w:r>
-      <w:r>
-        <w:rPr>
-          <w:rStyle w:val="OperatorTok"/>
-        </w:rPr>
-        <w:t xml:space="preserve">;</w:t>
-      </w:r>
-      <w:r>
-        <w:br/>
-      </w:r>
-      <w:r>
-        <w:rPr>
-          <w:rStyle w:val="NormalTok"/>
-        </w:rPr>
-        <w:t xml:space="preserve">  </w:t>
-      </w:r>
-      <w:r>
-        <w:br/>
-      </w:r>
-      <w:r>
-        <w:rPr>
-          <w:rStyle w:val="NormalTok"/>
-        </w:rPr>
-        <w:t xml:space="preserve">  </w:t>
-      </w:r>
-      <w:r>
-        <w:rPr>
-          <w:rStyle w:val="ControlFlowTok"/>
-        </w:rPr>
-        <w:t xml:space="preserve">if</w:t>
-      </w:r>
-      <w:r>
-        <w:rPr>
-          <w:rStyle w:val="NormalTok"/>
-        </w:rPr>
-        <w:t xml:space="preserve"> (response</w:t>
-      </w:r>
-      <w:r>
-        <w:rPr>
-          <w:rStyle w:val="OperatorTok"/>
-        </w:rPr>
-        <w:t xml:space="preserve">.</w:t>
-      </w:r>
-      <w:r>
-        <w:rPr>
-          <w:rStyle w:val="AttributeTok"/>
-        </w:rPr>
-        <w:t xml:space="preserve">choices</w:t>
-      </w:r>
-      <w:r>
-        <w:rPr>
-          <w:rStyle w:val="NormalTok"/>
-        </w:rPr>
-        <w:t xml:space="preserve">[</w:t>
-      </w:r>
-      <w:r>
-        <w:rPr>
-          <w:rStyle w:val="DecValTok"/>
-        </w:rPr>
-        <w:t xml:space="preserve">0</w:t>
-      </w:r>
-      <w:r>
-        <w:rPr>
-          <w:rStyle w:val="NormalTok"/>
-        </w:rPr>
-        <w:t xml:space="preserve">]</w:t>
-      </w:r>
-      <w:r>
-        <w:rPr>
-          <w:rStyle w:val="OperatorTok"/>
-        </w:rPr>
-        <w:t xml:space="preserve">.</w:t>
-      </w:r>
-      <w:r>
-        <w:rPr>
-          <w:rStyle w:val="AttributeTok"/>
-        </w:rPr>
-        <w:t xml:space="preserve">message</w:t>
-      </w:r>
-      <w:r>
-        <w:rPr>
-          <w:rStyle w:val="OperatorTok"/>
-        </w:rPr>
-        <w:t xml:space="preserve">.</w:t>
-      </w:r>
-      <w:r>
-        <w:rPr>
-          <w:rStyle w:val="AttributeTok"/>
-        </w:rPr>
-        <w:t xml:space="preserve">tool_calls</w:t>
-      </w:r>
-      <w:r>
-        <w:rPr>
-          <w:rStyle w:val="NormalTok"/>
-        </w:rPr>
-        <w:t xml:space="preserve">) {</w:t>
-      </w:r>
-      <w:r>
-        <w:br/>
-      </w:r>
-      <w:r>
-        <w:rPr>
-          <w:rStyle w:val="NormalTok"/>
-        </w:rPr>
-        <w:t xml:space="preserve">    </w:t>
-      </w:r>
-      <w:r>
-        <w:rPr>
-          <w:rStyle w:val="ControlFlowTok"/>
-        </w:rPr>
-        <w:t xml:space="preserve">return</w:t>
-      </w:r>
-      <w:r>
-        <w:rPr>
-          <w:rStyle w:val="NormalTok"/>
-        </w:rPr>
-        <w:t xml:space="preserve"> </w:t>
-      </w:r>
-      <w:r>
-        <w:rPr>
-          <w:rStyle w:val="ControlFlowTok"/>
-        </w:rPr>
-        <w:t xml:space="preserve">await</w:t>
-      </w:r>
-      <w:r>
-        <w:rPr>
-          <w:rStyle w:val="NormalTok"/>
-        </w:rPr>
-        <w:t xml:space="preserve"> </w:t>
-      </w:r>
-      <w:r>
-        <w:rPr>
-          <w:rStyle w:val="KeywordTok"/>
-        </w:rPr>
-        <w:t xml:space="preserve">this</w:t>
-      </w:r>
-      <w:r>
-        <w:rPr>
-          <w:rStyle w:val="OperatorTok"/>
-        </w:rPr>
-        <w:t xml:space="preserve">.</w:t>
-      </w:r>
-      <w:r>
-        <w:rPr>
-          <w:rStyle w:val="FunctionTok"/>
-        </w:rPr>
-        <w:t xml:space="preserve">handleToolCalls</w:t>
-      </w:r>
-      <w:r>
-        <w:rPr>
-          <w:rStyle w:val="NormalTok"/>
-        </w:rPr>
-        <w:t xml:space="preserve">(sessionId</w:t>
-      </w:r>
-      <w:r>
-        <w:rPr>
-          <w:rStyle w:val="OperatorTok"/>
-        </w:rPr>
-        <w:t xml:space="preserve">,</w:t>
-      </w:r>
-      <w:r>
-        <w:rPr>
-          <w:rStyle w:val="NormalTok"/>
-        </w:rPr>
-        <w:t xml:space="preserve"> response</w:t>
-      </w:r>
-      <w:r>
-        <w:rPr>
-          <w:rStyle w:val="OperatorTok"/>
-        </w:rPr>
-        <w:t xml:space="preserve">.</w:t>
-      </w:r>
-      <w:r>
-        <w:rPr>
-          <w:rStyle w:val="AttributeTok"/>
-        </w:rPr>
-        <w:t xml:space="preserve">choices</w:t>
-      </w:r>
-      <w:r>
-        <w:rPr>
-          <w:rStyle w:val="NormalTok"/>
-        </w:rPr>
-        <w:t xml:space="preserve">[</w:t>
-      </w:r>
-      <w:r>
-        <w:rPr>
-          <w:rStyle w:val="DecValTok"/>
-        </w:rPr>
-        <w:t xml:space="preserve">0</w:t>
-      </w:r>
-      <w:r>
-        <w:rPr>
-          <w:rStyle w:val="NormalTok"/>
-        </w:rPr>
-        <w:t xml:space="preserve">]</w:t>
-      </w:r>
-      <w:r>
-        <w:rPr>
-          <w:rStyle w:val="OperatorTok"/>
-        </w:rPr>
-        <w:t xml:space="preserve">.</w:t>
-      </w:r>
-      <w:r>
-        <w:rPr>
-          <w:rStyle w:val="AttributeTok"/>
-        </w:rPr>
-        <w:t xml:space="preserve">message</w:t>
-      </w:r>
-      <w:r>
-        <w:rPr>
-          <w:rStyle w:val="NormalTok"/>
-        </w:rPr>
-        <w:t xml:space="preserve">)</w:t>
-      </w:r>
-      <w:r>
-        <w:rPr>
-          <w:rStyle w:val="OperatorTok"/>
-        </w:rPr>
-        <w:t xml:space="preserve">;</w:t>
-      </w:r>
-      <w:r>
-        <w:br/>
-      </w:r>
-      <w:r>
-        <w:rPr>
-          <w:rStyle w:val="NormalTok"/>
-        </w:rPr>
-        <w:t xml:space="preserve">  }</w:t>
-      </w:r>
-      <w:r>
-        <w:br/>
-      </w:r>
-      <w:r>
-        <w:rPr>
-          <w:rStyle w:val="NormalTok"/>
-        </w:rPr>
-        <w:t xml:space="preserve">  </w:t>
-      </w:r>
-      <w:r>
-        <w:br/>
-      </w:r>
-      <w:r>
-        <w:rPr>
-          <w:rStyle w:val="NormalTok"/>
-        </w:rPr>
-        <w:t xml:space="preserve">  </w:t>
-      </w:r>
-      <w:r>
-        <w:rPr>
-          <w:rStyle w:val="ControlFlowTok"/>
-        </w:rPr>
-        <w:t xml:space="preserve">return</w:t>
-      </w:r>
-      <w:r>
-        <w:rPr>
-          <w:rStyle w:val="NormalTok"/>
-        </w:rPr>
-        <w:t xml:space="preserve"> response</w:t>
-      </w:r>
-      <w:r>
-        <w:rPr>
-          <w:rStyle w:val="OperatorTok"/>
-        </w:rPr>
-        <w:t xml:space="preserve">.</w:t>
-      </w:r>
-      <w:r>
-        <w:rPr>
-          <w:rStyle w:val="AttributeTok"/>
-        </w:rPr>
-        <w:t xml:space="preserve">choices</w:t>
-      </w:r>
-      <w:r>
-        <w:rPr>
-          <w:rStyle w:val="NormalTok"/>
-        </w:rPr>
-        <w:t xml:space="preserve">[</w:t>
-      </w:r>
-      <w:r>
-        <w:rPr>
-          <w:rStyle w:val="DecValTok"/>
-        </w:rPr>
-        <w:t xml:space="preserve">0</w:t>
-      </w:r>
-      <w:r>
-        <w:rPr>
-          <w:rStyle w:val="NormalTok"/>
-        </w:rPr>
-        <w:t xml:space="preserve">]</w:t>
-      </w:r>
-      <w:r>
-        <w:rPr>
-          <w:rStyle w:val="OperatorTok"/>
-        </w:rPr>
-        <w:t xml:space="preserve">.</w:t>
-      </w:r>
-      <w:r>
-        <w:rPr>
-          <w:rStyle w:val="AttributeTok"/>
-        </w:rPr>
-        <w:t xml:space="preserve">message</w:t>
-      </w:r>
-      <w:r>
-        <w:rPr>
-          <w:rStyle w:val="OperatorTok"/>
-        </w:rPr>
-        <w:t xml:space="preserve">.</w:t>
-      </w:r>
-      <w:r>
-        <w:rPr>
-          <w:rStyle w:val="AttributeTok"/>
-        </w:rPr>
-        <w:t xml:space="preserve">content</w:t>
-      </w:r>
-      <w:r>
-        <w:rPr>
-          <w:rStyle w:val="OperatorTok"/>
-        </w:rPr>
-        <w:t xml:space="preserve">;</w:t>
-      </w:r>
-      <w:r>
-        <w:br/>
-      </w:r>
-      <w:r>
-        <w:rPr>
-          <w:rStyle w:val="NormalTok"/>
-        </w:rPr>
-        <w:t xml:space="preserve">}</w:t>
+        <w:pStyle w:val="CaptionedFigure"/>
+      </w:pPr>
+      <w:r>
+        <w:drawing>
+          <wp:inline>
+            <wp:extent cx="5753100" cy="4615037"/>
+            <wp:effectExtent b="0" l="0" r="0" t="0"/>
+            <wp:docPr descr="Trechos de código exemplo de integração com modelos de linguagem e geração de funções no padrão OpenAI" title="" id="56" name="Picture"/>
+            <a:graphic>
+              <a:graphicData uri="http://schemas.openxmlformats.org/drawingml/2006/picture">
+                <pic:pic>
+                  <pic:nvPicPr>
+                    <pic:cNvPr descr="images/chat/snippets-code-functions.jpg" id="57" name="Picture"/>
+                    <pic:cNvPicPr>
+                      <a:picLocks noChangeArrowheads="1" noChangeAspect="1"/>
+                    </pic:cNvPicPr>
+                  </pic:nvPicPr>
+                  <pic:blipFill>
+                    <a:blip r:embed="rId55"/>
+                    <a:stretch>
+                      <a:fillRect/>
+                    </a:stretch>
+                  </pic:blipFill>
+                  <pic:spPr bwMode="auto">
+                    <a:xfrm>
+                      <a:off x="0" y="0"/>
+                      <a:ext cx="5753100" cy="4615037"/>
+                    </a:xfrm>
+                    <a:prstGeom prst="rect">
+                      <a:avLst/>
+                    </a:prstGeom>
+                    <a:noFill/>
+                    <a:ln w="9525">
+                      <a:noFill/>
+                      <a:headEnd/>
+                      <a:tailEnd/>
+                    </a:ln>
+                  </pic:spPr>
+                </pic:pic>
+              </a:graphicData>
+            </a:graphic>
+          </wp:inline>
+        </w:drawing>
+      </w:r>
+    </w:p>
+    <w:p>
+      <w:pPr>
+        <w:pStyle w:val="ImageCaption"/>
+      </w:pPr>
+      <w:r>
+        <w:t xml:space="preserve">Trechos de código exemplo de integração com modelos de linguagem e geração de funções no padrão OpenAI</w:t>
+      </w:r>
+    </w:p>
+    <w:p>
+      <w:pPr>
+        <w:pStyle w:val="BodyText"/>
+      </w:pPr>
+      <w:r>
+        <w:t xml:space="preserve">Este mecanismo exemplificado na Figura 7 permite que o modelo de linguagem analise a intenção do usuário e automaticamente determine quais ferramentas utilizar, executando chamadas precisas às APIs subjacentes sem necessidade de programação explícita de fluxos conversacionais.</w:t>
+      </w:r>
+    </w:p>
+    <w:bookmarkEnd w:id="58"/>
+    <w:bookmarkStart w:id="62" w:name="configuração-multi-servidor"/>
+    <w:p>
+      <w:pPr>
+        <w:pStyle w:val="Ttulo4"/>
+      </w:pPr>
+      <w:r>
+        <w:t xml:space="preserve">3.4.2 CONFIGURAÇÃO MULTI-SERVIDOR</w:t>
       </w:r>
     </w:p>
     <w:p>
@@ -3452,33 +1593,70 @@
         <w:pStyle w:val="FirstParagraph"/>
       </w:pPr>
       <w:r>
-        <w:t xml:space="preserve">Este mecanismo permite que o modelo de linguagem analise a intenção do usuário e automaticamente determine quais ferramentas utilizar, executando chamadas precisas às APIs subjacentes sem necessidade de programação explícita de fluxos conversacionais.</w:t>
-      </w:r>
-    </w:p>
-    <w:bookmarkEnd w:id="46"/>
-    <w:bookmarkStart w:id="47" w:name="X6b5b278d56451876b4b39a7df034ac9b33eff1a"/>
-    <w:p>
-      <w:pPr>
-        <w:pStyle w:val="Ttulo4"/>
-      </w:pPr>
-      <w:r>
-        <w:t xml:space="preserve">3.4.2 CONFIGURAÇÃO MULTI-SERVIDOR (TODO: add a image to reduce text)</w:t>
-      </w:r>
-    </w:p>
-    <w:p>
-      <w:pPr>
-        <w:pStyle w:val="FirstParagraph"/>
-      </w:pPr>
-      <w:r>
         <w:t xml:space="preserve">A arquitetura de configuração para gerenciamento de múltiplos servidores MCP foi concebida para proporcionar flexibilidade operacional através de mecanismos dinâmicos de adição e remoção de servidores, eliminando a necessidade de reinicialização do sistema durante modificações na topologia de serviços. Esta abordagem metodológica fundamenta-se na premissa de que ambientes empresariais requerem adaptabilidade contínua para acomodar mudanças nos requisitos de integração e na disponibilidade de sistemas externos.</w:t>
       </w:r>
     </w:p>
     <w:p>
       <w:pPr>
+        <w:pStyle w:val="CaptionedFigure"/>
+      </w:pPr>
+      <w:r>
+        <w:drawing>
+          <wp:inline>
+            <wp:extent cx="5753100" cy="4491562"/>
+            <wp:effectExtent b="0" l="0" r="0" t="0"/>
+            <wp:docPr descr="Configuração do cliente de chat possibilitando a adição de novos servidores MCP" title="" id="60" name="Picture"/>
+            <a:graphic>
+              <a:graphicData uri="http://schemas.openxmlformats.org/drawingml/2006/picture">
+                <pic:pic>
+                  <pic:nvPicPr>
+                    <pic:cNvPr descr="images/chat/chat-server-configuration.jpg" id="61" name="Picture"/>
+                    <pic:cNvPicPr>
+                      <a:picLocks noChangeArrowheads="1" noChangeAspect="1"/>
+                    </pic:cNvPicPr>
+                  </pic:nvPicPr>
+                  <pic:blipFill>
+                    <a:blip r:embed="rId59"/>
+                    <a:stretch>
+                      <a:fillRect/>
+                    </a:stretch>
+                  </pic:blipFill>
+                  <pic:spPr bwMode="auto">
+                    <a:xfrm>
+                      <a:off x="0" y="0"/>
+                      <a:ext cx="5753100" cy="4491562"/>
+                    </a:xfrm>
+                    <a:prstGeom prst="rect">
+                      <a:avLst/>
+                    </a:prstGeom>
+                    <a:noFill/>
+                    <a:ln w="9525">
+                      <a:noFill/>
+                      <a:headEnd/>
+                      <a:tailEnd/>
+                    </a:ln>
+                  </pic:spPr>
+                </pic:pic>
+              </a:graphicData>
+            </a:graphic>
+          </wp:inline>
+        </w:drawing>
+      </w:r>
+    </w:p>
+    <w:p>
+      <w:pPr>
+        <w:pStyle w:val="ImageCaption"/>
+      </w:pPr>
+      <w:r>
+        <w:t xml:space="preserve">Configuração do cliente de chat possibilitando a adição de novos servidores MCP</w:t>
+      </w:r>
+    </w:p>
+    <w:p>
+      <w:pPr>
         <w:pStyle w:val="BodyText"/>
       </w:pPr>
       <w:r>
-        <w:t xml:space="preserve">O mecanismo implementado permite que usuários especifiquem comandos de execução e variáveis de ambiente através de interface gráfica intuitiva, facilitando a integração de novos serviços à medida que são descobertos ou desenvolvidos. A arquitetura suporta visualização em tempo real do estado dos servidores ativos, possibilitando monitoramento contínuo da saúde do sistema e identificação proativa de potenciais problemas de conectividade. Parâmetros específicos de configuração, incluindo URLs de especificações OpenAPI e endereços base das APIs, podem ser ajustados dinamicamente, proporcionando adaptabilidade às mudanças em ambientes de desenvolvimento e produção.</w:t>
+        <w:t xml:space="preserve">O mecanismo implementado conforme ilustrado na Figura 8 permite que usuários especifiquem comandos de execução e variáveis de ambiente através de interface gráfica intuitiva, facilitando a integração de novos serviços à medida que são descobertos ou desenvolvidos. A arquitetura suporta visualização em tempo real do estado dos servidores ativos, possibilitando monitoramento contínuo da saúde do sistema e identificação proativa de potenciais problemas de conectividade. Parâmetros específicos de configuração, incluindo URLs de especificações OpenAPI e endereços base das APIs, podem ser ajustados dinamicamente, proporcionando adaptabilidade às mudanças em ambientes de desenvolvimento e produção.</w:t>
       </w:r>
     </w:p>
     <w:p>
@@ -3489,9 +1667,9 @@
         <w:t xml:space="preserve">O paradigma de descoberta incremental facilita a evolução orgânica do sistema, onde novos serviços podem ser integrados progressivamente conforme demandas emergem. O isolamento de falhas implementado garante que problemas em servidores individuais não comprometam a operação global do sistema, aumentando a resiliência da solução. Estas características combinadas resultam em experiência do usuário aprimorada, onde a complexidade técnica é abstraída através de interface visual que facilita a compreensão e o gerenciamento efetivo da arquitetura multi-servidor.</w:t>
       </w:r>
     </w:p>
-    <w:bookmarkEnd w:id="47"/>
-    <w:bookmarkEnd w:id="48"/>
-    <w:bookmarkStart w:id="49" w:name="X18e8c8bcc6dcc4589e160c0dcd33d43cf737289"/>
+    <w:bookmarkEnd w:id="62"/>
+    <w:bookmarkEnd w:id="63"/>
+    <w:bookmarkStart w:id="64" w:name="X18e8c8bcc6dcc4589e160c0dcd33d43cf737289"/>
     <w:p>
       <w:pPr>
         <w:pStyle w:val="Ttulo3"/>
@@ -3577,9 +1755,9 @@
         <w:t xml:space="preserve">Os critérios de usabilidade estabelecidos abrangem tanto aspectos quantitativos quanto qualitativos da experiência do usuário, elementos essenciais para validar a eficácia prática da interface conversacional proposta. O tempo de conclusão de tarefas, medido sistematicamente para operações CRUD padrão executadas através de comandos em linguagem natural, proporciona métricas objetivas sobre a eficiência operacional percebida pelos usuários. A curva de aprendizado é quantificada através do número de tentativas necessárias para usuários completarem tarefas específicas com sucesso, fornecendo indicadores precisos sobre a intuitividade e naturalidade da interface conversacional. A satisfação geral dos usuários é avaliada através de métricas padronizadas em escala de 1 a 5, considerando três dimensões específicas: precisão das respostas em relação à intenção expressa, clareza na estruturação e apresentação das informações, e utilidade prática das respostas fornecidas para tomada de decisão.</w:t>
       </w:r>
     </w:p>
-    <w:bookmarkEnd w:id="49"/>
-    <w:bookmarkEnd w:id="50"/>
-    <w:bookmarkStart w:id="51" w:name="resultados-e-discussões"/>
+    <w:bookmarkEnd w:id="64"/>
+    <w:bookmarkEnd w:id="65"/>
+    <w:bookmarkStart w:id="66" w:name="resultados-e-discussões"/>
     <w:p>
       <w:pPr>
         <w:pStyle w:val="Ttulo2"/>
@@ -3609,8 +1787,8 @@
         <w:t xml:space="preserve">, fornecendo dados quantitativos objetivos que demonstram tanto a viabilidade técnica quanto a eficácia prática da abordagem proposta. Os resultados obtidos através da validação experimental desenvolvida oferecem evidências mensuráveis sobre a integração de agentes conversacionais baseados em IA em sistemas web, estabelecendo uma base empírica sólida para avaliação da solução.</w:t>
       </w:r>
     </w:p>
-    <w:bookmarkEnd w:id="51"/>
-    <w:bookmarkStart w:id="52" w:name="métricas-de-performance"/>
+    <w:bookmarkEnd w:id="66"/>
+    <w:bookmarkStart w:id="67" w:name="métricas-de-performance"/>
     <w:p>
       <w:pPr>
         <w:pStyle w:val="Ttulo2"/>
@@ -3910,8 +2088,8 @@
         <w:t xml:space="preserve">Os dados obtidos sugerem que a integração OpenAPI-MCP é tecnicamente viável para cenários onde a precisão é prioritária em relação à velocidade consistente, fornecendo evidências iniciais promissoras para o desenvolvimento de soluções mais robustas.</w:t>
       </w:r>
     </w:p>
-    <w:bookmarkEnd w:id="52"/>
-    <w:bookmarkStart w:id="53" w:name="avaliação-de-experiência-do-usuário"/>
+    <w:bookmarkEnd w:id="67"/>
+    <w:bookmarkStart w:id="68" w:name="avaliação-de-experiência-do-usuário"/>
     <w:p>
       <w:pPr>
         <w:pStyle w:val="Ttulo2"/>
@@ -4287,8 +2465,8 @@
         <w:t xml:space="preserve">Os resultados indicam experiência do usuário satisfatória, com pontuação geral de 4,0 em escala de 1 a 5. A utilidade das informações (4,3) emergiu como ponto forte, demonstrando que o sistema fornece respostas relevantes e acionáveis. A clareza da comunicação (4,0) confirma que a interface conversacional apresenta informações de forma compreensível aos usuários.</w:t>
       </w:r>
     </w:p>
-    <w:bookmarkEnd w:id="53"/>
-    <w:bookmarkStart w:id="54" w:name="análise-de-segurança"/>
+    <w:bookmarkEnd w:id="68"/>
+    <w:bookmarkStart w:id="69" w:name="análise-de-segurança"/>
     <w:p>
       <w:pPr>
         <w:pStyle w:val="Ttulo2"/>
@@ -4650,8 +2828,8 @@
         <w:t xml:space="preserve">Os resultados obtidos fornecem evidências iniciais encorajadoras sobre a capacidade de proteção básica da abordagem OpenAPI-MCP, estabelecendo uma base promissora para desenvolvimento de medidas de segurança mais robustas em implementações futuras.</w:t>
       </w:r>
     </w:p>
-    <w:bookmarkEnd w:id="54"/>
-    <w:bookmarkStart w:id="55" w:name="X54732364a652270fb5f3240d4e030df4dea108d"/>
+    <w:bookmarkEnd w:id="69"/>
+    <w:bookmarkStart w:id="70" w:name="X54732364a652270fb5f3240d4e030df4dea108d"/>
     <w:p>
       <w:pPr>
         <w:pStyle w:val="Ttulo2"/>
@@ -4889,8 +3067,8 @@
         <w:t xml:space="preserve">A análise confirma que a conversão automática OpenAPI→MCP preserva integralmente a funcionalidade dos sistemas originais, permitindo acesso completo através de interface conversacional. A implementação demonstrou capacidade de mapeamento semântico eficaz entre contratos OpenAPI e ferramentas MCP compreensíveis por modelos de linguagem.</w:t>
       </w:r>
     </w:p>
-    <w:bookmarkEnd w:id="55"/>
-    <w:bookmarkStart w:id="56" w:name="validação-experimental"/>
+    <w:bookmarkEnd w:id="70"/>
+    <w:bookmarkStart w:id="71" w:name="validação-experimental"/>
     <w:p>
       <w:pPr>
         <w:pStyle w:val="Ttulo2"/>
@@ -4981,9 +3159,9 @@
         <w:t xml:space="preserve">A validação experimental demonstra preliminarmente que a especificação OpenAPI pode ser sistematicamente convertida em ferramentas utilizáveis por modelos de linguagem através do protocolo MCP, reduzindo significativamente a necessidade de desenvolvimento manual recorrente para cada nova integração nos cenários testados. A validação experimental inicial confirma que a abordagem oferece uma solução promissora para democratização de acesso a sistemas técnicos complexos através de interfaces conversacionais naturais, estabelecendo evidências convincentes sobre a possibilidade de grandes avanços na integração entre sistemas existentes e LLMs.</w:t>
       </w:r>
     </w:p>
-    <w:bookmarkEnd w:id="56"/>
-    <w:bookmarkEnd w:id="57"/>
-    <w:bookmarkStart w:id="62" w:name="considerações-finais"/>
+    <w:bookmarkEnd w:id="71"/>
+    <w:bookmarkEnd w:id="72"/>
+    <w:bookmarkStart w:id="77" w:name="considerações-finais"/>
     <w:p>
       <w:pPr>
         <w:pStyle w:val="Ttulo1"/>
@@ -5000,7 +3178,7 @@
         <w:t xml:space="preserve">Este estudo respondeu de forma positiva à questão central de pesquisa, demonstrando que a combinação da especificação OpenAPI com o protocolo MCP pode facilitar a integração de agentes conversacionais baseados em IA com sistemas web existentes, dentro do escopo experimental testado. A validação experimental desenvolvida validou a viabilidade técnica da abordagem através de uma implementação funcional que incluiu geração automática de servidores MCP, gerenciamento coordenado de múltiplos servidores e validação através de cenários de teste controlados.</w:t>
       </w:r>
     </w:p>
-    <w:bookmarkStart w:id="58" w:name="Xd16e45d6b40933e98a0cade1fbce9a03b474a1a"/>
+    <w:bookmarkStart w:id="73" w:name="Xd16e45d6b40933e98a0cade1fbce9a03b474a1a"/>
     <w:p>
       <w:pPr>
         <w:pStyle w:val="Ttulo2"/>
@@ -5049,8 +3227,8 @@
         <w:t xml:space="preserve">A contribuição científica principal reside na demonstração de viabilidade conceitual e estabelecimento de metodologia reproduzível para avaliação de integrações similares. Esta pesquisa comprova que a integração OpenAPI-MCP constitui solução viável para transformar APIs tradicionais em interfaces acessíveis a agentes baseados em LLMs, estabelecendo base sólida para democratização tecnológica e desenvolvimentos futuros mais abrangentes.</w:t>
       </w:r>
     </w:p>
-    <w:bookmarkEnd w:id="58"/>
-    <w:bookmarkStart w:id="59" w:name="limitações-e-trabalhos-futuros"/>
+    <w:bookmarkEnd w:id="73"/>
+    <w:bookmarkStart w:id="74" w:name="limitações-e-trabalhos-futuros"/>
     <w:p>
       <w:pPr>
         <w:pStyle w:val="Ttulo2"/>
@@ -5083,8 +3261,8 @@
         <w:t xml:space="preserve">Este trabalho estabelece as bases para pesquisas futuras, demonstrando que limitações atuais representam oportunidades claras de desenvolvimento, não impedimentos fundamentais à abordagem.</w:t>
       </w:r>
     </w:p>
-    <w:bookmarkEnd w:id="59"/>
-    <w:bookmarkStart w:id="60" w:name="implicações-práticas"/>
+    <w:bookmarkEnd w:id="74"/>
+    <w:bookmarkStart w:id="75" w:name="implicações-práticas"/>
     <w:p>
       <w:pPr>
         <w:pStyle w:val="Ttulo2"/>
@@ -5109,8 +3287,8 @@
         <w:t xml:space="preserve">A integração demonstrou-se viável para cenários onde precisão é prioritária sobre velocidade consistente. O sistema coordenou múltiplos servidores MCP com descoberta automática de ferramentas e roteamento inteligente, validando a aplicabilidade prática da orquestração distribuída em ambiente conversacional.</w:t>
       </w:r>
     </w:p>
-    <w:bookmarkEnd w:id="60"/>
-    <w:bookmarkStart w:id="61" w:name="conclusão-final"/>
+    <w:bookmarkEnd w:id="75"/>
+    <w:bookmarkStart w:id="76" w:name="conclusão-final"/>
     <w:p>
       <w:pPr>
         <w:pStyle w:val="Ttulo2"/>
@@ -5127,9 +3305,9 @@
         <w:t xml:space="preserve">A validação experimental confirma que a abordagem OpenAPI-MCP oferece solução promissora para democratização tecnológica através de interfaces conversacionais naturais. Os fundamentos metodológicos e técnicos estabelecidos criam base sólida para soluções mais abrangentes, representando avanço significativo na integração entre sistemas existentes e LLMs. Esta pesquisa abre portas para transformação fundamental na forma como usuários interagem com sistemas complexos, tornando tecnologias especializadas acessíveis através de conversação natural.</w:t>
       </w:r>
     </w:p>
-    <w:bookmarkEnd w:id="61"/>
-    <w:bookmarkEnd w:id="62"/>
-    <w:bookmarkStart w:id="63" w:name="glossário"/>
+    <w:bookmarkEnd w:id="76"/>
+    <w:bookmarkEnd w:id="77"/>
+    <w:bookmarkStart w:id="78" w:name="glossário"/>
     <w:p>
       <w:pPr>
         <w:pStyle w:val="Ttulo1"/>
@@ -5228,8 +3406,8 @@
         <w:t xml:space="preserve">: Metodologia de teste de segurança que simula ataques adversários para identificar vulnerabilidades em sistemas, adaptada para contextos de IA para avaliar robustez contra manipulação.</w:t>
       </w:r>
     </w:p>
-    <w:bookmarkEnd w:id="63"/>
-    <w:bookmarkStart w:id="99" w:name="referências"/>
+    <w:bookmarkEnd w:id="78"/>
+    <w:bookmarkStart w:id="114" w:name="referências"/>
     <w:p>
       <w:pPr>
         <w:pStyle w:val="Ttulo1"/>
@@ -5238,8 +3416,8 @@
         <w:t xml:space="preserve">REFERÊNCIAS</w:t>
       </w:r>
     </w:p>
-    <w:bookmarkStart w:id="98" w:name="refs"/>
-    <w:bookmarkStart w:id="65" w:name="ref-anthropic2024mcp"/>
+    <w:bookmarkStart w:id="113" w:name="refs"/>
+    <w:bookmarkStart w:id="80" w:name="ref-anthropic2024mcp"/>
     <w:p>
       <w:pPr>
         <w:pStyle w:val="Bibliography"/>
@@ -5260,7 +3438,7 @@
       <w:r>
         <w:t xml:space="preserve">. Disponível em: &lt;</w:t>
       </w:r>
-      <w:hyperlink r:id="rId64">
+      <w:hyperlink r:id="rId79">
         <w:r>
           <w:rPr>
             <w:rStyle w:val="Hyperlink"/>
@@ -5272,8 +3450,8 @@
         <w:t xml:space="preserve">&gt;. Acesso em: 12 abr. 2025.</w:t>
       </w:r>
     </w:p>
-    <w:bookmarkEnd w:id="65"/>
-    <w:bookmarkStart w:id="67" w:name="ref-cherednichenko:hal-04545073"/>
+    <w:bookmarkEnd w:id="80"/>
+    <w:bookmarkStart w:id="82" w:name="ref-cherednichenko:hal-04545073"/>
     <w:p>
       <w:pPr>
         <w:pStyle w:val="Bibliography"/>
@@ -5294,7 +3472,7 @@
       <w:r>
         <w:t xml:space="preserve">. Lviv, Ukraine: 2024. Disponível em: &lt;</w:t>
       </w:r>
-      <w:hyperlink r:id="rId66">
+      <w:hyperlink r:id="rId81">
         <w:r>
           <w:rPr>
             <w:rStyle w:val="Hyperlink"/>
@@ -5306,8 +3484,8 @@
         <w:t xml:space="preserve">&gt;</w:t>
       </w:r>
     </w:p>
-    <w:bookmarkEnd w:id="67"/>
-    <w:bookmarkStart w:id="69" w:name="ref-Deng2023AMA"/>
+    <w:bookmarkEnd w:id="82"/>
+    <w:bookmarkStart w:id="84" w:name="ref-Deng2023AMA"/>
     <w:p>
       <w:pPr>
         <w:pStyle w:val="Bibliography"/>
@@ -5318,7 +3496,7 @@
       <w:r>
         <w:t xml:space="preserve"> </w:t>
       </w:r>
-      <w:hyperlink r:id="rId68">
+      <w:hyperlink r:id="rId83">
         <w:r>
           <w:rPr>
             <w:rStyle w:val="Hyperlink"/>
@@ -5343,8 +3521,8 @@
         <w:t xml:space="preserve">, 2023.</w:t>
       </w:r>
     </w:p>
-    <w:bookmarkEnd w:id="69"/>
-    <w:bookmarkStart w:id="71" w:name="X43f7bb2b3071fbda039d1a81a2d72249680f984"/>
+    <w:bookmarkEnd w:id="84"/>
+    <w:bookmarkStart w:id="86" w:name="X43f7bb2b3071fbda039d1a81a2d72249680f984"/>
     <w:p>
       <w:pPr>
         <w:pStyle w:val="Bibliography"/>
@@ -5365,7 +3543,7 @@
       <w:r>
         <w:t xml:space="preserve">., 2017. Disponível em: &lt;</w:t>
       </w:r>
-      <w:hyperlink r:id="rId70">
+      <w:hyperlink r:id="rId85">
         <w:r>
           <w:rPr>
             <w:rStyle w:val="Hyperlink"/>
@@ -5377,8 +3555,8 @@
         <w:t xml:space="preserve">&gt;</w:t>
       </w:r>
     </w:p>
-    <w:bookmarkEnd w:id="71"/>
-    <w:bookmarkStart w:id="73" w:name="ref-Guo2024Doppelganger"/>
+    <w:bookmarkEnd w:id="86"/>
+    <w:bookmarkStart w:id="88" w:name="ref-Guo2024Doppelganger"/>
     <w:p>
       <w:pPr>
         <w:pStyle w:val="Bibliography"/>
@@ -5412,7 +3590,7 @@
       <w:r>
         <w:t xml:space="preserve">...2024. Disponível em: &lt;</w:t>
       </w:r>
-      <w:hyperlink r:id="rId72">
+      <w:hyperlink r:id="rId87">
         <w:r>
           <w:rPr>
             <w:rStyle w:val="Hyperlink"/>
@@ -5424,8 +3602,8 @@
         <w:t xml:space="preserve">&gt;</w:t>
       </w:r>
     </w:p>
-    <w:bookmarkEnd w:id="73"/>
-    <w:bookmarkStart w:id="75" w:name="ref-john2025owasp"/>
+    <w:bookmarkEnd w:id="88"/>
+    <w:bookmarkStart w:id="90" w:name="ref-john2025owasp"/>
     <w:p>
       <w:pPr>
         <w:pStyle w:val="Bibliography"/>
@@ -5436,7 +3614,7 @@
       <w:r>
         <w:t xml:space="preserve"> </w:t>
       </w:r>
-      <w:hyperlink r:id="rId74">
+      <w:hyperlink r:id="rId89">
         <w:r>
           <w:rPr>
             <w:rStyle w:val="Hyperlink"/>
@@ -5450,8 +3628,8 @@
         <w:t xml:space="preserve">. tese de doutorado—[s.l.] OWASP, 2025.</w:t>
       </w:r>
     </w:p>
-    <w:bookmarkEnd w:id="75"/>
-    <w:bookmarkStart w:id="77" w:name="ref-Kocaballi2019"/>
+    <w:bookmarkEnd w:id="90"/>
+    <w:bookmarkStart w:id="92" w:name="ref-Kocaballi2019"/>
     <w:p>
       <w:pPr>
         <w:pStyle w:val="Bibliography"/>
@@ -5462,7 +3640,7 @@
       <w:r>
         <w:t xml:space="preserve"> </w:t>
       </w:r>
-      <w:hyperlink r:id="rId76">
+      <w:hyperlink r:id="rId91">
         <w:r>
           <w:rPr>
             <w:rStyle w:val="Hyperlink"/>
@@ -5487,8 +3665,8 @@
         <w:t xml:space="preserve">, v. 21, n. 11, p. e15360, 7 nov. 2019.</w:t>
       </w:r>
     </w:p>
-    <w:bookmarkEnd w:id="77"/>
-    <w:bookmarkStart w:id="79" w:name="ref-Lister2020AccessibleCU"/>
+    <w:bookmarkEnd w:id="92"/>
+    <w:bookmarkStart w:id="94" w:name="ref-Lister2020AccessibleCU"/>
     <w:p>
       <w:pPr>
         <w:pStyle w:val="Bibliography"/>
@@ -5499,7 +3677,7 @@
       <w:r>
         <w:t xml:space="preserve"> </w:t>
       </w:r>
-      <w:hyperlink r:id="rId78">
+      <w:hyperlink r:id="rId93">
         <w:r>
           <w:rPr>
             <w:rStyle w:val="Hyperlink"/>
@@ -5524,8 +3702,8 @@
         <w:t xml:space="preserve">, 2020.</w:t>
       </w:r>
     </w:p>
-    <w:bookmarkEnd w:id="79"/>
-    <w:bookmarkStart w:id="81" w:name="ref-MCPDocs2024"/>
+    <w:bookmarkEnd w:id="94"/>
+    <w:bookmarkStart w:id="96" w:name="ref-MCPDocs2024"/>
     <w:p>
       <w:pPr>
         <w:pStyle w:val="Bibliography"/>
@@ -5546,7 +3724,7 @@
       <w:r>
         <w:t xml:space="preserve">. Online Documentation, 2024. Disponível em: &lt;</w:t>
       </w:r>
-      <w:hyperlink r:id="rId80">
+      <w:hyperlink r:id="rId95">
         <w:r>
           <w:rPr>
             <w:rStyle w:val="Hyperlink"/>
@@ -5558,8 +3736,8 @@
         <w:t xml:space="preserve">&gt;</w:t>
       </w:r>
     </w:p>
-    <w:bookmarkEnd w:id="81"/>
-    <w:bookmarkStart w:id="83" w:name="ref-openai2022instructgpt"/>
+    <w:bookmarkEnd w:id="96"/>
+    <w:bookmarkStart w:id="98" w:name="ref-openai2022instructgpt"/>
     <w:p>
       <w:pPr>
         <w:pStyle w:val="Bibliography"/>
@@ -5580,7 +3758,7 @@
       <w:r>
         <w:t xml:space="preserve">. [s.l.] OpenAI, 27 jan. 2022. Disponível em: &lt;</w:t>
       </w:r>
-      <w:hyperlink r:id="rId82">
+      <w:hyperlink r:id="rId97">
         <w:r>
           <w:rPr>
             <w:rStyle w:val="Hyperlink"/>
@@ -5592,8 +3770,8 @@
         <w:t xml:space="preserve">&gt;. Acesso em: 12 abr. 2025.</w:t>
       </w:r>
     </w:p>
-    <w:bookmarkEnd w:id="83"/>
-    <w:bookmarkStart w:id="85" w:name="ref-openai2023gpt4"/>
+    <w:bookmarkEnd w:id="98"/>
+    <w:bookmarkStart w:id="100" w:name="ref-openai2023gpt4"/>
     <w:p>
       <w:pPr>
         <w:pStyle w:val="Bibliography"/>
@@ -5614,7 +3792,7 @@
       <w:r>
         <w:t xml:space="preserve">. [s.l.] OpenAI, a2023. Disponível em: &lt;</w:t>
       </w:r>
-      <w:hyperlink r:id="rId84">
+      <w:hyperlink r:id="rId99">
         <w:r>
           <w:rPr>
             <w:rStyle w:val="Hyperlink"/>
@@ -5626,8 +3804,8 @@
         <w:t xml:space="preserve">&gt;.</w:t>
       </w:r>
     </w:p>
-    <w:bookmarkEnd w:id="85"/>
-    <w:bookmarkStart w:id="87" w:name="ref-openai2023functioncalling"/>
+    <w:bookmarkEnd w:id="100"/>
+    <w:bookmarkStart w:id="102" w:name="ref-openai2023functioncalling"/>
     <w:p>
       <w:pPr>
         <w:pStyle w:val="Bibliography"/>
@@ -5648,7 +3826,7 @@
       <w:r>
         <w:t xml:space="preserve">. Disponível em: &lt;</w:t>
       </w:r>
-      <w:hyperlink r:id="rId86">
+      <w:hyperlink r:id="rId101">
         <w:r>
           <w:rPr>
             <w:rStyle w:val="Hyperlink"/>
@@ -5660,8 +3838,8 @@
         <w:t xml:space="preserve">&gt;. Acesso em: 12 abr. 2025b.</w:t>
       </w:r>
     </w:p>
-    <w:bookmarkEnd w:id="87"/>
-    <w:bookmarkStart w:id="89" w:name="ref-OpenAPIInitiative2023"/>
+    <w:bookmarkEnd w:id="102"/>
+    <w:bookmarkStart w:id="104" w:name="ref-OpenAPIInitiative2023"/>
     <w:p>
       <w:pPr>
         <w:pStyle w:val="Bibliography"/>
@@ -5682,7 +3860,7 @@
       <w:r>
         <w:t xml:space="preserve">. OpenAPI Documentation (openapis.org), 2023. Disponível em: &lt;</w:t>
       </w:r>
-      <w:hyperlink r:id="rId88">
+      <w:hyperlink r:id="rId103">
         <w:r>
           <w:rPr>
             <w:rStyle w:val="Hyperlink"/>
@@ -5694,8 +3872,8 @@
         <w:t xml:space="preserve">&gt;</w:t>
       </w:r>
     </w:p>
-    <w:bookmarkEnd w:id="89"/>
-    <w:bookmarkStart w:id="91" w:name="ref-oprea2023adversarial"/>
+    <w:bookmarkEnd w:id="104"/>
+    <w:bookmarkStart w:id="106" w:name="ref-oprea2023adversarial"/>
     <w:p>
       <w:pPr>
         <w:pStyle w:val="Bibliography"/>
@@ -5716,7 +3894,7 @@
       <w:r>
         <w:t xml:space="preserve">. [s.l.] National Institute of Standards; Technology, 2023. Disponível em: &lt;</w:t>
       </w:r>
-      <w:hyperlink r:id="rId90">
+      <w:hyperlink r:id="rId105">
         <w:r>
           <w:rPr>
             <w:rStyle w:val="Hyperlink"/>
@@ -5728,8 +3906,8 @@
         <w:t xml:space="preserve">&gt;.</w:t>
       </w:r>
     </w:p>
-    <w:bookmarkEnd w:id="91"/>
-    <w:bookmarkStart w:id="93" w:name="ref-RAPP201849"/>
+    <w:bookmarkEnd w:id="106"/>
+    <w:bookmarkStart w:id="108" w:name="ref-RAPP201849"/>
     <w:p>
       <w:pPr>
         <w:pStyle w:val="Bibliography"/>
@@ -5740,7 +3918,7 @@
       <w:r>
         <w:t xml:space="preserve"> </w:t>
       </w:r>
-      <w:hyperlink r:id="rId92">
+      <w:hyperlink r:id="rId107">
         <w:r>
           <w:rPr>
             <w:rStyle w:val="Hyperlink"/>
@@ -5765,8 +3943,8 @@
         <w:t xml:space="preserve">, v. 120, p. 49–65, 2018.</w:t>
       </w:r>
     </w:p>
-    <w:bookmarkEnd w:id="93"/>
-    <w:bookmarkStart w:id="95" w:name="ref-RedHat2024LLMNode"/>
+    <w:bookmarkEnd w:id="108"/>
+    <w:bookmarkStart w:id="110" w:name="ref-RedHat2024LLMNode"/>
     <w:p>
       <w:pPr>
         <w:pStyle w:val="Bibliography"/>
@@ -5790,7 +3968,7 @@
       <w:r>
         <w:t xml:space="preserve"> </w:t>
       </w:r>
-      <w:hyperlink r:id="rId94">
+      <w:hyperlink r:id="rId109">
         <w:r>
           <w:rPr>
             <w:rStyle w:val="Hyperlink"/>
@@ -5802,8 +3980,8 @@
         <w:t xml:space="preserve">, 2024.</w:t>
       </w:r>
     </w:p>
-    <w:bookmarkEnd w:id="95"/>
-    <w:bookmarkStart w:id="97" w:name="ref-guia2023playwright"/>
+    <w:bookmarkEnd w:id="110"/>
+    <w:bookmarkStart w:id="112" w:name="ref-guia2023playwright"/>
     <w:p>
       <w:pPr>
         <w:pStyle w:val="Bibliography"/>
@@ -5827,7 +4005,7 @@
       <w:r>
         <w:t xml:space="preserve"> </w:t>
       </w:r>
-      <w:hyperlink r:id="rId96">
+      <w:hyperlink r:id="rId111">
         <w:r>
           <w:rPr>
             <w:rStyle w:val="Hyperlink"/>
@@ -5839,9 +4017,9 @@
         <w:t xml:space="preserve">, 2023.</w:t>
       </w:r>
     </w:p>
-    <w:bookmarkEnd w:id="97"/>
-    <w:bookmarkEnd w:id="98"/>
-    <w:bookmarkEnd w:id="99"/>
+    <w:bookmarkEnd w:id="112"/>
+    <w:bookmarkEnd w:id="113"/>
+    <w:bookmarkEnd w:id="114"/>
     <w:sectPr>
       <w:headerReference r:id="rId9" w:type="default"/>
       <w:pgSz w:h="16838" w:orient="portrait" w:w="11906"/>

</xml_diff>

<commit_message>
article: fix: verbal tempo
</commit_message>
<xml_diff>
--- a/article/article.docx
+++ b/article/article.docx
@@ -207,7 +207,7 @@
         <w:t xml:space="preserve">(DENG, 2023)</w:t>
       </w:r>
       <w:r>
-        <w:t xml:space="preserve">. Para que esses benefícios sejam efetivamente alcançados em soluções web, é fundamental avaliar as diferentes estratégias de integração desses agentes aos sistemas existentes.</w:t>
+        <w:t xml:space="preserve">. Para que esses benefícios sejam efetivamente alcançados em soluções web, será fundamental avaliar as diferentes estratégias de integração desses agentes aos sistemas existentes.</w:t>
       </w:r>
     </w:p>
     <w:p>
@@ -215,7 +215,7 @@
         <w:pStyle w:val="BodyText"/>
       </w:pPr>
       <w:r>
-        <w:t xml:space="preserve">Nesse sentido, este estudo investiga preliminarmente as possibilidades de democratização do acesso a sistemas técnicos complexos através da facilitação da integração entre sistemas existentes e LLMs para criar interações semelhantes a agentes conversacionais. A pesquisa examina especificamente a viabilidade da especificação OpenAPI combinada com o protocolo emergente MCP (Model Context Protocol) como uma solução promissora para esta integração. Esta abordagem permite que especificações OpenAPI sejam automaticamente convertidas em servidores MCP, criando uma ponte padronizada entre modelos de linguagem e sistemas externos. A solução será avaliada quanto a desempenho, segurança, facilidade de implementação e experiência do usuário, com foco específico na capacidade de gerenciar múltiplos servidores MCP simultaneamente e na eficácia da geração automática de código.</w:t>
+        <w:t xml:space="preserve">Nesse sentido, este estudo investigará preliminarmente as possibilidades de democratização do acesso a sistemas técnicos complexos através da facilitação da integração entre sistemas existentes e LLMs para criar interações semelhantes a agentes conversacionais. A pesquisa examinará especificamente a viabilidade da especificação OpenAPI combinada com o protocolo emergente MCP (Model Context Protocol) como uma solução promissora para esta integração. Esta abordagem permitirá que especificações OpenAPI sejam automaticamente convertidas em servidores MCP, criando uma ponte padronizada entre modelos de linguagem e sistemas externos. A solução será avaliada quanto a desempenho, segurança, facilidade de implementação e experiência do usuário, com foco específico na capacidade de gerenciar múltiplos servidores MCP simultaneamente e na eficácia da geração automática de código.</w:t>
       </w:r>
     </w:p>
     <w:p>
@@ -231,7 +231,7 @@
         <w:pStyle w:val="BodyText"/>
       </w:pPr>
       <w:r>
-        <w:t xml:space="preserve">Este estudo constitui uma validação inicial e prova de conceito da abordagem OpenAPI-MCP, reconhecendo que há amplo espaço para pesquisas futuras e desenvolvimentos mais abrangentes. A investigação foca em demonstrar a viabilidade técnica fundamental da integração proposta através de experimentos controlados, estabelecendo evidências preliminares que justifiquem investigações mais aprofundadas.</w:t>
+        <w:t xml:space="preserve">Este estudo constituirá uma validação inicial e prova de conceito da abordagem OpenAPI-MCP, reconhecendo que haverá amplo espaço para pesquisas futuras e desenvolvimentos mais abrangentes. A investigação focará em demonstrar a viabilidade técnica fundamental da integração proposta através de experimentos controlados, estabelecendo evidências preliminares que justifiquem investigações mais aprofundadas.</w:t>
       </w:r>
     </w:p>
     <w:p>
@@ -239,7 +239,7 @@
         <w:pStyle w:val="BodyText"/>
       </w:pPr>
       <w:r>
-        <w:t xml:space="preserve">A relevância deste estudo evidencia-se pelo potencial transformador que os agentes conversacionais baseados em IA representam para a área de interação humano-computador. Ao implementar um sistema intermediário capaz de interpretar linguagem natural e traduzi-la em ações específicas dentro de um sistema, cria-se uma ponte que permite aos usuários interagir de forma mais intuitiva e natural com as tecnologias digitais. Esta abordagem tem o potencial de mitigar as barreiras impostas por interfaces complexas, contribuindo para uma maior inclusão digital e para a melhoria da experiência do usuário em diversos contextos de aplicação. O presente trabalho busca fornecer evidências iniciais desta possibilidade através de uma prova de conceito que demonstre a viabilidade técnica da integração OpenAPI-MCP e estabeleça fundamentos para desenvolvimentos futuros mais abrangentes.</w:t>
+        <w:t xml:space="preserve">A relevância deste estudo evidencia-se pelo potencial transformador que os agentes conversacionais baseados em IA representam para a área de interação humano-computador. Ao implementar um sistema intermediário capaz de interpretar linguagem natural e traduzi-la em ações específicas dentro de um sistema, criar-se-á uma ponte que permitirá aos usuários interagir de forma mais intuitiva e natural com as tecnologias digitais. Esta abordagem terá o potencial de mitigar as barreiras impostas por interfaces complexas, contribuindo para uma maior inclusão digital e para a melhoria da experiência do usuário em diversos contextos de aplicação. O presente trabalho buscará fornecer evidências iniciais desta possibilidade através de uma prova de conceito que demonstre a viabilidade técnica da integração OpenAPI-MCP e estabeleça fundamentos para desenvolvimentos futuros mais abrangentes.</w:t>
       </w:r>
     </w:p>
     <w:p>
@@ -247,7 +247,7 @@
         <w:pStyle w:val="BodyText"/>
       </w:pPr>
       <w:r>
-        <w:t xml:space="preserve">Para responder adequadamente à questão de pesquisa formulada, este estudo requer uma metodologia experimental robusta que permita validar empiricamente a viabilidade da integração proposta. A abordagem metodológica descrita a seguir foi estruturada para fornecer evidências quantitativas e qualitativas sobre a eficácia da combinação OpenAPI-MCP, estabelecendo parâmetros objetivos de avaliação que garantam a validade científica dos resultados obtidos.</w:t>
+        <w:t xml:space="preserve">Para responder adequadamente à questão de pesquisa formulada, este estudo requererá uma metodologia experimental robusta que permita validar empiricamente a viabilidade da integração proposta. A abordagem metodológica descrita a seguir será estruturada para fornecer evidências quantitativas e qualitativas sobre a eficácia da combinação OpenAPI-MCP, estabelecendo parâmetros objetivos de avaliação que garantam a validade científica dos resultados obtidos.</w:t>
       </w:r>
     </w:p>
     <w:bookmarkEnd w:id="22"/>
@@ -265,7 +265,7 @@
         <w:pStyle w:val="FirstParagraph"/>
       </w:pPr>
       <w:r>
-        <w:t xml:space="preserve">Este estudo adota uma abordagem experimental estruturada em etapas sequenciais para investigar preliminarmente a viabilidade e eficácia da integração de agentes conversacionais baseados em IA a sistemas web através da especificação OpenAPI combinada com o protocolo Model Context Protocol (MCP). A pesquisa será examinada com base em uma prova de conceito prática, desenvolvida para validar sua viabilidade técnica inicial e então avaliar objetivamente aspectos funcionais e não-funcionais da solução proposta dentro de um escopo experimental controlado.</w:t>
+        <w:t xml:space="preserve">Este estudo adotará uma abordagem experimental estruturada em etapas sequenciais para investigar preliminarmente a viabilidade e eficácia da integração de agentes conversacionais baseados em IA a sistemas web através da especificação OpenAPI combinada com o protocolo Model Context Protocol (MCP). A pesquisa será analisada com base em uma prova de conceito prática, desenvolvida para validar sua viabilidade técnica inicial e então avaliar objetivamente aspectos funcionais e não-funcionais da solução proposta dentro de um escopo experimental controlado.</w:t>
       </w:r>
     </w:p>
     <w:p>
@@ -323,7 +323,7 @@
         <w:t xml:space="preserve">prompts</w:t>
       </w:r>
       <w:r>
-        <w:t xml:space="preserve">) e avaliações qualitativas de usabilidade. Os resultados serão sistematicamente documentados e analisados, permitindo identificar desafios, vantagens e limitações intrínsecas à integração OpenAPI-MCP e demonstrando sua aplicabilidade prática inicial para diferentes contextos de uso. Esta metodologia busca estabelecer indicadores iniciais da eficácia da abordagem, reconhecendo que validações mais abrangentes serão necessárias para confirmação definitiva em ambientes empresariais complexos.</w:t>
+        <w:t xml:space="preserve">) e avaliações qualitativas de usabilidade. Os resultados serão sistematicamente documentados e analisados, permitindo identificar desafios, vantagens e limitações intrínsecas à integração OpenAPI-MCP e demonstrando sua aplicabilidade prática inicial para diferentes contextos de uso. Esta metodologia buscará estabelecer indicadores iniciais da eficácia da abordagem, reconhecendo que validações mais abrangentes serão necessárias para confirmação definitiva em ambientes empresariais complexos.</w:t>
       </w:r>
     </w:p>
     <w:bookmarkStart w:id="27" w:name="materiais"/>
@@ -340,7 +340,7 @@
         <w:pStyle w:val="FirstParagraph"/>
       </w:pPr>
       <w:r>
-        <w:t xml:space="preserve">Para garantir a rigorosidade científica e a reprodutibilidade dos experimentos conduzidos neste estudo, foram selecionadas ferramentas específicas baseadas em critérios de rigor científico, reprodutibilidade e adequação aos objetivos de pesquisa.</w:t>
+        <w:t xml:space="preserve">Para garantir a rigorosidade científica e a reprodutibilidade dos experimentos que serão conduzidos neste estudo, serão selecionadas ferramentas específicas baseadas em critérios de rigor científico, reprodutibilidade e adequação aos objetivos de pesquisa.</w:t>
       </w:r>
     </w:p>
     <w:bookmarkStart w:id="23" w:name="plataforma-de-desenvolvimento"/>
@@ -367,7 +367,7 @@
         <w:t xml:space="preserve"> </w:t>
       </w:r>
       <w:r>
-        <w:t xml:space="preserve">foi selecionado como plataforma principal devido à sua arquitetura assíncrona orientada a eventos, essencial para aplicações que requerem processamento simultâneo de múltiplas requisições e integração eficiente com APIs de modelos de linguagem. A escolha foi fundamentada na comprovada capacidade da plataforma para gerenciar operações intensivas de IA e sua ampla adoção em projetos de integração com LLMs</w:t>
+        <w:t xml:space="preserve">será selecionado como plataforma principal devido à sua arquitetura assíncrona orientada a eventos, essencial para aplicações que requerem processamento simultâneo de múltiplas requisições e integração eficiente com APIs de modelos de linguagem. A escolha fundamenta-se na comprovada capacidade da plataforma para gerenciar operações intensivas de IA e sua ampla adoção em projetos de integração com LLMs</w:t>
       </w:r>
       <w:r>
         <w:t xml:space="preserve"> </w:t>
@@ -404,7 +404,7 @@
         <w:t xml:space="preserve"> </w:t>
       </w:r>
       <w:r>
-        <w:t xml:space="preserve">foi utilizado para implementação de testes automatizados</w:t>
+        <w:t xml:space="preserve">será utilizado para implementação de testes automatizados</w:t>
       </w:r>
       <w:r>
         <w:t xml:space="preserve"> </w:t>
@@ -420,7 +420,7 @@
         <w:t xml:space="preserve"> </w:t>
       </w:r>
       <w:r>
-        <w:t xml:space="preserve">(E2E), permitindo simulação realista e precisa das interações do usuário, com suporte abrangente aos principais navegadores (Chromium, Firefox e WebKit) em diferentes plataformas. A ferramenta é destacada por oferecer execução paralela e isolada de testes, gravação automática de interações para facilitar o desenvolvimento e depuração, e espera automática de elementos para reduzir testes instáveis</w:t>
+        <w:t xml:space="preserve">(E2E), permitindo simulação realista e precisa das interações do usuário, com suporte abrangente aos principais navegadores (Chromium, Firefox e WebKit) em diferentes plataformas. A ferramenta destaca-se por oferecer execução paralela e isolada de testes, gravação automática de interações para facilitar o desenvolvimento e depuração, e espera automática de elementos para reduzir testes instáveis</w:t>
       </w:r>
       <w:r>
         <w:t xml:space="preserve"> </w:t>
@@ -457,7 +457,7 @@
         <w:t xml:space="preserve"> </w:t>
       </w:r>
       <w:r>
-        <w:t xml:space="preserve">foi selecionado como modelo principal devido às suas capacidades avançadas de</w:t>
+        <w:t xml:space="preserve">será selecionado como modelo principal devido às suas capacidades avançadas de</w:t>
       </w:r>
       <w:r>
         <w:t xml:space="preserve"> </w:t>
@@ -482,7 +482,7 @@
         <w:t xml:space="preserve">(OPENAI, 2023a)</w:t>
       </w:r>
       <w:r>
-        <w:t xml:space="preserve">, essenciais para manter conversas prolongadas e processar especificações OpenAPI complexas. A seleção baseou-se na performance comprovada em cenários de integração com sistemas externos e na disponibilidade de APIs robustas para desenvolvimento</w:t>
+        <w:t xml:space="preserve">, essenciais para manter conversas prolongadas e processar especificações OpenAPI complexas. A seleção baseia-se na performance comprovada em cenários de integração com sistemas externos e na disponibilidade de APIs robustas para desenvolvimento</w:t>
       </w:r>
       <w:r>
         <w:t xml:space="preserve"> </w:t>
@@ -519,7 +519,7 @@
         <w:t xml:space="preserve"> </w:t>
       </w:r>
       <w:r>
-        <w:t xml:space="preserve">foi utilizado como especificação padrão para definição de contratos de API, proporcionando documentação estruturada e interoperabilidade entre sistemas. Sua ampla adoção como padrão da indústria e capacidade de descrever esquemas de autenticação (OAuth, API Key, Bearer Token) tornam-no adequado para integração com agentes conversacionais</w:t>
+        <w:t xml:space="preserve">será utilizado como especificação padrão para definição de contratos de API, proporcionando documentação estruturada e interoperabilidade entre sistemas. Sua ampla adoção como padrão da indústria e capacidade de descrever esquemas de autenticação (OAuth, API Key, Bearer Token) tornam-no adequado para integração com agentes conversacionais</w:t>
       </w:r>
       <w:r>
         <w:t xml:space="preserve"> </w:t>
@@ -546,7 +546,7 @@
         <w:t xml:space="preserve"> </w:t>
       </w:r>
       <w:r>
-        <w:t xml:space="preserve">foi implementado como protocolo de comunicação entre modelos de linguagem e sistemas externos. Desenvolvido pela Anthropic e lançado como padrão aberto em novembro de 2024, o MCP oferece arquitetura cliente-servidor padronizada que elimina a necessidade de integrações personalizadas para cada fonte de dados</w:t>
+        <w:t xml:space="preserve">será implementado como protocolo de comunicação entre modelos de linguagem e sistemas externos. Desenvolvido pela Anthropic e lançado como padrão aberto em novembro de 2024, o MCP oferece arquitetura cliente-servidor padronizada que elimina a necessidade de integrações personalizadas para cada fonte de dados</w:t>
       </w:r>
       <w:r>
         <w:t xml:space="preserve"> </w:t>
@@ -574,7 +574,7 @@
         <w:pStyle w:val="FirstParagraph"/>
       </w:pPr>
       <w:r>
-        <w:t xml:space="preserve">Para assegurar a validade científica e a reprodutibilidade dos experimentos, foi fundamental estabelecer um controle rigoroso das variáveis experimentais. A implementação de uma interface padronizada constitui elemento metodológico essencial para eliminar diferenças de experiência do usuário que poderiam contaminar os resultados experimentais. Esta padronização garante que as diferenças observadas no desempenho sejam atribuíveis exclusivamente às tecnologias de integração testadas (OpenAPI-MCP), e não a variações na interface ou design de interação.</w:t>
+        <w:t xml:space="preserve">Para assegurar a validade científica e a reprodutibilidade dos experimentos, será fundamental estabelecer um controle rigoroso das variáveis experimentais. A implementação de uma interface padronizada constituirá elemento metodológico essencial para eliminar diferenças de experiência do usuário que poderiam contaminar os resultados experimentais. Esta padronização garantirá que as diferenças observadas no desempenho sejam atribuíveis exclusivamente às tecnologias de integração testadas (OpenAPI-MCP), e não a variações na interface ou design de interação.</w:t>
       </w:r>
     </w:p>
     <w:bookmarkStart w:id="33" w:name="interface-padronizada-de-usuário"/>
@@ -591,7 +591,7 @@
         <w:pStyle w:val="FirstParagraph"/>
       </w:pPr>
       <w:r>
-        <w:t xml:space="preserve">A interface comum consiste em uma aplicação web simples de chat, desenvolvida utilizando HTML e JavaScript. A interface foi projetada de forma minimalista, visando uma experiência consistente e objetiva, independentemente da abordagem utilizada para a integração.</w:t>
+        <w:t xml:space="preserve">A interface comum consistirá em uma aplicação web simples de chat, desenvolvida utilizando HTML e JavaScript. A interface será projetada de forma minimalista, visando uma experiência consistente e objetiva, independentemente da abordagem utilizada para a integração.</w:t>
       </w:r>
     </w:p>
     <w:bookmarkStart w:id="31" w:name="design-da-interface"/>
@@ -608,7 +608,7 @@
         <w:pStyle w:val="FirstParagraph"/>
       </w:pPr>
       <w:r>
-        <w:t xml:space="preserve">A interface é composta por uma seção principal que exibe o histórico de mensagens, onde as interações entre usuário e agente conversacional aparecem de forma intercalada: as mensagens do agente são exibidas à esquerda e as do usuário à direita, facilitando a distinção visual entre os participantes da conversa. Abaixo do histórico, há um campo de entrada de texto que permite ao usuário digitar e enviar novas mensagens. Esse layout possibilita ao usuário acompanhar facilmente todo o histórico da conversa e inserir novos</w:t>
+        <w:t xml:space="preserve">A interface será composta por uma seção principal que exibirá o histórico de mensagens, onde as interações entre usuário e agente conversacional aparecerão de forma intercalada: as mensagens do agente serão exibidas à esquerda e as do usuário à direita, facilitando a distinção visual entre os participantes da conversa. Abaixo do histórico, haverá um campo de entrada de texto que permitirá ao usuário digitar e enviar novas mensagens. Esse layout possibilitará ao usuário acompanhar facilmente todo o histórico da conversa e inserir novos</w:t>
       </w:r>
       <w:r>
         <w:t xml:space="preserve"> </w:t>
@@ -687,7 +687,7 @@
         <w:pStyle w:val="BodyText"/>
       </w:pPr>
       <w:r>
-        <w:t xml:space="preserve">A disposição visual apresentada na Figura 1 facilita o acompanhamento do diálogo, elemento crucial para a avaliação objetiva da experiência do usuário durante os testes experimentais. A separação clara entre mensagens do usuário e do agente permite identificação imediata do fluxo conversacional, enquanto o design minimalista elimina variáveis de confusão relacionadas à interface que poderiam comprometer a validade dos resultados.</w:t>
+        <w:t xml:space="preserve">A disposição visual apresentada na Figura 1 facilitará o acompanhamento do diálogo, elemento crucial para a avaliação objetiva da experiência do usuário durante os testes experimentais. A separação clara entre mensagens do usuário e do agente permitirá identificação imediata do fluxo conversacional, enquanto o design minimalista eliminará variáveis de confusão relacionadas à interface que poderiam comprometer a validade dos resultados.</w:t>
       </w:r>
     </w:p>
     <w:bookmarkEnd w:id="31"/>
@@ -782,7 +782,7 @@
         <w:pStyle w:val="FirstParagraph"/>
       </w:pPr>
       <w:r>
-        <w:t xml:space="preserve">Para garantir uma avaliação científica rigorosa, foram definidos critérios objetivos de avaliação com métricas específicas quantitativas e qualitativas, operacionalizados através de instrumentação técnica precisa e metodologias de coleta padronizadas.</w:t>
+        <w:t xml:space="preserve">Para garantir uma avaliação científica rigorosa, serão definidos critérios objetivos de avaliação com métricas específicas quantitativas e qualitativas, operacionalizados através de instrumentação técnica precisa e metodologias de coleta padronizadas.</w:t>
       </w:r>
     </w:p>
     <w:p>
@@ -790,7 +790,7 @@
         <w:pStyle w:val="BodyText"/>
       </w:pPr>
       <w:r>
-        <w:t xml:space="preserve">Os critérios de desempenho compreendem quatro métricas fundamentais. O tempo de resposta total é medido em milissegundos utilizando timestamps precisos via Performance API do navegador, fornecendo dados objetivos sobre a latência percebida pelo usuário final. A taxa de sucesso de operações é calculada como percentual de requisições bem-sucedidas versus falhas, com categorização sistemática de tipos de erro para identificação de padrões de falha. O</w:t>
+        <w:t xml:space="preserve">Os critérios de desempenho compreenderão quatro métricas fundamentais. O tempo de resposta total será medido em milissegundos utilizando timestamps precisos via Performance API do navegador, fornecendo dados objetivos sobre a latência percebida pelo usuário final. A taxa de sucesso de operações será calculada como percentual de requisições bem-sucedidas versus falhas, com categorização sistemática de tipos de erro para identificação de padrões de falha. O</w:t>
       </w:r>
       <w:r>
         <w:t xml:space="preserve"> </w:t>
@@ -806,7 +806,7 @@
         <w:t xml:space="preserve"> </w:t>
       </w:r>
       <w:r>
-        <w:t xml:space="preserve">é quantificado como número de operações processadas por segundo em cenários de carga controlada, permitindo avaliação da capacidade de processamento simultâneo.</w:t>
+        <w:t xml:space="preserve">será quantificado como número de operações processadas por segundo em cenários de carga controlada, permitindo avaliação da capacidade de processamento simultâneo.</w:t>
       </w:r>
     </w:p>
     <w:p>
@@ -814,7 +814,7 @@
         <w:pStyle w:val="BodyText"/>
       </w:pPr>
       <w:r>
-        <w:t xml:space="preserve">Os critérios de segurança focam na robustez contra ataques adversários e validação de entrada. A resistência a injeção de</w:t>
+        <w:t xml:space="preserve">Os critérios de segurança focarão na robustez contra ataques adversários e validação de entrada. A resistência a injeção de</w:t>
       </w:r>
       <w:r>
         <w:t xml:space="preserve"> </w:t>
@@ -830,7 +830,7 @@
         <w:t xml:space="preserve"> </w:t>
       </w:r>
       <w:r>
-        <w:t xml:space="preserve">é mensurada como percentual de tentativas maliciosas bloqueadas durante testes de</w:t>
+        <w:t xml:space="preserve">será mensurada como percentual de tentativas maliciosas bloqueadas durante testes de</w:t>
       </w:r>
       <w:r>
         <w:t xml:space="preserve"> </w:t>
@@ -888,7 +888,7 @@
         <w:pStyle w:val="BodyText"/>
       </w:pPr>
       <w:r>
-        <w:t xml:space="preserve">Os critérios de usabilidade abrangem tanto aspectos quantitativos quanto qualitativos da experiência do usuário. O tempo de conclusão de tarefas é medido para operações CRUD padrão executadas via linguagem natural, proporcionando métricas objetivas de eficiência operacional. A curva de aprendizado é quantificada pelo número de tentativas necessárias para usuários completarem tarefas específicas, indicando a intuitividade da interface conversacional.</w:t>
+        <w:t xml:space="preserve">Os critérios de usabilidade abrangerão tanto aspectos quantitativos quanto qualitativos da experiência do usuário. O tempo de conclusão de tarefas será medido para operações CRUD padrão executadas via linguagem natural, proporcionando métricas objetivas de eficiência operacional. A curva de aprendizado será quantificada pelo número de tentativas necessárias para usuários completarem tarefas específicas, indicando a intuitividade da interface conversacional.</w:t>
       </w:r>
     </w:p>
     <w:bookmarkEnd w:id="34"/>
@@ -906,7 +906,7 @@
         <w:pStyle w:val="FirstParagraph"/>
       </w:pPr>
       <w:r>
-        <w:t xml:space="preserve">A arquitetura do sistema desenvolvida para este estudo envolve múltiplas camadas que trabalham de forma integrada para responder às consultas feitas pelo usuário em linguagem natural. Este metodologia é essencial para a validação experimental da hipótese de pesquisa e é ilustrada na Figura 2.</w:t>
+        <w:t xml:space="preserve">A arquitetura do sistema desenvolvida para este estudo envolverá múltiplas camadas que trabalharão de forma integrada para responder às consultas feitas pelo usuário em linguagem natural. Esta metodologia será essencial para a validação experimental da hipótese de pesquisa e é ilustrada na Figura 2.</w:t>
       </w:r>
     </w:p>
     <w:p>
@@ -969,7 +969,7 @@
         <w:pStyle w:val="BodyText"/>
       </w:pPr>
       <w:r>
-        <w:t xml:space="preserve">Como observado na Figura 2, a arquitetura modular permite isolamento de responsabilidades em um ecossistema de serviços e aplicações distribuidas. A separação entre componentes de interface, processamento de linguagem natural e integração com sistemas externos possibilita manupulação de cada componente de forma independente, permitindo a instrumentação necessária para manutenção de um ambiente de produção.</w:t>
+        <w:t xml:space="preserve">Como observado na Figura 2, a arquitetura modular permitirá isolamento de responsabilidades em um ecossistema de serviços e aplicações distribuidas. A separação entre componentes de interface, processamento de linguagem natural e integração com sistemas externos possibilitará manupulação de cada componente de forma independente, permitindo a instrumentação necessária para manutenção de um ambiente de produção.</w:t>
       </w:r>
     </w:p>
     <w:p>
@@ -977,7 +977,7 @@
         <w:pStyle w:val="BodyText"/>
       </w:pPr>
       <w:r>
-        <w:t xml:space="preserve">O fluxo completo de interação deverá ocorrer da seguinte maneira: ao receber uma consulta, o modelo de linguagem interpretará a intenção do usuário e utilizará a implementação de client MCP para utilizar as ferramentas geradas pelo gerador de ferramentas MCP para acessar sistemas</w:t>
+        <w:t xml:space="preserve">O fluxo completo de interação ocorrerá da seguinte maneira: ao receber uma consulta, o modelo de linguagem interpretará a intenção do usuário e utilizará a implementação de client MCP para utilizar as ferramentas geradas pelo gerador de ferramentas MCP para acessar sistemas</w:t>
       </w:r>
       <w:r>
         <w:t xml:space="preserve"> </w:t>
@@ -1056,7 +1056,7 @@
         <w:pStyle w:val="BodyText"/>
       </w:pPr>
       <w:r>
-        <w:t xml:space="preserve">O fluxo apresentado na Figura 3 demonstra a sequência metodológica que permite validação experimental da hipótese central da pesquisa.</w:t>
+        <w:t xml:space="preserve">O fluxo apresentado na Figura 3 demonstrará a sequência metodológica que permitirá validação experimental da hipótese central da pesquisa.</w:t>
       </w:r>
     </w:p>
     <w:bookmarkEnd w:id="41"/>
@@ -1075,7 +1075,7 @@
         <w:pStyle w:val="FirstParagraph"/>
       </w:pPr>
       <w:r>
-        <w:t xml:space="preserve">Conforme a metodologia estabelecida, a implementação da solução OpenAPI-MCP foi estruturada seguindo uma abordagem modular e integrada, compreendendo quatro componentes principais que trabalham em sinergia para demonstrar e validar a viabilidade da integração proposta. A arquitetura resultante engloba um gerador automático de servidores MCP a partir de especificações OpenAPI, um cliente de chat capaz de gerenciar múltiplos servidores MCP simultaneamente, aplicações de teste que simulam cenários reais de negócio, e uma suíte abrangente de testes automatizados para avaliação científica da solução.</w:t>
+        <w:t xml:space="preserve">Conforme a metodologia estabelecida, a implementação da solução OpenAPI-MCP foi estruturada seguindo uma abordagem modular e integrada, compreendendo quatro componentes principais que trabalharam em sinergia para demonstrar e validar a viabilidade da integração proposta. A arquitetura resultante englobou um gerador automático de servidores MCP a partir de especificações OpenAPI, um cliente de chat capaz de gerenciar múltiplos servidores MCP simultaneamente, aplicações de teste que simularam cenários reais de negócio, e uma suíte abrangente de testes automatizados para avaliação científica da solução.</w:t>
       </w:r>
     </w:p>
     <w:bookmarkStart w:id="43" w:name="X7bf14e7962a2809d18c9a1eea16c0136895bfa3"/>
@@ -1092,7 +1092,7 @@
         <w:pStyle w:val="FirstParagraph"/>
       </w:pPr>
       <w:r>
-        <w:t xml:space="preserve">O desenvolvimento da solução OpenAPI-MCP enfrentou desafios metodológicos fundamentais que exigiram decisões de design específicas para viabilizar a validação da hipótese de pesquisa. O principal desafio metodológico identificado reside na padronização de integrações heterogêneas de APIs, problema que tradicionalmente demanda desenvolvimento manual extensivo e customizado para cada sistema</w:t>
+        <w:t xml:space="preserve">O desenvolvimento da solução OpenAPI-MCP enfrentou desafios metodológicos fundamentais que exigiram decisões de design específicas para viabilizar a validação da hipótese de pesquisa. O principal desafio metodológico identificado residiu na padronização de integrações heterogêneas de APIs, problema que tradicionalmente demanda desenvolvimento manual extensivo e customizado para cada sistema</w:t>
       </w:r>
       <w:r>
         <w:t xml:space="preserve"> </w:t>
@@ -1101,7 +1101,7 @@
         <w:t xml:space="preserve">(OPENAPI INITIATIVE, 2023)</w:t>
       </w:r>
       <w:r>
-        <w:t xml:space="preserve">. Esta problemática constitui uma barreira significativa para a democratização de agentes conversacionais em sistemas web já existentes, onde a diversidade de sistemas e protocolos de comunicação impede a implementação escalável de interfaces conversacionais.</w:t>
+        <w:t xml:space="preserve">. Esta problemática constituiu uma barreira significativa para a democratização de agentes conversacionais em sistemas web já existentes, onde a diversidade de sistemas e protocolos de comunicação impede a implementação escalável de interfaces conversacionais.</w:t>
       </w:r>
     </w:p>
     <w:bookmarkEnd w:id="43"/>
@@ -1119,7 +1119,7 @@
         <w:pStyle w:val="FirstParagraph"/>
       </w:pPr>
       <w:r>
-        <w:t xml:space="preserve">Para abordar o desafio de padronização, foi desenvolvido um gerador automático de servidores MCP que representa o núcleo metodológico da contribuição científica proposta. A concepção desta ferramenta surge da necessidade de validar experimentalmente se especificações OpenAPI existentes podem ser sistematicamente convertidas em ferramentas utilizáveis por modelos de linguagem, eliminando a necessidade de desenvolvimento manual recorrente.</w:t>
+        <w:t xml:space="preserve">Para abordar o desafio de padronização, foi desenvolvido um gerador automático de servidores MCP que representou o núcleo metodológico da contribuição científica proposta. A concepção desta ferramenta surgiu da necessidade de validar experimentalmente se especificações OpenAPI existentes poderiam ser sistematicamente convertidas em ferramentas utilizáveis por modelos de linguagem, eliminando a necessidade de desenvolvimento manual recorrente.</w:t>
       </w:r>
     </w:p>
     <w:p>
@@ -1182,7 +1182,7 @@
         <w:pStyle w:val="BodyText"/>
       </w:pPr>
       <w:r>
-        <w:t xml:space="preserve">A arquitetura metodológica ilustrada na Figura 4 acima foi estruturada em três camadas funcionais distintas, cada uma com responsabilidades bem definidas que contribuem para a conversão sistemática de especificações OpenAPI em servidores MCP funcionais. A primeira camada, denominada Análise Sintática (</w:t>
+        <w:t xml:space="preserve">A arquitetura metodológica ilustrada na Figura 4 acima foi estruturada em três camadas funcionais distintas, cada uma com responsabilidades bem definidas que contribuíram para a conversão sistemática de especificações OpenAPI em servidores MCP funcionais. A primeira camada, denominada Análise Sintática (</w:t>
       </w:r>
       <w:r>
         <w:rPr>
@@ -1192,7 +1192,7 @@
         <w:t xml:space="preserve">Parsing</w:t>
       </w:r>
       <w:r>
-        <w:t xml:space="preserve">), é responsável pela extração e validação rigorosa de metadados de endpoints a partir de especificações OpenAPI 3.0+, incluindo validação de conformidade com o padrão estabelecido, resolução de referências ($ref) e preparação dos dados para processamento subsequente. A segunda camada, Mapeamento Semântico MCP, realiza a conversão inteligente de operações OpenAPI para ferramentas compreensíveis pelos modelos de linguagem, preservando a semântica original das operações enquanto adiciona metadados necessários para o protocolo MCP, como informações de roteamento e validação. A terceira camada, Geração de Ferramentas MCP, materializa o processo através da produção de servidores MCP armazenados em memória.</w:t>
+        <w:t xml:space="preserve">), foi responsável pela extração e validação rigorosa de metadados de endpoints a partir de especificações OpenAPI 3.0+, incluindo validação de conformidade com o padrão estabelecido, resolução de referências ($ref) e preparação dos dados para processamento subsequente. A segunda camada, Mapeamento Semântico MCP, realizou a conversão inteligente de operações OpenAPI para ferramentas compreensíveis pelos modelos de linguagem, preservando a semântica original das operações enquanto adicionou metadados necessários para o protocolo MCP, como informações de roteamento e validação. A terceira camada, Geração de Ferramentas MCP, materializou o processo através da produção de servidores MCP armazenados em memória.</w:t>
       </w:r>
     </w:p>
     <w:p>
@@ -1200,7 +1200,7 @@
         <w:pStyle w:val="BodyText"/>
       </w:pPr>
       <w:r>
-        <w:t xml:space="preserve">Esta abordagem metodológica atende diretamente ao primeiro objetivo específico da pesquisa -</w:t>
+        <w:t xml:space="preserve">Esta abordagem metodológica atendeu diretamente ao primeiro objetivo específico da pesquisa -</w:t>
       </w:r>
       <w:r>
         <w:t xml:space="preserve"> </w:t>
@@ -1216,7 +1216,7 @@
         <w:t xml:space="preserve"> </w:t>
       </w:r>
       <w:r>
-        <w:t xml:space="preserve">- ao estabelecer um processo sistemático e reproduzível para conversão de especificações API em ferramentas de agentes conversacionais. A escolha da arquitetura em camadas fundamenta-se na necessidade de criar um processo de validação controlado, onde cada etapa pode ser independentemente verificada e os resultados podem ser objetivamente mensurados.</w:t>
+        <w:t xml:space="preserve">- ao estabelecer um processo sistemático e reproduzível para conversão de especificações API em ferramentas de agentes conversacionais. A escolha da arquitetura em camadas fundamentou-se na necessidade de criar um processo de validação controlado, onde cada etapa pôde ser independentemente verificada e os resultados puderam ser objetivamente mensurados.</w:t>
       </w:r>
     </w:p>
     <w:p>
@@ -1224,7 +1224,7 @@
         <w:pStyle w:val="BodyText"/>
       </w:pPr>
       <w:r>
-        <w:t xml:space="preserve">A conversão preserva a semântica completa da operação OpenAPI, incluindo parâmetros de caminho, consulta, cabeçalho e corpo da requisição. O sistema realiza resolução automática de esquemas complexos para garantir que as ferramentas geradas estejam no formato válido para o protocolo MCP e tenham todos os parâmetros necessários para a execução correta da operação pelo modelo de linguagem.</w:t>
+        <w:t xml:space="preserve">A conversão preservou a semântica completa da operação OpenAPI, incluindo parâmetros de caminho, consulta, cabeçalho e corpo da requisição. O sistema realizou resolução automática de esquemas complexos para garantir que as ferramentas geradas estivessem no formato válido para o protocolo MCP e tivessem todos os parâmetros necessários para a execução correta da operação pelo modelo de linguagem.</w:t>
       </w:r>
     </w:p>
     <w:p>
@@ -1342,7 +1342,7 @@
         <w:pStyle w:val="BodyText"/>
       </w:pPr>
       <w:r>
-        <w:t xml:space="preserve">Como pode ser observado na Figura 5 e na Figura 6, o processo de conversão mantém a integridade semântica da operação, preservando informações essenciais como localização de parâmetros, permitindo que o sistema de roteamento direcione corretamente os valores durante a execução. Esta estrutura permite que o modelo de linguagem compreenda precisamente quais parâmetros são esperados e como devem ser formatados, permitindo a escolha e uso das funções corretas a partir de instruções em linguagem natural.</w:t>
+        <w:t xml:space="preserve">Como pôde ser observado na Figura 5 e na Figura 6, o processo de conversão manteve a integridade semântica da operação, preservando informações essenciais como localização de parâmetros, permitindo que o sistema de roteamento direcionasse corretamente os valores durante a execução. Esta estrutura permitiu que o modelo de linguagem compreendesse precisamente quais parâmetros foram esperados e como deveriam ser formatados, permitindo a escolha e uso das funções corretas a partir de instruções em linguagem natural.</w:t>
       </w:r>
     </w:p>
     <w:bookmarkEnd w:id="53"/>
@@ -1360,7 +1360,7 @@
         <w:pStyle w:val="FirstParagraph"/>
       </w:pPr>
       <w:r>
-        <w:t xml:space="preserve">O segundo desafio metodológico identificado relaciona-se à coordenação eficiente de múltiplos servidores MCP simultaneamente, problema que se enquadra teoricamente no domínio de sistemas distribuídos e coordenação de agentes. A complexidade emerge da necessidade de manter conexões ativas, descobrir dinamicamente capacidades disponíveis e rotear solicitações baseadas na análise semântica da intenção do usuário, tudo isso preservando a experiência conversacional natural.</w:t>
+        <w:t xml:space="preserve">O segundo desafio metodológico identificado relacionou-se à coordenação eficiente de múltiplos servidores MCP simultaneamente, problema que se enquadrou teoricamente no domínio de sistemas distribuídos e coordenação de agentes. A complexidade emergiu da necessidade de manter conexões ativas, descobrir dinamicamente capacidades disponíveis e rotear solicitações baseadas na análise semântica da intenção do usuário, tudo isso preservando a experiência conversacional natural.</w:t>
       </w:r>
     </w:p>
     <w:bookmarkEnd w:id="54"/>
@@ -1378,7 +1378,7 @@
         <w:pStyle w:val="FirstParagraph"/>
       </w:pPr>
       <w:r>
-        <w:t xml:space="preserve">O cliente de chat multi-servidor constitui a implementação metodológica do segundo objetivo específico da pesquisa, desenvolvido como ferramenta de validação experimental para demonstrar a viabilidade prática da orquestração simultânea de múltiplos servidores MCP em ambiente conversacional. A concepção metodológica desta ferramenta fundamenta-se na necessidade de criar um ambiente controlado onde a capacidade de coordenação entre sistemas distribuídos possa ser sistematicamente testada e avaliada.</w:t>
+        <w:t xml:space="preserve">O cliente de chat multi-servidor constituiu a implementação metodológica do segundo objetivo específico da pesquisa, desenvolvido como ferramenta de validação experimental para demonstrar a viabilidade prática da orquestração simultânea de múltiplos servidores MCP em ambiente conversacional. A concepção metodológica desta ferramenta fundamentou-se na necessidade de criar um ambiente controlado onde a capacidade de coordenação entre sistemas distribuídos pôde ser sistematicamente testada e avaliada.</w:t>
       </w:r>
     </w:p>
     <w:p>
@@ -1386,7 +1386,7 @@
         <w:pStyle w:val="BodyText"/>
       </w:pPr>
       <w:r>
-        <w:t xml:space="preserve">A arquitetura metodológica adotada implementa uma separação clara entre</w:t>
+        <w:t xml:space="preserve">A arquitetura metodológica adotada implementou uma separação clara entre</w:t>
       </w:r>
       <w:r>
         <w:t xml:space="preserve"> </w:t>
@@ -1434,7 +1434,7 @@
         <w:t xml:space="preserve"> </w:t>
       </w:r>
       <w:r>
-        <w:t xml:space="preserve">minimalista, desenvolvido em HTML e JavaScript, garante consistência na experiência do usuário durante os testes, eliminando variáveis confusas relacionadas à interface que poderiam comprometer a validade dos resultados experimentais. O</w:t>
+        <w:t xml:space="preserve">minimalista, desenvolvido em HTML e JavaScript, garantiu consistência na experiência do usuário durante os testes, eliminando variáveis confusas relacionadas à interface que poderiam comprometer a validade dos resultados experimentais. O</w:t>
       </w:r>
       <w:r>
         <w:t xml:space="preserve"> </w:t>
@@ -1447,7 +1447,7 @@
         <w:t xml:space="preserve">backend</w:t>
       </w:r>
       <w:r>
-        <w:t xml:space="preserve">, implementado em Node.js com Express.js, concentra a lógica de coordenação e instrumentação necessária para o comportamento do sistema.</w:t>
+        <w:t xml:space="preserve">, implementado em Node.js com Express.js, concentrou a lógica de coordenação e instrumentação necessária para o comportamento do sistema.</w:t>
       </w:r>
     </w:p>
     <w:p>
@@ -1455,7 +1455,7 @@
         <w:pStyle w:val="BodyText"/>
       </w:pPr>
       <w:r>
-        <w:t xml:space="preserve">A solução metodológica adotada implementa um sistema de coordenação baseado em descoberta automática de ferramentas, criando um inventário dinâmico das funcionalidades acessíveis em cada servidor. O roteamento inteligente utiliza análise contextual para determinar qual servidor utilizar baseado nas ferramentas disponíveis e na natureza da solicitação, enquanto o mecanismo de agregação de resultados permite combinar informações de múltiplos servidores quando necessário.</w:t>
+        <w:t xml:space="preserve">A solução metodológica adotada implementou um sistema de coordenação baseado em descoberta automática de ferramentas, criando um inventário dinâmico das funcionalidades acessíveis em cada servidor. O roteamento inteligente utilizou análise contextual para determinar qual servidor utilizar baseado nas ferramentas disponíveis e na natureza da solicitação, enquanto o mecanismo de agregação de resultados permitiu combinar informações de múltiplos servidores quando necessário.</w:t>
       </w:r>
     </w:p>
     <w:p>
@@ -1463,7 +1463,7 @@
         <w:pStyle w:val="BodyText"/>
       </w:pPr>
       <w:r>
-        <w:t xml:space="preserve">Nest cenário é necessário a integração com o modelo de linguagem que pode ser realizada através da funcionalidade de</w:t>
+        <w:t xml:space="preserve">Neste cenário foi necessária a integração com o modelo de linguagem que pôde ser realizada através da funcionalidade de</w:t>
       </w:r>
       <w:r>
         <w:t xml:space="preserve"> </w:t>
@@ -1512,7 +1512,7 @@
         <w:t xml:space="preserve"> </w:t>
       </w:r>
       <w:r>
-        <w:t xml:space="preserve">constitui elemento central da arquitetura, permitindo que o GPT-4 possa utilizar dinamicamente as ferramentas MCP disponíveis:</w:t>
+        <w:t xml:space="preserve">constituiu elemento central da arquitetura, permitindo que o GPT-4 pudesse utilizar dinamicamente as ferramentas MCP disponíveis:</w:t>
       </w:r>
     </w:p>
     <w:p>
@@ -1575,7 +1575,7 @@
         <w:pStyle w:val="BodyText"/>
       </w:pPr>
       <w:r>
-        <w:t xml:space="preserve">Este mecanismo exemplificado na Figura 7 permite que o modelo de linguagem analise a intenção do usuário e automaticamente determine quais ferramentas utilizar, executando chamadas precisas às APIs subjacentes sem necessidade de programação explícita de fluxos conversacionais.</w:t>
+        <w:t xml:space="preserve">Este mecanismo exemplificado na Figura 7 permitiu que o modelo de linguagem analisasse a intenção do usuário e automaticamente determinasse quais ferramentas utilizar, executando chamadas precisas às APIs subjacentes sem necessidade de programação explícita de fluxos conversacionais.</w:t>
       </w:r>
     </w:p>
     <w:bookmarkEnd w:id="58"/>
@@ -1593,7 +1593,7 @@
         <w:pStyle w:val="FirstParagraph"/>
       </w:pPr>
       <w:r>
-        <w:t xml:space="preserve">A arquitetura de configuração para gerenciamento de múltiplos servidores MCP foi concebida para proporcionar flexibilidade operacional através de mecanismos dinâmicos de adição e remoção de servidores, eliminando a necessidade de reinicialização do sistema durante modificações na topologia de serviços. Esta abordagem metodológica fundamenta-se na premissa de que ambientes empresariais requerem adaptabilidade contínua para acomodar mudanças nos requisitos de integração e na disponibilidade de sistemas externos.</w:t>
+        <w:t xml:space="preserve">A arquitetura de configuração para gerenciamento de múltiplos servidores MCP foi concebida para proporcionar flexibilidade operacional através de mecanismos dinâmicos de adição e remoção de servidores, eliminando a necessidade de reinicialização do sistema durante modificações na topologia de serviços. Esta abordagem metodológica fundamentou-se na premissa de que ambientes empresariais requerem adaptabilidade contínua para acomodar mudanças nos requisitos de integração e na disponibilidade de sistemas externos.</w:t>
       </w:r>
     </w:p>
     <w:p>
@@ -1656,7 +1656,7 @@
         <w:pStyle w:val="BodyText"/>
       </w:pPr>
       <w:r>
-        <w:t xml:space="preserve">O mecanismo implementado conforme ilustrado na Figura 8 permite que usuários especifiquem comandos de execução e variáveis de ambiente através de interface gráfica intuitiva, facilitando a integração de novos serviços à medida que são descobertos ou desenvolvidos. A arquitetura suporta visualização em tempo real do estado dos servidores ativos, possibilitando monitoramento contínuo da saúde do sistema e identificação proativa de potenciais problemas de conectividade. Parâmetros específicos de configuração, incluindo URLs de especificações OpenAPI e endereços base das APIs, podem ser ajustados dinamicamente, proporcionando adaptabilidade às mudanças em ambientes de desenvolvimento e produção.</w:t>
+        <w:t xml:space="preserve">O mecanismo implementado conforme ilustrado na Figura 8 permitiu que usuários especificassem comandos de execução e variáveis de ambiente através de interface gráfica intuitiva, facilitando a integração de novos serviços à medida que foram descobertos ou desenvolvidos. A arquitetura suportou visualização em tempo real do estado dos servidores ativos, possibilitando monitoramento contínuo da saúde do sistema e identificação proativa de potenciais problemas de conectividade. Parâmetros específicos de configuração, incluindo URLs de especificações OpenAPI e endereços base das APIs, puderam ser ajustados dinamicamente, proporcionando adaptabilidade às mudanças em ambientes de desenvolvimento e produção.</w:t>
       </w:r>
     </w:p>
     <w:p>
@@ -1664,7 +1664,7 @@
         <w:pStyle w:val="BodyText"/>
       </w:pPr>
       <w:r>
-        <w:t xml:space="preserve">O paradigma de descoberta incremental facilita a evolução orgânica do sistema, onde novos serviços podem ser integrados progressivamente conforme demandas emergem. O isolamento de falhas implementado garante que problemas em servidores individuais não comprometam a operação global do sistema, aumentando a resiliência da solução. Estas características combinadas resultam em experiência do usuário aprimorada, onde a complexidade técnica é abstraída através de interface visual que facilita a compreensão e o gerenciamento efetivo da arquitetura multi-servidor.</w:t>
+        <w:t xml:space="preserve">O paradigma de descoberta incremental facilitou a evolução orgânica do sistema, onde novos serviços puderam ser integrados progressivamente conforme demandas emergiram. O isolamento de falhas implementado garantiu que problemas em servidores individuais não comprometessem a operação global do sistema, aumentando a resiliência da solução. Estas características combinadas resultaram em experiência do usuário aprimorada, onde a complexidade técnica foi abstraída através de interface visual que facilitou a compreensão e o gerenciamento efetivo da arquitetura multi-servidor.</w:t>
       </w:r>
     </w:p>
     <w:bookmarkEnd w:id="62"/>
@@ -1683,7 +1683,7 @@
         <w:pStyle w:val="FirstParagraph"/>
       </w:pPr>
       <w:r>
-        <w:t xml:space="preserve">A validação experimental da solução requereu o desenvolvimento de um conjunto abrangente de dados de teste estruturado metodologicamente para avaliar múltiplas dimensões críticas do sistema proposto. A especificação destes conjuntos de teste fundamenta-se em três categorias principais de métricas - desempenho, segurança e usabilidade - cada qual contribuindo para a avaliação holística da viabilidade e eficácia da integração OpenAPI-MCP em ambientes controlados.</w:t>
+        <w:t xml:space="preserve">A validação experimental da solução requereu o desenvolvimento de um conjunto abrangente de dados de teste estruturado metodologicamente para avaliar múltiplas dimensões críticas do sistema proposto. A especificação destes conjuntos de teste fundamentou-se em três categorias principais de métricas - desempenho, segurança e usabilidade - cada qual contribuindo para a avaliação holística da viabilidade e eficácia da integração OpenAPI-MCP em ambientes controlados.</w:t>
       </w:r>
     </w:p>
     <w:p>
@@ -1691,7 +1691,7 @@
         <w:pStyle w:val="BodyText"/>
       </w:pPr>
       <w:r>
-        <w:t xml:space="preserve">Os critérios de desempenho estabelecidos compreendem quatro métricas fundamentais que avaliam a eficiência operacional do sistema em condições reais de uso. O tempo de resposta total, mensurado em milissegundos através de timestamps precisos capturados via Performance API do navegador, fornece dados objetivos sobre a latência percebida pelo usuário final, abrangendo todo o ciclo de processamento desde o envio da consulta até a apresentação da resposta formatada. A taxa de sucesso de operações, calculada como percentual de requisições bem-sucedidas versus falhas, incorpora categorização sistemática de tipos de erro para identificação de padrões recorrentes de falha, permitindo diagnóstico preciso e direcionamento de melhorias futuras. O</w:t>
+        <w:t xml:space="preserve">Os critérios de desempenho estabelecidos compreenderão quatro métricas fundamentais que avaliam a eficiência operacional do sistema em condições reais de uso. O tempo de resposta total, mensurado em milissegundos através de timestamps precisos capturados via Performance API do navegador, fornece dados objetivos sobre a latência percebida pelo usuário final, abrangendo todo o ciclo de processamento desde o envio da consulta até a apresentação da resposta formatada. A taxa de sucesso de operações, calculada como percentual de requisições bem-sucedidas versus falhas, incorpora categorização sistemática de tipos de erro para identificação de padrões recorrentes de falha, permitindo diagnóstico preciso e direcionamento de melhorias futuras. O</w:t>
       </w:r>
       <w:r>
         <w:t xml:space="preserve"> </w:t>
@@ -1752,7 +1752,7 @@
         <w:pStyle w:val="BodyText"/>
       </w:pPr>
       <w:r>
-        <w:t xml:space="preserve">Os critérios de usabilidade estabelecidos abrangem tanto aspectos quantitativos quanto qualitativos da experiência do usuário, elementos essenciais para validar a eficácia prática da interface conversacional proposta. O tempo de conclusão de tarefas, medido sistematicamente para operações CRUD padrão executadas através de comandos em linguagem natural, proporciona métricas objetivas sobre a eficiência operacional percebida pelos usuários. A curva de aprendizado é quantificada através do número de tentativas necessárias para usuários completarem tarefas específicas com sucesso, fornecendo indicadores precisos sobre a intuitividade e naturalidade da interface conversacional. A satisfação geral dos usuários é avaliada através de métricas padronizadas em escala de 1 a 5, considerando três dimensões específicas: precisão das respostas em relação à intenção expressa, clareza na estruturação e apresentação das informações, e utilidade prática das respostas fornecidas para tomada de decisão.</w:t>
+        <w:t xml:space="preserve">Os critérios de usabilidade estabelecidos abrangerão tanto aspectos quantitativos quanto qualitativos da experiência do usuário, elementos essenciais para validar a eficácia prática da interface conversacional proposta. O tempo de conclusão de tarefas, medido sistematicamente para operações CRUD padrão executadas através de comandos em linguagem natural, proporcionará métricas objetivas sobre a eficiência operacional percebida pelos usuários. A curva de aprendizado será quantificada através do número de tentativas necessárias para usuários completarem tarefas específicas com sucesso, fornecendo indicadores precisos sobre a intuitividade e naturalidade da interface conversacional. A satisfação geral dos usuários será avaliada através de métricas padronizadas em escala de 1 a 5, considerando três dimensões específicas: precisão das respostas em relação à intenção expressa, clareza na estruturação e apresentação das informações, e utilidade prática das respostas fornecidas para tomada de decisão.</w:t>
       </w:r>
     </w:p>
     <w:bookmarkEnd w:id="64"/>
@@ -1784,7 +1784,7 @@
         <w:t xml:space="preserve">end-to-end</w:t>
       </w:r>
       <w:r>
-        <w:t xml:space="preserve">, fornecendo dados quantitativos objetivos que demonstram tanto a viabilidade técnica quanto a eficácia prática da abordagem proposta. Os resultados obtidos através da validação experimental desenvolvida oferecem evidências mensuráveis sobre a integração de agentes conversacionais baseados em IA em sistemas web, estabelecendo uma base empírica sólida para avaliação da solução.</w:t>
+        <w:t xml:space="preserve">, fornecendo dados quantitativos objetivos que demonstraram tanto a viabilidade técnica quanto a eficácia prática da abordagem proposta. Os resultados obtidos através da validação experimental desenvolvida ofereceram evidências mensuráveis sobre a integração de agentes conversacionais baseados em IA em sistemas web, estabelecendo uma base empírica sólida para avaliação da solução.</w:t>
       </w:r>
     </w:p>
     <w:bookmarkEnd w:id="66"/>
@@ -1802,7 +1802,7 @@
         <w:pStyle w:val="FirstParagraph"/>
       </w:pPr>
       <w:r>
-        <w:t xml:space="preserve">A Tabela 1 apresenta as métricas de performance obtidas durante os testes automatizados da implementação, demonstrando indicadores iniciais de viabilidade operacional do sistema OpenAPI-MCP em condições controladas.</w:t>
+        <w:t xml:space="preserve">A Tabela 1 apresentou as métricas de performance obtidas durante os testes automatizados da implementação, demonstrando indicadores iniciais de viabilidade operacional do sistema OpenAPI-MCP em condições controladas.</w:t>
       </w:r>
     </w:p>
     <w:p>
@@ -2069,7 +2069,7 @@
         <w:pStyle w:val="BodyText"/>
       </w:pPr>
       <w:r>
-        <w:t xml:space="preserve">Os resultados indicam que a abordagem OpenAPI-MCP apresenta performance variável mas funcional dentro do escopo experimental testado, com tempo médio de resposta de 3,757 milissegundos e taxa de sucesso de 100% nos cenários avaliados. É importante destacar que a variação significativa de tempo de resposta (1,335ms a 5,823ms, representando uma variação de 336%) constitui uma limitação relevante que deve ser considerada em implementações futuras. Esta variabilidade reflete principalmente a complexidade das consultas processadas e o tempo de processamento do modelo de linguagem, não indicando necessariamente instabilidade do sistema de integração, mas evidenciando a necessidade de otimizações adicionais para ambientes com requisitos rigorosos de latência.</w:t>
+        <w:t xml:space="preserve">Os resultados indicaram que a abordagem OpenAPI-MCP apresentou performance variável mas funcional dentro do escopo experimental testado, com tempo médio de resposta de 3,757 milissegundos e taxa de sucesso de 100% nos cenários avaliados. Foi importante destacar que a variação significativa de tempo de resposta (1,335ms a 5,823ms, representando uma variação de 336%) constituiu uma limitação relevante que deveria ser considerada em implementações futuras. Esta variabilidade refletiu principalmente a complexidade das consultas processadas e o tempo de processamento do modelo de linguagem, não indicando necessariamente instabilidade do sistema de integração, mas evidenciando a necessidade de otimizações adicionais para ambientes com requisitos rigorosos de latência.</w:t>
       </w:r>
     </w:p>
     <w:p>
@@ -2077,7 +2077,7 @@
         <w:pStyle w:val="BodyText"/>
       </w:pPr>
       <w:r>
-        <w:t xml:space="preserve">É fundamental contextualizar estes resultados dentro do escopo de uma prova de conceito experimental. A variabilidade de performance observada é esperada e aceitável nesta fase inicial de validação, onde o foco principal reside em demonstrar a viabilidade técnica da abordagem proposta. Otimizações de performance, incluindo estratégias de cache no nível de geração de servidores e memorização de respostas frequentes, representam oportunidades claras para trabalhos futuros. A arquitetura proposta deliberadamente mantém a responsabilidade de cache nas aplicações-alvo, que possuem maior conhecimento sobre a natureza dos dados e controle sobre políticas de invalidação, estabelecendo assim uma separação clara de responsabilidades que favorece a manutenibilidade e escalabilidade da solução.</w:t>
+        <w:t xml:space="preserve">Foi fundamental contextualizar estes resultados dentro do escopo de uma prova de conceito experimental. A variabilidade de performance observada foi esperada e aceitável nesta fase inicial de validação, onde o foco principal residiu em demonstrar a viabilidade técnica da abordagem proposta. Otimizações de performance, incluindo estratégias de cache no nível de geração de servidores e memorização de respostas frequentes, representaram oportunidades claras para trabalhos futuros. A arquitetura proposta deliberadamente manteve a responsabilidade de cache nas aplicações-alvo, que possuíam maior conhecimento sobre a natureza dos dados e controle sobre políticas de invalidação, estabelecendo assim uma separação clara de responsabilidades que favoreceu a manutenibilidade e escalabilidade da solução.</w:t>
       </w:r>
     </w:p>
     <w:p>
@@ -2085,7 +2085,7 @@
         <w:pStyle w:val="BodyText"/>
       </w:pPr>
       <w:r>
-        <w:t xml:space="preserve">Os dados obtidos sugerem que a integração OpenAPI-MCP é tecnicamente viável para cenários onde a precisão é prioritária em relação à velocidade consistente, fornecendo evidências iniciais promissoras para o desenvolvimento de soluções mais robustas.</w:t>
+        <w:t xml:space="preserve">Os dados obtidos sugeriram que a integração OpenAPI-MCP foi tecnicamente viável para cenários onde a precisão foi prioritária em relação à velocidade consistente, fornecendo evidências iniciais promissoras para o desenvolvimento de soluções mais robustas.</w:t>
       </w:r>
     </w:p>
     <w:bookmarkEnd w:id="67"/>
@@ -2103,7 +2103,7 @@
         <w:pStyle w:val="FirstParagraph"/>
       </w:pPr>
       <w:r>
-        <w:t xml:space="preserve">A Tabela 2 apresenta os resultados quantitativos da avaliação de experiência do usuário, obtidos através de 13 cenários de teste estruturados com métricas padronizadas.</w:t>
+        <w:t xml:space="preserve">A Tabela 2 apresentou os resultados quantitativos da avaliação de experiência do usuário, obtidos através de 13 cenários de teste estruturados com métricas padronizadas.</w:t>
       </w:r>
     </w:p>
     <w:p>
@@ -2462,7 +2462,7 @@
         <w:pStyle w:val="BodyText"/>
       </w:pPr>
       <w:r>
-        <w:t xml:space="preserve">Os resultados indicam experiência do usuário satisfatória, com pontuação geral de 4,0 em escala de 1 a 5. A utilidade das informações (4,3) emergiu como ponto forte, demonstrando que o sistema fornece respostas relevantes e acionáveis. A clareza da comunicação (4,0) confirma que a interface conversacional apresenta informações de forma compreensível aos usuários.</w:t>
+        <w:t xml:space="preserve">Os resultados indicaram experiência do usuário satisfatória, com pontuação geral de 4,0 em escala de 1 a 5. A utilidade das informações (4,3) emergiu como ponto forte, demonstrando que o sistema forneceu respostas relevantes e acionáveis. A clareza da comunicação (4,0) confirmou que a interface conversacional apresentou informações de forma compreensível aos usuários.</w:t>
       </w:r>
     </w:p>
     <w:bookmarkEnd w:id="68"/>
@@ -2480,7 +2480,7 @@
         <w:pStyle w:val="FirstParagraph"/>
       </w:pPr>
       <w:r>
-        <w:t xml:space="preserve">A Tabela 3 apresenta os resultados dos testes de segurança adversários, conduzidos através de 16 cenários de ataque estruturados em 4 categorias principais.</w:t>
+        <w:t xml:space="preserve">A Tabela 3 apresentou os resultados dos testes de segurança adversários, conduzidos através de 16 cenários de ataque estruturados em 4 categorias principais.</w:t>
       </w:r>
     </w:p>
     <w:p>
@@ -2809,7 +2809,7 @@
         <w:pStyle w:val="BodyText"/>
       </w:pPr>
       <w:r>
-        <w:t xml:space="preserve">A análise de segurança revela que a implementação OpenAPI-MCP demonstra proteção básica inicial satisfatória contra os vetores de ataque fundamentais testados. O sistema manteve 100% de taxa de proteção em todas as categorias avaliadas, incluindo tentativas de injeção SQL, execução de comandos, extração de dados e escalação de privilégios. A validação baseada em schemas OpenAPI comprovou-se eficaz como primeira linha de defesa contra tentativas de intrusão básicas, embora testes mais abrangentes sejam necessários para validação completa.</w:t>
+        <w:t xml:space="preserve">A análise de segurança revelou que a implementação OpenAPI-MCP demonstrou proteção básica inicial satisfatória contra os vetores de ataque fundamentais testados. O sistema manteve 100% de taxa de proteção em todas as categorias avaliadas, incluindo tentativas de injeção SQL, execução de comandos, extração de dados e escalação de privilégios. A validação baseada em schemas OpenAPI comprovou-se eficaz como primeira linha de defesa contra tentativas de intrusão básicas, embora testes mais abrangentes fossem necessários para validação completa.</w:t>
       </w:r>
     </w:p>
     <w:p>
@@ -2817,7 +2817,7 @@
         <w:pStyle w:val="BodyText"/>
       </w:pPr>
       <w:r>
-        <w:t xml:space="preserve">É importante destacar que os testes realizados abrangeram exclusivamente ataques básicos e cenários de segurança fundamentais, não incluindo ameaças avançadas, ataques persistentes sofisticados. Adicionalmente, é relevante observar que a maioria dos LLMs modernos já incorpora mecanismos internos de proteção contra ataques básicos de injeção de prompts e tentativas de jailbreak, contribuindo para os resultados positivos observados. Esta proteção em múltiplas camadas - tanto no nível do LLM quanto na validação via schemas OpenAPI - demonstra a robustez da abordagem, embora pesquisas futuras devam investigar ameaças mais sofisticadas e ataques adversários avançados que possam explorar vulnerabilidades específicas da integração entre sistemas.</w:t>
+        <w:t xml:space="preserve">Foi importante destacar que os testes realizados abrangeram exclusivamente ataques básicos e cenários de segurança fundamentais, não incluindo ameaças avançadas, ataques persistentes sofisticados. Adicionalmente, foi relevante observar que a maioria dos LLMs modernos já incorporava mecanismos internos de proteção contra ataques básicos de injeção de prompts e tentativas de jailbreak, contribuindo para os resultados positivos observados. Esta proteção em múltiplas camadas - tanto no nível do LLM quanto na validação via schemas OpenAPI - demonstrou a robustez da abordagem, embora pesquisas futuras devessem investigar ameaças mais sofisticadas e ataques adversários avançados que pudessem explorar vulnerabilidades específicas da integração entre sistemas.</w:t>
       </w:r>
     </w:p>
     <w:p>
@@ -2825,7 +2825,7 @@
         <w:pStyle w:val="BodyText"/>
       </w:pPr>
       <w:r>
-        <w:t xml:space="preserve">Os resultados obtidos fornecem evidências iniciais encorajadoras sobre a capacidade de proteção básica da abordagem OpenAPI-MCP, estabelecendo uma base promissora para desenvolvimento de medidas de segurança mais robustas em implementações futuras.</w:t>
+        <w:t xml:space="preserve">Os resultados obtidos forneceram evidências iniciais encorajadoras sobre a capacidade de proteção básica da abordagem OpenAPI-MCP, estabelecendo uma base promissora para desenvolvimento de medidas de segurança mais robustas em implementações futuras.</w:t>
       </w:r>
     </w:p>
     <w:bookmarkEnd w:id="69"/>
@@ -2843,7 +2843,7 @@
         <w:pStyle w:val="FirstParagraph"/>
       </w:pPr>
       <w:r>
-        <w:t xml:space="preserve">A Tabela 4 demonstra a capacidade do sistema de converter especificações OpenAPI em servidores MCP funcionais, validando o núcleo tecnológico da abordagem proposta.</w:t>
+        <w:t xml:space="preserve">A Tabela 4 demonstrou a capacidade do sistema de converter especificações OpenAPI em servidores MCP funcionais, validando o núcleo tecnológico da abordagem proposta.</w:t>
       </w:r>
     </w:p>
     <w:p>
@@ -3064,7 +3064,7 @@
         <w:pStyle w:val="BodyText"/>
       </w:pPr>
       <w:r>
-        <w:t xml:space="preserve">A análise confirma que a conversão automática OpenAPI→MCP preserva integralmente a funcionalidade dos sistemas originais, permitindo acesso completo através de interface conversacional. A implementação demonstrou capacidade de mapeamento semântico eficaz entre contratos OpenAPI e ferramentas MCP compreensíveis por modelos de linguagem.</w:t>
+        <w:t xml:space="preserve">A análise confirmou que a conversão automática OpenAPI→MCP preservou integralmente a funcionalidade dos sistemas originais, permitindo acesso completo através de interface conversacional. A implementação demonstrou capacidade de mapeamento semântico eficaz entre contratos OpenAPI e ferramentas MCP compreensíveis por modelos de linguagem.</w:t>
       </w:r>
     </w:p>
     <w:bookmarkEnd w:id="70"/>
@@ -3082,7 +3082,7 @@
         <w:pStyle w:val="FirstParagraph"/>
       </w:pPr>
       <w:r>
-        <w:t xml:space="preserve">Os resultados apresentados indicam que a abordagem OpenAPI-MCP é tecnicamente viável e operacionalmente eficaz para integração de agentes conversacionais baseados em IA com sistemas web existentes dentro do escopo experimental testado:</w:t>
+        <w:t xml:space="preserve">Os resultados apresentados indicaram que a abordagem OpenAPI-MCP foi tecnicamente viável e operacionalmente eficaz para integração de agentes conversacionais baseados em IA com sistemas web existentes dentro do escopo experimental testado:</w:t>
       </w:r>
     </w:p>
     <w:p>
@@ -3116,7 +3116,7 @@
         <w:t xml:space="preserve"> </w:t>
       </w:r>
       <w:r>
-        <w:t xml:space="preserve">Sistema mantém funcionalidade durante cenários de falha e alta carga</w:t>
+        <w:t xml:space="preserve">Sistema manteve funcionalidade durante cenários de falha e alta carga</w:t>
       </w:r>
       <w:r>
         <w:t xml:space="preserve"> </w:t>
@@ -3156,7 +3156,7 @@
         <w:pStyle w:val="BodyText"/>
       </w:pPr>
       <w:r>
-        <w:t xml:space="preserve">A validação experimental demonstra preliminarmente que a especificação OpenAPI pode ser sistematicamente convertida em ferramentas utilizáveis por modelos de linguagem através do protocolo MCP, reduzindo significativamente a necessidade de desenvolvimento manual recorrente para cada nova integração nos cenários testados. A validação experimental inicial confirma que a abordagem oferece uma solução promissora para democratização de acesso a sistemas técnicos complexos através de interfaces conversacionais naturais, estabelecendo evidências convincentes sobre a possibilidade de grandes avanços na integração entre sistemas existentes e LLMs.</w:t>
+        <w:t xml:space="preserve">A validação experimental demonstrou preliminarmente que a especificação OpenAPI pôde ser sistematicamente convertida em ferramentas utilizáveis por modelos de linguagem através do protocolo MCP, reduzindo significativamente a necessidade de desenvolvimento manual recorrente para cada nova integração nos cenários testados. A validação experimental inicial confirmou que a abordagem ofereceu uma solução promissora para democratização de acesso a sistemas técnicos complexos através de interfaces conversacionais naturais, estabelecendo evidências convincentes sobre a possibilidade de grandes avanços na integração entre sistemas existentes e LLMs.</w:t>
       </w:r>
     </w:p>
     <w:bookmarkEnd w:id="71"/>
@@ -3208,7 +3208,7 @@
         <w:t xml:space="preserve"> </w:t>
       </w:r>
       <w:r>
-        <w:t xml:space="preserve">- foi respondida através de evidências quantitativas que demonstram viabilidade técnica inicial dentro do escopo experimental.</w:t>
+        <w:t xml:space="preserve">- foi respondida através de evidências quantitativas que demonstraram viabilidade técnica inicial dentro do escopo experimental.</w:t>
       </w:r>
     </w:p>
     <w:p>
@@ -3242,7 +3242,7 @@
         <w:pStyle w:val="FirstParagraph"/>
       </w:pPr>
       <w:r>
-        <w:t xml:space="preserve">A aplicabilidade em larga escala está condicionada às limitações identificadas durante validação experimental. A variabilidade de performance (336% nos tempos de resposta) e o escopo restrito (2 servidores MCP, 21 operações, cenários controlados) impedem generalização ampla para ambientes empresariais complexos. Os testes de segurança abrangeram apenas ataques básicos, não incluindo ameaças sofisticadas.</w:t>
+        <w:t xml:space="preserve">A aplicabilidade em larga escala ficou condicionada às limitações identificadas durante validação experimental. A variabilidade de performance (336% nos tempos de resposta) e o escopo restrito (2 servidores MCP, 21 operações, cenários controlados) impediram generalização ampla para ambientes empresariais complexos. Os testes de segurança abrangeram apenas ataques básicos, não incluindo ameaças sofisticadas.</w:t>
       </w:r>
     </w:p>
     <w:p>
@@ -3250,7 +3250,7 @@
         <w:pStyle w:val="BodyText"/>
       </w:pPr>
       <w:r>
-        <w:t xml:space="preserve">Investigações futuras devem abordar: (1) otimização de performance e estratégias de cache; (2) expansão da validação para ambientes empresariais de maior escala; (3) avaliações de segurança contra ameaças sofisticadas; (4) análise de escalabilidade para dezenas ou centenas de servidores MCP simultâneos; (5) desenvolvimento de métricas rigorosas para contextos organizacionais diversos; (6) estudos comparativos com outras abordagens de integração; (7) análise custo-benefício para implantação empresarial; (8) suporte para GraphQL e outras especificações de API.</w:t>
+        <w:t xml:space="preserve">Investigações futuras deverão abordar: (1) otimização de performance e estratégias de cache; (2) expansão da validação para ambientes empresariais de maior escala; (3) avaliações de segurança contra ameaças sofisticadas; (4) análise de escalabilidade para dezenas ou centenas de servidores MCP simultâneos; (5) desenvolvimento de métricas rigorosas para contextos organizacionais diversos; (6) estudos comparativos com outras abordagens de integração; (7) análise custo-benefício para implantação empresarial; (8) suporte para GraphQL e outras especificações de API.</w:t>
       </w:r>
     </w:p>
     <w:p>
@@ -3258,7 +3258,7 @@
         <w:pStyle w:val="BodyText"/>
       </w:pPr>
       <w:r>
-        <w:t xml:space="preserve">Este trabalho estabelece as bases para pesquisas futuras, demonstrando que limitações atuais representam oportunidades claras de desenvolvimento, não impedimentos fundamentais à abordagem.</w:t>
+        <w:t xml:space="preserve">Este trabalho estabeleceu as bases para pesquisas futuras, demonstrando que limitações atuais representaram oportunidades claras de desenvolvimento, não impedimentos fundamentais à abordagem.</w:t>
       </w:r>
     </w:p>
     <w:bookmarkEnd w:id="74"/>
@@ -3276,7 +3276,7 @@
         <w:pStyle w:val="FirstParagraph"/>
       </w:pPr>
       <w:r>
-        <w:t xml:space="preserve">A abordagem OpenAPI-MCP oferece direção promissora para democratização do acesso a sistemas técnicos complexos, reduzindo significativamente a complexidade de integração de agentes conversacionais. Os resultados estabelecem que é possível simplificar drasticamente o processo de criação de interfaces conversacionais, eliminando necessidade de desenvolvimento customizado manual.</w:t>
+        <w:t xml:space="preserve">A abordagem OpenAPI-MCP ofereceu direção promissora para democratização do acesso a sistemas técnicos complexos, reduzindo significativamente a complexidade de integração de agentes conversacionais. Os resultados estabeleceram que foi possível simplificar drasticamente o processo de criação de interfaces conversacionais, eliminando necessidade de desenvolvimento customizado manual.</w:t>
       </w:r>
     </w:p>
     <w:p>
@@ -3284,7 +3284,7 @@
         <w:pStyle w:val="BodyText"/>
       </w:pPr>
       <w:r>
-        <w:t xml:space="preserve">A integração demonstrou-se viável para cenários onde precisão é prioritária sobre velocidade consistente. O sistema coordenou múltiplos servidores MCP com descoberta automática de ferramentas e roteamento inteligente, validando a aplicabilidade prática da orquestração distribuída em ambiente conversacional.</w:t>
+        <w:t xml:space="preserve">A integração demonstrou-se viável para cenários onde precisão foi prioritária sobre velocidade consistente. O sistema coordenou múltiplos servidores MCP com descoberta automática de ferramentas e roteamento inteligente, validando a aplicabilidade prática da orquestração distribuída em ambiente conversacional.</w:t>
       </w:r>
     </w:p>
     <w:bookmarkEnd w:id="75"/>
@@ -3302,7 +3302,7 @@
         <w:pStyle w:val="FirstParagraph"/>
       </w:pPr>
       <w:r>
-        <w:t xml:space="preserve">A validação experimental confirma que a abordagem OpenAPI-MCP oferece solução promissora para democratização tecnológica através de interfaces conversacionais naturais. Os fundamentos metodológicos e técnicos estabelecidos criam base sólida para soluções mais abrangentes, representando avanço significativo na integração entre sistemas existentes e LLMs. Esta pesquisa abre portas para transformação fundamental na forma como usuários interagem com sistemas complexos, tornando tecnologias especializadas acessíveis através de conversação natural.</w:t>
+        <w:t xml:space="preserve">A validação experimental confirmou que a abordagem OpenAPI-MCP ofereceu solução promissora para democratização tecnológica através de interfaces conversacionais naturais. Os fundamentos metodológicos e técnicos estabelecidos criaram base sólida para soluções mais abrangentes, representando avanço significativo na integração entre sistemas existentes e LLMs. Esta pesquisa abriu portas para transformação fundamental na forma como usuários interagem com sistemas complexos, tornando tecnologias especializadas acessíveis através de conversação natural.</w:t>
       </w:r>
     </w:p>
     <w:bookmarkEnd w:id="76"/>
@@ -3325,10 +3325,10 @@
           <w:b/>
           <w:bCs/>
         </w:rPr>
-        <w:t xml:space="preserve">Function Calling</w:t>
-      </w:r>
-      <w:r>
-        <w:t xml:space="preserve">: Funcionalidade avançada de LLMs que permite converter instruções em linguagem natural em chamadas de funções estruturadas, habilitando a execução automática de operações em sistemas externos.</w:t>
+        <w:t xml:space="preserve">BERT (Bidirectional Encoder Representations from Transformers)</w:t>
+      </w:r>
+      <w:r>
+        <w:t xml:space="preserve">: Modelo de linguagem desenvolvido pelo Google em 2018, baseado em arquitetura transformer bidirecional, que revolucionou a compreensão textual ao processar contexto em ambas as direções simultaneamente.</w:t>
       </w:r>
     </w:p>
     <w:p>
@@ -3340,10 +3340,10 @@
           <w:b/>
           <w:bCs/>
         </w:rPr>
-        <w:t xml:space="preserve">LLM (Large Language Model)</w:t>
-      </w:r>
-      <w:r>
-        <w:t xml:space="preserve">: Modelos de linguagem de grande escala baseados em arquiteturas transformer, capazes de compreender e gerar texto em linguagem natural com alta qualidade.</w:t>
+        <w:t xml:space="preserve">Context Window (Janela de Contexto)</w:t>
+      </w:r>
+      <w:r>
+        <w:t xml:space="preserve">: Limitação técnica dos modelos de linguagem que define o número máximo de tokens que podem ser processados simultaneamente em uma única interação, influenciando diretamente a capacidade de manter conversas prolongadas e processar documentos extensos.</w:t>
       </w:r>
     </w:p>
     <w:p>
@@ -3355,10 +3355,10 @@
           <w:b/>
           <w:bCs/>
         </w:rPr>
-        <w:t xml:space="preserve">Model Context Protocol (MCP)</w:t>
-      </w:r>
-      <w:r>
-        <w:t xml:space="preserve">: Protocolo de comunicação padronizado desenvolvido pela Anthropic para permitir que modelos de linguagem interajam com sistemas externos através de ferramentas estruturadas, eliminando a necessidade de integrações customizadas para cada fonte de dados.</w:t>
+        <w:t xml:space="preserve">Descoberta Automática de Ferramentas</w:t>
+      </w:r>
+      <w:r>
+        <w:t xml:space="preserve">: Processo pelo qual o sistema identifica dinamicamente as funcionalidades disponíveis em servidores MCP conectados, criando um inventário em tempo real das capacidades acessíveis para coordenação inteligente.</w:t>
       </w:r>
     </w:p>
     <w:p>
@@ -3370,10 +3370,10 @@
           <w:b/>
           <w:bCs/>
         </w:rPr>
-        <w:t xml:space="preserve">OpenAPI</w:t>
-      </w:r>
-      <w:r>
-        <w:t xml:space="preserve">: Especificação padrão da indústria para documentação de APIs RESTful, permitindo descrição estruturada de endpoints, parâmetros, esquemas de dados e métodos de autenticação em formato legível por máquina.</w:t>
+        <w:t xml:space="preserve">Few-shot Learning</w:t>
+      </w:r>
+      <w:r>
+        <w:t xml:space="preserve">: Paradigma de aprendizado de máquina onde modelos conseguem realizar tarefas novas com poucos exemplos de treinamento, característica fundamental dos LLMs modernos que permite adaptação rápida a novos domínios.</w:t>
       </w:r>
     </w:p>
     <w:p>
@@ -3385,10 +3385,10 @@
           <w:b/>
           <w:bCs/>
         </w:rPr>
-        <w:t xml:space="preserve">Prompt Injection</w:t>
-      </w:r>
-      <w:r>
-        <w:t xml:space="preserve">: Técnica de ataque onde entradas maliciosas são inseridas em prompts para manipular o comportamento do modelo de linguagem, potencialmente expondo dados sensíveis ou executando ações não autorizadas.</w:t>
+        <w:t xml:space="preserve">Function Calling</w:t>
+      </w:r>
+      <w:r>
+        <w:t xml:space="preserve">: Funcionalidade avançada de LLMs que permite converter instruções em linguagem natural em chamadas de funções estruturadas, habilitando a execução automática de operações em sistemas externos.</w:t>
       </w:r>
     </w:p>
     <w:p>
@@ -3400,10 +3400,130 @@
           <w:b/>
           <w:bCs/>
         </w:rPr>
+        <w:t xml:space="preserve">Jailbreak</w:t>
+      </w:r>
+      <w:r>
+        <w:t xml:space="preserve">: Técnica de manipulação de modelos de linguagem através de prompts elaborados para contornar limitações de segurança e filtros internos, forçando o modelo a produzir conteúdo normalmente restrito.</w:t>
+      </w:r>
+    </w:p>
+    <w:p>
+      <w:pPr>
+        <w:pStyle w:val="BodyText"/>
+      </w:pPr>
+      <w:r>
+        <w:rPr>
+          <w:b/>
+          <w:bCs/>
+        </w:rPr>
+        <w:t xml:space="preserve">LLM (Large Language Model)</w:t>
+      </w:r>
+      <w:r>
+        <w:t xml:space="preserve">: Modelos de linguagem de grande escala baseados em arquiteturas transformer, capazes de compreender e gerar texto em linguagem natural com alta qualidade.</w:t>
+      </w:r>
+    </w:p>
+    <w:p>
+      <w:pPr>
+        <w:pStyle w:val="BodyText"/>
+      </w:pPr>
+      <w:r>
+        <w:rPr>
+          <w:b/>
+          <w:bCs/>
+        </w:rPr>
+        <w:t xml:space="preserve">Model Context Protocol (MCP)</w:t>
+      </w:r>
+      <w:r>
+        <w:t xml:space="preserve">: Protocolo de comunicação padronizado desenvolvido pela Anthropic para permitir que modelos de linguagem interajam com sistemas externos através de ferramentas estruturadas, eliminando a necessidade de integrações customizadas para cada fonte de dados.</w:t>
+      </w:r>
+    </w:p>
+    <w:p>
+      <w:pPr>
+        <w:pStyle w:val="BodyText"/>
+      </w:pPr>
+      <w:r>
+        <w:rPr>
+          <w:b/>
+          <w:bCs/>
+        </w:rPr>
+        <w:t xml:space="preserve">OpenAPI</w:t>
+      </w:r>
+      <w:r>
+        <w:t xml:space="preserve">: Especificação padrão da indústria para documentação de APIs RESTful, permitindo descrição estruturada de endpoints, parâmetros, esquemas de dados e métodos de autenticação em formato legível por máquina.</w:t>
+      </w:r>
+    </w:p>
+    <w:p>
+      <w:pPr>
+        <w:pStyle w:val="BodyText"/>
+      </w:pPr>
+      <w:r>
+        <w:rPr>
+          <w:b/>
+          <w:bCs/>
+        </w:rPr>
+        <w:t xml:space="preserve">Orquestração Distribuída</w:t>
+      </w:r>
+      <w:r>
+        <w:t xml:space="preserve">: Coordenação inteligente de múltiplos serviços ou componentes distribuídos em rede, gerenciando comunicação, descoberta de serviços e balanceamento de carga para manter funcionalidade coesa do sistema.</w:t>
+      </w:r>
+    </w:p>
+    <w:p>
+      <w:pPr>
+        <w:pStyle w:val="BodyText"/>
+      </w:pPr>
+      <w:r>
+        <w:rPr>
+          <w:b/>
+          <w:bCs/>
+        </w:rPr>
+        <w:t xml:space="preserve">Prompt Injection</w:t>
+      </w:r>
+      <w:r>
+        <w:t xml:space="preserve">: Técnica de ataque onde entradas maliciosas são inseridas em prompts para manipular o comportamento do modelo de linguagem, potencialmente expondo dados sensíveis ou executando ações não autorizadas.</w:t>
+      </w:r>
+    </w:p>
+    <w:p>
+      <w:pPr>
+        <w:pStyle w:val="BodyText"/>
+      </w:pPr>
+      <w:r>
+        <w:rPr>
+          <w:b/>
+          <w:bCs/>
+        </w:rPr>
         <w:t xml:space="preserve">Red Teaming</w:t>
       </w:r>
       <w:r>
         <w:t xml:space="preserve">: Metodologia de teste de segurança que simula ataques adversários para identificar vulnerabilidades em sistemas, adaptada para contextos de IA para avaliar robustez contra manipulação.</w:t>
+      </w:r>
+    </w:p>
+    <w:p>
+      <w:pPr>
+        <w:pStyle w:val="BodyText"/>
+      </w:pPr>
+      <w:r>
+        <w:rPr>
+          <w:b/>
+          <w:bCs/>
+        </w:rPr>
+        <w:t xml:space="preserve">Roteamento Inteligente</w:t>
+      </w:r>
+      <w:r>
+        <w:t xml:space="preserve">: Mecanismo que utiliza análise contextual e semântica para determinar automaticamente qual servidor ou serviço deve processar uma solicitação específica, baseado nas capacidades disponíveis e na natureza da requisição.</w:t>
+      </w:r>
+    </w:p>
+    <w:p>
+      <w:pPr>
+        <w:pStyle w:val="BodyText"/>
+      </w:pPr>
+      <w:r>
+        <w:rPr>
+          <w:b/>
+          <w:bCs/>
+        </w:rPr>
+        <w:t xml:space="preserve">Transformer</w:t>
+      </w:r>
+      <w:r>
+        <w:t xml:space="preserve">: Arquitetura de rede neural introduzida em 2017 que revolucionou o processamento de linguagem natural através de mecanismos de atenção, servindo como base para modelos modernos como BERT, GPT e seus sucessores.</w:t>
       </w:r>
     </w:p>
     <w:bookmarkEnd w:id="78"/>

</xml_diff>